<commit_message>
Added documentation for Person Tables
</commit_message>
<xml_diff>
--- a/sportsDB29_Base_Relations_Doc.docx
+++ b/sportsDB29_Base_Relations_Doc.docx
@@ -21,6 +21,7 @@
     <w:p>
       <w:pPr>
         <w:rPr>
+          <w:rFonts w:ascii="Arial" w:hAnsi="Arial" w:cs="Arial"/>
           <w:lang w:val="en-US"/>
         </w:rPr>
       </w:pPr>
@@ -69,7 +70,7 @@
               <w:tab w:val="right" w:leader="dot" w:pos="9016"/>
             </w:tabs>
             <w:rPr>
-              <w:rFonts w:eastAsiaTheme="minorEastAsia"/>
+              <w:rFonts w:ascii="Arial" w:eastAsiaTheme="minorEastAsia" w:hAnsi="Arial" w:cs="Arial"/>
               <w:noProof/>
               <w:lang w:eastAsia="en-ZA"/>
             </w:rPr>
@@ -104,6 +105,7 @@
             </w:r>
             <w:r>
               <w:rPr>
+                <w:rFonts w:ascii="Arial" w:hAnsi="Arial" w:cs="Arial"/>
                 <w:noProof/>
                 <w:webHidden/>
               </w:rPr>
@@ -111,6 +113,7 @@
             </w:r>
             <w:r>
               <w:rPr>
+                <w:rFonts w:ascii="Arial" w:hAnsi="Arial" w:cs="Arial"/>
                 <w:noProof/>
                 <w:webHidden/>
               </w:rPr>
@@ -118,6 +121,7 @@
             </w:r>
             <w:r>
               <w:rPr>
+                <w:rFonts w:ascii="Arial" w:hAnsi="Arial" w:cs="Arial"/>
                 <w:noProof/>
                 <w:webHidden/>
               </w:rPr>
@@ -125,12 +129,14 @@
             </w:r>
             <w:r>
               <w:rPr>
-                <w:noProof/>
-                <w:webHidden/>
-              </w:rPr>
-            </w:r>
-            <w:r>
-              <w:rPr>
+                <w:rFonts w:ascii="Arial" w:hAnsi="Arial" w:cs="Arial"/>
+                <w:noProof/>
+                <w:webHidden/>
+              </w:rPr>
+            </w:r>
+            <w:r>
+              <w:rPr>
+                <w:rFonts w:ascii="Arial" w:hAnsi="Arial" w:cs="Arial"/>
                 <w:noProof/>
                 <w:webHidden/>
               </w:rPr>
@@ -138,6 +144,7 @@
             </w:r>
             <w:r>
               <w:rPr>
+                <w:rFonts w:ascii="Arial" w:hAnsi="Arial" w:cs="Arial"/>
                 <w:noProof/>
                 <w:webHidden/>
               </w:rPr>
@@ -145,6 +152,7 @@
             </w:r>
             <w:r>
               <w:rPr>
+                <w:rFonts w:ascii="Arial" w:hAnsi="Arial" w:cs="Arial"/>
                 <w:noProof/>
                 <w:webHidden/>
               </w:rPr>
@@ -159,7 +167,7 @@
               <w:tab w:val="right" w:leader="dot" w:pos="9016"/>
             </w:tabs>
             <w:rPr>
-              <w:rFonts w:eastAsiaTheme="minorEastAsia"/>
+              <w:rFonts w:ascii="Arial" w:eastAsiaTheme="minorEastAsia" w:hAnsi="Arial" w:cs="Arial"/>
               <w:noProof/>
               <w:lang w:eastAsia="en-ZA"/>
             </w:rPr>
@@ -176,6 +184,7 @@
             </w:r>
             <w:r>
               <w:rPr>
+                <w:rFonts w:ascii="Arial" w:hAnsi="Arial" w:cs="Arial"/>
                 <w:noProof/>
                 <w:webHidden/>
               </w:rPr>
@@ -183,6 +192,7 @@
             </w:r>
             <w:r>
               <w:rPr>
+                <w:rFonts w:ascii="Arial" w:hAnsi="Arial" w:cs="Arial"/>
                 <w:noProof/>
                 <w:webHidden/>
               </w:rPr>
@@ -190,6 +200,7 @@
             </w:r>
             <w:r>
               <w:rPr>
+                <w:rFonts w:ascii="Arial" w:hAnsi="Arial" w:cs="Arial"/>
                 <w:noProof/>
                 <w:webHidden/>
               </w:rPr>
@@ -197,12 +208,14 @@
             </w:r>
             <w:r>
               <w:rPr>
-                <w:noProof/>
-                <w:webHidden/>
-              </w:rPr>
-            </w:r>
-            <w:r>
-              <w:rPr>
+                <w:rFonts w:ascii="Arial" w:hAnsi="Arial" w:cs="Arial"/>
+                <w:noProof/>
+                <w:webHidden/>
+              </w:rPr>
+            </w:r>
+            <w:r>
+              <w:rPr>
+                <w:rFonts w:ascii="Arial" w:hAnsi="Arial" w:cs="Arial"/>
                 <w:noProof/>
                 <w:webHidden/>
               </w:rPr>
@@ -210,6 +223,7 @@
             </w:r>
             <w:r>
               <w:rPr>
+                <w:rFonts w:ascii="Arial" w:hAnsi="Arial" w:cs="Arial"/>
                 <w:noProof/>
                 <w:webHidden/>
               </w:rPr>
@@ -217,6 +231,7 @@
             </w:r>
             <w:r>
               <w:rPr>
+                <w:rFonts w:ascii="Arial" w:hAnsi="Arial" w:cs="Arial"/>
                 <w:noProof/>
                 <w:webHidden/>
               </w:rPr>
@@ -231,7 +246,7 @@
               <w:tab w:val="right" w:leader="dot" w:pos="9016"/>
             </w:tabs>
             <w:rPr>
-              <w:rFonts w:eastAsiaTheme="minorEastAsia"/>
+              <w:rFonts w:ascii="Arial" w:eastAsiaTheme="minorEastAsia" w:hAnsi="Arial" w:cs="Arial"/>
               <w:noProof/>
               <w:lang w:eastAsia="en-ZA"/>
             </w:rPr>
@@ -247,6 +262,7 @@
             </w:r>
             <w:r>
               <w:rPr>
+                <w:rFonts w:ascii="Arial" w:hAnsi="Arial" w:cs="Arial"/>
                 <w:noProof/>
                 <w:webHidden/>
               </w:rPr>
@@ -254,6 +270,7 @@
             </w:r>
             <w:r>
               <w:rPr>
+                <w:rFonts w:ascii="Arial" w:hAnsi="Arial" w:cs="Arial"/>
                 <w:noProof/>
                 <w:webHidden/>
               </w:rPr>
@@ -261,6 +278,7 @@
             </w:r>
             <w:r>
               <w:rPr>
+                <w:rFonts w:ascii="Arial" w:hAnsi="Arial" w:cs="Arial"/>
                 <w:noProof/>
                 <w:webHidden/>
               </w:rPr>
@@ -268,12 +286,14 @@
             </w:r>
             <w:r>
               <w:rPr>
-                <w:noProof/>
-                <w:webHidden/>
-              </w:rPr>
-            </w:r>
-            <w:r>
-              <w:rPr>
+                <w:rFonts w:ascii="Arial" w:hAnsi="Arial" w:cs="Arial"/>
+                <w:noProof/>
+                <w:webHidden/>
+              </w:rPr>
+            </w:r>
+            <w:r>
+              <w:rPr>
+                <w:rFonts w:ascii="Arial" w:hAnsi="Arial" w:cs="Arial"/>
                 <w:noProof/>
                 <w:webHidden/>
               </w:rPr>
@@ -281,6 +301,7 @@
             </w:r>
             <w:r>
               <w:rPr>
+                <w:rFonts w:ascii="Arial" w:hAnsi="Arial" w:cs="Arial"/>
                 <w:noProof/>
                 <w:webHidden/>
               </w:rPr>
@@ -288,6 +309,7 @@
             </w:r>
             <w:r>
               <w:rPr>
+                <w:rFonts w:ascii="Arial" w:hAnsi="Arial" w:cs="Arial"/>
                 <w:noProof/>
                 <w:webHidden/>
               </w:rPr>
@@ -302,7 +324,7 @@
               <w:tab w:val="right" w:leader="dot" w:pos="9016"/>
             </w:tabs>
             <w:rPr>
-              <w:rFonts w:eastAsiaTheme="minorEastAsia"/>
+              <w:rFonts w:ascii="Arial" w:eastAsiaTheme="minorEastAsia" w:hAnsi="Arial" w:cs="Arial"/>
               <w:noProof/>
               <w:lang w:eastAsia="en-ZA"/>
             </w:rPr>
@@ -319,6 +341,7 @@
             </w:r>
             <w:r>
               <w:rPr>
+                <w:rFonts w:ascii="Arial" w:hAnsi="Arial" w:cs="Arial"/>
                 <w:noProof/>
                 <w:webHidden/>
               </w:rPr>
@@ -326,6 +349,7 @@
             </w:r>
             <w:r>
               <w:rPr>
+                <w:rFonts w:ascii="Arial" w:hAnsi="Arial" w:cs="Arial"/>
                 <w:noProof/>
                 <w:webHidden/>
               </w:rPr>
@@ -333,6 +357,7 @@
             </w:r>
             <w:r>
               <w:rPr>
+                <w:rFonts w:ascii="Arial" w:hAnsi="Arial" w:cs="Arial"/>
                 <w:noProof/>
                 <w:webHidden/>
               </w:rPr>
@@ -340,12 +365,14 @@
             </w:r>
             <w:r>
               <w:rPr>
-                <w:noProof/>
-                <w:webHidden/>
-              </w:rPr>
-            </w:r>
-            <w:r>
-              <w:rPr>
+                <w:rFonts w:ascii="Arial" w:hAnsi="Arial" w:cs="Arial"/>
+                <w:noProof/>
+                <w:webHidden/>
+              </w:rPr>
+            </w:r>
+            <w:r>
+              <w:rPr>
+                <w:rFonts w:ascii="Arial" w:hAnsi="Arial" w:cs="Arial"/>
                 <w:noProof/>
                 <w:webHidden/>
               </w:rPr>
@@ -353,6 +380,7 @@
             </w:r>
             <w:r>
               <w:rPr>
+                <w:rFonts w:ascii="Arial" w:hAnsi="Arial" w:cs="Arial"/>
                 <w:noProof/>
                 <w:webHidden/>
               </w:rPr>
@@ -360,6 +388,7 @@
             </w:r>
             <w:r>
               <w:rPr>
+                <w:rFonts w:ascii="Arial" w:hAnsi="Arial" w:cs="Arial"/>
                 <w:noProof/>
                 <w:webHidden/>
               </w:rPr>
@@ -374,7 +403,7 @@
               <w:tab w:val="right" w:leader="dot" w:pos="9016"/>
             </w:tabs>
             <w:rPr>
-              <w:rFonts w:eastAsiaTheme="minorEastAsia"/>
+              <w:rFonts w:ascii="Arial" w:eastAsiaTheme="minorEastAsia" w:hAnsi="Arial" w:cs="Arial"/>
               <w:noProof/>
               <w:lang w:eastAsia="en-ZA"/>
             </w:rPr>
@@ -390,6 +419,7 @@
             </w:r>
             <w:r>
               <w:rPr>
+                <w:rFonts w:ascii="Arial" w:hAnsi="Arial" w:cs="Arial"/>
                 <w:noProof/>
                 <w:webHidden/>
               </w:rPr>
@@ -397,6 +427,7 @@
             </w:r>
             <w:r>
               <w:rPr>
+                <w:rFonts w:ascii="Arial" w:hAnsi="Arial" w:cs="Arial"/>
                 <w:noProof/>
                 <w:webHidden/>
               </w:rPr>
@@ -404,6 +435,7 @@
             </w:r>
             <w:r>
               <w:rPr>
+                <w:rFonts w:ascii="Arial" w:hAnsi="Arial" w:cs="Arial"/>
                 <w:noProof/>
                 <w:webHidden/>
               </w:rPr>
@@ -411,12 +443,14 @@
             </w:r>
             <w:r>
               <w:rPr>
-                <w:noProof/>
-                <w:webHidden/>
-              </w:rPr>
-            </w:r>
-            <w:r>
-              <w:rPr>
+                <w:rFonts w:ascii="Arial" w:hAnsi="Arial" w:cs="Arial"/>
+                <w:noProof/>
+                <w:webHidden/>
+              </w:rPr>
+            </w:r>
+            <w:r>
+              <w:rPr>
+                <w:rFonts w:ascii="Arial" w:hAnsi="Arial" w:cs="Arial"/>
                 <w:noProof/>
                 <w:webHidden/>
               </w:rPr>
@@ -424,6 +458,7 @@
             </w:r>
             <w:r>
               <w:rPr>
+                <w:rFonts w:ascii="Arial" w:hAnsi="Arial" w:cs="Arial"/>
                 <w:noProof/>
                 <w:webHidden/>
               </w:rPr>
@@ -431,6 +466,7 @@
             </w:r>
             <w:r>
               <w:rPr>
+                <w:rFonts w:ascii="Arial" w:hAnsi="Arial" w:cs="Arial"/>
                 <w:noProof/>
                 <w:webHidden/>
               </w:rPr>
@@ -445,7 +481,7 @@
               <w:tab w:val="right" w:leader="dot" w:pos="9016"/>
             </w:tabs>
             <w:rPr>
-              <w:rFonts w:eastAsiaTheme="minorEastAsia"/>
+              <w:rFonts w:ascii="Arial" w:eastAsiaTheme="minorEastAsia" w:hAnsi="Arial" w:cs="Arial"/>
               <w:noProof/>
               <w:lang w:eastAsia="en-ZA"/>
             </w:rPr>
@@ -461,6 +497,7 @@
             </w:r>
             <w:r>
               <w:rPr>
+                <w:rFonts w:ascii="Arial" w:hAnsi="Arial" w:cs="Arial"/>
                 <w:noProof/>
                 <w:webHidden/>
               </w:rPr>
@@ -468,6 +505,7 @@
             </w:r>
             <w:r>
               <w:rPr>
+                <w:rFonts w:ascii="Arial" w:hAnsi="Arial" w:cs="Arial"/>
                 <w:noProof/>
                 <w:webHidden/>
               </w:rPr>
@@ -475,6 +513,7 @@
             </w:r>
             <w:r>
               <w:rPr>
+                <w:rFonts w:ascii="Arial" w:hAnsi="Arial" w:cs="Arial"/>
                 <w:noProof/>
                 <w:webHidden/>
               </w:rPr>
@@ -482,12 +521,14 @@
             </w:r>
             <w:r>
               <w:rPr>
-                <w:noProof/>
-                <w:webHidden/>
-              </w:rPr>
-            </w:r>
-            <w:r>
-              <w:rPr>
+                <w:rFonts w:ascii="Arial" w:hAnsi="Arial" w:cs="Arial"/>
+                <w:noProof/>
+                <w:webHidden/>
+              </w:rPr>
+            </w:r>
+            <w:r>
+              <w:rPr>
+                <w:rFonts w:ascii="Arial" w:hAnsi="Arial" w:cs="Arial"/>
                 <w:noProof/>
                 <w:webHidden/>
               </w:rPr>
@@ -495,6 +536,7 @@
             </w:r>
             <w:r>
               <w:rPr>
+                <w:rFonts w:ascii="Arial" w:hAnsi="Arial" w:cs="Arial"/>
                 <w:noProof/>
                 <w:webHidden/>
               </w:rPr>
@@ -502,6 +544,7 @@
             </w:r>
             <w:r>
               <w:rPr>
+                <w:rFonts w:ascii="Arial" w:hAnsi="Arial" w:cs="Arial"/>
                 <w:noProof/>
                 <w:webHidden/>
               </w:rPr>
@@ -516,7 +559,7 @@
               <w:tab w:val="right" w:leader="dot" w:pos="9016"/>
             </w:tabs>
             <w:rPr>
-              <w:rFonts w:eastAsiaTheme="minorEastAsia"/>
+              <w:rFonts w:ascii="Arial" w:eastAsiaTheme="minorEastAsia" w:hAnsi="Arial" w:cs="Arial"/>
               <w:noProof/>
               <w:lang w:eastAsia="en-ZA"/>
             </w:rPr>
@@ -533,6 +576,7 @@
             </w:r>
             <w:r>
               <w:rPr>
+                <w:rFonts w:ascii="Arial" w:hAnsi="Arial" w:cs="Arial"/>
                 <w:noProof/>
                 <w:webHidden/>
               </w:rPr>
@@ -540,6 +584,7 @@
             </w:r>
             <w:r>
               <w:rPr>
+                <w:rFonts w:ascii="Arial" w:hAnsi="Arial" w:cs="Arial"/>
                 <w:noProof/>
                 <w:webHidden/>
               </w:rPr>
@@ -547,6 +592,7 @@
             </w:r>
             <w:r>
               <w:rPr>
+                <w:rFonts w:ascii="Arial" w:hAnsi="Arial" w:cs="Arial"/>
                 <w:noProof/>
                 <w:webHidden/>
               </w:rPr>
@@ -554,12 +600,14 @@
             </w:r>
             <w:r>
               <w:rPr>
-                <w:noProof/>
-                <w:webHidden/>
-              </w:rPr>
-            </w:r>
-            <w:r>
-              <w:rPr>
+                <w:rFonts w:ascii="Arial" w:hAnsi="Arial" w:cs="Arial"/>
+                <w:noProof/>
+                <w:webHidden/>
+              </w:rPr>
+            </w:r>
+            <w:r>
+              <w:rPr>
+                <w:rFonts w:ascii="Arial" w:hAnsi="Arial" w:cs="Arial"/>
                 <w:noProof/>
                 <w:webHidden/>
               </w:rPr>
@@ -567,6 +615,7 @@
             </w:r>
             <w:r>
               <w:rPr>
+                <w:rFonts w:ascii="Arial" w:hAnsi="Arial" w:cs="Arial"/>
                 <w:noProof/>
                 <w:webHidden/>
               </w:rPr>
@@ -574,6 +623,7 @@
             </w:r>
             <w:r>
               <w:rPr>
+                <w:rFonts w:ascii="Arial" w:hAnsi="Arial" w:cs="Arial"/>
                 <w:noProof/>
                 <w:webHidden/>
               </w:rPr>
@@ -588,7 +638,7 @@
               <w:tab w:val="right" w:leader="dot" w:pos="9016"/>
             </w:tabs>
             <w:rPr>
-              <w:rFonts w:eastAsiaTheme="minorEastAsia"/>
+              <w:rFonts w:ascii="Arial" w:eastAsiaTheme="minorEastAsia" w:hAnsi="Arial" w:cs="Arial"/>
               <w:noProof/>
               <w:lang w:eastAsia="en-ZA"/>
             </w:rPr>
@@ -605,6 +655,7 @@
             </w:r>
             <w:r>
               <w:rPr>
+                <w:rFonts w:ascii="Arial" w:hAnsi="Arial" w:cs="Arial"/>
                 <w:noProof/>
                 <w:webHidden/>
               </w:rPr>
@@ -612,6 +663,7 @@
             </w:r>
             <w:r>
               <w:rPr>
+                <w:rFonts w:ascii="Arial" w:hAnsi="Arial" w:cs="Arial"/>
                 <w:noProof/>
                 <w:webHidden/>
               </w:rPr>
@@ -619,6 +671,7 @@
             </w:r>
             <w:r>
               <w:rPr>
+                <w:rFonts w:ascii="Arial" w:hAnsi="Arial" w:cs="Arial"/>
                 <w:noProof/>
                 <w:webHidden/>
               </w:rPr>
@@ -626,12 +679,14 @@
             </w:r>
             <w:r>
               <w:rPr>
-                <w:noProof/>
-                <w:webHidden/>
-              </w:rPr>
-            </w:r>
-            <w:r>
-              <w:rPr>
+                <w:rFonts w:ascii="Arial" w:hAnsi="Arial" w:cs="Arial"/>
+                <w:noProof/>
+                <w:webHidden/>
+              </w:rPr>
+            </w:r>
+            <w:r>
+              <w:rPr>
+                <w:rFonts w:ascii="Arial" w:hAnsi="Arial" w:cs="Arial"/>
                 <w:noProof/>
                 <w:webHidden/>
               </w:rPr>
@@ -639,6 +694,7 @@
             </w:r>
             <w:r>
               <w:rPr>
+                <w:rFonts w:ascii="Arial" w:hAnsi="Arial" w:cs="Arial"/>
                 <w:noProof/>
                 <w:webHidden/>
               </w:rPr>
@@ -646,6 +702,7 @@
             </w:r>
             <w:r>
               <w:rPr>
+                <w:rFonts w:ascii="Arial" w:hAnsi="Arial" w:cs="Arial"/>
                 <w:noProof/>
                 <w:webHidden/>
               </w:rPr>
@@ -660,7 +717,7 @@
               <w:tab w:val="right" w:leader="dot" w:pos="9016"/>
             </w:tabs>
             <w:rPr>
-              <w:rFonts w:eastAsiaTheme="minorEastAsia"/>
+              <w:rFonts w:ascii="Arial" w:eastAsiaTheme="minorEastAsia" w:hAnsi="Arial" w:cs="Arial"/>
               <w:noProof/>
               <w:lang w:eastAsia="en-ZA"/>
             </w:rPr>
@@ -677,6 +734,7 @@
             </w:r>
             <w:r>
               <w:rPr>
+                <w:rFonts w:ascii="Arial" w:hAnsi="Arial" w:cs="Arial"/>
                 <w:noProof/>
                 <w:webHidden/>
               </w:rPr>
@@ -684,6 +742,7 @@
             </w:r>
             <w:r>
               <w:rPr>
+                <w:rFonts w:ascii="Arial" w:hAnsi="Arial" w:cs="Arial"/>
                 <w:noProof/>
                 <w:webHidden/>
               </w:rPr>
@@ -691,6 +750,7 @@
             </w:r>
             <w:r>
               <w:rPr>
+                <w:rFonts w:ascii="Arial" w:hAnsi="Arial" w:cs="Arial"/>
                 <w:noProof/>
                 <w:webHidden/>
               </w:rPr>
@@ -698,12 +758,14 @@
             </w:r>
             <w:r>
               <w:rPr>
-                <w:noProof/>
-                <w:webHidden/>
-              </w:rPr>
-            </w:r>
-            <w:r>
-              <w:rPr>
+                <w:rFonts w:ascii="Arial" w:hAnsi="Arial" w:cs="Arial"/>
+                <w:noProof/>
+                <w:webHidden/>
+              </w:rPr>
+            </w:r>
+            <w:r>
+              <w:rPr>
+                <w:rFonts w:ascii="Arial" w:hAnsi="Arial" w:cs="Arial"/>
                 <w:noProof/>
                 <w:webHidden/>
               </w:rPr>
@@ -711,6 +773,7 @@
             </w:r>
             <w:r>
               <w:rPr>
+                <w:rFonts w:ascii="Arial" w:hAnsi="Arial" w:cs="Arial"/>
                 <w:noProof/>
                 <w:webHidden/>
               </w:rPr>
@@ -718,6 +781,7 @@
             </w:r>
             <w:r>
               <w:rPr>
+                <w:rFonts w:ascii="Arial" w:hAnsi="Arial" w:cs="Arial"/>
                 <w:noProof/>
                 <w:webHidden/>
               </w:rPr>
@@ -732,7 +796,7 @@
               <w:tab w:val="right" w:leader="dot" w:pos="9016"/>
             </w:tabs>
             <w:rPr>
-              <w:rFonts w:eastAsiaTheme="minorEastAsia"/>
+              <w:rFonts w:ascii="Arial" w:eastAsiaTheme="minorEastAsia" w:hAnsi="Arial" w:cs="Arial"/>
               <w:noProof/>
               <w:lang w:eastAsia="en-ZA"/>
             </w:rPr>
@@ -749,6 +813,7 @@
             </w:r>
             <w:r>
               <w:rPr>
+                <w:rFonts w:ascii="Arial" w:hAnsi="Arial" w:cs="Arial"/>
                 <w:noProof/>
                 <w:webHidden/>
               </w:rPr>
@@ -756,6 +821,7 @@
             </w:r>
             <w:r>
               <w:rPr>
+                <w:rFonts w:ascii="Arial" w:hAnsi="Arial" w:cs="Arial"/>
                 <w:noProof/>
                 <w:webHidden/>
               </w:rPr>
@@ -763,6 +829,7 @@
             </w:r>
             <w:r>
               <w:rPr>
+                <w:rFonts w:ascii="Arial" w:hAnsi="Arial" w:cs="Arial"/>
                 <w:noProof/>
                 <w:webHidden/>
               </w:rPr>
@@ -770,12 +837,14 @@
             </w:r>
             <w:r>
               <w:rPr>
-                <w:noProof/>
-                <w:webHidden/>
-              </w:rPr>
-            </w:r>
-            <w:r>
-              <w:rPr>
+                <w:rFonts w:ascii="Arial" w:hAnsi="Arial" w:cs="Arial"/>
+                <w:noProof/>
+                <w:webHidden/>
+              </w:rPr>
+            </w:r>
+            <w:r>
+              <w:rPr>
+                <w:rFonts w:ascii="Arial" w:hAnsi="Arial" w:cs="Arial"/>
                 <w:noProof/>
                 <w:webHidden/>
               </w:rPr>
@@ -783,6 +852,7 @@
             </w:r>
             <w:r>
               <w:rPr>
+                <w:rFonts w:ascii="Arial" w:hAnsi="Arial" w:cs="Arial"/>
                 <w:noProof/>
                 <w:webHidden/>
               </w:rPr>
@@ -790,6 +860,7 @@
             </w:r>
             <w:r>
               <w:rPr>
+                <w:rFonts w:ascii="Arial" w:hAnsi="Arial" w:cs="Arial"/>
                 <w:noProof/>
                 <w:webHidden/>
               </w:rPr>
@@ -804,7 +875,7 @@
               <w:tab w:val="right" w:leader="dot" w:pos="9016"/>
             </w:tabs>
             <w:rPr>
-              <w:rFonts w:eastAsiaTheme="minorEastAsia"/>
+              <w:rFonts w:ascii="Arial" w:eastAsiaTheme="minorEastAsia" w:hAnsi="Arial" w:cs="Arial"/>
               <w:noProof/>
               <w:lang w:eastAsia="en-ZA"/>
             </w:rPr>
@@ -821,6 +892,7 @@
             </w:r>
             <w:r>
               <w:rPr>
+                <w:rFonts w:ascii="Arial" w:hAnsi="Arial" w:cs="Arial"/>
                 <w:noProof/>
                 <w:webHidden/>
               </w:rPr>
@@ -828,6 +900,7 @@
             </w:r>
             <w:r>
               <w:rPr>
+                <w:rFonts w:ascii="Arial" w:hAnsi="Arial" w:cs="Arial"/>
                 <w:noProof/>
                 <w:webHidden/>
               </w:rPr>
@@ -835,6 +908,7 @@
             </w:r>
             <w:r>
               <w:rPr>
+                <w:rFonts w:ascii="Arial" w:hAnsi="Arial" w:cs="Arial"/>
                 <w:noProof/>
                 <w:webHidden/>
               </w:rPr>
@@ -842,12 +916,14 @@
             </w:r>
             <w:r>
               <w:rPr>
-                <w:noProof/>
-                <w:webHidden/>
-              </w:rPr>
-            </w:r>
-            <w:r>
-              <w:rPr>
+                <w:rFonts w:ascii="Arial" w:hAnsi="Arial" w:cs="Arial"/>
+                <w:noProof/>
+                <w:webHidden/>
+              </w:rPr>
+            </w:r>
+            <w:r>
+              <w:rPr>
+                <w:rFonts w:ascii="Arial" w:hAnsi="Arial" w:cs="Arial"/>
                 <w:noProof/>
                 <w:webHidden/>
               </w:rPr>
@@ -855,6 +931,7 @@
             </w:r>
             <w:r>
               <w:rPr>
+                <w:rFonts w:ascii="Arial" w:hAnsi="Arial" w:cs="Arial"/>
                 <w:noProof/>
                 <w:webHidden/>
               </w:rPr>
@@ -862,6 +939,7 @@
             </w:r>
             <w:r>
               <w:rPr>
+                <w:rFonts w:ascii="Arial" w:hAnsi="Arial" w:cs="Arial"/>
                 <w:noProof/>
                 <w:webHidden/>
               </w:rPr>
@@ -909,18 +987,20 @@
           <w:rFonts w:ascii="Arial" w:hAnsi="Arial" w:cs="Arial"/>
           <w:lang w:val="en-US"/>
         </w:rPr>
-        <w:t>Documents Relations</w:t>
+        <w:t>Document Relations</w:t>
       </w:r>
       <w:bookmarkEnd w:id="0"/>
     </w:p>
     <w:p>
       <w:pPr>
         <w:rPr>
-          <w:lang w:val="en-US"/>
-        </w:rPr>
-      </w:pPr>
-      <w:r>
-        <w:rPr>
+          <w:rFonts w:ascii="Arial" w:hAnsi="Arial" w:cs="Arial"/>
+          <w:lang w:val="en-US"/>
+        </w:rPr>
+      </w:pPr>
+      <w:r>
+        <w:rPr>
+          <w:rFonts w:ascii="Arial" w:hAnsi="Arial" w:cs="Arial"/>
           <w:noProof/>
           <w:lang w:val="en-US"/>
         </w:rPr>
@@ -940,7 +1020,7 @@
                     <pic:cNvPicPr/>
                   </pic:nvPicPr>
                   <pic:blipFill>
-                    <a:blip r:embed="rId5">
+                    <a:blip r:embed="rId7">
                       <a:extLst>
                         <a:ext uri="{28A0092B-C50C-407E-A947-70E740481C1C}">
                           <a14:useLocalDpi xmlns:a14="http://schemas.microsoft.com/office/drawing/2010/main" val="0"/>
@@ -1019,23 +1099,13 @@
           <w:szCs w:val="22"/>
         </w:rPr>
       </w:pPr>
-      <w:proofErr w:type="spellStart"/>
-      <w:r>
-        <w:rPr>
-          <w:rFonts w:ascii="Arial" w:hAnsi="Arial" w:cs="Arial"/>
-          <w:sz w:val="22"/>
-          <w:szCs w:val="22"/>
-        </w:rPr>
-        <w:t>doc_id</w:t>
-      </w:r>
-      <w:proofErr w:type="spellEnd"/>
-      <w:r>
-        <w:rPr>
-          <w:rFonts w:ascii="Arial" w:hAnsi="Arial" w:cs="Arial"/>
-          <w:sz w:val="22"/>
-          <w:szCs w:val="22"/>
-        </w:rPr>
-        <w:t>: ID generated by publisher- not referenced by any other relation</w:t>
+      <w:r>
+        <w:rPr>
+          <w:rFonts w:ascii="Arial" w:hAnsi="Arial" w:cs="Arial"/>
+          <w:sz w:val="22"/>
+          <w:szCs w:val="22"/>
+        </w:rPr>
+        <w:t>doc_id: ID generated by publisher- not referenced by any other relation</w:t>
       </w:r>
     </w:p>
     <w:p>
@@ -1047,23 +1117,13 @@
           <w:szCs w:val="22"/>
         </w:rPr>
       </w:pPr>
-      <w:proofErr w:type="spellStart"/>
-      <w:r>
-        <w:rPr>
-          <w:rFonts w:ascii="Arial" w:hAnsi="Arial" w:cs="Arial"/>
-          <w:sz w:val="22"/>
-          <w:szCs w:val="22"/>
-        </w:rPr>
-        <w:t>publisher_id</w:t>
-      </w:r>
-      <w:proofErr w:type="spellEnd"/>
-      <w:r>
-        <w:rPr>
-          <w:rFonts w:ascii="Arial" w:hAnsi="Arial" w:cs="Arial"/>
-          <w:sz w:val="22"/>
-          <w:szCs w:val="22"/>
-        </w:rPr>
-        <w:t>: FK to publisher relation</w:t>
+      <w:r>
+        <w:rPr>
+          <w:rFonts w:ascii="Arial" w:hAnsi="Arial" w:cs="Arial"/>
+          <w:sz w:val="22"/>
+          <w:szCs w:val="22"/>
+        </w:rPr>
+        <w:t>publisher_id: FK to publisher relation</w:t>
       </w:r>
     </w:p>
     <w:p>
@@ -1075,23 +1135,13 @@
           <w:szCs w:val="22"/>
         </w:rPr>
       </w:pPr>
-      <w:proofErr w:type="spellStart"/>
-      <w:r>
-        <w:rPr>
-          <w:rFonts w:ascii="Arial" w:hAnsi="Arial" w:cs="Arial"/>
-          <w:sz w:val="22"/>
-          <w:szCs w:val="22"/>
-        </w:rPr>
-        <w:t>date_time</w:t>
-      </w:r>
-      <w:proofErr w:type="spellEnd"/>
-      <w:r>
-        <w:rPr>
-          <w:rFonts w:ascii="Arial" w:hAnsi="Arial" w:cs="Arial"/>
-          <w:sz w:val="22"/>
-          <w:szCs w:val="22"/>
-        </w:rPr>
-        <w:t xml:space="preserve">: </w:t>
+      <w:r>
+        <w:rPr>
+          <w:rFonts w:ascii="Arial" w:hAnsi="Arial" w:cs="Arial"/>
+          <w:sz w:val="22"/>
+          <w:szCs w:val="22"/>
+        </w:rPr>
+        <w:t xml:space="preserve">date_time: </w:t>
       </w:r>
       <w:r>
         <w:rPr>
@@ -1145,41 +1195,13 @@
         </w:rPr>
         <w:t xml:space="preserve">. For example: </w:t>
       </w:r>
-      <w:proofErr w:type="spellStart"/>
-      <w:r>
-        <w:rPr>
-          <w:rFonts w:ascii="Arial" w:hAnsi="Arial" w:cs="Arial"/>
-          <w:sz w:val="22"/>
-          <w:szCs w:val="22"/>
-        </w:rPr>
-        <w:t>en</w:t>
-      </w:r>
-      <w:proofErr w:type="spellEnd"/>
-      <w:r>
-        <w:rPr>
-          <w:rFonts w:ascii="Arial" w:hAnsi="Arial" w:cs="Arial"/>
-          <w:sz w:val="22"/>
-          <w:szCs w:val="22"/>
-        </w:rPr>
-        <w:t xml:space="preserve">-US, </w:t>
-      </w:r>
-      <w:proofErr w:type="spellStart"/>
-      <w:r>
-        <w:rPr>
-          <w:rFonts w:ascii="Arial" w:hAnsi="Arial" w:cs="Arial"/>
-          <w:sz w:val="22"/>
-          <w:szCs w:val="22"/>
-        </w:rPr>
-        <w:t>en</w:t>
-      </w:r>
-      <w:proofErr w:type="spellEnd"/>
-      <w:r>
-        <w:rPr>
-          <w:rFonts w:ascii="Arial" w:hAnsi="Arial" w:cs="Arial"/>
-          <w:sz w:val="22"/>
-          <w:szCs w:val="22"/>
-        </w:rPr>
-        <w:t>-ZA</w:t>
+      <w:r>
+        <w:rPr>
+          <w:rFonts w:ascii="Arial" w:hAnsi="Arial" w:cs="Arial"/>
+          <w:sz w:val="22"/>
+          <w:szCs w:val="22"/>
+        </w:rPr>
+        <w:t>en-US, en-ZA</w:t>
       </w:r>
     </w:p>
     <w:p>
@@ -1244,23 +1266,13 @@
           <w:szCs w:val="22"/>
         </w:rPr>
       </w:pPr>
-      <w:proofErr w:type="spellStart"/>
-      <w:r>
-        <w:rPr>
-          <w:rFonts w:ascii="Arial" w:hAnsi="Arial" w:cs="Arial"/>
-          <w:sz w:val="22"/>
-          <w:szCs w:val="22"/>
-        </w:rPr>
-        <w:t>revision_id</w:t>
-      </w:r>
-      <w:proofErr w:type="spellEnd"/>
-      <w:r>
-        <w:rPr>
-          <w:rFonts w:ascii="Arial" w:hAnsi="Arial" w:cs="Arial"/>
-          <w:sz w:val="22"/>
-          <w:szCs w:val="22"/>
-        </w:rPr>
-        <w:t xml:space="preserve">: </w:t>
+      <w:r>
+        <w:rPr>
+          <w:rFonts w:ascii="Arial" w:hAnsi="Arial" w:cs="Arial"/>
+          <w:sz w:val="22"/>
+          <w:szCs w:val="22"/>
+        </w:rPr>
+        <w:t xml:space="preserve">revision_id: </w:t>
       </w:r>
       <w:r>
         <w:rPr>
@@ -1320,18 +1332,8 @@
           <w:sz w:val="22"/>
           <w:szCs w:val="22"/>
         </w:rPr>
-        <w:t xml:space="preserve">have the same </w:t>
-      </w:r>
-      <w:proofErr w:type="spellStart"/>
-      <w:r>
-        <w:rPr>
-          <w:rFonts w:ascii="Arial" w:hAnsi="Arial" w:cs="Arial"/>
-          <w:sz w:val="22"/>
-          <w:szCs w:val="22"/>
-        </w:rPr>
-        <w:t>revision_id</w:t>
-      </w:r>
-      <w:proofErr w:type="spellEnd"/>
+        <w:t>have the same revision_id</w:t>
+      </w:r>
     </w:p>
     <w:p>
       <w:pPr>
@@ -1342,23 +1344,13 @@
           <w:szCs w:val="22"/>
         </w:rPr>
       </w:pPr>
-      <w:proofErr w:type="spellStart"/>
-      <w:r>
-        <w:rPr>
-          <w:rFonts w:ascii="Arial" w:hAnsi="Arial" w:cs="Arial"/>
-          <w:sz w:val="22"/>
-          <w:szCs w:val="22"/>
-        </w:rPr>
-        <w:t>stats_coverage</w:t>
-      </w:r>
-      <w:proofErr w:type="spellEnd"/>
-      <w:r>
-        <w:rPr>
-          <w:rFonts w:ascii="Arial" w:hAnsi="Arial" w:cs="Arial"/>
-          <w:sz w:val="22"/>
-          <w:szCs w:val="22"/>
-        </w:rPr>
-        <w:t>: ¯\</w:t>
+      <w:r>
+        <w:rPr>
+          <w:rFonts w:ascii="Arial" w:hAnsi="Arial" w:cs="Arial"/>
+          <w:sz w:val="22"/>
+          <w:szCs w:val="22"/>
+        </w:rPr>
+        <w:t>stats_coverage: ¯\</w:t>
       </w:r>
       <w:r>
         <w:rPr>
@@ -1405,7 +1397,6 @@
           <w:szCs w:val="22"/>
         </w:rPr>
       </w:pPr>
-      <w:proofErr w:type="spellStart"/>
       <w:r>
         <w:rPr>
           <w:rFonts w:ascii="Arial" w:hAnsi="Arial" w:cs="Arial"/>
@@ -1413,16 +1404,7 @@
           <w:szCs w:val="22"/>
         </w:rPr>
         <w:lastRenderedPageBreak/>
-        <w:t>document_fixture_id</w:t>
-      </w:r>
-      <w:proofErr w:type="spellEnd"/>
-      <w:r>
-        <w:rPr>
-          <w:rFonts w:ascii="Arial" w:hAnsi="Arial" w:cs="Arial"/>
-          <w:sz w:val="22"/>
-          <w:szCs w:val="22"/>
-        </w:rPr>
-        <w:t xml:space="preserve">: </w:t>
+        <w:t xml:space="preserve">document_fixture_id: </w:t>
       </w:r>
       <w:r>
         <w:rPr>
@@ -1432,7 +1414,6 @@
         </w:rPr>
         <w:t xml:space="preserve">FK to </w:t>
       </w:r>
-      <w:proofErr w:type="spellStart"/>
       <w:r>
         <w:rPr>
           <w:rFonts w:ascii="Arial" w:hAnsi="Arial" w:cs="Arial"/>
@@ -1443,14 +1424,13 @@
         </w:rPr>
         <w:t>document_fixtures</w:t>
       </w:r>
-      <w:proofErr w:type="spellEnd"/>
-      <w:r>
-        <w:rPr>
-          <w:rFonts w:ascii="Arial" w:hAnsi="Arial" w:cs="Arial"/>
-          <w:sz w:val="22"/>
-          <w:szCs w:val="22"/>
-        </w:rPr>
-        <w:t xml:space="preserve"> relation</w:t>
+      <w:r>
+        <w:rPr>
+          <w:rFonts w:ascii="Arial" w:hAnsi="Arial" w:cs="Arial"/>
+          <w:sz w:val="22"/>
+          <w:szCs w:val="22"/>
+        </w:rPr>
+        <w:t>(id)</w:t>
       </w:r>
       <w:r>
         <w:rPr>
@@ -1562,25 +1542,7 @@
           <w:sz w:val="22"/>
           <w:szCs w:val="22"/>
         </w:rPr>
-        <w:t xml:space="preserve">For example: a </w:t>
-      </w:r>
-      <w:proofErr w:type="spellStart"/>
-      <w:r>
-        <w:rPr>
-          <w:rFonts w:ascii="Arial" w:hAnsi="Arial" w:cs="Arial"/>
-          <w:sz w:val="22"/>
-          <w:szCs w:val="22"/>
-        </w:rPr>
-        <w:t>document_fixture_id</w:t>
-      </w:r>
-      <w:proofErr w:type="spellEnd"/>
-      <w:r>
-        <w:rPr>
-          <w:rFonts w:ascii="Arial" w:hAnsi="Arial" w:cs="Arial"/>
-          <w:sz w:val="22"/>
-          <w:szCs w:val="22"/>
-        </w:rPr>
-        <w:t xml:space="preserve"> of 1</w:t>
+        <w:t>For example: a document_fixture_id of 1</w:t>
       </w:r>
       <w:r>
         <w:rPr>
@@ -1657,21 +1619,12 @@
           <w:rFonts w:ascii="Arial" w:hAnsi="Arial" w:cs="Arial"/>
         </w:rPr>
       </w:pPr>
-      <w:proofErr w:type="spellStart"/>
-      <w:r>
-        <w:rPr>
-          <w:rFonts w:ascii="Arial" w:hAnsi="Arial" w:cs="Arial"/>
-          <w:lang w:val="en-US"/>
-        </w:rPr>
-        <w:t>source_id</w:t>
-      </w:r>
-      <w:proofErr w:type="spellEnd"/>
-      <w:r>
-        <w:rPr>
-          <w:rFonts w:ascii="Arial" w:hAnsi="Arial" w:cs="Arial"/>
-          <w:lang w:val="en-US"/>
-        </w:rPr>
-        <w:t xml:space="preserve">: </w:t>
+      <w:r>
+        <w:rPr>
+          <w:rFonts w:ascii="Arial" w:hAnsi="Arial" w:cs="Arial"/>
+          <w:lang w:val="en-US"/>
+        </w:rPr>
+        <w:t xml:space="preserve">source_id: </w:t>
       </w:r>
       <w:r>
         <w:rPr>
@@ -1691,7 +1644,6 @@
         </w:rPr>
         <w:t xml:space="preserve"> </w:t>
       </w:r>
-      <w:proofErr w:type="gramStart"/>
       <w:r>
         <w:rPr>
           <w:rFonts w:ascii="Arial" w:hAnsi="Arial" w:cs="Arial"/>
@@ -1700,139 +1652,98 @@
         </w:rPr>
         <w:t>publishers</w:t>
       </w:r>
-      <w:proofErr w:type="gramEnd"/>
+      <w:r>
+        <w:rPr>
+          <w:rFonts w:ascii="Arial" w:hAnsi="Arial" w:cs="Arial"/>
+        </w:rPr>
+        <w:t>(id)</w:t>
+      </w:r>
+    </w:p>
+    <w:p>
+      <w:pPr>
+        <w:rPr>
+          <w:rFonts w:ascii="Arial" w:hAnsi="Arial" w:cs="Arial"/>
+        </w:rPr>
+      </w:pPr>
+      <w:r>
+        <w:rPr>
+          <w:rFonts w:ascii="Arial" w:hAnsi="Arial" w:cs="Arial"/>
+        </w:rPr>
+        <w:t xml:space="preserve">db_loading_date_time: Timestamp of </w:t>
+      </w:r>
+      <w:r>
+        <w:rPr>
+          <w:rFonts w:ascii="Arial" w:hAnsi="Arial" w:cs="Arial"/>
+        </w:rPr>
+        <w:t>row insertion.</w:t>
+      </w:r>
+    </w:p>
+    <w:p>
+      <w:pPr>
+        <w:rPr>
+          <w:rFonts w:ascii="Arial" w:hAnsi="Arial" w:cs="Arial"/>
+        </w:rPr>
+      </w:pPr>
+    </w:p>
+    <w:p>
+      <w:pPr>
+        <w:pStyle w:val="Heading2"/>
+        <w:rPr>
+          <w:rFonts w:ascii="Arial" w:hAnsi="Arial" w:cs="Arial"/>
+        </w:rPr>
+      </w:pPr>
+      <w:bookmarkStart w:id="2" w:name="_Toc104293246"/>
+      <w:r>
+        <w:rPr>
+          <w:rFonts w:ascii="Arial" w:hAnsi="Arial" w:cs="Arial"/>
+        </w:rPr>
+        <w:t>latest_revisions</w:t>
+      </w:r>
+      <w:bookmarkEnd w:id="2"/>
+    </w:p>
+    <w:p>
+      <w:pPr>
+        <w:rPr>
+          <w:rFonts w:ascii="Arial" w:hAnsi="Arial" w:cs="Arial"/>
+        </w:rPr>
+      </w:pPr>
+      <w:r>
+        <w:rPr>
+          <w:rFonts w:ascii="Arial" w:hAnsi="Arial" w:cs="Arial"/>
+        </w:rPr>
+        <w:t xml:space="preserve">id: </w:t>
+      </w:r>
+      <w:r>
+        <w:rPr>
+          <w:rFonts w:ascii="Arial" w:hAnsi="Arial" w:cs="Arial"/>
+        </w:rPr>
+        <w:t>Auto-generated ID</w:t>
+      </w:r>
+    </w:p>
+    <w:p>
+      <w:pPr>
+        <w:rPr>
+          <w:rFonts w:ascii="Arial" w:hAnsi="Arial" w:cs="Arial"/>
+        </w:rPr>
+      </w:pPr>
+      <w:r>
+        <w:rPr>
+          <w:rFonts w:ascii="Arial" w:hAnsi="Arial" w:cs="Arial"/>
+        </w:rPr>
+        <w:t xml:space="preserve">revision_id: </w:t>
+      </w:r>
+      <w:r>
+        <w:rPr>
+          <w:rFonts w:ascii="Arial" w:hAnsi="Arial" w:cs="Arial"/>
+        </w:rPr>
+        <w:t xml:space="preserve">Stores the revision_id of </w:t>
+      </w:r>
       <w:r>
         <w:rPr>
           <w:rFonts w:ascii="Arial" w:hAnsi="Arial" w:cs="Arial"/>
           <w:b/>
           <w:bCs/>
         </w:rPr>
-        <w:t xml:space="preserve"> </w:t>
-      </w:r>
-      <w:r>
-        <w:rPr>
-          <w:rFonts w:ascii="Arial" w:hAnsi="Arial" w:cs="Arial"/>
-        </w:rPr>
-        <w:t>relation.</w:t>
-      </w:r>
-    </w:p>
-    <w:p>
-      <w:pPr>
-        <w:rPr>
-          <w:rFonts w:ascii="Arial" w:hAnsi="Arial" w:cs="Arial"/>
-        </w:rPr>
-      </w:pPr>
-      <w:proofErr w:type="spellStart"/>
-      <w:r>
-        <w:rPr>
-          <w:rFonts w:ascii="Arial" w:hAnsi="Arial" w:cs="Arial"/>
-        </w:rPr>
-        <w:t>db_loading_date_time</w:t>
-      </w:r>
-      <w:proofErr w:type="spellEnd"/>
-      <w:r>
-        <w:rPr>
-          <w:rFonts w:ascii="Arial" w:hAnsi="Arial" w:cs="Arial"/>
-        </w:rPr>
-        <w:t xml:space="preserve">: Timestamp of </w:t>
-      </w:r>
-      <w:r>
-        <w:rPr>
-          <w:rFonts w:ascii="Arial" w:hAnsi="Arial" w:cs="Arial"/>
-        </w:rPr>
-        <w:t>row insertion.</w:t>
-      </w:r>
-    </w:p>
-    <w:p>
-      <w:pPr>
-        <w:rPr>
-          <w:rFonts w:ascii="Arial" w:hAnsi="Arial" w:cs="Arial"/>
-        </w:rPr>
-      </w:pPr>
-    </w:p>
-    <w:p>
-      <w:pPr>
-        <w:pStyle w:val="Heading2"/>
-        <w:rPr>
-          <w:rFonts w:ascii="Arial" w:hAnsi="Arial" w:cs="Arial"/>
-        </w:rPr>
-      </w:pPr>
-      <w:bookmarkStart w:id="2" w:name="_Toc104293246"/>
-      <w:proofErr w:type="spellStart"/>
-      <w:r>
-        <w:rPr>
-          <w:rFonts w:ascii="Arial" w:hAnsi="Arial" w:cs="Arial"/>
-        </w:rPr>
-        <w:t>latest_revisions</w:t>
-      </w:r>
-      <w:bookmarkEnd w:id="2"/>
-      <w:proofErr w:type="spellEnd"/>
-    </w:p>
-    <w:p>
-      <w:pPr>
-        <w:rPr>
-          <w:rFonts w:ascii="Arial" w:hAnsi="Arial" w:cs="Arial"/>
-        </w:rPr>
-      </w:pPr>
-      <w:r>
-        <w:rPr>
-          <w:rFonts w:ascii="Arial" w:hAnsi="Arial" w:cs="Arial"/>
-        </w:rPr>
-        <w:t xml:space="preserve">id: </w:t>
-      </w:r>
-      <w:r>
-        <w:rPr>
-          <w:rFonts w:ascii="Arial" w:hAnsi="Arial" w:cs="Arial"/>
-        </w:rPr>
-        <w:t>Auto-generated ID</w:t>
-      </w:r>
-    </w:p>
-    <w:p>
-      <w:pPr>
-        <w:rPr>
-          <w:rFonts w:ascii="Arial" w:hAnsi="Arial" w:cs="Arial"/>
-        </w:rPr>
-      </w:pPr>
-      <w:proofErr w:type="spellStart"/>
-      <w:r>
-        <w:rPr>
-          <w:rFonts w:ascii="Arial" w:hAnsi="Arial" w:cs="Arial"/>
-        </w:rPr>
-        <w:t>revision_id</w:t>
-      </w:r>
-      <w:proofErr w:type="spellEnd"/>
-      <w:r>
-        <w:rPr>
-          <w:rFonts w:ascii="Arial" w:hAnsi="Arial" w:cs="Arial"/>
-        </w:rPr>
-        <w:t xml:space="preserve">: </w:t>
-      </w:r>
-      <w:r>
-        <w:rPr>
-          <w:rFonts w:ascii="Arial" w:hAnsi="Arial" w:cs="Arial"/>
-        </w:rPr>
-        <w:t xml:space="preserve">Stores the </w:t>
-      </w:r>
-      <w:proofErr w:type="spellStart"/>
-      <w:r>
-        <w:rPr>
-          <w:rFonts w:ascii="Arial" w:hAnsi="Arial" w:cs="Arial"/>
-        </w:rPr>
-        <w:t>revision_id</w:t>
-      </w:r>
-      <w:proofErr w:type="spellEnd"/>
-      <w:r>
-        <w:rPr>
-          <w:rFonts w:ascii="Arial" w:hAnsi="Arial" w:cs="Arial"/>
-        </w:rPr>
-        <w:t xml:space="preserve"> of </w:t>
-      </w:r>
-      <w:r>
-        <w:rPr>
-          <w:rFonts w:ascii="Arial" w:hAnsi="Arial" w:cs="Arial"/>
-          <w:b/>
-          <w:bCs/>
-        </w:rPr>
         <w:t>documents</w:t>
       </w:r>
     </w:p>
@@ -1842,19 +1753,11 @@
           <w:rFonts w:ascii="Arial" w:hAnsi="Arial" w:cs="Arial"/>
         </w:rPr>
       </w:pPr>
-      <w:proofErr w:type="spellStart"/>
-      <w:r>
-        <w:rPr>
-          <w:rFonts w:ascii="Arial" w:hAnsi="Arial" w:cs="Arial"/>
-        </w:rPr>
-        <w:t>latest_document_id</w:t>
-      </w:r>
-      <w:proofErr w:type="spellEnd"/>
-      <w:r>
-        <w:rPr>
-          <w:rFonts w:ascii="Arial" w:hAnsi="Arial" w:cs="Arial"/>
-        </w:rPr>
-        <w:t xml:space="preserve">: FK that references the latest iteration of </w:t>
+      <w:r>
+        <w:rPr>
+          <w:rFonts w:ascii="Arial" w:hAnsi="Arial" w:cs="Arial"/>
+        </w:rPr>
+        <w:t xml:space="preserve">latest_document_id: FK that references the latest iteration of </w:t>
       </w:r>
       <w:r>
         <w:rPr>
@@ -1872,25 +1775,19 @@
         <w:rPr>
           <w:rFonts w:ascii="Arial" w:hAnsi="Arial" w:cs="Arial"/>
         </w:rPr>
-        <w:t xml:space="preserve">represented by the </w:t>
-      </w:r>
-      <w:proofErr w:type="spellStart"/>
-      <w:r>
-        <w:rPr>
-          <w:rFonts w:ascii="Arial" w:hAnsi="Arial" w:cs="Arial"/>
-        </w:rPr>
-        <w:t>revision_id</w:t>
-      </w:r>
-      <w:proofErr w:type="spellEnd"/>
-    </w:p>
-    <w:p>
-      <w:pPr>
-        <w:rPr>
-          <w:lang w:val="en-US"/>
-        </w:rPr>
-      </w:pPr>
-      <w:r>
-        <w:rPr>
+        <w:t>represented by the revision_id</w:t>
+      </w:r>
+    </w:p>
+    <w:p>
+      <w:pPr>
+        <w:rPr>
+          <w:rFonts w:ascii="Arial" w:hAnsi="Arial" w:cs="Arial"/>
+          <w:lang w:val="en-US"/>
+        </w:rPr>
+      </w:pPr>
+      <w:r>
+        <w:rPr>
+          <w:rFonts w:ascii="Arial" w:hAnsi="Arial" w:cs="Arial"/>
           <w:noProof/>
           <w:lang w:val="en-US"/>
         </w:rPr>
@@ -1910,7 +1807,7 @@
                     <pic:cNvPicPr/>
                   </pic:nvPicPr>
                   <pic:blipFill>
-                    <a:blip r:embed="rId6">
+                    <a:blip r:embed="rId8">
                       <a:extLst>
                         <a:ext uri="{28A0092B-C50C-407E-A947-70E740481C1C}">
                           <a14:useLocalDpi xmlns:a14="http://schemas.microsoft.com/office/drawing/2010/main" val="0"/>
@@ -1946,7 +1843,6 @@
         </w:rPr>
       </w:pPr>
       <w:bookmarkStart w:id="3" w:name="_Toc104293247"/>
-      <w:proofErr w:type="spellStart"/>
       <w:r>
         <w:rPr>
           <w:rFonts w:ascii="Arial" w:hAnsi="Arial" w:cs="Arial"/>
@@ -1955,7 +1851,6 @@
         <w:t>document_contents</w:t>
       </w:r>
       <w:bookmarkEnd w:id="3"/>
-      <w:proofErr w:type="spellEnd"/>
     </w:p>
     <w:p>
       <w:pPr>
@@ -1993,7 +1888,6 @@
           <w:lang w:val="en-US"/>
         </w:rPr>
       </w:pPr>
-      <w:proofErr w:type="spellStart"/>
       <w:r>
         <w:rPr>
           <w:rFonts w:ascii="Arial" w:hAnsi="Arial" w:cs="Arial"/>
@@ -2001,7 +1895,6 @@
         </w:rPr>
         <w:t>document_id</w:t>
       </w:r>
-      <w:proofErr w:type="spellEnd"/>
       <w:r>
         <w:rPr>
           <w:rFonts w:ascii="Arial" w:hAnsi="Arial" w:cs="Arial"/>
@@ -2032,36 +1925,38 @@
           <w:rFonts w:ascii="Arial" w:hAnsi="Arial" w:cs="Arial"/>
         </w:rPr>
       </w:pPr>
-      <w:proofErr w:type="spellStart"/>
-      <w:r>
-        <w:rPr>
-          <w:rFonts w:ascii="Arial" w:hAnsi="Arial" w:cs="Arial"/>
-          <w:lang w:val="en-US"/>
-        </w:rPr>
-        <w:t>sportsml</w:t>
-      </w:r>
-      <w:proofErr w:type="spellEnd"/>
-      <w:r>
-        <w:rPr>
-          <w:rFonts w:ascii="Arial" w:hAnsi="Arial" w:cs="Arial"/>
-          <w:lang w:val="en-US"/>
-        </w:rPr>
-        <w:t xml:space="preserve">: </w:t>
-      </w:r>
-      <w:r>
-        <w:rPr>
-          <w:rFonts w:ascii="Arial" w:hAnsi="Arial" w:cs="Arial"/>
-        </w:rPr>
-        <w:t xml:space="preserve">Link to </w:t>
-      </w:r>
-      <w:proofErr w:type="spellStart"/>
-      <w:r>
-        <w:rPr>
-          <w:rFonts w:ascii="Arial" w:hAnsi="Arial" w:cs="Arial"/>
-        </w:rPr>
-        <w:t>sportsml</w:t>
-      </w:r>
-      <w:proofErr w:type="spellEnd"/>
+      <w:r>
+        <w:rPr>
+          <w:rFonts w:ascii="Arial" w:hAnsi="Arial" w:cs="Arial"/>
+          <w:lang w:val="en-US"/>
+        </w:rPr>
+        <w:t xml:space="preserve">sportsml: </w:t>
+      </w:r>
+      <w:r>
+        <w:rPr>
+          <w:rFonts w:ascii="Arial" w:hAnsi="Arial" w:cs="Arial"/>
+        </w:rPr>
+        <w:t>Link to sportsml model that stores the document data (?)</w:t>
+      </w:r>
+    </w:p>
+    <w:p>
+      <w:pPr>
+        <w:rPr>
+          <w:rFonts w:ascii="Arial" w:hAnsi="Arial" w:cs="Arial"/>
+        </w:rPr>
+      </w:pPr>
+      <w:r>
+        <w:rPr>
+          <w:rFonts w:ascii="Arial" w:hAnsi="Arial" w:cs="Arial"/>
+        </w:rPr>
+        <w:t>sportsml_blob</w:t>
+      </w:r>
+      <w:r>
+        <w:rPr>
+          <w:rFonts w:ascii="Arial" w:hAnsi="Arial" w:cs="Arial"/>
+        </w:rPr>
+        <w:t>: Blob of sportsml</w:t>
+      </w:r>
       <w:r>
         <w:rPr>
           <w:rFonts w:ascii="Arial" w:hAnsi="Arial" w:cs="Arial"/>
@@ -2075,41 +1970,6 @@
           <w:rFonts w:ascii="Arial" w:hAnsi="Arial" w:cs="Arial"/>
         </w:rPr>
       </w:pPr>
-      <w:proofErr w:type="spellStart"/>
-      <w:r>
-        <w:rPr>
-          <w:rFonts w:ascii="Arial" w:hAnsi="Arial" w:cs="Arial"/>
-        </w:rPr>
-        <w:t>sportsml_blob</w:t>
-      </w:r>
-      <w:proofErr w:type="spellEnd"/>
-      <w:r>
-        <w:rPr>
-          <w:rFonts w:ascii="Arial" w:hAnsi="Arial" w:cs="Arial"/>
-        </w:rPr>
-        <w:t xml:space="preserve">: Blob of </w:t>
-      </w:r>
-      <w:proofErr w:type="spellStart"/>
-      <w:r>
-        <w:rPr>
-          <w:rFonts w:ascii="Arial" w:hAnsi="Arial" w:cs="Arial"/>
-        </w:rPr>
-        <w:t>sportsml</w:t>
-      </w:r>
-      <w:proofErr w:type="spellEnd"/>
-      <w:r>
-        <w:rPr>
-          <w:rFonts w:ascii="Arial" w:hAnsi="Arial" w:cs="Arial"/>
-        </w:rPr>
-        <w:t xml:space="preserve"> model that stores the document data (?)</w:t>
-      </w:r>
-    </w:p>
-    <w:p>
-      <w:pPr>
-        <w:rPr>
-          <w:rFonts w:ascii="Arial" w:hAnsi="Arial" w:cs="Arial"/>
-        </w:rPr>
-      </w:pPr>
       <w:r>
         <w:rPr>
           <w:rFonts w:ascii="Arial" w:hAnsi="Arial" w:cs="Arial"/>
@@ -2123,19 +1983,11 @@
           <w:rFonts w:ascii="Arial" w:hAnsi="Arial" w:cs="Arial"/>
         </w:rPr>
       </w:pPr>
-      <w:proofErr w:type="spellStart"/>
-      <w:r>
-        <w:rPr>
-          <w:rFonts w:ascii="Arial" w:hAnsi="Arial" w:cs="Arial"/>
-        </w:rPr>
-        <w:t>abstract_blob</w:t>
-      </w:r>
-      <w:proofErr w:type="spellEnd"/>
-      <w:r>
-        <w:rPr>
-          <w:rFonts w:ascii="Arial" w:hAnsi="Arial" w:cs="Arial"/>
-        </w:rPr>
-        <w:t>: Blob of document abstract (?)</w:t>
+      <w:r>
+        <w:rPr>
+          <w:rFonts w:ascii="Arial" w:hAnsi="Arial" w:cs="Arial"/>
+        </w:rPr>
+        <w:t>abstract_blob: Blob of document abstract (?)</w:t>
       </w:r>
     </w:p>
     <w:p>
@@ -2165,7 +2017,7 @@
                     <pic:cNvPicPr/>
                   </pic:nvPicPr>
                   <pic:blipFill>
-                    <a:blip r:embed="rId7">
+                    <a:blip r:embed="rId9">
                       <a:extLst>
                         <a:ext uri="{28A0092B-C50C-407E-A947-70E740481C1C}">
                           <a14:useLocalDpi xmlns:a14="http://schemas.microsoft.com/office/drawing/2010/main" val="0"/>
@@ -2200,7 +2052,6 @@
         </w:rPr>
       </w:pPr>
       <w:bookmarkStart w:id="4" w:name="_Toc104293248"/>
-      <w:proofErr w:type="spellStart"/>
       <w:r>
         <w:rPr>
           <w:rFonts w:ascii="Arial" w:hAnsi="Arial" w:cs="Arial"/>
@@ -2220,7 +2071,6 @@
         <w:t>tures</w:t>
       </w:r>
       <w:bookmarkEnd w:id="4"/>
-      <w:proofErr w:type="spellEnd"/>
     </w:p>
     <w:p>
       <w:pPr>
@@ -2247,19 +2097,11 @@
           <w:rFonts w:ascii="Arial" w:hAnsi="Arial" w:cs="Arial"/>
         </w:rPr>
       </w:pPr>
-      <w:proofErr w:type="spellStart"/>
-      <w:r>
-        <w:rPr>
-          <w:rFonts w:ascii="Arial" w:hAnsi="Arial" w:cs="Arial"/>
-        </w:rPr>
-        <w:t>fixture_key</w:t>
-      </w:r>
-      <w:proofErr w:type="spellEnd"/>
-      <w:r>
-        <w:rPr>
-          <w:rFonts w:ascii="Arial" w:hAnsi="Arial" w:cs="Arial"/>
-        </w:rPr>
-        <w:t xml:space="preserve">: </w:t>
+      <w:r>
+        <w:rPr>
+          <w:rFonts w:ascii="Arial" w:hAnsi="Arial" w:cs="Arial"/>
+        </w:rPr>
+        <w:t xml:space="preserve">fixture_key: </w:t>
       </w:r>
       <w:r>
         <w:rPr>
@@ -2298,19 +2140,11 @@
           <w:rFonts w:ascii="Arial" w:hAnsi="Arial" w:cs="Arial"/>
         </w:rPr>
       </w:pPr>
-      <w:proofErr w:type="spellStart"/>
-      <w:r>
-        <w:rPr>
-          <w:rFonts w:ascii="Arial" w:hAnsi="Arial" w:cs="Arial"/>
-        </w:rPr>
-        <w:t>publisher_id</w:t>
-      </w:r>
-      <w:proofErr w:type="spellEnd"/>
-      <w:r>
-        <w:rPr>
-          <w:rFonts w:ascii="Arial" w:hAnsi="Arial" w:cs="Arial"/>
-        </w:rPr>
-        <w:t xml:space="preserve">: FK of </w:t>
+      <w:r>
+        <w:rPr>
+          <w:rFonts w:ascii="Arial" w:hAnsi="Arial" w:cs="Arial"/>
+        </w:rPr>
+        <w:t xml:space="preserve">publisher_id: FK of </w:t>
       </w:r>
       <w:r>
         <w:rPr>
@@ -2370,40 +2204,34 @@
       <w:pPr>
         <w:rPr>
           <w:rFonts w:ascii="Arial" w:hAnsi="Arial" w:cs="Arial"/>
+        </w:rPr>
+      </w:pPr>
+      <w:r>
+        <w:rPr>
+          <w:rFonts w:ascii="Arial" w:hAnsi="Arial" w:cs="Arial"/>
+        </w:rPr>
+        <w:t xml:space="preserve">document_class_id: </w:t>
+      </w:r>
+      <w:r>
+        <w:rPr>
+          <w:rFonts w:ascii="Arial" w:hAnsi="Arial" w:cs="Arial"/>
+        </w:rPr>
+        <w:t xml:space="preserve">FK to </w:t>
+      </w:r>
+      <w:r>
+        <w:rPr>
+          <w:rFonts w:ascii="Arial" w:hAnsi="Arial" w:cs="Arial"/>
           <w:b/>
           <w:bCs/>
         </w:rPr>
-      </w:pPr>
-      <w:proofErr w:type="spellStart"/>
-      <w:r>
-        <w:rPr>
-          <w:rFonts w:ascii="Arial" w:hAnsi="Arial" w:cs="Arial"/>
-        </w:rPr>
-        <w:t>document_class_id</w:t>
-      </w:r>
-      <w:proofErr w:type="spellEnd"/>
-      <w:r>
-        <w:rPr>
-          <w:rFonts w:ascii="Arial" w:hAnsi="Arial" w:cs="Arial"/>
-        </w:rPr>
-        <w:t xml:space="preserve">: </w:t>
-      </w:r>
-      <w:r>
-        <w:rPr>
-          <w:rFonts w:ascii="Arial" w:hAnsi="Arial" w:cs="Arial"/>
-        </w:rPr>
-        <w:t xml:space="preserve">FK to </w:t>
-      </w:r>
-      <w:proofErr w:type="spellStart"/>
-      <w:r>
-        <w:rPr>
-          <w:rFonts w:ascii="Arial" w:hAnsi="Arial" w:cs="Arial"/>
-          <w:b/>
-          <w:bCs/>
-        </w:rPr>
         <w:t>document_classes</w:t>
       </w:r>
-      <w:proofErr w:type="spellEnd"/>
+      <w:r>
+        <w:rPr>
+          <w:rFonts w:ascii="Arial" w:hAnsi="Arial" w:cs="Arial"/>
+        </w:rPr>
+        <w:t>(id)</w:t>
+      </w:r>
     </w:p>
     <w:p>
       <w:pPr>
@@ -2437,7 +2265,7 @@
                     <pic:cNvPicPr/>
                   </pic:nvPicPr>
                   <pic:blipFill>
-                    <a:blip r:embed="rId8">
+                    <a:blip r:embed="rId10">
                       <a:extLst>
                         <a:ext uri="{28A0092B-C50C-407E-A947-70E740481C1C}">
                           <a14:useLocalDpi xmlns:a14="http://schemas.microsoft.com/office/drawing/2010/main" val="0"/>
@@ -2472,19 +2300,11 @@
         </w:rPr>
       </w:pPr>
       <w:bookmarkStart w:id="5" w:name="_Toc104293249"/>
-      <w:proofErr w:type="spellStart"/>
-      <w:r>
-        <w:rPr>
-          <w:rFonts w:ascii="Arial" w:hAnsi="Arial" w:cs="Arial"/>
-        </w:rPr>
-        <w:t>document_classes</w:t>
-      </w:r>
-      <w:proofErr w:type="spellEnd"/>
-      <w:r>
-        <w:rPr>
-          <w:rFonts w:ascii="Arial" w:hAnsi="Arial" w:cs="Arial"/>
-        </w:rPr>
-        <w:t>:</w:t>
+      <w:r>
+        <w:rPr>
+          <w:rFonts w:ascii="Arial" w:hAnsi="Arial" w:cs="Arial"/>
+        </w:rPr>
+        <w:t>document_classes:</w:t>
       </w:r>
       <w:bookmarkEnd w:id="5"/>
     </w:p>
@@ -2529,7 +2349,6 @@
         </w:rPr>
       </w:pPr>
       <w:bookmarkStart w:id="6" w:name="_Toc104293250"/>
-      <w:proofErr w:type="spellStart"/>
       <w:r>
         <w:rPr>
           <w:rFonts w:ascii="Arial" w:hAnsi="Arial" w:cs="Arial"/>
@@ -2538,7 +2357,6 @@
         <w:t>teams_documents</w:t>
       </w:r>
       <w:bookmarkEnd w:id="6"/>
-      <w:proofErr w:type="spellEnd"/>
     </w:p>
     <w:p>
       <w:pPr>
@@ -2571,7 +2389,6 @@
         </w:rPr>
       </w:pPr>
       <w:bookmarkStart w:id="7" w:name="_Toc104293251"/>
-      <w:proofErr w:type="spellStart"/>
       <w:r>
         <w:rPr>
           <w:rFonts w:ascii="Arial" w:hAnsi="Arial" w:cs="Arial"/>
@@ -2587,7 +2404,6 @@
         <w:t>documents</w:t>
       </w:r>
       <w:bookmarkEnd w:id="7"/>
-      <w:proofErr w:type="spellEnd"/>
     </w:p>
     <w:p>
       <w:pPr>
@@ -2613,10 +2429,648 @@
         </w:rPr>
       </w:pPr>
       <w:bookmarkStart w:id="8" w:name="_Toc104293252"/>
-      <w:proofErr w:type="spellStart"/>
-      <w:r>
-        <w:rPr>
-          <w:rFonts w:ascii="Arial" w:hAnsi="Arial" w:cs="Arial"/>
+      <w:r>
+        <w:rPr>
+          <w:rFonts w:ascii="Arial" w:hAnsi="Arial" w:cs="Arial"/>
+          <w:lang w:val="en-US"/>
+        </w:rPr>
+        <w:t>affiliations_documents</w:t>
+      </w:r>
+      <w:bookmarkEnd w:id="8"/>
+    </w:p>
+    <w:p>
+      <w:pPr>
+        <w:rPr>
+          <w:rFonts w:ascii="Arial" w:hAnsi="Arial" w:cs="Arial"/>
+          <w:lang w:val="en-US"/>
+        </w:rPr>
+      </w:pPr>
+      <w:r>
+        <w:rPr>
+          <w:rFonts w:ascii="Arial" w:hAnsi="Arial" w:cs="Arial"/>
+          <w:lang w:val="en-US"/>
+        </w:rPr>
+        <w:t>Represents relationships between affiliations and documents</w:t>
+      </w:r>
+    </w:p>
+    <w:p>
+      <w:pPr>
+        <w:pStyle w:val="Heading2"/>
+        <w:rPr>
+          <w:rFonts w:ascii="Arial" w:hAnsi="Arial" w:cs="Arial"/>
+          <w:lang w:val="en-US"/>
+        </w:rPr>
+      </w:pPr>
+      <w:bookmarkStart w:id="9" w:name="_Toc104293253"/>
+      <w:r>
+        <w:rPr>
+          <w:rFonts w:ascii="Arial" w:hAnsi="Arial" w:cs="Arial"/>
+          <w:lang w:val="en-US"/>
+        </w:rPr>
+        <w:t>events_documents</w:t>
+      </w:r>
+      <w:bookmarkEnd w:id="9"/>
+    </w:p>
+    <w:p>
+      <w:pPr>
+        <w:rPr>
+          <w:rFonts w:ascii="Arial" w:hAnsi="Arial" w:cs="Arial"/>
+          <w:lang w:val="en-US"/>
+        </w:rPr>
+      </w:pPr>
+      <w:r>
+        <w:rPr>
+          <w:rFonts w:ascii="Arial" w:hAnsi="Arial" w:cs="Arial"/>
+          <w:lang w:val="en-US"/>
+        </w:rPr>
+        <w:t>Represents relationships between events and documents</w:t>
+      </w:r>
+    </w:p>
+    <w:p>
+      <w:pPr>
+        <w:pStyle w:val="Heading2"/>
+        <w:rPr>
+          <w:rFonts w:ascii="Arial" w:hAnsi="Arial" w:cs="Arial"/>
+          <w:lang w:val="en-US"/>
+        </w:rPr>
+      </w:pPr>
+      <w:bookmarkStart w:id="10" w:name="_Toc104293254"/>
+      <w:r>
+        <w:rPr>
+          <w:rFonts w:ascii="Arial" w:hAnsi="Arial" w:cs="Arial"/>
+          <w:lang w:val="en-US"/>
+        </w:rPr>
+        <w:t>db_info</w:t>
+      </w:r>
+      <w:bookmarkEnd w:id="10"/>
+    </w:p>
+    <w:p>
+      <w:pPr>
+        <w:rPr>
+          <w:rFonts w:ascii="Arial" w:hAnsi="Arial" w:cs="Arial"/>
+          <w:lang w:val="en-US"/>
+        </w:rPr>
+      </w:pPr>
+      <w:r>
+        <w:rPr>
+          <w:rFonts w:ascii="Arial" w:hAnsi="Arial" w:cs="Arial"/>
+          <w:lang w:val="en-US"/>
+        </w:rPr>
+        <w:t xml:space="preserve">version: sportsDB or sportsML version. </w:t>
+      </w:r>
+    </w:p>
+    <w:p>
+      <w:pPr>
+        <w:rPr>
+          <w:rFonts w:ascii="Arial" w:hAnsi="Arial" w:cs="Arial"/>
+          <w:lang w:val="en-US"/>
+        </w:rPr>
+      </w:pPr>
+    </w:p>
+    <w:p>
+      <w:pPr>
+        <w:pStyle w:val="Heading1"/>
+        <w:rPr>
+          <w:rFonts w:ascii="Arial" w:hAnsi="Arial" w:cs="Arial"/>
+          <w:lang w:val="en-US"/>
+        </w:rPr>
+      </w:pPr>
+      <w:r>
+        <w:rPr>
+          <w:rFonts w:ascii="Arial" w:hAnsi="Arial" w:cs="Arial"/>
+          <w:lang w:val="en-US"/>
+        </w:rPr>
+        <w:t xml:space="preserve">Person </w:t>
+      </w:r>
+      <w:r>
+        <w:rPr>
+          <w:rFonts w:ascii="Arial" w:hAnsi="Arial" w:cs="Arial"/>
+          <w:lang w:val="en-US"/>
+        </w:rPr>
+        <w:t>Relations</w:t>
+      </w:r>
+    </w:p>
+    <w:p>
+      <w:pPr>
+        <w:rPr>
+          <w:lang w:val="en-US"/>
+        </w:rPr>
+      </w:pPr>
+      <w:r>
+        <w:rPr>
+          <w:noProof/>
+          <w:lang w:val="en-US"/>
+        </w:rPr>
+        <w:drawing>
+          <wp:inline distT="0" distB="0" distL="0" distR="0" wp14:anchorId="5F45A1E6" wp14:editId="2213108D">
+            <wp:extent cx="5731510" cy="921385"/>
+            <wp:effectExtent l="0" t="0" r="2540" b="0"/>
+            <wp:docPr id="2" name="Picture 2" descr="Table&#10;&#10;Description automatically generated"/>
+            <wp:cNvGraphicFramePr>
+              <a:graphicFrameLocks xmlns:a="http://schemas.openxmlformats.org/drawingml/2006/main" noChangeAspect="1"/>
+            </wp:cNvGraphicFramePr>
+            <a:graphic xmlns:a="http://schemas.openxmlformats.org/drawingml/2006/main">
+              <a:graphicData uri="http://schemas.openxmlformats.org/drawingml/2006/picture">
+                <pic:pic xmlns:pic="http://schemas.openxmlformats.org/drawingml/2006/picture">
+                  <pic:nvPicPr>
+                    <pic:cNvPr id="2" name="Picture 2" descr="Table&#10;&#10;Description automatically generated"/>
+                    <pic:cNvPicPr/>
+                  </pic:nvPicPr>
+                  <pic:blipFill>
+                    <a:blip r:embed="rId11">
+                      <a:extLst>
+                        <a:ext uri="{28A0092B-C50C-407E-A947-70E740481C1C}">
+                          <a14:useLocalDpi xmlns:a14="http://schemas.microsoft.com/office/drawing/2010/main" val="0"/>
+                        </a:ext>
+                      </a:extLst>
+                    </a:blip>
+                    <a:stretch>
+                      <a:fillRect/>
+                    </a:stretch>
+                  </pic:blipFill>
+                  <pic:spPr>
+                    <a:xfrm>
+                      <a:off x="0" y="0"/>
+                      <a:ext cx="5731510" cy="921385"/>
+                    </a:xfrm>
+                    <a:prstGeom prst="rect">
+                      <a:avLst/>
+                    </a:prstGeom>
+                  </pic:spPr>
+                </pic:pic>
+              </a:graphicData>
+            </a:graphic>
+          </wp:inline>
+        </w:drawing>
+      </w:r>
+    </w:p>
+    <w:p>
+      <w:pPr>
+        <w:pStyle w:val="Heading2"/>
+        <w:rPr>
+          <w:rFonts w:ascii="Arial" w:hAnsi="Arial" w:cs="Arial"/>
+          <w:lang w:val="en-US"/>
+        </w:rPr>
+      </w:pPr>
+      <w:r>
+        <w:rPr>
+          <w:rFonts w:ascii="Arial" w:hAnsi="Arial" w:cs="Arial"/>
+          <w:lang w:val="en-US"/>
+        </w:rPr>
+        <w:t>persons</w:t>
+      </w:r>
+    </w:p>
+    <w:p>
+      <w:pPr>
+        <w:rPr>
+          <w:rFonts w:ascii="Arial" w:hAnsi="Arial" w:cs="Arial"/>
+          <w:lang w:val="en-US"/>
+        </w:rPr>
+      </w:pPr>
+      <w:r>
+        <w:rPr>
+          <w:rFonts w:ascii="Arial" w:hAnsi="Arial" w:cs="Arial"/>
+          <w:lang w:val="en-US"/>
+        </w:rPr>
+        <w:t>id: Auto-generated ID used as FK by other relations</w:t>
+      </w:r>
+    </w:p>
+    <w:p>
+      <w:pPr>
+        <w:rPr>
+          <w:rFonts w:ascii="Arial" w:hAnsi="Arial" w:cs="Arial"/>
+          <w:lang w:val="en-US"/>
+        </w:rPr>
+      </w:pPr>
+      <w:r>
+        <w:rPr>
+          <w:rFonts w:ascii="Arial" w:hAnsi="Arial" w:cs="Arial"/>
+          <w:lang w:val="en-US"/>
+        </w:rPr>
+        <w:t xml:space="preserve">person_key: </w:t>
+      </w:r>
+      <w:r>
+        <w:rPr>
+          <w:rFonts w:ascii="Arial" w:hAnsi="Arial" w:cs="Arial"/>
+          <w:lang w:val="en-US"/>
+        </w:rPr>
+        <w:t>Unique key of the person</w:t>
+      </w:r>
+    </w:p>
+    <w:p>
+      <w:pPr>
+        <w:rPr>
+          <w:rFonts w:ascii="Arial" w:hAnsi="Arial" w:cs="Arial"/>
+          <w:lang w:val="en-US"/>
+        </w:rPr>
+      </w:pPr>
+      <w:r>
+        <w:rPr>
+          <w:rFonts w:ascii="Arial" w:hAnsi="Arial" w:cs="Arial"/>
+          <w:lang w:val="en-US"/>
+        </w:rPr>
+        <w:t>publisher_id:</w:t>
+      </w:r>
+      <w:r>
+        <w:rPr>
+          <w:rFonts w:ascii="Arial" w:hAnsi="Arial" w:cs="Arial"/>
+          <w:lang w:val="en-US"/>
+        </w:rPr>
+        <w:t xml:space="preserve"> (?)</w:t>
+      </w:r>
+    </w:p>
+    <w:p>
+      <w:pPr>
+        <w:rPr>
+          <w:rFonts w:ascii="Arial" w:hAnsi="Arial" w:cs="Arial"/>
+          <w:lang w:val="en-US"/>
+        </w:rPr>
+      </w:pPr>
+      <w:r>
+        <w:rPr>
+          <w:rFonts w:ascii="Arial" w:hAnsi="Arial" w:cs="Arial"/>
+          <w:lang w:val="en-US"/>
+        </w:rPr>
+        <w:t xml:space="preserve">gender: </w:t>
+      </w:r>
+      <w:r>
+        <w:rPr>
+          <w:rFonts w:ascii="Arial" w:hAnsi="Arial" w:cs="Arial"/>
+          <w:lang w:val="en-US"/>
+        </w:rPr>
+        <w:t>Male</w:t>
+      </w:r>
+      <w:r>
+        <w:rPr>
+          <w:rFonts w:ascii="Arial" w:hAnsi="Arial" w:cs="Arial"/>
+          <w:lang w:val="en-US"/>
+        </w:rPr>
+        <w:t>/female/mixed</w:t>
+      </w:r>
+    </w:p>
+    <w:p>
+      <w:pPr>
+        <w:rPr>
+          <w:rFonts w:ascii="Arial" w:hAnsi="Arial" w:cs="Arial"/>
+          <w:lang w:val="en-US"/>
+        </w:rPr>
+      </w:pPr>
+      <w:r>
+        <w:rPr>
+          <w:rFonts w:ascii="Arial" w:hAnsi="Arial" w:cs="Arial"/>
+          <w:lang w:val="en-US"/>
+        </w:rPr>
+        <w:t>birth_date: YYYY-MM-DD</w:t>
+      </w:r>
+    </w:p>
+    <w:p>
+      <w:pPr>
+        <w:rPr>
+          <w:rFonts w:ascii="Arial" w:hAnsi="Arial" w:cs="Arial"/>
+          <w:lang w:val="en-US"/>
+        </w:rPr>
+      </w:pPr>
+      <w:r>
+        <w:rPr>
+          <w:rFonts w:ascii="Arial" w:hAnsi="Arial" w:cs="Arial"/>
+          <w:lang w:val="en-US"/>
+        </w:rPr>
+        <w:t>death_date: YYYY-MM-DD</w:t>
+      </w:r>
+    </w:p>
+    <w:p>
+      <w:pPr>
+        <w:rPr>
+          <w:rFonts w:ascii="Arial" w:hAnsi="Arial" w:cs="Arial"/>
+          <w:lang w:val="en-US"/>
+        </w:rPr>
+      </w:pPr>
+      <w:r>
+        <w:rPr>
+          <w:rFonts w:ascii="Arial" w:hAnsi="Arial" w:cs="Arial"/>
+          <w:lang w:val="en-US"/>
+        </w:rPr>
+        <w:t xml:space="preserve">final_resting_location_id: FK to </w:t>
+      </w:r>
+      <w:r>
+        <w:rPr>
+          <w:rFonts w:ascii="Arial" w:hAnsi="Arial" w:cs="Arial"/>
+          <w:b/>
+          <w:bCs/>
+          <w:lang w:val="en-US"/>
+        </w:rPr>
+        <w:t>locations</w:t>
+      </w:r>
+    </w:p>
+    <w:p>
+      <w:pPr>
+        <w:rPr>
+          <w:rFonts w:ascii="Arial" w:hAnsi="Arial" w:cs="Arial"/>
+          <w:b/>
+          <w:bCs/>
+          <w:lang w:val="en-US"/>
+        </w:rPr>
+      </w:pPr>
+      <w:r>
+        <w:rPr>
+          <w:rFonts w:ascii="Arial" w:hAnsi="Arial" w:cs="Arial"/>
+          <w:lang w:val="en-US"/>
+        </w:rPr>
+        <w:t xml:space="preserve">birth_location_id: </w:t>
+      </w:r>
+      <w:r>
+        <w:rPr>
+          <w:rFonts w:ascii="Arial" w:hAnsi="Arial" w:cs="Arial"/>
+          <w:lang w:val="en-US"/>
+        </w:rPr>
+        <w:t xml:space="preserve">FK to </w:t>
+      </w:r>
+      <w:r>
+        <w:rPr>
+          <w:rFonts w:ascii="Arial" w:hAnsi="Arial" w:cs="Arial"/>
+          <w:b/>
+          <w:bCs/>
+          <w:lang w:val="en-US"/>
+        </w:rPr>
+        <w:t>locations</w:t>
+      </w:r>
+    </w:p>
+    <w:p>
+      <w:pPr>
+        <w:rPr>
+          <w:rFonts w:ascii="Arial" w:hAnsi="Arial" w:cs="Arial"/>
+          <w:b/>
+          <w:bCs/>
+          <w:lang w:val="en-US"/>
+        </w:rPr>
+      </w:pPr>
+      <w:r>
+        <w:rPr>
+          <w:rFonts w:ascii="Arial" w:hAnsi="Arial" w:cs="Arial"/>
+          <w:lang w:val="en-US"/>
+        </w:rPr>
+        <w:t xml:space="preserve">hometown_location_id: </w:t>
+      </w:r>
+      <w:r>
+        <w:rPr>
+          <w:rFonts w:ascii="Arial" w:hAnsi="Arial" w:cs="Arial"/>
+          <w:lang w:val="en-US"/>
+        </w:rPr>
+        <w:t xml:space="preserve">FK to </w:t>
+      </w:r>
+      <w:r>
+        <w:rPr>
+          <w:rFonts w:ascii="Arial" w:hAnsi="Arial" w:cs="Arial"/>
+          <w:b/>
+          <w:bCs/>
+          <w:lang w:val="en-US"/>
+        </w:rPr>
+        <w:t>locations</w:t>
+      </w:r>
+    </w:p>
+    <w:p>
+      <w:pPr>
+        <w:rPr>
+          <w:rFonts w:ascii="Arial" w:hAnsi="Arial" w:cs="Arial"/>
+          <w:b/>
+          <w:bCs/>
+          <w:lang w:val="en-US"/>
+        </w:rPr>
+      </w:pPr>
+      <w:r>
+        <w:rPr>
+          <w:rFonts w:ascii="Arial" w:hAnsi="Arial" w:cs="Arial"/>
+          <w:lang w:val="en-US"/>
+        </w:rPr>
+        <w:t xml:space="preserve">residence_location_id: </w:t>
+      </w:r>
+      <w:r>
+        <w:rPr>
+          <w:rFonts w:ascii="Arial" w:hAnsi="Arial" w:cs="Arial"/>
+          <w:lang w:val="en-US"/>
+        </w:rPr>
+        <w:t xml:space="preserve">FK to </w:t>
+      </w:r>
+      <w:r>
+        <w:rPr>
+          <w:rFonts w:ascii="Arial" w:hAnsi="Arial" w:cs="Arial"/>
+          <w:b/>
+          <w:bCs/>
+          <w:lang w:val="en-US"/>
+        </w:rPr>
+        <w:t>locations</w:t>
+      </w:r>
+    </w:p>
+    <w:p>
+      <w:pPr>
+        <w:rPr>
+          <w:rFonts w:ascii="Arial" w:hAnsi="Arial" w:cs="Arial"/>
+          <w:b/>
+          <w:bCs/>
+          <w:lang w:val="en-US"/>
+        </w:rPr>
+      </w:pPr>
+      <w:r>
+        <w:rPr>
+          <w:rFonts w:ascii="Arial" w:hAnsi="Arial" w:cs="Arial"/>
+          <w:lang w:val="en-US"/>
+        </w:rPr>
+        <w:t>de</w:t>
+      </w:r>
+      <w:r>
+        <w:rPr>
+          <w:rFonts w:ascii="Arial" w:hAnsi="Arial" w:cs="Arial"/>
+          <w:lang w:val="en-US"/>
+        </w:rPr>
+        <w:t>a</w:t>
+      </w:r>
+      <w:r>
+        <w:rPr>
+          <w:rFonts w:ascii="Arial" w:hAnsi="Arial" w:cs="Arial"/>
+          <w:lang w:val="en-US"/>
+        </w:rPr>
+        <w:t xml:space="preserve">th_location_id: </w:t>
+      </w:r>
+      <w:r>
+        <w:rPr>
+          <w:rFonts w:ascii="Arial" w:hAnsi="Arial" w:cs="Arial"/>
+          <w:lang w:val="en-US"/>
+        </w:rPr>
+        <w:t xml:space="preserve">FK to </w:t>
+      </w:r>
+      <w:r>
+        <w:rPr>
+          <w:rFonts w:ascii="Arial" w:hAnsi="Arial" w:cs="Arial"/>
+          <w:b/>
+          <w:bCs/>
+          <w:lang w:val="en-US"/>
+        </w:rPr>
+        <w:t>locations</w:t>
+      </w:r>
+    </w:p>
+    <w:p>
+      <w:pPr>
+        <w:rPr>
+          <w:rFonts w:ascii="Arial" w:hAnsi="Arial" w:cs="Arial"/>
+          <w:b/>
+          <w:bCs/>
+          <w:lang w:val="en-US"/>
+        </w:rPr>
+      </w:pPr>
+      <w:r>
+        <w:rPr>
+          <w:rFonts w:ascii="Arial" w:hAnsi="Arial" w:cs="Arial"/>
+          <w:b/>
+          <w:bCs/>
+          <w:noProof/>
+          <w:lang w:val="en-US"/>
+        </w:rPr>
+        <w:drawing>
+          <wp:inline distT="0" distB="0" distL="0" distR="0" wp14:anchorId="1BE215FB" wp14:editId="2523A705">
+            <wp:extent cx="5731510" cy="817880"/>
+            <wp:effectExtent l="0" t="0" r="2540" b="1270"/>
+            <wp:docPr id="6" name="Picture 6" descr="Table&#10;&#10;Description automatically generated"/>
+            <wp:cNvGraphicFramePr>
+              <a:graphicFrameLocks xmlns:a="http://schemas.openxmlformats.org/drawingml/2006/main" noChangeAspect="1"/>
+            </wp:cNvGraphicFramePr>
+            <a:graphic xmlns:a="http://schemas.openxmlformats.org/drawingml/2006/main">
+              <a:graphicData uri="http://schemas.openxmlformats.org/drawingml/2006/picture">
+                <pic:pic xmlns:pic="http://schemas.openxmlformats.org/drawingml/2006/picture">
+                  <pic:nvPicPr>
+                    <pic:cNvPr id="6" name="Picture 6" descr="Table&#10;&#10;Description automatically generated"/>
+                    <pic:cNvPicPr/>
+                  </pic:nvPicPr>
+                  <pic:blipFill>
+                    <a:blip r:embed="rId12">
+                      <a:extLst>
+                        <a:ext uri="{28A0092B-C50C-407E-A947-70E740481C1C}">
+                          <a14:useLocalDpi xmlns:a14="http://schemas.microsoft.com/office/drawing/2010/main" val="0"/>
+                        </a:ext>
+                      </a:extLst>
+                    </a:blip>
+                    <a:stretch>
+                      <a:fillRect/>
+                    </a:stretch>
+                  </pic:blipFill>
+                  <pic:spPr>
+                    <a:xfrm>
+                      <a:off x="0" y="0"/>
+                      <a:ext cx="5731510" cy="817880"/>
+                    </a:xfrm>
+                    <a:prstGeom prst="rect">
+                      <a:avLst/>
+                    </a:prstGeom>
+                  </pic:spPr>
+                </pic:pic>
+              </a:graphicData>
+            </a:graphic>
+          </wp:inline>
+        </w:drawing>
+      </w:r>
+    </w:p>
+    <w:p>
+      <w:pPr>
+        <w:pStyle w:val="Heading2"/>
+        <w:rPr>
+          <w:rFonts w:ascii="Arial" w:hAnsi="Arial" w:cs="Arial"/>
+          <w:lang w:val="en-US"/>
+        </w:rPr>
+      </w:pPr>
+      <w:r>
+        <w:rPr>
+          <w:rFonts w:ascii="Arial" w:hAnsi="Arial" w:cs="Arial"/>
+          <w:lang w:val="en-US"/>
+        </w:rPr>
+        <w:t>person_phases</w:t>
+      </w:r>
+    </w:p>
+    <w:p>
+      <w:pPr>
+        <w:rPr>
+          <w:rFonts w:ascii="Arial" w:hAnsi="Arial" w:cs="Arial"/>
+          <w:lang w:val="en-US"/>
+        </w:rPr>
+      </w:pPr>
+      <w:r>
+        <w:rPr>
+          <w:rFonts w:ascii="Arial" w:hAnsi="Arial" w:cs="Arial"/>
+          <w:lang w:val="en-US"/>
+        </w:rPr>
+        <w:t xml:space="preserve">id: Auto-generated ID </w:t>
+      </w:r>
+    </w:p>
+    <w:p>
+      <w:pPr>
+        <w:rPr>
+          <w:rFonts w:ascii="Arial" w:hAnsi="Arial" w:cs="Arial"/>
+          <w:lang w:val="en-US"/>
+        </w:rPr>
+      </w:pPr>
+      <w:r>
+        <w:rPr>
+          <w:rFonts w:ascii="Arial" w:hAnsi="Arial" w:cs="Arial"/>
+          <w:lang w:val="en-US"/>
+        </w:rPr>
+        <w:t xml:space="preserve">person_id: FK to </w:t>
+      </w:r>
+      <w:r>
+        <w:rPr>
+          <w:rFonts w:ascii="Arial" w:hAnsi="Arial" w:cs="Arial"/>
+          <w:b/>
+          <w:bCs/>
+          <w:lang w:val="en-US"/>
+        </w:rPr>
+        <w:t>persons</w:t>
+      </w:r>
+      <w:r>
+        <w:rPr>
+          <w:rFonts w:ascii="Arial" w:hAnsi="Arial" w:cs="Arial"/>
+          <w:lang w:val="en-US"/>
+        </w:rPr>
+        <w:t>(id)</w:t>
+      </w:r>
+    </w:p>
+    <w:p>
+      <w:pPr>
+        <w:rPr>
+          <w:rFonts w:ascii="Arial" w:hAnsi="Arial" w:cs="Arial"/>
+          <w:lang w:val="en-US"/>
+        </w:rPr>
+      </w:pPr>
+      <w:r>
+        <w:rPr>
+          <w:rFonts w:ascii="Arial" w:hAnsi="Arial" w:cs="Arial"/>
+          <w:lang w:val="en-US"/>
+        </w:rPr>
+        <w:t>membership_type: String that defines type of membership that distinguishes this phase</w:t>
+      </w:r>
+      <w:r>
+        <w:rPr>
+          <w:rFonts w:ascii="Arial" w:hAnsi="Arial" w:cs="Arial"/>
+          <w:lang w:val="en-US"/>
+        </w:rPr>
+        <w:t>. For example, did they join a team or affiliation?</w:t>
+      </w:r>
+    </w:p>
+    <w:p>
+      <w:pPr>
+        <w:rPr>
+          <w:rFonts w:ascii="Arial" w:hAnsi="Arial" w:cs="Arial"/>
+          <w:lang w:val="en-US"/>
+        </w:rPr>
+      </w:pPr>
+      <w:r>
+        <w:rPr>
+          <w:rFonts w:ascii="Arial" w:hAnsi="Arial" w:cs="Arial"/>
+          <w:lang w:val="en-US"/>
+        </w:rPr>
+        <w:t xml:space="preserve">membership_id: References </w:t>
+      </w:r>
+      <w:r>
+        <w:rPr>
+          <w:rFonts w:ascii="Arial" w:hAnsi="Arial" w:cs="Arial"/>
+          <w:b/>
+          <w:bCs/>
           <w:lang w:val="en-US"/>
         </w:rPr>
         <w:t>affiliations</w:t>
@@ -2626,28 +3080,1899 @@
           <w:rFonts w:ascii="Arial" w:hAnsi="Arial" w:cs="Arial"/>
           <w:lang w:val="en-US"/>
         </w:rPr>
-        <w:t>_documents</w:t>
-      </w:r>
-      <w:bookmarkEnd w:id="8"/>
-      <w:proofErr w:type="spellEnd"/>
-    </w:p>
-    <w:p>
-      <w:pPr>
-        <w:rPr>
-          <w:rFonts w:ascii="Arial" w:hAnsi="Arial" w:cs="Arial"/>
-          <w:lang w:val="en-US"/>
-        </w:rPr>
-      </w:pPr>
-      <w:r>
-        <w:rPr>
-          <w:rFonts w:ascii="Arial" w:hAnsi="Arial" w:cs="Arial"/>
-          <w:lang w:val="en-US"/>
-        </w:rPr>
-        <w:t xml:space="preserve">Represents relationships between </w:t>
-      </w:r>
-      <w:r>
-        <w:rPr>
-          <w:rFonts w:ascii="Arial" w:hAnsi="Arial" w:cs="Arial"/>
+        <w:t xml:space="preserve">(id) </w:t>
+      </w:r>
+      <w:r>
+        <w:rPr>
+          <w:rFonts w:ascii="Arial" w:hAnsi="Arial" w:cs="Arial"/>
+          <w:i/>
+          <w:iCs/>
+          <w:lang w:val="en-US"/>
+        </w:rPr>
+        <w:t>or</w:t>
+      </w:r>
+      <w:r>
+        <w:rPr>
+          <w:rFonts w:ascii="Arial" w:hAnsi="Arial" w:cs="Arial"/>
+          <w:lang w:val="en-US"/>
+        </w:rPr>
+        <w:t xml:space="preserve"> </w:t>
+      </w:r>
+      <w:r>
+        <w:rPr>
+          <w:rFonts w:ascii="Arial" w:hAnsi="Arial" w:cs="Arial"/>
+          <w:b/>
+          <w:bCs/>
+          <w:lang w:val="en-US"/>
+        </w:rPr>
+        <w:t>teams</w:t>
+      </w:r>
+      <w:r>
+        <w:rPr>
+          <w:rFonts w:ascii="Arial" w:hAnsi="Arial" w:cs="Arial"/>
+          <w:lang w:val="en-US"/>
+        </w:rPr>
+        <w:t>(id)</w:t>
+      </w:r>
+    </w:p>
+    <w:p>
+      <w:pPr>
+        <w:rPr>
+          <w:rFonts w:ascii="Arial" w:hAnsi="Arial" w:cs="Arial"/>
+          <w:lang w:val="en-US"/>
+        </w:rPr>
+      </w:pPr>
+      <w:r>
+        <w:rPr>
+          <w:rFonts w:ascii="Arial" w:hAnsi="Arial" w:cs="Arial"/>
+          <w:lang w:val="en-US"/>
+        </w:rPr>
+        <w:t xml:space="preserve">role_id: FK to </w:t>
+      </w:r>
+      <w:r>
+        <w:rPr>
+          <w:rFonts w:ascii="Arial" w:hAnsi="Arial" w:cs="Arial"/>
+          <w:b/>
+          <w:bCs/>
+          <w:lang w:val="en-US"/>
+        </w:rPr>
+        <w:t>roles</w:t>
+      </w:r>
+      <w:r>
+        <w:rPr>
+          <w:rFonts w:ascii="Arial" w:hAnsi="Arial" w:cs="Arial"/>
+          <w:lang w:val="en-US"/>
+        </w:rPr>
+        <w:t>(id)</w:t>
+      </w:r>
+    </w:p>
+    <w:p>
+      <w:pPr>
+        <w:rPr>
+          <w:rFonts w:ascii="Arial" w:hAnsi="Arial" w:cs="Arial"/>
+          <w:lang w:val="en-US"/>
+        </w:rPr>
+      </w:pPr>
+      <w:r>
+        <w:rPr>
+          <w:rFonts w:ascii="Arial" w:hAnsi="Arial" w:cs="Arial"/>
+          <w:lang w:val="en-US"/>
+        </w:rPr>
+        <w:t>role_status: Person</w:t>
+      </w:r>
+      <w:r>
+        <w:rPr>
+          <w:rFonts w:ascii="Arial" w:hAnsi="Arial" w:cs="Arial"/>
+          <w:lang w:val="en-US"/>
+        </w:rPr>
+        <w:t>’s</w:t>
+      </w:r>
+      <w:r>
+        <w:rPr>
+          <w:rFonts w:ascii="Arial" w:hAnsi="Arial" w:cs="Arial"/>
+          <w:lang w:val="en-US"/>
+        </w:rPr>
+        <w:t xml:space="preserve"> status during </w:t>
+      </w:r>
+      <w:r>
+        <w:rPr>
+          <w:rFonts w:ascii="Arial" w:hAnsi="Arial" w:cs="Arial"/>
+          <w:lang w:val="en-US"/>
+        </w:rPr>
+        <w:t xml:space="preserve">the </w:t>
+      </w:r>
+      <w:r>
+        <w:rPr>
+          <w:rFonts w:ascii="Arial" w:hAnsi="Arial" w:cs="Arial"/>
+          <w:lang w:val="en-US"/>
+        </w:rPr>
+        <w:t>phase</w:t>
+      </w:r>
+      <w:r>
+        <w:rPr>
+          <w:rFonts w:ascii="Arial" w:hAnsi="Arial" w:cs="Arial"/>
+          <w:lang w:val="en-US"/>
+        </w:rPr>
+        <w:t>.</w:t>
+      </w:r>
+      <w:r>
+        <w:rPr>
+          <w:rStyle w:val="FootnoteReference"/>
+          <w:rFonts w:ascii="Arial" w:hAnsi="Arial" w:cs="Arial"/>
+          <w:lang w:val="en-US"/>
+        </w:rPr>
+        <w:footnoteReference w:id="1"/>
+      </w:r>
+    </w:p>
+    <w:p>
+      <w:pPr>
+        <w:rPr>
+          <w:rFonts w:ascii="Arial" w:hAnsi="Arial" w:cs="Arial"/>
+          <w:lang w:val="en-US"/>
+        </w:rPr>
+      </w:pPr>
+      <w:r>
+        <w:rPr>
+          <w:rFonts w:ascii="Arial" w:hAnsi="Arial" w:cs="Arial"/>
+          <w:lang w:val="en-US"/>
+        </w:rPr>
+        <w:t>phase_status: Person</w:t>
+      </w:r>
+      <w:r>
+        <w:rPr>
+          <w:rFonts w:ascii="Arial" w:hAnsi="Arial" w:cs="Arial"/>
+          <w:lang w:val="en-US"/>
+        </w:rPr>
+        <w:t>’s</w:t>
+      </w:r>
+      <w:r>
+        <w:rPr>
+          <w:rFonts w:ascii="Arial" w:hAnsi="Arial" w:cs="Arial"/>
+          <w:lang w:val="en-US"/>
+        </w:rPr>
+        <w:t xml:space="preserve"> status in during</w:t>
+      </w:r>
+      <w:r>
+        <w:rPr>
+          <w:rFonts w:ascii="Arial" w:hAnsi="Arial" w:cs="Arial"/>
+          <w:lang w:val="en-US"/>
+        </w:rPr>
+        <w:t xml:space="preserve"> the</w:t>
+      </w:r>
+      <w:r>
+        <w:rPr>
+          <w:rFonts w:ascii="Arial" w:hAnsi="Arial" w:cs="Arial"/>
+          <w:lang w:val="en-US"/>
+        </w:rPr>
+        <w:t xml:space="preserve"> phase overall.</w:t>
+      </w:r>
+    </w:p>
+    <w:p>
+      <w:pPr>
+        <w:rPr>
+          <w:rFonts w:ascii="Arial" w:hAnsi="Arial" w:cs="Arial"/>
+          <w:lang w:val="en-US"/>
+        </w:rPr>
+      </w:pPr>
+      <w:r>
+        <w:rPr>
+          <w:rFonts w:ascii="Arial" w:hAnsi="Arial" w:cs="Arial"/>
+          <w:lang w:val="en-US"/>
+        </w:rPr>
+        <w:t xml:space="preserve">uniform_number: </w:t>
+      </w:r>
+      <w:r>
+        <w:rPr>
+          <w:rFonts w:ascii="Arial" w:hAnsi="Arial" w:cs="Arial"/>
+          <w:lang w:val="en-US"/>
+        </w:rPr>
+        <w:t>Uniform number of the person with regards to organi</w:t>
+      </w:r>
+      <w:r>
+        <w:rPr>
+          <w:rFonts w:ascii="Arial" w:hAnsi="Arial" w:cs="Arial"/>
+          <w:lang w:val="en-US"/>
+        </w:rPr>
+        <w:t>s</w:t>
+      </w:r>
+      <w:r>
+        <w:rPr>
+          <w:rFonts w:ascii="Arial" w:hAnsi="Arial" w:cs="Arial"/>
+          <w:lang w:val="en-US"/>
+        </w:rPr>
+        <w:t xml:space="preserve">ation referred to by </w:t>
+      </w:r>
+      <w:r>
+        <w:rPr>
+          <w:rFonts w:ascii="Arial" w:hAnsi="Arial" w:cs="Arial"/>
+          <w:i/>
+          <w:iCs/>
+          <w:lang w:val="en-US"/>
+        </w:rPr>
+        <w:t>membership_id</w:t>
+      </w:r>
+      <w:r>
+        <w:rPr>
+          <w:rFonts w:ascii="Arial" w:hAnsi="Arial" w:cs="Arial"/>
+          <w:i/>
+          <w:iCs/>
+          <w:lang w:val="en-US"/>
+        </w:rPr>
+        <w:t xml:space="preserve"> </w:t>
+      </w:r>
+      <w:r>
+        <w:rPr>
+          <w:rFonts w:ascii="Arial" w:hAnsi="Arial" w:cs="Arial"/>
+          <w:lang w:val="en-US"/>
+        </w:rPr>
+        <w:t>throughout the phase</w:t>
+      </w:r>
+    </w:p>
+    <w:p>
+      <w:pPr>
+        <w:rPr>
+          <w:rFonts w:ascii="Arial" w:hAnsi="Arial" w:cs="Arial"/>
+          <w:lang w:val="en-US"/>
+        </w:rPr>
+      </w:pPr>
+      <w:r>
+        <w:rPr>
+          <w:rFonts w:ascii="Arial" w:hAnsi="Arial" w:cs="Arial"/>
+          <w:lang w:val="en-US"/>
+        </w:rPr>
+        <w:t xml:space="preserve">regular_position_id: </w:t>
+      </w:r>
+      <w:r>
+        <w:rPr>
+          <w:rFonts w:ascii="Arial" w:hAnsi="Arial" w:cs="Arial"/>
+          <w:lang w:val="en-US"/>
+        </w:rPr>
+        <w:t xml:space="preserve">FK to </w:t>
+      </w:r>
+      <w:r>
+        <w:rPr>
+          <w:rFonts w:ascii="Arial" w:hAnsi="Arial" w:cs="Arial"/>
+          <w:b/>
+          <w:bCs/>
+          <w:lang w:val="en-US"/>
+        </w:rPr>
+        <w:t>positions</w:t>
+      </w:r>
+      <w:r>
+        <w:rPr>
+          <w:rFonts w:ascii="Arial" w:hAnsi="Arial" w:cs="Arial"/>
+          <w:lang w:val="en-US"/>
+        </w:rPr>
+        <w:t xml:space="preserve">(id) of position </w:t>
+      </w:r>
+      <w:r>
+        <w:rPr>
+          <w:rFonts w:ascii="Arial" w:hAnsi="Arial" w:cs="Arial"/>
+          <w:lang w:val="en-US"/>
+        </w:rPr>
+        <w:t xml:space="preserve">in which </w:t>
+      </w:r>
+      <w:r>
+        <w:rPr>
+          <w:rFonts w:ascii="Arial" w:hAnsi="Arial" w:cs="Arial"/>
+          <w:lang w:val="en-US"/>
+        </w:rPr>
+        <w:t xml:space="preserve">the person typically plays in the organisation </w:t>
+      </w:r>
+      <w:r>
+        <w:rPr>
+          <w:rFonts w:ascii="Arial" w:hAnsi="Arial" w:cs="Arial"/>
+          <w:lang w:val="en-US"/>
+        </w:rPr>
+        <w:t xml:space="preserve">referred to by </w:t>
+      </w:r>
+      <w:r>
+        <w:rPr>
+          <w:rFonts w:ascii="Arial" w:hAnsi="Arial" w:cs="Arial"/>
+          <w:i/>
+          <w:iCs/>
+          <w:lang w:val="en-US"/>
+        </w:rPr>
+        <w:t>membership_id</w:t>
+      </w:r>
+      <w:r>
+        <w:rPr>
+          <w:rFonts w:ascii="Arial" w:hAnsi="Arial" w:cs="Arial"/>
+          <w:i/>
+          <w:iCs/>
+          <w:lang w:val="en-US"/>
+        </w:rPr>
+        <w:t xml:space="preserve"> </w:t>
+      </w:r>
+      <w:r>
+        <w:rPr>
+          <w:rFonts w:ascii="Arial" w:hAnsi="Arial" w:cs="Arial"/>
+          <w:lang w:val="en-US"/>
+        </w:rPr>
+        <w:t>throughout the phase</w:t>
+      </w:r>
+    </w:p>
+    <w:p>
+      <w:pPr>
+        <w:rPr>
+          <w:rFonts w:ascii="Arial" w:hAnsi="Arial" w:cs="Arial"/>
+          <w:lang w:val="en-US"/>
+        </w:rPr>
+      </w:pPr>
+      <w:r>
+        <w:rPr>
+          <w:rFonts w:ascii="Arial" w:hAnsi="Arial" w:cs="Arial"/>
+          <w:lang w:val="en-US"/>
+        </w:rPr>
+        <w:t xml:space="preserve">regular_position_depth: </w:t>
+      </w:r>
+      <w:r>
+        <w:rPr>
+          <w:rFonts w:ascii="Arial" w:hAnsi="Arial" w:cs="Arial"/>
+          <w:lang w:val="en-US"/>
+        </w:rPr>
+        <w:t xml:space="preserve">The ranking of the person </w:t>
+      </w:r>
+      <w:r>
+        <w:rPr>
+          <w:rFonts w:ascii="Arial" w:hAnsi="Arial" w:cs="Arial"/>
+          <w:lang w:val="en-US"/>
+        </w:rPr>
+        <w:t xml:space="preserve">amongst </w:t>
+      </w:r>
+      <w:r>
+        <w:rPr>
+          <w:rFonts w:ascii="Arial" w:hAnsi="Arial" w:cs="Arial"/>
+          <w:lang w:val="en-US"/>
+        </w:rPr>
+        <w:t xml:space="preserve">all </w:t>
+      </w:r>
+      <w:r>
+        <w:rPr>
+          <w:rFonts w:ascii="Arial" w:hAnsi="Arial" w:cs="Arial"/>
+          <w:lang w:val="en-US"/>
+        </w:rPr>
+        <w:t xml:space="preserve">people in the organisation </w:t>
+      </w:r>
+      <w:r>
+        <w:rPr>
+          <w:rFonts w:ascii="Arial" w:hAnsi="Arial" w:cs="Arial"/>
+          <w:lang w:val="en-US"/>
+        </w:rPr>
+        <w:t xml:space="preserve">referred to by </w:t>
+      </w:r>
+      <w:r>
+        <w:rPr>
+          <w:rFonts w:ascii="Arial" w:hAnsi="Arial" w:cs="Arial"/>
+          <w:i/>
+          <w:iCs/>
+          <w:lang w:val="en-US"/>
+        </w:rPr>
+        <w:t>membership_id</w:t>
+      </w:r>
+      <w:r>
+        <w:rPr>
+          <w:rFonts w:ascii="Arial" w:hAnsi="Arial" w:cs="Arial"/>
+          <w:lang w:val="en-US"/>
+        </w:rPr>
+        <w:t xml:space="preserve"> who play the same </w:t>
+      </w:r>
+      <w:r>
+        <w:rPr>
+          <w:rFonts w:ascii="Arial" w:hAnsi="Arial" w:cs="Arial"/>
+          <w:lang w:val="en-US"/>
+        </w:rPr>
+        <w:t xml:space="preserve">position </w:t>
+      </w:r>
+      <w:r>
+        <w:rPr>
+          <w:rFonts w:ascii="Arial" w:hAnsi="Arial" w:cs="Arial"/>
+          <w:lang w:val="en-US"/>
+        </w:rPr>
+        <w:t>during the phase.</w:t>
+      </w:r>
+    </w:p>
+    <w:p>
+      <w:pPr>
+        <w:rPr>
+          <w:rFonts w:ascii="Arial" w:hAnsi="Arial" w:cs="Arial"/>
+          <w:lang w:val="en-US"/>
+        </w:rPr>
+      </w:pPr>
+      <w:r>
+        <w:rPr>
+          <w:rFonts w:ascii="Arial" w:hAnsi="Arial" w:cs="Arial"/>
+          <w:lang w:val="en-US"/>
+        </w:rPr>
+        <w:t>height: Height during the phase in cm</w:t>
+      </w:r>
+    </w:p>
+    <w:p>
+      <w:pPr>
+        <w:rPr>
+          <w:rFonts w:ascii="Arial" w:hAnsi="Arial" w:cs="Arial"/>
+          <w:lang w:val="en-US"/>
+        </w:rPr>
+      </w:pPr>
+      <w:r>
+        <w:rPr>
+          <w:rFonts w:ascii="Arial" w:hAnsi="Arial" w:cs="Arial"/>
+          <w:lang w:val="en-US"/>
+        </w:rPr>
+        <w:t>weight: Weight during the phase in cm</w:t>
+      </w:r>
+    </w:p>
+    <w:p>
+      <w:pPr>
+        <w:rPr>
+          <w:rFonts w:ascii="Arial" w:hAnsi="Arial" w:cs="Arial"/>
+          <w:lang w:val="en-US"/>
+        </w:rPr>
+      </w:pPr>
+      <w:r>
+        <w:rPr>
+          <w:rFonts w:ascii="Arial" w:hAnsi="Arial" w:cs="Arial"/>
+          <w:lang w:val="en-US"/>
+        </w:rPr>
+        <w:t>start_date_time: Date and time at which the phase started</w:t>
+      </w:r>
+      <w:r>
+        <w:rPr>
+          <w:rFonts w:ascii="Arial" w:hAnsi="Arial" w:cs="Arial"/>
+          <w:lang w:val="en-US"/>
+        </w:rPr>
+        <w:t xml:space="preserve"> </w:t>
+      </w:r>
+      <w:r>
+        <w:rPr>
+          <w:rFonts w:ascii="Arial" w:hAnsi="Arial" w:cs="Arial"/>
+          <w:lang w:val="en-US"/>
+        </w:rPr>
+        <w:t xml:space="preserve">in </w:t>
+      </w:r>
+      <w:r>
+        <w:rPr>
+          <w:rFonts w:ascii="Arial" w:hAnsi="Arial" w:cs="Arial"/>
+          <w:lang w:val="en-US"/>
+        </w:rPr>
+        <w:t>YYYY-MM-DD</w:t>
+      </w:r>
+    </w:p>
+    <w:p>
+      <w:pPr>
+        <w:rPr>
+          <w:rFonts w:ascii="Arial" w:hAnsi="Arial" w:cs="Arial"/>
+          <w:lang w:val="en-US"/>
+        </w:rPr>
+      </w:pPr>
+      <w:r>
+        <w:rPr>
+          <w:rFonts w:ascii="Arial" w:hAnsi="Arial" w:cs="Arial"/>
+          <w:lang w:val="en-US"/>
+        </w:rPr>
+        <w:t xml:space="preserve">start_season_id: FK to </w:t>
+      </w:r>
+      <w:r>
+        <w:rPr>
+          <w:rFonts w:ascii="Arial" w:hAnsi="Arial" w:cs="Arial"/>
+          <w:b/>
+          <w:bCs/>
+          <w:lang w:val="en-US"/>
+        </w:rPr>
+        <w:t>seasons</w:t>
+      </w:r>
+      <w:r>
+        <w:rPr>
+          <w:rFonts w:ascii="Arial" w:hAnsi="Arial" w:cs="Arial"/>
+          <w:lang w:val="en-US"/>
+        </w:rPr>
+        <w:t>(id) of the season in which the phase started</w:t>
+      </w:r>
+    </w:p>
+    <w:p>
+      <w:pPr>
+        <w:rPr>
+          <w:rFonts w:ascii="Arial" w:hAnsi="Arial" w:cs="Arial"/>
+          <w:lang w:val="en-US"/>
+        </w:rPr>
+      </w:pPr>
+      <w:r>
+        <w:rPr>
+          <w:rFonts w:ascii="Arial" w:hAnsi="Arial" w:cs="Arial"/>
+          <w:lang w:val="en-US"/>
+        </w:rPr>
+        <w:t xml:space="preserve">end_date_time: </w:t>
+      </w:r>
+      <w:r>
+        <w:rPr>
+          <w:rFonts w:ascii="Arial" w:hAnsi="Arial" w:cs="Arial"/>
+          <w:lang w:val="en-US"/>
+        </w:rPr>
+        <w:t xml:space="preserve">Date and time at which the phase </w:t>
+      </w:r>
+      <w:r>
+        <w:rPr>
+          <w:rFonts w:ascii="Arial" w:hAnsi="Arial" w:cs="Arial"/>
+          <w:lang w:val="en-US"/>
+        </w:rPr>
+        <w:t>ended</w:t>
+      </w:r>
+      <w:r>
+        <w:rPr>
+          <w:rFonts w:ascii="Arial" w:hAnsi="Arial" w:cs="Arial"/>
+          <w:lang w:val="en-US"/>
+        </w:rPr>
+        <w:t xml:space="preserve"> </w:t>
+      </w:r>
+      <w:r>
+        <w:rPr>
+          <w:rFonts w:ascii="Arial" w:hAnsi="Arial" w:cs="Arial"/>
+          <w:lang w:val="en-US"/>
+        </w:rPr>
+        <w:t xml:space="preserve">in </w:t>
+      </w:r>
+      <w:r>
+        <w:rPr>
+          <w:rFonts w:ascii="Arial" w:hAnsi="Arial" w:cs="Arial"/>
+          <w:lang w:val="en-US"/>
+        </w:rPr>
+        <w:t>YYYY-MM-DD</w:t>
+      </w:r>
+    </w:p>
+    <w:p>
+      <w:pPr>
+        <w:rPr>
+          <w:rFonts w:ascii="Arial" w:hAnsi="Arial" w:cs="Arial"/>
+          <w:lang w:val="en-US"/>
+        </w:rPr>
+      </w:pPr>
+      <w:r>
+        <w:rPr>
+          <w:rFonts w:ascii="Arial" w:hAnsi="Arial" w:cs="Arial"/>
+          <w:lang w:val="en-US"/>
+        </w:rPr>
+        <w:t>end</w:t>
+      </w:r>
+      <w:r>
+        <w:rPr>
+          <w:rFonts w:ascii="Arial" w:hAnsi="Arial" w:cs="Arial"/>
+          <w:lang w:val="en-US"/>
+        </w:rPr>
+        <w:t xml:space="preserve">_season_id: FK to </w:t>
+      </w:r>
+      <w:r>
+        <w:rPr>
+          <w:rFonts w:ascii="Arial" w:hAnsi="Arial" w:cs="Arial"/>
+          <w:b/>
+          <w:bCs/>
+          <w:lang w:val="en-US"/>
+        </w:rPr>
+        <w:t>seasons</w:t>
+      </w:r>
+      <w:r>
+        <w:rPr>
+          <w:rFonts w:ascii="Arial" w:hAnsi="Arial" w:cs="Arial"/>
+          <w:lang w:val="en-US"/>
+        </w:rPr>
+        <w:t xml:space="preserve">(id) </w:t>
+      </w:r>
+      <w:r>
+        <w:rPr>
+          <w:rFonts w:ascii="Arial" w:hAnsi="Arial" w:cs="Arial"/>
+          <w:lang w:val="en-US"/>
+        </w:rPr>
+        <w:t>o</w:t>
+      </w:r>
+      <w:r>
+        <w:rPr>
+          <w:rFonts w:ascii="Arial" w:hAnsi="Arial" w:cs="Arial"/>
+          <w:lang w:val="en-US"/>
+        </w:rPr>
+        <w:t xml:space="preserve">f the season in which the phase </w:t>
+      </w:r>
+      <w:r>
+        <w:rPr>
+          <w:rFonts w:ascii="Arial" w:hAnsi="Arial" w:cs="Arial"/>
+          <w:lang w:val="en-US"/>
+        </w:rPr>
+        <w:t>ended</w:t>
+      </w:r>
+    </w:p>
+    <w:p>
+      <w:pPr>
+        <w:rPr>
+          <w:rFonts w:ascii="Arial" w:hAnsi="Arial" w:cs="Arial"/>
+          <w:lang w:val="en-US"/>
+        </w:rPr>
+      </w:pPr>
+      <w:r>
+        <w:rPr>
+          <w:rFonts w:ascii="Arial" w:hAnsi="Arial" w:cs="Arial"/>
+          <w:lang w:val="en-US"/>
+        </w:rPr>
+        <w:t xml:space="preserve">entry_reason: </w:t>
+      </w:r>
+      <w:r>
+        <w:rPr>
+          <w:rFonts w:ascii="Arial" w:hAnsi="Arial" w:cs="Arial"/>
+          <w:lang w:val="en-US"/>
+        </w:rPr>
+        <w:t>Reason why the person entered the phase</w:t>
+      </w:r>
+    </w:p>
+    <w:p>
+      <w:pPr>
+        <w:rPr>
+          <w:rFonts w:ascii="Arial" w:hAnsi="Arial" w:cs="Arial"/>
+          <w:lang w:val="en-US"/>
+        </w:rPr>
+      </w:pPr>
+      <w:r>
+        <w:rPr>
+          <w:rFonts w:ascii="Arial" w:hAnsi="Arial" w:cs="Arial"/>
+          <w:lang w:val="en-US"/>
+        </w:rPr>
+        <w:t>exit_reason: Reason why the person exited the phase</w:t>
+      </w:r>
+    </w:p>
+    <w:p>
+      <w:pPr>
+        <w:rPr>
+          <w:rFonts w:ascii="Arial" w:hAnsi="Arial" w:cs="Arial"/>
+          <w:lang w:val="en-US"/>
+        </w:rPr>
+      </w:pPr>
+      <w:r>
+        <w:rPr>
+          <w:rFonts w:ascii="Arial" w:hAnsi="Arial" w:cs="Arial"/>
+          <w:lang w:val="en-US"/>
+        </w:rPr>
+        <w:t>selection_level:</w:t>
+      </w:r>
+      <w:r>
+        <w:rPr>
+          <w:rFonts w:ascii="Arial" w:hAnsi="Arial" w:cs="Arial"/>
+          <w:lang w:val="en-US"/>
+        </w:rPr>
+        <w:t xml:space="preserve"> </w:t>
+      </w:r>
+      <w:r>
+        <w:rPr>
+          <w:rFonts w:ascii="Arial" w:hAnsi="Arial" w:cs="Arial"/>
+          <w:lang w:val="en-US"/>
+        </w:rPr>
+        <w:t>The level within which the player was selected to enter this phase. For example, 1, if drafted in 1st round</w:t>
+      </w:r>
+    </w:p>
+    <w:p>
+      <w:pPr>
+        <w:rPr>
+          <w:rFonts w:ascii="Arial" w:hAnsi="Arial" w:cs="Arial"/>
+          <w:lang w:val="en-US"/>
+        </w:rPr>
+      </w:pPr>
+      <w:r>
+        <w:rPr>
+          <w:rFonts w:ascii="Arial" w:hAnsi="Arial" w:cs="Arial"/>
+          <w:lang w:val="en-US"/>
+        </w:rPr>
+        <w:t>selection_sublevel:</w:t>
+      </w:r>
+      <w:r>
+        <w:rPr>
+          <w:rFonts w:ascii="Arial" w:hAnsi="Arial" w:cs="Arial"/>
+          <w:lang w:val="en-US"/>
+        </w:rPr>
+        <w:t xml:space="preserve"> </w:t>
+      </w:r>
+      <w:r>
+        <w:rPr>
+          <w:rFonts w:ascii="Arial" w:hAnsi="Arial" w:cs="Arial"/>
+          <w:lang w:val="en-US"/>
+        </w:rPr>
+        <w:t>The sublevel of the selection-level. For example, 27, if picked as 27th selection in 1st roun</w:t>
+      </w:r>
+      <w:r>
+        <w:rPr>
+          <w:rFonts w:ascii="Arial" w:hAnsi="Arial" w:cs="Arial"/>
+          <w:lang w:val="en-US"/>
+        </w:rPr>
+        <w:t>d</w:t>
+      </w:r>
+    </w:p>
+    <w:p>
+      <w:pPr>
+        <w:rPr>
+          <w:rFonts w:ascii="Arial" w:hAnsi="Arial" w:cs="Arial"/>
+          <w:lang w:val="en-US"/>
+        </w:rPr>
+      </w:pPr>
+      <w:r>
+        <w:rPr>
+          <w:rFonts w:ascii="Arial" w:hAnsi="Arial" w:cs="Arial"/>
+          <w:lang w:val="en-US"/>
+        </w:rPr>
+        <w:t xml:space="preserve">selection_overall: </w:t>
+      </w:r>
+      <w:r>
+        <w:rPr>
+          <w:rFonts w:ascii="Arial" w:hAnsi="Arial" w:cs="Arial"/>
+          <w:lang w:val="en-US"/>
+        </w:rPr>
+        <w:t>The total ranking amongst all levels in a draft</w:t>
+      </w:r>
+    </w:p>
+    <w:p>
+      <w:pPr>
+        <w:rPr>
+          <w:rFonts w:ascii="Arial" w:hAnsi="Arial" w:cs="Arial"/>
+          <w:lang w:val="en-US"/>
+        </w:rPr>
+      </w:pPr>
+      <w:r>
+        <w:rPr>
+          <w:rFonts w:ascii="Arial" w:hAnsi="Arial" w:cs="Arial"/>
+          <w:lang w:val="en-US"/>
+        </w:rPr>
+        <w:t>duration: Rough estimat</w:t>
+      </w:r>
+      <w:r>
+        <w:rPr>
+          <w:rFonts w:ascii="Arial" w:hAnsi="Arial" w:cs="Arial"/>
+          <w:lang w:val="en-US"/>
+        </w:rPr>
+        <w:t>e</w:t>
+      </w:r>
+      <w:r>
+        <w:rPr>
+          <w:rFonts w:ascii="Arial" w:hAnsi="Arial" w:cs="Arial"/>
+          <w:lang w:val="en-US"/>
+        </w:rPr>
+        <w:t xml:space="preserve"> of phase duration if either</w:t>
+      </w:r>
+      <w:r>
+        <w:rPr>
+          <w:rFonts w:ascii="Arial" w:hAnsi="Arial" w:cs="Arial"/>
+          <w:lang w:val="en-US"/>
+        </w:rPr>
+        <w:t xml:space="preserve"> </w:t>
+      </w:r>
+      <w:r>
+        <w:rPr>
+          <w:rFonts w:ascii="Arial" w:hAnsi="Arial" w:cs="Arial"/>
+          <w:i/>
+          <w:iCs/>
+          <w:lang w:val="en-US"/>
+        </w:rPr>
+        <w:t xml:space="preserve">start_date_time </w:t>
+      </w:r>
+      <w:r>
+        <w:rPr>
+          <w:rFonts w:ascii="Arial" w:hAnsi="Arial" w:cs="Arial"/>
+          <w:lang w:val="en-US"/>
+        </w:rPr>
+        <w:t xml:space="preserve">or </w:t>
+      </w:r>
+      <w:r>
+        <w:rPr>
+          <w:rFonts w:ascii="Arial" w:hAnsi="Arial" w:cs="Arial"/>
+          <w:i/>
+          <w:iCs/>
+          <w:lang w:val="en-US"/>
+        </w:rPr>
+        <w:t xml:space="preserve">end_date_time </w:t>
+      </w:r>
+      <w:r>
+        <w:rPr>
+          <w:rFonts w:ascii="Arial" w:hAnsi="Arial" w:cs="Arial"/>
+          <w:lang w:val="en-US"/>
+        </w:rPr>
+        <w:t>are unknown</w:t>
+      </w:r>
+    </w:p>
+    <w:p>
+      <w:pPr>
+        <w:rPr>
+          <w:rFonts w:ascii="Arial" w:hAnsi="Arial" w:cs="Arial"/>
+          <w:lang w:val="en-US"/>
+        </w:rPr>
+      </w:pPr>
+      <w:r>
+        <w:rPr>
+          <w:rFonts w:ascii="Arial" w:hAnsi="Arial" w:cs="Arial"/>
+          <w:lang w:val="en-US"/>
+        </w:rPr>
+        <w:t xml:space="preserve">phase_type: </w:t>
+      </w:r>
+      <w:r>
+        <w:rPr>
+          <w:rFonts w:ascii="Arial" w:hAnsi="Arial" w:cs="Arial"/>
+          <w:lang w:val="en-US"/>
+        </w:rPr>
+        <w:t>Level of play during phase</w:t>
+      </w:r>
+      <w:r>
+        <w:rPr>
+          <w:rStyle w:val="FootnoteReference"/>
+          <w:rFonts w:ascii="Arial" w:hAnsi="Arial" w:cs="Arial"/>
+          <w:lang w:val="en-US"/>
+        </w:rPr>
+        <w:footnoteReference w:id="2"/>
+      </w:r>
+    </w:p>
+    <w:p>
+      <w:pPr>
+        <w:rPr>
+          <w:rFonts w:ascii="Arial" w:hAnsi="Arial" w:cs="Arial"/>
+          <w:lang w:val="en-US"/>
+        </w:rPr>
+      </w:pPr>
+      <w:r>
+        <w:rPr>
+          <w:rFonts w:ascii="Arial" w:hAnsi="Arial" w:cs="Arial"/>
+          <w:lang w:val="en-US"/>
+        </w:rPr>
+        <w:t>subphase_type</w:t>
+      </w:r>
+      <w:r>
+        <w:rPr>
+          <w:rFonts w:ascii="Arial" w:hAnsi="Arial" w:cs="Arial"/>
+          <w:lang w:val="en-US"/>
+        </w:rPr>
+        <w:t xml:space="preserve">: Subdivisions of phase types. For </w:t>
+      </w:r>
+      <w:r>
+        <w:rPr>
+          <w:rFonts w:ascii="Arial" w:hAnsi="Arial" w:cs="Arial"/>
+          <w:lang w:val="en-US"/>
+        </w:rPr>
+        <w:t>example,</w:t>
+      </w:r>
+      <w:r>
+        <w:rPr>
+          <w:rFonts w:ascii="Arial" w:hAnsi="Arial" w:cs="Arial"/>
+          <w:lang w:val="en-US"/>
+        </w:rPr>
+        <w:t xml:space="preserve"> weight class in boxing or age division</w:t>
+      </w:r>
+      <w:r>
+        <w:rPr>
+          <w:rFonts w:ascii="Arial" w:hAnsi="Arial" w:cs="Arial"/>
+          <w:lang w:val="en-US"/>
+        </w:rPr>
+        <w:t>s such as U18</w:t>
+      </w:r>
+    </w:p>
+    <w:p>
+      <w:pPr>
+        <w:rPr>
+          <w:lang w:val="en-US"/>
+        </w:rPr>
+      </w:pPr>
+      <w:r>
+        <w:rPr>
+          <w:noProof/>
+          <w:lang w:val="en-US"/>
+        </w:rPr>
+        <w:drawing>
+          <wp:inline distT="0" distB="0" distL="0" distR="0" wp14:anchorId="09DAE3D1" wp14:editId="3143C3AE">
+            <wp:extent cx="5731510" cy="600710"/>
+            <wp:effectExtent l="0" t="0" r="2540" b="8890"/>
+            <wp:docPr id="7" name="Picture 7"/>
+            <wp:cNvGraphicFramePr>
+              <a:graphicFrameLocks xmlns:a="http://schemas.openxmlformats.org/drawingml/2006/main" noChangeAspect="1"/>
+            </wp:cNvGraphicFramePr>
+            <a:graphic xmlns:a="http://schemas.openxmlformats.org/drawingml/2006/main">
+              <a:graphicData uri="http://schemas.openxmlformats.org/drawingml/2006/picture">
+                <pic:pic xmlns:pic="http://schemas.openxmlformats.org/drawingml/2006/picture">
+                  <pic:nvPicPr>
+                    <pic:cNvPr id="7" name="Picture 7"/>
+                    <pic:cNvPicPr/>
+                  </pic:nvPicPr>
+                  <pic:blipFill>
+                    <a:blip r:embed="rId13">
+                      <a:extLst>
+                        <a:ext uri="{28A0092B-C50C-407E-A947-70E740481C1C}">
+                          <a14:useLocalDpi xmlns:a14="http://schemas.microsoft.com/office/drawing/2010/main" val="0"/>
+                        </a:ext>
+                      </a:extLst>
+                    </a:blip>
+                    <a:stretch>
+                      <a:fillRect/>
+                    </a:stretch>
+                  </pic:blipFill>
+                  <pic:spPr>
+                    <a:xfrm>
+                      <a:off x="0" y="0"/>
+                      <a:ext cx="5731510" cy="600710"/>
+                    </a:xfrm>
+                    <a:prstGeom prst="rect">
+                      <a:avLst/>
+                    </a:prstGeom>
+                  </pic:spPr>
+                </pic:pic>
+              </a:graphicData>
+            </a:graphic>
+          </wp:inline>
+        </w:drawing>
+      </w:r>
+    </w:p>
+    <w:p>
+      <w:pPr>
+        <w:pStyle w:val="Heading2"/>
+        <w:rPr>
+          <w:rFonts w:ascii="Arial" w:hAnsi="Arial" w:cs="Arial"/>
+          <w:lang w:val="en-US"/>
+        </w:rPr>
+      </w:pPr>
+      <w:r>
+        <w:rPr>
+          <w:rFonts w:ascii="Arial" w:hAnsi="Arial" w:cs="Arial"/>
+          <w:lang w:val="en-US"/>
+        </w:rPr>
+        <w:t>injury_phases</w:t>
+      </w:r>
+    </w:p>
+    <w:p>
+      <w:pPr>
+        <w:rPr>
+          <w:rFonts w:ascii="Arial" w:hAnsi="Arial" w:cs="Arial"/>
+          <w:lang w:val="en-US"/>
+        </w:rPr>
+      </w:pPr>
+      <w:r>
+        <w:rPr>
+          <w:rFonts w:ascii="Arial" w:hAnsi="Arial" w:cs="Arial"/>
+          <w:lang w:val="en-US"/>
+        </w:rPr>
+        <w:t xml:space="preserve">id: </w:t>
+      </w:r>
+      <w:r>
+        <w:rPr>
+          <w:rFonts w:ascii="Arial" w:hAnsi="Arial" w:cs="Arial"/>
+          <w:lang w:val="en-US"/>
+        </w:rPr>
+        <w:t>Auto-generated ID</w:t>
+      </w:r>
+    </w:p>
+    <w:p>
+      <w:pPr>
+        <w:rPr>
+          <w:rFonts w:ascii="Arial" w:hAnsi="Arial" w:cs="Arial"/>
+          <w:lang w:val="en-US"/>
+        </w:rPr>
+      </w:pPr>
+      <w:r>
+        <w:rPr>
+          <w:rFonts w:ascii="Arial" w:hAnsi="Arial" w:cs="Arial"/>
+          <w:lang w:val="en-US"/>
+        </w:rPr>
+        <w:t xml:space="preserve">person_id: FK to </w:t>
+      </w:r>
+      <w:r>
+        <w:rPr>
+          <w:rFonts w:ascii="Arial" w:hAnsi="Arial" w:cs="Arial"/>
+          <w:b/>
+          <w:bCs/>
+          <w:lang w:val="en-US"/>
+        </w:rPr>
+        <w:t>persons</w:t>
+      </w:r>
+      <w:r>
+        <w:rPr>
+          <w:rFonts w:ascii="Arial" w:hAnsi="Arial" w:cs="Arial"/>
+          <w:lang w:val="en-US"/>
+        </w:rPr>
+        <w:t>(id)</w:t>
+      </w:r>
+    </w:p>
+    <w:p>
+      <w:pPr>
+        <w:rPr>
+          <w:rFonts w:ascii="Arial" w:hAnsi="Arial" w:cs="Arial"/>
+          <w:lang w:val="en-US"/>
+        </w:rPr>
+      </w:pPr>
+      <w:r>
+        <w:rPr>
+          <w:rFonts w:ascii="Arial" w:hAnsi="Arial" w:cs="Arial"/>
+          <w:lang w:val="en-US"/>
+        </w:rPr>
+        <w:t xml:space="preserve">injury_status: </w:t>
+      </w:r>
+      <w:r>
+        <w:rPr>
+          <w:rFonts w:ascii="Arial" w:hAnsi="Arial" w:cs="Arial"/>
+          <w:lang w:val="en-US"/>
+        </w:rPr>
+        <w:t>Active/Inactive (?)</w:t>
+      </w:r>
+    </w:p>
+    <w:p>
+      <w:pPr>
+        <w:rPr>
+          <w:rFonts w:ascii="Arial" w:hAnsi="Arial" w:cs="Arial"/>
+          <w:lang w:val="en-US"/>
+        </w:rPr>
+      </w:pPr>
+      <w:r>
+        <w:rPr>
+          <w:rFonts w:ascii="Arial" w:hAnsi="Arial" w:cs="Arial"/>
+          <w:lang w:val="en-US"/>
+        </w:rPr>
+        <w:t xml:space="preserve">injury_type: </w:t>
+      </w:r>
+      <w:r>
+        <w:rPr>
+          <w:rFonts w:ascii="Arial" w:hAnsi="Arial" w:cs="Arial"/>
+          <w:lang w:val="en-US"/>
+        </w:rPr>
+        <w:t>What was injured? Knee</w:t>
+      </w:r>
+      <w:r>
+        <w:rPr>
+          <w:rFonts w:ascii="Arial" w:hAnsi="Arial" w:cs="Arial"/>
+          <w:lang w:val="en-US"/>
+        </w:rPr>
+        <w:t>, back, fingers, hamstring?</w:t>
+      </w:r>
+    </w:p>
+    <w:p>
+      <w:pPr>
+        <w:rPr>
+          <w:rFonts w:ascii="Arial" w:hAnsi="Arial" w:cs="Arial"/>
+          <w:lang w:val="en-US"/>
+        </w:rPr>
+      </w:pPr>
+      <w:r>
+        <w:rPr>
+          <w:rFonts w:ascii="Arial" w:hAnsi="Arial" w:cs="Arial"/>
+          <w:lang w:val="en-US"/>
+        </w:rPr>
+        <w:t xml:space="preserve">injury_comment: </w:t>
+      </w:r>
+      <w:r>
+        <w:rPr>
+          <w:rFonts w:ascii="Arial" w:hAnsi="Arial" w:cs="Arial"/>
+          <w:lang w:val="en-US"/>
+        </w:rPr>
+        <w:t>Description of injury phase</w:t>
+      </w:r>
+    </w:p>
+    <w:p>
+      <w:pPr>
+        <w:rPr>
+          <w:rFonts w:ascii="Arial" w:hAnsi="Arial" w:cs="Arial"/>
+          <w:lang w:val="en-US"/>
+        </w:rPr>
+      </w:pPr>
+      <w:r>
+        <w:rPr>
+          <w:rFonts w:ascii="Arial" w:hAnsi="Arial" w:cs="Arial"/>
+          <w:lang w:val="en-US"/>
+        </w:rPr>
+        <w:t xml:space="preserve">disabled_list: </w:t>
+      </w:r>
+      <w:r>
+        <w:rPr>
+          <w:rFonts w:ascii="Arial" w:hAnsi="Arial" w:cs="Arial"/>
+          <w:lang w:val="en-US"/>
+        </w:rPr>
+        <w:t>(?)</w:t>
+      </w:r>
+    </w:p>
+    <w:p>
+      <w:pPr>
+        <w:rPr>
+          <w:rFonts w:ascii="Arial" w:hAnsi="Arial" w:cs="Arial"/>
+          <w:lang w:val="en-US"/>
+        </w:rPr>
+      </w:pPr>
+      <w:r>
+        <w:rPr>
+          <w:rFonts w:ascii="Arial" w:hAnsi="Arial" w:cs="Arial"/>
+          <w:lang w:val="en-US"/>
+        </w:rPr>
+        <w:t>start_date_time: YYYY-MM-DD</w:t>
+      </w:r>
+    </w:p>
+    <w:p>
+      <w:pPr>
+        <w:rPr>
+          <w:rFonts w:ascii="Arial" w:hAnsi="Arial" w:cs="Arial"/>
+          <w:lang w:val="en-US"/>
+        </w:rPr>
+      </w:pPr>
+      <w:r>
+        <w:rPr>
+          <w:rFonts w:ascii="Arial" w:hAnsi="Arial" w:cs="Arial"/>
+          <w:lang w:val="en-US"/>
+        </w:rPr>
+        <w:t>end_date_time: YYYY-MM-DD</w:t>
+      </w:r>
+    </w:p>
+    <w:p>
+      <w:pPr>
+        <w:rPr>
+          <w:rFonts w:ascii="Arial" w:hAnsi="Arial" w:cs="Arial"/>
+          <w:lang w:val="en-US"/>
+        </w:rPr>
+      </w:pPr>
+      <w:r>
+        <w:rPr>
+          <w:rFonts w:ascii="Arial" w:hAnsi="Arial" w:cs="Arial"/>
+          <w:lang w:val="en-US"/>
+        </w:rPr>
+        <w:t xml:space="preserve">season_id: </w:t>
+      </w:r>
+      <w:r>
+        <w:rPr>
+          <w:rFonts w:ascii="Arial" w:hAnsi="Arial" w:cs="Arial"/>
+          <w:lang w:val="en-US"/>
+        </w:rPr>
+        <w:t xml:space="preserve">FK to </w:t>
+      </w:r>
+      <w:r>
+        <w:rPr>
+          <w:rFonts w:ascii="Arial" w:hAnsi="Arial" w:cs="Arial"/>
+          <w:b/>
+          <w:bCs/>
+          <w:lang w:val="en-US"/>
+        </w:rPr>
+        <w:t>seasons</w:t>
+      </w:r>
+      <w:r>
+        <w:rPr>
+          <w:rFonts w:ascii="Arial" w:hAnsi="Arial" w:cs="Arial"/>
+          <w:lang w:val="en-US"/>
+        </w:rPr>
+        <w:t>(id)</w:t>
+      </w:r>
+      <w:r>
+        <w:rPr>
+          <w:rFonts w:ascii="Arial" w:hAnsi="Arial" w:cs="Arial"/>
+          <w:lang w:val="en-US"/>
+        </w:rPr>
+        <w:t xml:space="preserve"> of the season in which the injury occurred</w:t>
+      </w:r>
+    </w:p>
+    <w:p>
+      <w:pPr>
+        <w:rPr>
+          <w:rFonts w:ascii="Arial" w:hAnsi="Arial" w:cs="Arial"/>
+          <w:lang w:val="en-US"/>
+        </w:rPr>
+      </w:pPr>
+      <w:r>
+        <w:rPr>
+          <w:rFonts w:ascii="Arial" w:hAnsi="Arial" w:cs="Arial"/>
+          <w:lang w:val="en-US"/>
+        </w:rPr>
+        <w:t xml:space="preserve">phase_type: </w:t>
+      </w:r>
+      <w:r>
+        <w:rPr>
+          <w:rFonts w:ascii="Arial" w:hAnsi="Arial" w:cs="Arial"/>
+          <w:lang w:val="en-US"/>
+        </w:rPr>
+        <w:t>Unofficial report, or formalised disabled list</w:t>
+      </w:r>
+      <w:r>
+        <w:rPr>
+          <w:rStyle w:val="FootnoteReference"/>
+          <w:rFonts w:ascii="Arial" w:hAnsi="Arial" w:cs="Arial"/>
+          <w:lang w:val="en-US"/>
+        </w:rPr>
+        <w:footnoteReference w:id="3"/>
+      </w:r>
+    </w:p>
+    <w:p>
+      <w:pPr>
+        <w:rPr>
+          <w:rFonts w:ascii="Arial" w:hAnsi="Arial" w:cs="Arial"/>
+          <w:lang w:val="en-US"/>
+        </w:rPr>
+      </w:pPr>
+      <w:r>
+        <w:rPr>
+          <w:rFonts w:ascii="Arial" w:hAnsi="Arial" w:cs="Arial"/>
+          <w:lang w:val="en-US"/>
+        </w:rPr>
+        <w:t xml:space="preserve">injury_side: </w:t>
+      </w:r>
+      <w:r>
+        <w:rPr>
+          <w:rFonts w:ascii="Arial" w:hAnsi="Arial" w:cs="Arial"/>
+          <w:lang w:val="en-US"/>
+        </w:rPr>
+        <w:t>Left</w:t>
+      </w:r>
+      <w:r>
+        <w:rPr>
+          <w:rFonts w:ascii="Arial" w:hAnsi="Arial" w:cs="Arial"/>
+          <w:lang w:val="en-US"/>
+        </w:rPr>
+        <w:t>/right/both</w:t>
+      </w:r>
+    </w:p>
+    <w:p>
+      <w:pPr>
+        <w:rPr>
+          <w:rFonts w:ascii="Arial" w:hAnsi="Arial" w:cs="Arial"/>
+          <w:lang w:val="en-US"/>
+        </w:rPr>
+      </w:pPr>
+      <w:r>
+        <w:rPr>
+          <w:rFonts w:ascii="Arial" w:hAnsi="Arial" w:cs="Arial"/>
+          <w:noProof/>
+          <w:lang w:val="en-US"/>
+        </w:rPr>
+        <w:drawing>
+          <wp:inline distT="0" distB="0" distL="0" distR="0" wp14:anchorId="4EB56361" wp14:editId="02C956B2">
+            <wp:extent cx="5731510" cy="706755"/>
+            <wp:effectExtent l="0" t="0" r="2540" b="0"/>
+            <wp:docPr id="8" name="Picture 8"/>
+            <wp:cNvGraphicFramePr>
+              <a:graphicFrameLocks xmlns:a="http://schemas.openxmlformats.org/drawingml/2006/main" noChangeAspect="1"/>
+            </wp:cNvGraphicFramePr>
+            <a:graphic xmlns:a="http://schemas.openxmlformats.org/drawingml/2006/main">
+              <a:graphicData uri="http://schemas.openxmlformats.org/drawingml/2006/picture">
+                <pic:pic xmlns:pic="http://schemas.openxmlformats.org/drawingml/2006/picture">
+                  <pic:nvPicPr>
+                    <pic:cNvPr id="8" name="Picture 8"/>
+                    <pic:cNvPicPr/>
+                  </pic:nvPicPr>
+                  <pic:blipFill>
+                    <a:blip r:embed="rId14">
+                      <a:extLst>
+                        <a:ext uri="{28A0092B-C50C-407E-A947-70E740481C1C}">
+                          <a14:useLocalDpi xmlns:a14="http://schemas.microsoft.com/office/drawing/2010/main" val="0"/>
+                        </a:ext>
+                      </a:extLst>
+                    </a:blip>
+                    <a:stretch>
+                      <a:fillRect/>
+                    </a:stretch>
+                  </pic:blipFill>
+                  <pic:spPr>
+                    <a:xfrm>
+                      <a:off x="0" y="0"/>
+                      <a:ext cx="5731510" cy="706755"/>
+                    </a:xfrm>
+                    <a:prstGeom prst="rect">
+                      <a:avLst/>
+                    </a:prstGeom>
+                  </pic:spPr>
+                </pic:pic>
+              </a:graphicData>
+            </a:graphic>
+          </wp:inline>
+        </w:drawing>
+      </w:r>
+    </w:p>
+    <w:p>
+      <w:pPr>
+        <w:pStyle w:val="Heading2"/>
+        <w:rPr>
+          <w:rFonts w:ascii="Arial" w:hAnsi="Arial" w:cs="Arial"/>
+          <w:lang w:val="en-US"/>
+        </w:rPr>
+      </w:pPr>
+      <w:r>
+        <w:rPr>
+          <w:rFonts w:ascii="Arial" w:hAnsi="Arial" w:cs="Arial"/>
+          <w:lang w:val="en-US"/>
+        </w:rPr>
+        <w:t>person_event_metadata</w:t>
+      </w:r>
+    </w:p>
+    <w:p>
+      <w:pPr>
+        <w:rPr>
+          <w:rFonts w:ascii="Arial" w:hAnsi="Arial" w:cs="Arial"/>
+          <w:lang w:val="en-US"/>
+        </w:rPr>
+      </w:pPr>
+      <w:r>
+        <w:rPr>
+          <w:rFonts w:ascii="Arial" w:hAnsi="Arial" w:cs="Arial"/>
+          <w:lang w:val="en-US"/>
+        </w:rPr>
+        <w:t>id: Auto-generated ID</w:t>
+      </w:r>
+    </w:p>
+    <w:p>
+      <w:pPr>
+        <w:rPr>
+          <w:rFonts w:ascii="Arial" w:hAnsi="Arial" w:cs="Arial"/>
+          <w:lang w:val="en-US"/>
+        </w:rPr>
+      </w:pPr>
+      <w:r>
+        <w:rPr>
+          <w:rFonts w:ascii="Arial" w:hAnsi="Arial" w:cs="Arial"/>
+          <w:lang w:val="en-US"/>
+        </w:rPr>
+        <w:t xml:space="preserve">person_id: FK to </w:t>
+      </w:r>
+      <w:r>
+        <w:rPr>
+          <w:rFonts w:ascii="Arial" w:hAnsi="Arial" w:cs="Arial"/>
+          <w:b/>
+          <w:bCs/>
+          <w:lang w:val="en-US"/>
+        </w:rPr>
+        <w:t>persons</w:t>
+      </w:r>
+      <w:r>
+        <w:rPr>
+          <w:rFonts w:ascii="Arial" w:hAnsi="Arial" w:cs="Arial"/>
+          <w:lang w:val="en-US"/>
+        </w:rPr>
+        <w:t>(id)</w:t>
+      </w:r>
+    </w:p>
+    <w:p>
+      <w:pPr>
+        <w:rPr>
+          <w:rFonts w:ascii="Arial" w:hAnsi="Arial" w:cs="Arial"/>
+          <w:lang w:val="en-US"/>
+        </w:rPr>
+      </w:pPr>
+      <w:r>
+        <w:rPr>
+          <w:rFonts w:ascii="Arial" w:hAnsi="Arial" w:cs="Arial"/>
+          <w:lang w:val="en-US"/>
+        </w:rPr>
+        <w:t xml:space="preserve">event_id: </w:t>
+      </w:r>
+      <w:r>
+        <w:rPr>
+          <w:rFonts w:ascii="Arial" w:hAnsi="Arial" w:cs="Arial"/>
+          <w:lang w:val="en-US"/>
+        </w:rPr>
+        <w:t xml:space="preserve">FK to </w:t>
+      </w:r>
+      <w:r>
+        <w:rPr>
+          <w:rFonts w:ascii="Arial" w:hAnsi="Arial" w:cs="Arial"/>
+          <w:b/>
+          <w:bCs/>
+          <w:lang w:val="en-US"/>
+        </w:rPr>
+        <w:t>events</w:t>
+      </w:r>
+      <w:r>
+        <w:rPr>
+          <w:rFonts w:ascii="Arial" w:hAnsi="Arial" w:cs="Arial"/>
+          <w:lang w:val="en-US"/>
+        </w:rPr>
+        <w:t>(id)</w:t>
+      </w:r>
+    </w:p>
+    <w:p>
+      <w:pPr>
+        <w:rPr>
+          <w:rFonts w:ascii="Arial" w:hAnsi="Arial" w:cs="Arial"/>
+          <w:lang w:val="en-US"/>
+        </w:rPr>
+      </w:pPr>
+      <w:r>
+        <w:rPr>
+          <w:rFonts w:ascii="Arial" w:hAnsi="Arial" w:cs="Arial"/>
+          <w:lang w:val="en-US"/>
+        </w:rPr>
+        <w:t xml:space="preserve">status: </w:t>
+      </w:r>
+      <w:r>
+        <w:rPr>
+          <w:rFonts w:ascii="Arial" w:hAnsi="Arial" w:cs="Arial"/>
+          <w:lang w:val="en-US"/>
+        </w:rPr>
+        <w:t xml:space="preserve">Stage of the event. For </w:t>
+      </w:r>
+      <w:r>
+        <w:rPr>
+          <w:rFonts w:ascii="Arial" w:hAnsi="Arial" w:cs="Arial"/>
+          <w:lang w:val="en-US"/>
+        </w:rPr>
+        <w:t>example,</w:t>
+      </w:r>
+      <w:r>
+        <w:rPr>
+          <w:rFonts w:ascii="Arial" w:hAnsi="Arial" w:cs="Arial"/>
+          <w:lang w:val="en-US"/>
+        </w:rPr>
+        <w:t xml:space="preserve"> </w:t>
+      </w:r>
+      <w:r>
+        <w:rPr>
+          <w:rFonts w:ascii="Arial" w:hAnsi="Arial" w:cs="Arial"/>
+          <w:lang w:val="en-US"/>
+        </w:rPr>
+        <w:t>in progress or completed</w:t>
+      </w:r>
+      <w:r>
+        <w:rPr>
+          <w:rStyle w:val="FootnoteReference"/>
+          <w:rFonts w:ascii="Arial" w:hAnsi="Arial" w:cs="Arial"/>
+          <w:lang w:val="en-US"/>
+        </w:rPr>
+        <w:footnoteReference w:id="4"/>
+      </w:r>
+    </w:p>
+    <w:p>
+      <w:pPr>
+        <w:rPr>
+          <w:rFonts w:ascii="Arial" w:hAnsi="Arial" w:cs="Arial"/>
+          <w:lang w:val="en-US"/>
+        </w:rPr>
+      </w:pPr>
+      <w:r>
+        <w:rPr>
+          <w:rFonts w:ascii="Arial" w:hAnsi="Arial" w:cs="Arial"/>
+          <w:lang w:val="en-US"/>
+        </w:rPr>
+        <w:t xml:space="preserve">health: </w:t>
+      </w:r>
+      <w:r>
+        <w:rPr>
+          <w:rFonts w:ascii="Arial" w:hAnsi="Arial" w:cs="Arial"/>
+          <w:lang w:val="en-US"/>
+        </w:rPr>
+        <w:t>Health of person. I</w:t>
+      </w:r>
+      <w:r>
+        <w:rPr>
+          <w:rFonts w:ascii="Arial" w:hAnsi="Arial" w:cs="Arial"/>
+          <w:lang w:val="en-US"/>
+        </w:rPr>
+        <w:t>njured/fine</w:t>
+      </w:r>
+    </w:p>
+    <w:p>
+      <w:pPr>
+        <w:rPr>
+          <w:rFonts w:ascii="Arial" w:hAnsi="Arial" w:cs="Arial"/>
+          <w:lang w:val="en-US"/>
+        </w:rPr>
+      </w:pPr>
+      <w:r>
+        <w:rPr>
+          <w:rFonts w:ascii="Arial" w:hAnsi="Arial" w:cs="Arial"/>
+          <w:lang w:val="en-US"/>
+        </w:rPr>
+        <w:t xml:space="preserve">weight: </w:t>
+      </w:r>
+      <w:r>
+        <w:rPr>
+          <w:rFonts w:ascii="Arial" w:hAnsi="Arial" w:cs="Arial"/>
+          <w:lang w:val="en-US"/>
+        </w:rPr>
+        <w:t>Weight</w:t>
+      </w:r>
+      <w:r>
+        <w:rPr>
+          <w:rFonts w:ascii="Arial" w:hAnsi="Arial" w:cs="Arial"/>
+          <w:lang w:val="en-US"/>
+        </w:rPr>
+        <w:t xml:space="preserve"> of person during event</w:t>
+      </w:r>
+    </w:p>
+    <w:p>
+      <w:pPr>
+        <w:rPr>
+          <w:rFonts w:ascii="Arial" w:hAnsi="Arial" w:cs="Arial"/>
+          <w:lang w:val="en-US"/>
+        </w:rPr>
+      </w:pPr>
+      <w:r>
+        <w:rPr>
+          <w:rFonts w:ascii="Arial" w:hAnsi="Arial" w:cs="Arial"/>
+          <w:lang w:val="en-US"/>
+        </w:rPr>
+        <w:t xml:space="preserve">role_id: FK to </w:t>
+      </w:r>
+      <w:r>
+        <w:rPr>
+          <w:rFonts w:ascii="Arial" w:hAnsi="Arial" w:cs="Arial"/>
+          <w:b/>
+          <w:bCs/>
+          <w:lang w:val="en-US"/>
+        </w:rPr>
+        <w:t>roles</w:t>
+      </w:r>
+      <w:r>
+        <w:rPr>
+          <w:rFonts w:ascii="Arial" w:hAnsi="Arial" w:cs="Arial"/>
+          <w:lang w:val="en-US"/>
+        </w:rPr>
+        <w:t>(id)</w:t>
+      </w:r>
+    </w:p>
+    <w:p>
+      <w:pPr>
+        <w:rPr>
+          <w:rFonts w:ascii="Arial" w:hAnsi="Arial" w:cs="Arial"/>
+          <w:lang w:val="en-US"/>
+        </w:rPr>
+      </w:pPr>
+      <w:r>
+        <w:rPr>
+          <w:rFonts w:ascii="Arial" w:hAnsi="Arial" w:cs="Arial"/>
+          <w:lang w:val="en-US"/>
+        </w:rPr>
+        <w:t xml:space="preserve">position_id: </w:t>
+      </w:r>
+      <w:r>
+        <w:rPr>
+          <w:rFonts w:ascii="Arial" w:hAnsi="Arial" w:cs="Arial"/>
+          <w:lang w:val="en-US"/>
+        </w:rPr>
+        <w:t xml:space="preserve">FK to </w:t>
+      </w:r>
+      <w:r>
+        <w:rPr>
+          <w:rFonts w:ascii="Arial" w:hAnsi="Arial" w:cs="Arial"/>
+          <w:b/>
+          <w:bCs/>
+          <w:lang w:val="en-US"/>
+        </w:rPr>
+        <w:t>positions</w:t>
+      </w:r>
+      <w:r>
+        <w:rPr>
+          <w:rFonts w:ascii="Arial" w:hAnsi="Arial" w:cs="Arial"/>
+          <w:lang w:val="en-US"/>
+        </w:rPr>
+        <w:t>(id) of position the person plays during event</w:t>
+      </w:r>
+    </w:p>
+    <w:p>
+      <w:pPr>
+        <w:rPr>
+          <w:rFonts w:ascii="Arial" w:hAnsi="Arial" w:cs="Arial"/>
+          <w:lang w:val="en-US"/>
+        </w:rPr>
+      </w:pPr>
+      <w:r>
+        <w:rPr>
+          <w:rFonts w:ascii="Arial" w:hAnsi="Arial" w:cs="Arial"/>
+          <w:lang w:val="en-US"/>
+        </w:rPr>
+        <w:t xml:space="preserve">team_id: FK to </w:t>
+      </w:r>
+      <w:r>
+        <w:rPr>
+          <w:rFonts w:ascii="Arial" w:hAnsi="Arial" w:cs="Arial"/>
+          <w:b/>
+          <w:bCs/>
+          <w:lang w:val="en-US"/>
+        </w:rPr>
+        <w:t>teams</w:t>
+      </w:r>
+      <w:r>
+        <w:rPr>
+          <w:rFonts w:ascii="Arial" w:hAnsi="Arial" w:cs="Arial"/>
+          <w:lang w:val="en-US"/>
+        </w:rPr>
+        <w:t xml:space="preserve">(id) of team the </w:t>
+      </w:r>
+      <w:r>
+        <w:rPr>
+          <w:rFonts w:ascii="Arial" w:hAnsi="Arial" w:cs="Arial"/>
+          <w:lang w:val="en-US"/>
+        </w:rPr>
+        <w:t>person</w:t>
+      </w:r>
+      <w:r>
+        <w:rPr>
+          <w:rFonts w:ascii="Arial" w:hAnsi="Arial" w:cs="Arial"/>
+          <w:lang w:val="en-US"/>
+        </w:rPr>
+        <w:t xml:space="preserve"> plays for during the event</w:t>
+      </w:r>
+    </w:p>
+    <w:p>
+      <w:pPr>
+        <w:rPr>
+          <w:rFonts w:ascii="Arial" w:hAnsi="Arial" w:cs="Arial"/>
+          <w:lang w:val="en-US"/>
+        </w:rPr>
+      </w:pPr>
+      <w:r>
+        <w:rPr>
+          <w:rFonts w:ascii="Arial" w:hAnsi="Arial" w:cs="Arial"/>
+          <w:lang w:val="en-US"/>
+        </w:rPr>
+        <w:t xml:space="preserve">lineup_slot: Order in which </w:t>
+      </w:r>
+      <w:r>
+        <w:rPr>
+          <w:rFonts w:ascii="Arial" w:hAnsi="Arial" w:cs="Arial"/>
+          <w:lang w:val="en-US"/>
+        </w:rPr>
+        <w:t>the</w:t>
+      </w:r>
+      <w:r>
+        <w:rPr>
+          <w:rFonts w:ascii="Arial" w:hAnsi="Arial" w:cs="Arial"/>
+          <w:lang w:val="en-US"/>
+        </w:rPr>
+        <w:t xml:space="preserve"> person</w:t>
+      </w:r>
+      <w:r>
+        <w:rPr>
+          <w:rFonts w:ascii="Arial" w:hAnsi="Arial" w:cs="Arial"/>
+          <w:lang w:val="en-US"/>
+        </w:rPr>
+        <w:t xml:space="preserve"> participated in the event</w:t>
+      </w:r>
+    </w:p>
+    <w:p>
+      <w:pPr>
+        <w:rPr>
+          <w:rFonts w:ascii="Arial" w:hAnsi="Arial" w:cs="Arial"/>
+          <w:lang w:val="en-US"/>
+        </w:rPr>
+      </w:pPr>
+      <w:r>
+        <w:rPr>
+          <w:rFonts w:ascii="Arial" w:hAnsi="Arial" w:cs="Arial"/>
+          <w:lang w:val="en-US"/>
+        </w:rPr>
+        <w:t xml:space="preserve">lineup_slot_sequence: </w:t>
+      </w:r>
+      <w:r>
+        <w:rPr>
+          <w:rFonts w:ascii="Arial" w:hAnsi="Arial" w:cs="Arial"/>
+          <w:lang w:val="en-US"/>
+        </w:rPr>
+        <w:t xml:space="preserve">The order in which </w:t>
+      </w:r>
+      <w:r>
+        <w:rPr>
+          <w:rFonts w:ascii="Arial" w:hAnsi="Arial" w:cs="Arial"/>
+          <w:lang w:val="en-US"/>
+        </w:rPr>
+        <w:t>people filled the lineup slot if it were substituted for some reason.</w:t>
+      </w:r>
+      <w:r>
+        <w:rPr>
+          <w:rFonts w:ascii="Arial" w:hAnsi="Arial" w:cs="Arial"/>
+          <w:lang w:val="en-US"/>
+        </w:rPr>
+        <w:t xml:space="preserve"> Defaults to 1. The first substitute will be 2, second </w:t>
+      </w:r>
+      <w:r>
+        <w:rPr>
+          <w:rFonts w:ascii="Arial" w:hAnsi="Arial" w:cs="Arial"/>
+          <w:lang w:val="en-US"/>
+        </w:rPr>
+        <w:t>will be</w:t>
+      </w:r>
+      <w:r>
+        <w:rPr>
+          <w:rFonts w:ascii="Arial" w:hAnsi="Arial" w:cs="Arial"/>
+          <w:lang w:val="en-US"/>
+        </w:rPr>
+        <w:t xml:space="preserve"> 3 etc.</w:t>
+      </w:r>
+    </w:p>
+    <w:p>
+      <w:pPr>
+        <w:rPr>
+          <w:rFonts w:ascii="Arial" w:hAnsi="Arial" w:cs="Arial"/>
+          <w:lang w:val="en-US"/>
+        </w:rPr>
+      </w:pPr>
+    </w:p>
+    <w:p>
+      <w:pPr>
+        <w:pStyle w:val="Heading2"/>
+        <w:rPr>
+          <w:rFonts w:ascii="Arial" w:hAnsi="Arial" w:cs="Arial"/>
+          <w:lang w:val="en-US"/>
+        </w:rPr>
+      </w:pPr>
+      <w:r>
+        <w:rPr>
+          <w:rFonts w:ascii="Arial" w:hAnsi="Arial" w:cs="Arial"/>
+          <w:lang w:val="en-US"/>
+        </w:rPr>
+        <w:t>roles</w:t>
+      </w:r>
+    </w:p>
+    <w:p>
+      <w:pPr>
+        <w:rPr>
+          <w:rFonts w:ascii="Arial" w:hAnsi="Arial" w:cs="Arial"/>
+          <w:lang w:val="en-US"/>
+        </w:rPr>
+      </w:pPr>
+      <w:r>
+        <w:rPr>
+          <w:rFonts w:ascii="Arial" w:hAnsi="Arial" w:cs="Arial"/>
+          <w:lang w:val="en-US"/>
+        </w:rPr>
+        <w:t xml:space="preserve">id: Auto-generated ID used as FK by </w:t>
+      </w:r>
+      <w:r>
+        <w:rPr>
+          <w:rFonts w:ascii="Arial" w:hAnsi="Arial" w:cs="Arial"/>
+          <w:lang w:val="en-US"/>
+        </w:rPr>
+        <w:t>other relations</w:t>
+      </w:r>
+    </w:p>
+    <w:p>
+      <w:pPr>
+        <w:rPr>
+          <w:rFonts w:ascii="Arial" w:hAnsi="Arial" w:cs="Arial"/>
+          <w:lang w:val="en-US"/>
+        </w:rPr>
+      </w:pPr>
+      <w:r>
+        <w:rPr>
+          <w:rFonts w:ascii="Arial" w:hAnsi="Arial" w:cs="Arial"/>
+          <w:lang w:val="en-US"/>
+        </w:rPr>
+        <w:t>role_key: Unique key for the role</w:t>
+      </w:r>
+    </w:p>
+    <w:p>
+      <w:pPr>
+        <w:rPr>
+          <w:rFonts w:ascii="Arial" w:hAnsi="Arial" w:cs="Arial"/>
+          <w:lang w:val="en-US"/>
+        </w:rPr>
+      </w:pPr>
+      <w:r>
+        <w:rPr>
+          <w:rFonts w:ascii="Arial" w:hAnsi="Arial" w:cs="Arial"/>
+          <w:lang w:val="en-US"/>
+        </w:rPr>
+        <w:t>role_name: Name of role. Manager/player/</w:t>
+      </w:r>
+      <w:r>
+        <w:rPr>
+          <w:rFonts w:ascii="Arial" w:hAnsi="Arial" w:cs="Arial"/>
+          <w:lang w:val="en-US"/>
+        </w:rPr>
+        <w:t>coach (?)</w:t>
+      </w:r>
+    </w:p>
+    <w:p>
+      <w:pPr>
+        <w:rPr>
+          <w:rFonts w:ascii="Arial" w:hAnsi="Arial" w:cs="Arial"/>
+          <w:lang w:val="en-US"/>
+        </w:rPr>
+      </w:pPr>
+      <w:r>
+        <w:rPr>
+          <w:rFonts w:ascii="Arial" w:hAnsi="Arial" w:cs="Arial"/>
+          <w:lang w:val="en-US"/>
+        </w:rPr>
+        <w:t>comment: Description of role</w:t>
+      </w:r>
+    </w:p>
+    <w:p>
+      <w:pPr>
+        <w:rPr>
+          <w:rFonts w:ascii="Arial" w:hAnsi="Arial" w:cs="Arial"/>
+          <w:lang w:val="en-US"/>
+        </w:rPr>
+      </w:pPr>
+      <w:r>
+        <w:rPr>
+          <w:rFonts w:ascii="Arial" w:hAnsi="Arial" w:cs="Arial"/>
+          <w:noProof/>
+          <w:lang w:val="en-US"/>
+        </w:rPr>
+        <w:drawing>
+          <wp:inline distT="0" distB="0" distL="0" distR="0" wp14:anchorId="79C34E1B" wp14:editId="1BBFD4FD">
+            <wp:extent cx="1952625" cy="885825"/>
+            <wp:effectExtent l="0" t="0" r="9525" b="9525"/>
+            <wp:docPr id="9" name="Picture 9" descr="Table&#10;&#10;Description automatically generated"/>
+            <wp:cNvGraphicFramePr>
+              <a:graphicFrameLocks xmlns:a="http://schemas.openxmlformats.org/drawingml/2006/main" noChangeAspect="1"/>
+            </wp:cNvGraphicFramePr>
+            <a:graphic xmlns:a="http://schemas.openxmlformats.org/drawingml/2006/main">
+              <a:graphicData uri="http://schemas.openxmlformats.org/drawingml/2006/picture">
+                <pic:pic xmlns:pic="http://schemas.openxmlformats.org/drawingml/2006/picture">
+                  <pic:nvPicPr>
+                    <pic:cNvPr id="9" name="Picture 9" descr="Table&#10;&#10;Description automatically generated"/>
+                    <pic:cNvPicPr/>
+                  </pic:nvPicPr>
+                  <pic:blipFill>
+                    <a:blip r:embed="rId15">
+                      <a:extLst>
+                        <a:ext uri="{28A0092B-C50C-407E-A947-70E740481C1C}">
+                          <a14:useLocalDpi xmlns:a14="http://schemas.microsoft.com/office/drawing/2010/main" val="0"/>
+                        </a:ext>
+                      </a:extLst>
+                    </a:blip>
+                    <a:stretch>
+                      <a:fillRect/>
+                    </a:stretch>
+                  </pic:blipFill>
+                  <pic:spPr>
+                    <a:xfrm>
+                      <a:off x="0" y="0"/>
+                      <a:ext cx="1952625" cy="885825"/>
+                    </a:xfrm>
+                    <a:prstGeom prst="rect">
+                      <a:avLst/>
+                    </a:prstGeom>
+                  </pic:spPr>
+                </pic:pic>
+              </a:graphicData>
+            </a:graphic>
+          </wp:inline>
+        </w:drawing>
+      </w:r>
+    </w:p>
+    <w:p>
+      <w:pPr>
+        <w:pStyle w:val="Heading2"/>
+        <w:rPr>
+          <w:rFonts w:ascii="Arial" w:hAnsi="Arial" w:cs="Arial"/>
+          <w:b/>
+          <w:bCs/>
+          <w:lang w:val="en-US"/>
+        </w:rPr>
+      </w:pPr>
+      <w:r>
+        <w:rPr>
+          <w:rFonts w:ascii="Arial" w:hAnsi="Arial" w:cs="Arial"/>
+          <w:lang w:val="en-US"/>
+        </w:rPr>
+        <w:t>positions</w:t>
+      </w:r>
+    </w:p>
+    <w:p>
+      <w:pPr>
+        <w:rPr>
+          <w:rFonts w:ascii="Arial" w:hAnsi="Arial" w:cs="Arial"/>
+          <w:lang w:val="en-US"/>
+        </w:rPr>
+      </w:pPr>
+      <w:r>
+        <w:rPr>
+          <w:rFonts w:ascii="Arial" w:hAnsi="Arial" w:cs="Arial"/>
+          <w:lang w:val="en-US"/>
+        </w:rPr>
+        <w:t xml:space="preserve">id: Auto-generated ID used as FK by </w:t>
+      </w:r>
+      <w:r>
+        <w:rPr>
+          <w:rFonts w:ascii="Arial" w:hAnsi="Arial" w:cs="Arial"/>
+          <w:lang w:val="en-US"/>
+        </w:rPr>
+        <w:t>other relations</w:t>
+      </w:r>
+    </w:p>
+    <w:p>
+      <w:pPr>
+        <w:rPr>
+          <w:rFonts w:ascii="Arial" w:hAnsi="Arial" w:cs="Arial"/>
+          <w:lang w:val="en-US"/>
+        </w:rPr>
+      </w:pPr>
+      <w:r>
+        <w:rPr>
+          <w:rFonts w:ascii="Arial" w:hAnsi="Arial" w:cs="Arial"/>
+          <w:lang w:val="en-US"/>
+        </w:rPr>
+        <w:t xml:space="preserve">affiliation_id: FK to </w:t>
+      </w:r>
+      <w:r>
+        <w:rPr>
+          <w:rFonts w:ascii="Arial" w:hAnsi="Arial" w:cs="Arial"/>
+          <w:b/>
+          <w:bCs/>
           <w:lang w:val="en-US"/>
         </w:rPr>
         <w:t>affiliations</w:t>
@@ -2657,149 +4982,26 @@
           <w:rFonts w:ascii="Arial" w:hAnsi="Arial" w:cs="Arial"/>
           <w:lang w:val="en-US"/>
         </w:rPr>
-        <w:t xml:space="preserve"> and documents</w:t>
-      </w:r>
-    </w:p>
-    <w:p>
-      <w:pPr>
-        <w:pStyle w:val="Heading2"/>
-        <w:rPr>
-          <w:rFonts w:ascii="Arial" w:hAnsi="Arial" w:cs="Arial"/>
-          <w:lang w:val="en-US"/>
-        </w:rPr>
-      </w:pPr>
-      <w:bookmarkStart w:id="9" w:name="_Toc104293253"/>
-      <w:proofErr w:type="spellStart"/>
-      <w:r>
-        <w:rPr>
-          <w:rFonts w:ascii="Arial" w:hAnsi="Arial" w:cs="Arial"/>
-          <w:lang w:val="en-US"/>
-        </w:rPr>
-        <w:t>events</w:t>
-      </w:r>
-      <w:r>
-        <w:rPr>
-          <w:rFonts w:ascii="Arial" w:hAnsi="Arial" w:cs="Arial"/>
-          <w:lang w:val="en-US"/>
-        </w:rPr>
-        <w:t>_documents</w:t>
-      </w:r>
-      <w:bookmarkEnd w:id="9"/>
-      <w:proofErr w:type="spellEnd"/>
-    </w:p>
-    <w:p>
-      <w:pPr>
-        <w:rPr>
-          <w:rFonts w:ascii="Arial" w:hAnsi="Arial" w:cs="Arial"/>
-          <w:lang w:val="en-US"/>
-        </w:rPr>
-      </w:pPr>
-      <w:r>
-        <w:rPr>
-          <w:rFonts w:ascii="Arial" w:hAnsi="Arial" w:cs="Arial"/>
-          <w:lang w:val="en-US"/>
-        </w:rPr>
-        <w:t xml:space="preserve">Represents relationships between </w:t>
-      </w:r>
-      <w:r>
-        <w:rPr>
-          <w:rFonts w:ascii="Arial" w:hAnsi="Arial" w:cs="Arial"/>
-          <w:lang w:val="en-US"/>
-        </w:rPr>
-        <w:t>events</w:t>
-      </w:r>
-      <w:r>
-        <w:rPr>
-          <w:rFonts w:ascii="Arial" w:hAnsi="Arial" w:cs="Arial"/>
-          <w:lang w:val="en-US"/>
-        </w:rPr>
-        <w:t xml:space="preserve"> and documents</w:t>
-      </w:r>
-    </w:p>
-    <w:p>
-      <w:pPr>
-        <w:pStyle w:val="Heading2"/>
-        <w:rPr>
-          <w:rFonts w:ascii="Arial" w:hAnsi="Arial" w:cs="Arial"/>
-          <w:lang w:val="en-US"/>
-        </w:rPr>
-      </w:pPr>
-      <w:bookmarkStart w:id="10" w:name="_Toc104293254"/>
-      <w:proofErr w:type="spellStart"/>
-      <w:r>
-        <w:rPr>
-          <w:rFonts w:ascii="Arial" w:hAnsi="Arial" w:cs="Arial"/>
-          <w:lang w:val="en-US"/>
-        </w:rPr>
-        <w:t>db_info</w:t>
-      </w:r>
-      <w:bookmarkEnd w:id="10"/>
-      <w:proofErr w:type="spellEnd"/>
-    </w:p>
-    <w:p>
-      <w:pPr>
-        <w:rPr>
-          <w:rFonts w:ascii="Arial" w:hAnsi="Arial" w:cs="Arial"/>
-          <w:lang w:val="en-US"/>
-        </w:rPr>
-      </w:pPr>
-      <w:r>
-        <w:rPr>
-          <w:rFonts w:ascii="Arial" w:hAnsi="Arial" w:cs="Arial"/>
-          <w:lang w:val="en-US"/>
-        </w:rPr>
-        <w:t xml:space="preserve">version: </w:t>
-      </w:r>
-      <w:proofErr w:type="spellStart"/>
-      <w:r>
-        <w:rPr>
-          <w:rFonts w:ascii="Arial" w:hAnsi="Arial" w:cs="Arial"/>
-          <w:lang w:val="en-US"/>
-        </w:rPr>
-        <w:t>sportsDB</w:t>
-      </w:r>
-      <w:proofErr w:type="spellEnd"/>
-      <w:r>
-        <w:rPr>
-          <w:rFonts w:ascii="Arial" w:hAnsi="Arial" w:cs="Arial"/>
-          <w:lang w:val="en-US"/>
-        </w:rPr>
-        <w:t xml:space="preserve"> or </w:t>
-      </w:r>
-      <w:proofErr w:type="spellStart"/>
-      <w:r>
-        <w:rPr>
-          <w:rFonts w:ascii="Arial" w:hAnsi="Arial" w:cs="Arial"/>
-          <w:lang w:val="en-US"/>
-        </w:rPr>
-        <w:t>sportsML</w:t>
-      </w:r>
-      <w:proofErr w:type="spellEnd"/>
-      <w:r>
-        <w:rPr>
-          <w:rFonts w:ascii="Arial" w:hAnsi="Arial" w:cs="Arial"/>
-          <w:lang w:val="en-US"/>
-        </w:rPr>
-        <w:t xml:space="preserve"> version. </w:t>
-      </w:r>
-    </w:p>
-    <w:p>
-      <w:pPr>
-        <w:rPr>
-          <w:rFonts w:ascii="Arial" w:hAnsi="Arial" w:cs="Arial"/>
-          <w:lang w:val="en-US"/>
-        </w:rPr>
-      </w:pPr>
-    </w:p>
-    <w:p>
-      <w:pPr>
-        <w:rPr>
-          <w:rFonts w:ascii="Arial" w:hAnsi="Arial" w:cs="Arial"/>
-          <w:lang w:val="en-US"/>
-        </w:rPr>
-      </w:pPr>
+        <w:t>(id) of affiliation to which the position belongs</w:t>
+      </w:r>
+    </w:p>
+    <w:p>
+      <w:pPr>
+        <w:rPr>
+          <w:rFonts w:ascii="Arial" w:hAnsi="Arial" w:cs="Arial"/>
+          <w:lang w:val="en-US"/>
+        </w:rPr>
+      </w:pPr>
+      <w:r>
+        <w:rPr>
+          <w:rFonts w:ascii="Arial" w:hAnsi="Arial" w:cs="Arial"/>
+          <w:lang w:val="en-US"/>
+        </w:rPr>
+        <w:t>abbreviation: Abbreviation of the position, usually unique to specific affiliations</w:t>
+      </w:r>
     </w:p>
     <w:sectPr>
+      <w:footerReference w:type="default" r:id="rId16"/>
       <w:pgSz w:w="11906" w:h="16838"/>
       <w:pgMar w:top="1440" w:right="1440" w:bottom="1440" w:left="1440" w:header="708" w:footer="708" w:gutter="0"/>
       <w:cols w:space="708"/>
@@ -2807,6 +5009,193 @@
     </w:sectPr>
   </w:body>
 </w:document>
+</file>
+
+<file path=word/endnotes.xml><?xml version="1.0" encoding="utf-8"?>
+<w:endnotes xmlns:wpc="http://schemas.microsoft.com/office/word/2010/wordprocessingCanvas" xmlns:cx="http://schemas.microsoft.com/office/drawing/2014/chartex" xmlns:cx1="http://schemas.microsoft.com/office/drawing/2015/9/8/chartex" xmlns:cx2="http://schemas.microsoft.com/office/drawing/2015/10/21/chartex" xmlns:cx3="http://schemas.microsoft.com/office/drawing/2016/5/9/chartex" xmlns:cx4="http://schemas.microsoft.com/office/drawing/2016/5/10/chartex" xmlns:cx5="http://schemas.microsoft.com/office/drawing/2016/5/11/chartex" xmlns:cx6="http://schemas.microsoft.com/office/drawing/2016/5/12/chartex" xmlns:cx7="http://schemas.microsoft.com/office/drawing/2016/5/13/chartex" xmlns:cx8="http://schemas.microsoft.com/office/drawing/2016/5/14/chartex" xmlns:mc="http://schemas.openxmlformats.org/markup-compatibility/2006" xmlns:aink="http://schemas.microsoft.com/office/drawing/2016/ink" xmlns:am3d="http://schemas.microsoft.com/office/drawing/2017/model3d" xmlns:o="urn:schemas-microsoft-com:office:office" xmlns:oel="http://schemas.microsoft.com/office/2019/extlst" xmlns:r="http://schemas.openxmlformats.org/officeDocument/2006/relationships" xmlns:m="http://schemas.openxmlformats.org/officeDocument/2006/math" xmlns:v="urn:schemas-microsoft-com:vml" xmlns:wp14="http://schemas.microsoft.com/office/word/2010/wordprocessingDrawing" xmlns:wp="http://schemas.openxmlformats.org/drawingml/2006/wordprocessingDrawing" xmlns:w10="urn:schemas-microsoft-com:office:word" xmlns:w="http://schemas.openxmlformats.org/wordprocessingml/2006/main" xmlns:w14="http://schemas.microsoft.com/office/word/2010/wordml" xmlns:w15="http://schemas.microsoft.com/office/word/2012/wordml" xmlns:w16cex="http://schemas.microsoft.com/office/word/2018/wordml/cex" xmlns:w16cid="http://schemas.microsoft.com/office/word/2016/wordml/cid" xmlns:w16="http://schemas.microsoft.com/office/word/2018/wordml" xmlns:w16sdtdh="http://schemas.microsoft.com/office/word/2020/wordml/sdtdatahash" xmlns:w16se="http://schemas.microsoft.com/office/word/2015/wordml/symex" xmlns:wpg="http://schemas.microsoft.com/office/word/2010/wordprocessingGroup" xmlns:wpi="http://schemas.microsoft.com/office/word/2010/wordprocessingInk" xmlns:wne="http://schemas.microsoft.com/office/word/2006/wordml" xmlns:wps="http://schemas.microsoft.com/office/word/2010/wordprocessingShape" mc:Ignorable="w14 w15 w16se w16cid w16 w16cex w16sdtdh wp14">
+  <w:endnote w:type="separator" w:id="-1">
+    <w:p>
+      <w:pPr>
+        <w:spacing w:after="0" w:line="240" w:lineRule="auto"/>
+      </w:pPr>
+      <w:r>
+        <w:separator/>
+      </w:r>
+    </w:p>
+  </w:endnote>
+  <w:endnote w:type="continuationSeparator" w:id="0">
+    <w:p>
+      <w:pPr>
+        <w:spacing w:after="0" w:line="240" w:lineRule="auto"/>
+      </w:pPr>
+      <w:r>
+        <w:continuationSeparator/>
+      </w:r>
+    </w:p>
+  </w:endnote>
+</w:endnotes>
+</file>
+
+<file path=word/footer1.xml><?xml version="1.0" encoding="utf-8"?>
+<w:ftr xmlns:wpc="http://schemas.microsoft.com/office/word/2010/wordprocessingCanvas" xmlns:cx="http://schemas.microsoft.com/office/drawing/2014/chartex" xmlns:cx1="http://schemas.microsoft.com/office/drawing/2015/9/8/chartex" xmlns:cx2="http://schemas.microsoft.com/office/drawing/2015/10/21/chartex" xmlns:cx3="http://schemas.microsoft.com/office/drawing/2016/5/9/chartex" xmlns:cx4="http://schemas.microsoft.com/office/drawing/2016/5/10/chartex" xmlns:cx5="http://schemas.microsoft.com/office/drawing/2016/5/11/chartex" xmlns:cx6="http://schemas.microsoft.com/office/drawing/2016/5/12/chartex" xmlns:cx7="http://schemas.microsoft.com/office/drawing/2016/5/13/chartex" xmlns:cx8="http://schemas.microsoft.com/office/drawing/2016/5/14/chartex" xmlns:mc="http://schemas.openxmlformats.org/markup-compatibility/2006" xmlns:aink="http://schemas.microsoft.com/office/drawing/2016/ink" xmlns:am3d="http://schemas.microsoft.com/office/drawing/2017/model3d" xmlns:o="urn:schemas-microsoft-com:office:office" xmlns:oel="http://schemas.microsoft.com/office/2019/extlst" xmlns:r="http://schemas.openxmlformats.org/officeDocument/2006/relationships" xmlns:m="http://schemas.openxmlformats.org/officeDocument/2006/math" xmlns:v="urn:schemas-microsoft-com:vml" xmlns:wp14="http://schemas.microsoft.com/office/word/2010/wordprocessingDrawing" xmlns:wp="http://schemas.openxmlformats.org/drawingml/2006/wordprocessingDrawing" xmlns:w10="urn:schemas-microsoft-com:office:word" xmlns:w="http://schemas.openxmlformats.org/wordprocessingml/2006/main" xmlns:w14="http://schemas.microsoft.com/office/word/2010/wordml" xmlns:w15="http://schemas.microsoft.com/office/word/2012/wordml" xmlns:w16cex="http://schemas.microsoft.com/office/word/2018/wordml/cex" xmlns:w16cid="http://schemas.microsoft.com/office/word/2016/wordml/cid" xmlns:w16="http://schemas.microsoft.com/office/word/2018/wordml" xmlns:w16sdtdh="http://schemas.microsoft.com/office/word/2020/wordml/sdtdatahash" xmlns:w16se="http://schemas.microsoft.com/office/word/2015/wordml/symex" xmlns:wpg="http://schemas.microsoft.com/office/word/2010/wordprocessingGroup" xmlns:wpi="http://schemas.microsoft.com/office/word/2010/wordprocessingInk" xmlns:wne="http://schemas.microsoft.com/office/word/2006/wordml" xmlns:wps="http://schemas.microsoft.com/office/word/2010/wordprocessingShape" mc:Ignorable="w14 w15 w16se w16cid w16 w16cex w16sdtdh wp14">
+  <w:p>
+    <w:pPr>
+      <w:pStyle w:val="Footer"/>
+    </w:pPr>
+  </w:p>
+</w:ftr>
+</file>
+
+<file path=word/footnotes.xml><?xml version="1.0" encoding="utf-8"?>
+<w:footnotes xmlns:wpc="http://schemas.microsoft.com/office/word/2010/wordprocessingCanvas" xmlns:cx="http://schemas.microsoft.com/office/drawing/2014/chartex" xmlns:cx1="http://schemas.microsoft.com/office/drawing/2015/9/8/chartex" xmlns:cx2="http://schemas.microsoft.com/office/drawing/2015/10/21/chartex" xmlns:cx3="http://schemas.microsoft.com/office/drawing/2016/5/9/chartex" xmlns:cx4="http://schemas.microsoft.com/office/drawing/2016/5/10/chartex" xmlns:cx5="http://schemas.microsoft.com/office/drawing/2016/5/11/chartex" xmlns:cx6="http://schemas.microsoft.com/office/drawing/2016/5/12/chartex" xmlns:cx7="http://schemas.microsoft.com/office/drawing/2016/5/13/chartex" xmlns:cx8="http://schemas.microsoft.com/office/drawing/2016/5/14/chartex" xmlns:mc="http://schemas.openxmlformats.org/markup-compatibility/2006" xmlns:aink="http://schemas.microsoft.com/office/drawing/2016/ink" xmlns:am3d="http://schemas.microsoft.com/office/drawing/2017/model3d" xmlns:o="urn:schemas-microsoft-com:office:office" xmlns:oel="http://schemas.microsoft.com/office/2019/extlst" xmlns:r="http://schemas.openxmlformats.org/officeDocument/2006/relationships" xmlns:m="http://schemas.openxmlformats.org/officeDocument/2006/math" xmlns:v="urn:schemas-microsoft-com:vml" xmlns:wp14="http://schemas.microsoft.com/office/word/2010/wordprocessingDrawing" xmlns:wp="http://schemas.openxmlformats.org/drawingml/2006/wordprocessingDrawing" xmlns:w10="urn:schemas-microsoft-com:office:word" xmlns:w="http://schemas.openxmlformats.org/wordprocessingml/2006/main" xmlns:w14="http://schemas.microsoft.com/office/word/2010/wordml" xmlns:w15="http://schemas.microsoft.com/office/word/2012/wordml" xmlns:w16cex="http://schemas.microsoft.com/office/word/2018/wordml/cex" xmlns:w16cid="http://schemas.microsoft.com/office/word/2016/wordml/cid" xmlns:w16="http://schemas.microsoft.com/office/word/2018/wordml" xmlns:w16sdtdh="http://schemas.microsoft.com/office/word/2020/wordml/sdtdatahash" xmlns:w16se="http://schemas.microsoft.com/office/word/2015/wordml/symex" xmlns:wpg="http://schemas.microsoft.com/office/word/2010/wordprocessingGroup" xmlns:wpi="http://schemas.microsoft.com/office/word/2010/wordprocessingInk" xmlns:wne="http://schemas.microsoft.com/office/word/2006/wordml" xmlns:wps="http://schemas.microsoft.com/office/word/2010/wordprocessingShape" mc:Ignorable="w14 w15 w16se w16cid w16 w16cex w16sdtdh wp14">
+  <w:footnote w:type="separator" w:id="-1">
+    <w:p>
+      <w:pPr>
+        <w:spacing w:after="0" w:line="240" w:lineRule="auto"/>
+      </w:pPr>
+      <w:r>
+        <w:separator/>
+      </w:r>
+    </w:p>
+  </w:footnote>
+  <w:footnote w:type="continuationSeparator" w:id="0">
+    <w:p>
+      <w:pPr>
+        <w:spacing w:after="0" w:line="240" w:lineRule="auto"/>
+      </w:pPr>
+      <w:r>
+        <w:continuationSeparator/>
+      </w:r>
+    </w:p>
+  </w:footnote>
+  <w:footnote w:id="1">
+    <w:p>
+      <w:pPr>
+        <w:pStyle w:val="FootnoteText"/>
+        <w:rPr>
+          <w:lang w:val="en-US"/>
+        </w:rPr>
+      </w:pPr>
+      <w:r>
+        <w:rPr>
+          <w:rStyle w:val="FootnoteReference"/>
+        </w:rPr>
+        <w:footnoteRef/>
+      </w:r>
+      <w:r>
+        <w:t xml:space="preserve"> </w:t>
+      </w:r>
+      <w:r>
+        <w:t>http://www.iptc.org/std/SportsML/2.2/documentation/SportsML-G2/sportsml-vocabulary-core_xsd.html#status.Core.Vocabulary</w:t>
+      </w:r>
+    </w:p>
+  </w:footnote>
+  <w:footnote w:id="2">
+    <w:p>
+      <w:pPr>
+        <w:pStyle w:val="FootnoteText"/>
+        <w:rPr>
+          <w:lang w:val="en-US"/>
+        </w:rPr>
+      </w:pPr>
+      <w:r>
+        <w:rPr>
+          <w:rStyle w:val="FootnoteReference"/>
+        </w:rPr>
+        <w:footnoteRef/>
+      </w:r>
+      <w:r>
+        <w:t xml:space="preserve"> </w:t>
+      </w:r>
+      <w:r>
+        <w:t>http://www.iptc.org/std/SportsML/2.2/documentation/SportsML-G2/sportsml-vocabulary-core_xsd.html#phaseType.Core.Vocabulary</w:t>
+      </w:r>
+    </w:p>
+  </w:footnote>
+  <w:footnote w:id="3">
+    <w:p>
+      <w:pPr>
+        <w:pStyle w:val="FootnoteText"/>
+        <w:rPr>
+          <w:lang w:val="en-US"/>
+        </w:rPr>
+      </w:pPr>
+      <w:r>
+        <w:rPr>
+          <w:rStyle w:val="FootnoteReference"/>
+        </w:rPr>
+        <w:footnoteRef/>
+      </w:r>
+      <w:r>
+        <w:t xml:space="preserve"> </w:t>
+      </w:r>
+      <w:r>
+        <w:rPr>
+          <w:lang w:val="en-US"/>
+        </w:rPr>
+        <w:t>The sample</w:t>
+      </w:r>
+      <w:r>
+        <w:rPr>
+          <w:lang w:val="en-US"/>
+        </w:rPr>
+        <w:t>s</w:t>
+      </w:r>
+      <w:r>
+        <w:rPr>
+          <w:lang w:val="en-US"/>
+        </w:rPr>
+        <w:t xml:space="preserve"> I used seem to have </w:t>
+      </w:r>
+      <w:r>
+        <w:rPr>
+          <w:lang w:val="en-US"/>
+        </w:rPr>
+        <w:t xml:space="preserve">further distinguished between </w:t>
+      </w:r>
+      <w:r>
+        <w:rPr>
+          <w:lang w:val="en-US"/>
+        </w:rPr>
+        <w:t>unofficial reports by likelihood</w:t>
+      </w:r>
+      <w:r>
+        <w:rPr>
+          <w:lang w:val="en-US"/>
+        </w:rPr>
+        <w:t xml:space="preserve">, and </w:t>
+      </w:r>
+      <w:r>
+        <w:rPr>
+          <w:lang w:val="en-US"/>
+        </w:rPr>
+        <w:t>between official reports based on expected recovery time</w:t>
+      </w:r>
+    </w:p>
+  </w:footnote>
+  <w:footnote w:id="4">
+    <w:p>
+      <w:pPr>
+        <w:pStyle w:val="FootnoteText"/>
+        <w:rPr>
+          <w:lang w:val="en-US"/>
+        </w:rPr>
+      </w:pPr>
+      <w:r>
+        <w:rPr>
+          <w:rStyle w:val="FootnoteReference"/>
+        </w:rPr>
+        <w:footnoteRef/>
+      </w:r>
+      <w:r>
+        <w:t xml:space="preserve"> </w:t>
+      </w:r>
+      <w:r>
+        <w:t>http://www.iptc.org/std/SportsML/2.2/documentation/SportsML-G2/sportsml-vocabulary-core_xsd.html#eventStatus.Core.Vocabulary</w:t>
+      </w:r>
+    </w:p>
+  </w:footnote>
+</w:footnotes>
 </file>
 
 <file path=word/styles.xml><?xml version="1.0" encoding="utf-8"?>
@@ -3207,7 +5596,7 @@
   <w:style w:type="paragraph" w:default="1" w:styleId="Normal">
     <w:name w:val="Normal"/>
     <w:qFormat/>
-    <w:rsid w:val="000314E4"/>
+    <w:rsid w:val="00234BA9"/>
   </w:style>
   <w:style w:type="paragraph" w:styleId="Heading1">
     <w:name w:val="heading 1"/>
@@ -3255,7 +5644,6 @@
   <w:style w:type="character" w:default="1" w:styleId="DefaultParagraphFont">
     <w:name w:val="Default Paragraph Font"/>
     <w:uiPriority w:val="1"/>
-    <w:semiHidden/>
     <w:unhideWhenUsed/>
   </w:style>
   <w:style w:type="table" w:default="1" w:styleId="TableNormal">
@@ -3416,6 +5804,101 @@
     <w:rPr>
       <w:color w:val="0563C1" w:themeColor="hyperlink"/>
       <w:u w:val="single"/>
+    </w:rPr>
+  </w:style>
+  <w:style w:type="paragraph" w:styleId="Header">
+    <w:name w:val="header"/>
+    <w:basedOn w:val="Normal"/>
+    <w:link w:val="HeaderChar"/>
+    <w:uiPriority w:val="99"/>
+    <w:unhideWhenUsed/>
+    <w:rsid w:val="003F3F71"/>
+    <w:pPr>
+      <w:tabs>
+        <w:tab w:val="center" w:pos="4513"/>
+        <w:tab w:val="right" w:pos="9026"/>
+      </w:tabs>
+      <w:spacing w:after="0" w:line="240" w:lineRule="auto"/>
+    </w:pPr>
+  </w:style>
+  <w:style w:type="character" w:customStyle="1" w:styleId="HeaderChar">
+    <w:name w:val="Header Char"/>
+    <w:basedOn w:val="DefaultParagraphFont"/>
+    <w:link w:val="Header"/>
+    <w:uiPriority w:val="99"/>
+    <w:rsid w:val="003F3F71"/>
+  </w:style>
+  <w:style w:type="paragraph" w:styleId="Footer">
+    <w:name w:val="footer"/>
+    <w:basedOn w:val="Normal"/>
+    <w:link w:val="FooterChar"/>
+    <w:uiPriority w:val="99"/>
+    <w:unhideWhenUsed/>
+    <w:rsid w:val="003F3F71"/>
+    <w:pPr>
+      <w:tabs>
+        <w:tab w:val="center" w:pos="4513"/>
+        <w:tab w:val="right" w:pos="9026"/>
+      </w:tabs>
+      <w:spacing w:after="0" w:line="240" w:lineRule="auto"/>
+    </w:pPr>
+  </w:style>
+  <w:style w:type="character" w:customStyle="1" w:styleId="FooterChar">
+    <w:name w:val="Footer Char"/>
+    <w:basedOn w:val="DefaultParagraphFont"/>
+    <w:link w:val="Footer"/>
+    <w:uiPriority w:val="99"/>
+    <w:rsid w:val="003F3F71"/>
+  </w:style>
+  <w:style w:type="paragraph" w:styleId="FootnoteText">
+    <w:name w:val="footnote text"/>
+    <w:basedOn w:val="Normal"/>
+    <w:link w:val="FootnoteTextChar"/>
+    <w:uiPriority w:val="99"/>
+    <w:semiHidden/>
+    <w:unhideWhenUsed/>
+    <w:rsid w:val="006636B1"/>
+    <w:pPr>
+      <w:spacing w:after="0" w:line="240" w:lineRule="auto"/>
+    </w:pPr>
+    <w:rPr>
+      <w:sz w:val="20"/>
+      <w:szCs w:val="20"/>
+    </w:rPr>
+  </w:style>
+  <w:style w:type="character" w:customStyle="1" w:styleId="FootnoteTextChar">
+    <w:name w:val="Footnote Text Char"/>
+    <w:basedOn w:val="DefaultParagraphFont"/>
+    <w:link w:val="FootnoteText"/>
+    <w:uiPriority w:val="99"/>
+    <w:semiHidden/>
+    <w:rsid w:val="006636B1"/>
+    <w:rPr>
+      <w:sz w:val="20"/>
+      <w:szCs w:val="20"/>
+    </w:rPr>
+  </w:style>
+  <w:style w:type="character" w:styleId="FootnoteReference">
+    <w:name w:val="footnote reference"/>
+    <w:basedOn w:val="DefaultParagraphFont"/>
+    <w:uiPriority w:val="99"/>
+    <w:semiHidden/>
+    <w:unhideWhenUsed/>
+    <w:rsid w:val="006636B1"/>
+    <w:rPr>
+      <w:vertAlign w:val="superscript"/>
+    </w:rPr>
+  </w:style>
+  <w:style w:type="character" w:styleId="UnresolvedMention">
+    <w:name w:val="Unresolved Mention"/>
+    <w:basedOn w:val="DefaultParagraphFont"/>
+    <w:uiPriority w:val="99"/>
+    <w:semiHidden/>
+    <w:unhideWhenUsed/>
+    <w:rsid w:val="006636B1"/>
+    <w:rPr>
+      <w:color w:val="605E5C"/>
+      <w:shd w:val="clear" w:color="auto" w:fill="E1DFDD"/>
     </w:rPr>
   </w:style>
 </w:styles>

</xml_diff>

<commit_message>
Added partial Utility Tables Documentation
</commit_message>
<xml_diff>
--- a/sportsDB29_Base_Relations_Doc.docx
+++ b/sportsDB29_Base_Relations_Doc.docx
@@ -1550,173 +1550,7 @@
           <w:sz w:val="22"/>
           <w:szCs w:val="22"/>
         </w:rPr>
-        <w:t>publisher_id: FK to publisher relation</w:t>
-      </w:r>
-    </w:p>
-    <w:p>
-      <w:pPr>
-        <w:pStyle w:val="NormalWeb"/>
-        <w:rPr>
-          <w:rFonts w:ascii="Arial" w:hAnsi="Arial" w:cs="Arial"/>
-          <w:sz w:val="22"/>
-          <w:szCs w:val="22"/>
-        </w:rPr>
-      </w:pPr>
-      <w:r>
-        <w:rPr>
-          <w:rFonts w:ascii="Arial" w:hAnsi="Arial" w:cs="Arial"/>
-          <w:sz w:val="22"/>
-          <w:szCs w:val="22"/>
-        </w:rPr>
-        <w:t xml:space="preserve">date_time: </w:t>
-      </w:r>
-      <w:r>
-        <w:rPr>
-          <w:rFonts w:ascii="Arial" w:hAnsi="Arial" w:cs="Arial"/>
-          <w:sz w:val="22"/>
-          <w:szCs w:val="22"/>
-        </w:rPr>
-        <w:t>Date of publishing</w:t>
-      </w:r>
-    </w:p>
-    <w:p>
-      <w:pPr>
-        <w:pStyle w:val="NormalWeb"/>
-        <w:rPr>
-          <w:rFonts w:ascii="Arial" w:hAnsi="Arial" w:cs="Arial"/>
-          <w:sz w:val="22"/>
-          <w:szCs w:val="22"/>
-        </w:rPr>
-      </w:pPr>
-      <w:r>
-        <w:rPr>
-          <w:rFonts w:ascii="Arial" w:hAnsi="Arial" w:cs="Arial"/>
-          <w:sz w:val="22"/>
-          <w:szCs w:val="22"/>
-        </w:rPr>
-        <w:t>title: Title of the document</w:t>
-      </w:r>
-    </w:p>
-    <w:p>
-      <w:pPr>
-        <w:pStyle w:val="NormalWeb"/>
-        <w:rPr>
-          <w:rFonts w:ascii="Arial" w:hAnsi="Arial" w:cs="Arial"/>
-          <w:sz w:val="22"/>
-          <w:szCs w:val="22"/>
-        </w:rPr>
-      </w:pPr>
-      <w:r>
-        <w:rPr>
-          <w:rFonts w:ascii="Arial" w:hAnsi="Arial" w:cs="Arial"/>
-          <w:sz w:val="22"/>
-          <w:szCs w:val="22"/>
-        </w:rPr>
-        <w:lastRenderedPageBreak/>
-        <w:t>language: Language of the document in BCP 47 format</w:t>
-      </w:r>
-      <w:r>
-        <w:rPr>
-          <w:rFonts w:ascii="Arial" w:hAnsi="Arial" w:cs="Arial"/>
-          <w:sz w:val="22"/>
-          <w:szCs w:val="22"/>
-        </w:rPr>
-        <w:t xml:space="preserve">. For example: </w:t>
-      </w:r>
-      <w:r>
-        <w:rPr>
-          <w:rFonts w:ascii="Arial" w:hAnsi="Arial" w:cs="Arial"/>
-          <w:sz w:val="22"/>
-          <w:szCs w:val="22"/>
-        </w:rPr>
-        <w:t>en-US, en-ZA</w:t>
-      </w:r>
-    </w:p>
-    <w:p>
-      <w:pPr>
-        <w:pStyle w:val="NormalWeb"/>
-        <w:rPr>
-          <w:rFonts w:ascii="Arial" w:hAnsi="Arial" w:cs="Arial"/>
-          <w:sz w:val="22"/>
-          <w:szCs w:val="22"/>
-        </w:rPr>
-      </w:pPr>
-      <w:r>
-        <w:rPr>
-          <w:rFonts w:ascii="Arial" w:hAnsi="Arial" w:cs="Arial"/>
-          <w:sz w:val="22"/>
-          <w:szCs w:val="22"/>
-        </w:rPr>
-        <w:t>priority: ¯\</w:t>
-      </w:r>
-      <w:r>
-        <w:rPr>
-          <w:rStyle w:val="Emphasis"/>
-          <w:rFonts w:ascii="Arial" w:eastAsiaTheme="majorEastAsia" w:hAnsi="Arial" w:cs="Arial"/>
-          <w:sz w:val="22"/>
-          <w:szCs w:val="22"/>
-        </w:rPr>
-        <w:t>(</w:t>
-      </w:r>
-      <w:r>
-        <w:rPr>
-          <w:rStyle w:val="Emphasis"/>
-          <w:rFonts w:ascii="Arial" w:eastAsia="MS Mincho" w:hAnsi="Arial" w:cs="Arial"/>
-          <w:sz w:val="22"/>
-          <w:szCs w:val="22"/>
-        </w:rPr>
-        <w:t>ツ</w:t>
-      </w:r>
-      <w:r>
-        <w:rPr>
-          <w:rStyle w:val="Emphasis"/>
-          <w:rFonts w:ascii="Arial" w:eastAsiaTheme="majorEastAsia" w:hAnsi="Arial" w:cs="Arial"/>
-          <w:sz w:val="22"/>
-          <w:szCs w:val="22"/>
-        </w:rPr>
-        <w:t>)</w:t>
-      </w:r>
-      <w:r>
-        <w:rPr>
-          <w:rFonts w:ascii="Arial" w:hAnsi="Arial" w:cs="Arial"/>
-          <w:sz w:val="22"/>
-          <w:szCs w:val="22"/>
-        </w:rPr>
-        <w:t>/¯</w:t>
-      </w:r>
-    </w:p>
-    <w:p>
-      <w:pPr>
-        <w:pStyle w:val="NormalWeb"/>
-        <w:rPr>
-          <w:rFonts w:ascii="Arial" w:hAnsi="Arial" w:cs="Arial"/>
-          <w:sz w:val="22"/>
-          <w:szCs w:val="22"/>
-        </w:rPr>
-      </w:pPr>
-      <w:r>
-        <w:rPr>
-          <w:rFonts w:ascii="Arial" w:hAnsi="Arial" w:cs="Arial"/>
-          <w:sz w:val="22"/>
-          <w:szCs w:val="22"/>
-        </w:rPr>
-        <w:t xml:space="preserve">revision_id: </w:t>
-      </w:r>
-      <w:r>
-        <w:rPr>
-          <w:rFonts w:ascii="Arial" w:hAnsi="Arial" w:cs="Arial"/>
-          <w:sz w:val="22"/>
-          <w:szCs w:val="22"/>
-        </w:rPr>
-        <w:t>Different r</w:t>
-      </w:r>
-      <w:r>
-        <w:rPr>
-          <w:rFonts w:ascii="Arial" w:hAnsi="Arial" w:cs="Arial"/>
-          <w:sz w:val="22"/>
-          <w:szCs w:val="22"/>
-        </w:rPr>
-        <w:t xml:space="preserve">ows in the </w:t>
+        <w:t xml:space="preserve">publisher_id: FK to </w:t>
       </w:r>
       <w:r>
         <w:rPr>
@@ -1726,7 +1560,154 @@
           <w:sz w:val="22"/>
           <w:szCs w:val="22"/>
         </w:rPr>
-        <w:t>d</w:t>
+        <w:t>publishers</w:t>
+      </w:r>
+      <w:r>
+        <w:rPr>
+          <w:rFonts w:ascii="Arial" w:hAnsi="Arial" w:cs="Arial"/>
+          <w:sz w:val="22"/>
+          <w:szCs w:val="22"/>
+        </w:rPr>
+        <w:t>(id)</w:t>
+      </w:r>
+    </w:p>
+    <w:p>
+      <w:pPr>
+        <w:pStyle w:val="NormalWeb"/>
+        <w:rPr>
+          <w:rFonts w:ascii="Arial" w:hAnsi="Arial" w:cs="Arial"/>
+          <w:sz w:val="22"/>
+          <w:szCs w:val="22"/>
+        </w:rPr>
+      </w:pPr>
+      <w:r>
+        <w:rPr>
+          <w:rFonts w:ascii="Arial" w:hAnsi="Arial" w:cs="Arial"/>
+          <w:sz w:val="22"/>
+          <w:szCs w:val="22"/>
+        </w:rPr>
+        <w:t xml:space="preserve">date_time: </w:t>
+      </w:r>
+      <w:r>
+        <w:rPr>
+          <w:rFonts w:ascii="Arial" w:hAnsi="Arial" w:cs="Arial"/>
+          <w:sz w:val="22"/>
+          <w:szCs w:val="22"/>
+        </w:rPr>
+        <w:t>Date of publishing</w:t>
+      </w:r>
+    </w:p>
+    <w:p>
+      <w:pPr>
+        <w:pStyle w:val="NormalWeb"/>
+        <w:rPr>
+          <w:rFonts w:ascii="Arial" w:hAnsi="Arial" w:cs="Arial"/>
+          <w:sz w:val="22"/>
+          <w:szCs w:val="22"/>
+        </w:rPr>
+      </w:pPr>
+      <w:r>
+        <w:rPr>
+          <w:rFonts w:ascii="Arial" w:hAnsi="Arial" w:cs="Arial"/>
+          <w:sz w:val="22"/>
+          <w:szCs w:val="22"/>
+        </w:rPr>
+        <w:t>title: Title of the document</w:t>
+      </w:r>
+    </w:p>
+    <w:p>
+      <w:pPr>
+        <w:pStyle w:val="NormalWeb"/>
+        <w:rPr>
+          <w:rFonts w:ascii="Arial" w:hAnsi="Arial" w:cs="Arial"/>
+          <w:sz w:val="22"/>
+          <w:szCs w:val="22"/>
+        </w:rPr>
+      </w:pPr>
+      <w:r>
+        <w:rPr>
+          <w:rFonts w:ascii="Arial" w:hAnsi="Arial" w:cs="Arial"/>
+          <w:sz w:val="22"/>
+          <w:szCs w:val="22"/>
+        </w:rPr>
+        <w:lastRenderedPageBreak/>
+        <w:t>language: Language of the document in BCP 47 format</w:t>
+      </w:r>
+      <w:r>
+        <w:rPr>
+          <w:rFonts w:ascii="Arial" w:hAnsi="Arial" w:cs="Arial"/>
+          <w:sz w:val="22"/>
+          <w:szCs w:val="22"/>
+        </w:rPr>
+        <w:t xml:space="preserve">. For example: </w:t>
+      </w:r>
+      <w:r>
+        <w:rPr>
+          <w:rFonts w:ascii="Arial" w:hAnsi="Arial" w:cs="Arial"/>
+          <w:sz w:val="22"/>
+          <w:szCs w:val="22"/>
+        </w:rPr>
+        <w:t>en-US, en-ZA</w:t>
+      </w:r>
+    </w:p>
+    <w:p>
+      <w:pPr>
+        <w:pStyle w:val="NormalWeb"/>
+        <w:rPr>
+          <w:rFonts w:ascii="Arial" w:hAnsi="Arial" w:cs="Arial"/>
+          <w:sz w:val="22"/>
+          <w:szCs w:val="22"/>
+        </w:rPr>
+      </w:pPr>
+      <w:r>
+        <w:rPr>
+          <w:rFonts w:ascii="Arial" w:hAnsi="Arial" w:cs="Arial"/>
+          <w:sz w:val="22"/>
+          <w:szCs w:val="22"/>
+        </w:rPr>
+        <w:t xml:space="preserve">priority: </w:t>
+      </w:r>
+      <w:r>
+        <w:rPr>
+          <w:rFonts w:ascii="Arial" w:hAnsi="Arial" w:cs="Arial"/>
+          <w:sz w:val="22"/>
+          <w:szCs w:val="22"/>
+        </w:rPr>
+        <w:t>(?)</w:t>
+      </w:r>
+    </w:p>
+    <w:p>
+      <w:pPr>
+        <w:pStyle w:val="NormalWeb"/>
+        <w:rPr>
+          <w:rFonts w:ascii="Arial" w:hAnsi="Arial" w:cs="Arial"/>
+          <w:sz w:val="22"/>
+          <w:szCs w:val="22"/>
+        </w:rPr>
+      </w:pPr>
+      <w:r>
+        <w:rPr>
+          <w:rFonts w:ascii="Arial" w:hAnsi="Arial" w:cs="Arial"/>
+          <w:sz w:val="22"/>
+          <w:szCs w:val="22"/>
+        </w:rPr>
+        <w:t xml:space="preserve">revision_id: </w:t>
+      </w:r>
+      <w:r>
+        <w:rPr>
+          <w:rFonts w:ascii="Arial" w:hAnsi="Arial" w:cs="Arial"/>
+          <w:sz w:val="22"/>
+          <w:szCs w:val="22"/>
+        </w:rPr>
+        <w:t>Different r</w:t>
+      </w:r>
+      <w:r>
+        <w:rPr>
+          <w:rFonts w:ascii="Arial" w:hAnsi="Arial" w:cs="Arial"/>
+          <w:sz w:val="22"/>
+          <w:szCs w:val="22"/>
+        </w:rPr>
+        <w:t xml:space="preserve">ows in the </w:t>
       </w:r>
       <w:r>
         <w:rPr>
@@ -1736,110 +1717,7 @@
           <w:sz w:val="22"/>
           <w:szCs w:val="22"/>
         </w:rPr>
-        <w:t>ocuments</w:t>
-      </w:r>
-      <w:r>
-        <w:rPr>
-          <w:rFonts w:ascii="Arial" w:hAnsi="Arial" w:cs="Arial"/>
-          <w:sz w:val="22"/>
-          <w:szCs w:val="22"/>
-        </w:rPr>
-        <w:t xml:space="preserve"> relation can </w:t>
-      </w:r>
-      <w:r>
-        <w:rPr>
-          <w:rFonts w:ascii="Arial" w:hAnsi="Arial" w:cs="Arial"/>
-          <w:sz w:val="22"/>
-          <w:szCs w:val="22"/>
-        </w:rPr>
-        <w:t xml:space="preserve">represent the same document at differing stages of completion, they will all </w:t>
-      </w:r>
-      <w:r>
-        <w:rPr>
-          <w:rFonts w:ascii="Arial" w:hAnsi="Arial" w:cs="Arial"/>
-          <w:sz w:val="22"/>
-          <w:szCs w:val="22"/>
-        </w:rPr>
-        <w:t>have the same revision_id</w:t>
-      </w:r>
-    </w:p>
-    <w:p>
-      <w:pPr>
-        <w:pStyle w:val="NormalWeb"/>
-        <w:rPr>
-          <w:rFonts w:ascii="Arial" w:hAnsi="Arial" w:cs="Arial"/>
-          <w:sz w:val="22"/>
-          <w:szCs w:val="22"/>
-        </w:rPr>
-      </w:pPr>
-      <w:r>
-        <w:rPr>
-          <w:rFonts w:ascii="Arial" w:hAnsi="Arial" w:cs="Arial"/>
-          <w:sz w:val="22"/>
-          <w:szCs w:val="22"/>
-        </w:rPr>
-        <w:t>stats_coverage: ¯\</w:t>
-      </w:r>
-      <w:r>
-        <w:rPr>
-          <w:rStyle w:val="Emphasis"/>
-          <w:rFonts w:ascii="Arial" w:eastAsiaTheme="majorEastAsia" w:hAnsi="Arial" w:cs="Arial"/>
-          <w:sz w:val="22"/>
-          <w:szCs w:val="22"/>
-        </w:rPr>
-        <w:t>(</w:t>
-      </w:r>
-      <w:r>
-        <w:rPr>
-          <w:rStyle w:val="Emphasis"/>
-          <w:rFonts w:ascii="Arial" w:eastAsia="MS Mincho" w:hAnsi="Arial" w:cs="Arial"/>
-          <w:sz w:val="22"/>
-          <w:szCs w:val="22"/>
-        </w:rPr>
-        <w:t>ツ</w:t>
-      </w:r>
-      <w:r>
-        <w:rPr>
-          <w:rStyle w:val="Emphasis"/>
-          <w:rFonts w:ascii="Arial" w:eastAsiaTheme="majorEastAsia" w:hAnsi="Arial" w:cs="Arial"/>
-          <w:sz w:val="22"/>
-          <w:szCs w:val="22"/>
-        </w:rPr>
-        <w:t>)</w:t>
-      </w:r>
-      <w:r>
-        <w:rPr>
-          <w:rFonts w:ascii="Arial" w:hAnsi="Arial" w:cs="Arial"/>
-          <w:sz w:val="22"/>
-          <w:szCs w:val="22"/>
-        </w:rPr>
-        <w:t>/¯</w:t>
-      </w:r>
-    </w:p>
-    <w:p>
-      <w:pPr>
-        <w:pStyle w:val="NormalWeb"/>
-        <w:rPr>
-          <w:rFonts w:ascii="Arial" w:hAnsi="Arial" w:cs="Arial"/>
-          <w:sz w:val="22"/>
-          <w:szCs w:val="22"/>
-        </w:rPr>
-      </w:pPr>
-      <w:r>
-        <w:rPr>
-          <w:rFonts w:ascii="Arial" w:hAnsi="Arial" w:cs="Arial"/>
-          <w:sz w:val="22"/>
-          <w:szCs w:val="22"/>
-        </w:rPr>
-        <w:t xml:space="preserve">document_fixture_id: </w:t>
-      </w:r>
-      <w:r>
-        <w:rPr>
-          <w:rFonts w:ascii="Arial" w:hAnsi="Arial" w:cs="Arial"/>
-          <w:sz w:val="22"/>
-          <w:szCs w:val="22"/>
-        </w:rPr>
-        <w:t xml:space="preserve">FK to </w:t>
+        <w:t>d</w:t>
       </w:r>
       <w:r>
         <w:rPr>
@@ -1849,7 +1727,7 @@
           <w:sz w:val="22"/>
           <w:szCs w:val="22"/>
         </w:rPr>
-        <w:t>document_fixtures</w:t>
+        <w:t>ocuments</w:t>
       </w:r>
       <w:r>
         <w:rPr>
@@ -1857,7 +1735,7 @@
           <w:sz w:val="22"/>
           <w:szCs w:val="22"/>
         </w:rPr>
-        <w:t>(id)</w:t>
+        <w:t xml:space="preserve"> relation can </w:t>
       </w:r>
       <w:r>
         <w:rPr>
@@ -1865,7 +1743,7 @@
           <w:sz w:val="22"/>
           <w:szCs w:val="22"/>
         </w:rPr>
-        <w:t>.</w:t>
+        <w:t xml:space="preserve">represent the same document at differing stages of completion, they will all </w:t>
       </w:r>
       <w:r>
         <w:rPr>
@@ -1873,23 +1751,25 @@
           <w:sz w:val="22"/>
           <w:szCs w:val="22"/>
         </w:rPr>
-        <w:t xml:space="preserve"> </w:t>
-      </w:r>
-      <w:r>
+        <w:t>have the same revision_id</w:t>
+      </w:r>
+    </w:p>
+    <w:p>
+      <w:pPr>
+        <w:pStyle w:val="NormalWeb"/>
         <w:rPr>
           <w:rFonts w:ascii="Arial" w:hAnsi="Arial" w:cs="Arial"/>
           <w:sz w:val="22"/>
           <w:szCs w:val="22"/>
         </w:rPr>
-        <w:t xml:space="preserve">Publishers can have </w:t>
-      </w:r>
+      </w:pPr>
       <w:r>
         <w:rPr>
           <w:rFonts w:ascii="Arial" w:hAnsi="Arial" w:cs="Arial"/>
           <w:sz w:val="22"/>
           <w:szCs w:val="22"/>
         </w:rPr>
-        <w:t>document</w:t>
+        <w:t xml:space="preserve">stats_coverage: </w:t>
       </w:r>
       <w:r>
         <w:rPr>
@@ -1897,23 +1777,25 @@
           <w:sz w:val="22"/>
           <w:szCs w:val="22"/>
         </w:rPr>
-        <w:t xml:space="preserve"> </w:t>
-      </w:r>
-      <w:r>
+        <w:t>(?)</w:t>
+      </w:r>
+    </w:p>
+    <w:p>
+      <w:pPr>
+        <w:pStyle w:val="NormalWeb"/>
         <w:rPr>
           <w:rFonts w:ascii="Arial" w:hAnsi="Arial" w:cs="Arial"/>
           <w:sz w:val="22"/>
           <w:szCs w:val="22"/>
         </w:rPr>
-        <w:t>fi</w:t>
-      </w:r>
+      </w:pPr>
       <w:r>
         <w:rPr>
           <w:rFonts w:ascii="Arial" w:hAnsi="Arial" w:cs="Arial"/>
           <w:sz w:val="22"/>
           <w:szCs w:val="22"/>
         </w:rPr>
-        <w:t>x</w:t>
+        <w:t xml:space="preserve">document_fixture_id: </w:t>
       </w:r>
       <w:r>
         <w:rPr>
@@ -1921,15 +1803,17 @@
           <w:sz w:val="22"/>
           <w:szCs w:val="22"/>
         </w:rPr>
-        <w:t xml:space="preserve">tures that basically represent </w:t>
-      </w:r>
-      <w:r>
-        <w:rPr>
-          <w:rFonts w:ascii="Arial" w:hAnsi="Arial" w:cs="Arial"/>
+        <w:t xml:space="preserve">FK to </w:t>
+      </w:r>
+      <w:r>
+        <w:rPr>
+          <w:rFonts w:ascii="Arial" w:hAnsi="Arial" w:cs="Arial"/>
+          <w:b/>
+          <w:bCs/>
           <w:sz w:val="22"/>
           <w:szCs w:val="22"/>
         </w:rPr>
-        <w:t xml:space="preserve">common </w:t>
+        <w:t>document_fixtures</w:t>
       </w:r>
       <w:r>
         <w:rPr>
@@ -1937,7 +1821,7 @@
           <w:sz w:val="22"/>
           <w:szCs w:val="22"/>
         </w:rPr>
-        <w:t>tags</w:t>
+        <w:t>(id)</w:t>
       </w:r>
       <w:r>
         <w:rPr>
@@ -1945,7 +1829,7 @@
           <w:sz w:val="22"/>
           <w:szCs w:val="22"/>
         </w:rPr>
-        <w:t xml:space="preserve"> of documents</w:t>
+        <w:t>.</w:t>
       </w:r>
       <w:r>
         <w:rPr>
@@ -1953,7 +1837,7 @@
           <w:sz w:val="22"/>
           <w:szCs w:val="22"/>
         </w:rPr>
-        <w:t xml:space="preserve"> that they publish.</w:t>
+        <w:t xml:space="preserve"> </w:t>
       </w:r>
       <w:r>
         <w:rPr>
@@ -1961,7 +1845,7 @@
           <w:sz w:val="22"/>
           <w:szCs w:val="22"/>
         </w:rPr>
-        <w:t xml:space="preserve"> </w:t>
+        <w:t xml:space="preserve">Publishers can have </w:t>
       </w:r>
       <w:r>
         <w:rPr>
@@ -1969,7 +1853,7 @@
           <w:sz w:val="22"/>
           <w:szCs w:val="22"/>
         </w:rPr>
-        <w:t>For example: a document_fixture_id of 1</w:t>
+        <w:t>document</w:t>
       </w:r>
       <w:r>
         <w:rPr>
@@ -1977,7 +1861,7 @@
           <w:sz w:val="22"/>
           <w:szCs w:val="22"/>
         </w:rPr>
-        <w:t xml:space="preserve"> represents the </w:t>
+        <w:t xml:space="preserve"> </w:t>
       </w:r>
       <w:r>
         <w:rPr>
@@ -1985,7 +1869,7 @@
           <w:sz w:val="22"/>
           <w:szCs w:val="22"/>
         </w:rPr>
-        <w:t>tag</w:t>
+        <w:t>fi</w:t>
       </w:r>
       <w:r>
         <w:rPr>
@@ -1993,9 +1877,88 @@
           <w:sz w:val="22"/>
           <w:szCs w:val="22"/>
         </w:rPr>
+        <w:t>x</w:t>
+      </w:r>
+      <w:r>
+        <w:rPr>
+          <w:rFonts w:ascii="Arial" w:hAnsi="Arial" w:cs="Arial"/>
+          <w:sz w:val="22"/>
+          <w:szCs w:val="22"/>
+        </w:rPr>
+        <w:t xml:space="preserve">tures that basically represent </w:t>
+      </w:r>
+      <w:r>
+        <w:rPr>
+          <w:rFonts w:ascii="Arial" w:hAnsi="Arial" w:cs="Arial"/>
+          <w:sz w:val="22"/>
+          <w:szCs w:val="22"/>
+        </w:rPr>
+        <w:t xml:space="preserve">common </w:t>
+      </w:r>
+      <w:r>
+        <w:rPr>
+          <w:rFonts w:ascii="Arial" w:hAnsi="Arial" w:cs="Arial"/>
+          <w:sz w:val="22"/>
+          <w:szCs w:val="22"/>
+        </w:rPr>
+        <w:t>tags</w:t>
+      </w:r>
+      <w:r>
+        <w:rPr>
+          <w:rFonts w:ascii="Arial" w:hAnsi="Arial" w:cs="Arial"/>
+          <w:sz w:val="22"/>
+          <w:szCs w:val="22"/>
+        </w:rPr>
+        <w:t xml:space="preserve"> of documents</w:t>
+      </w:r>
+      <w:r>
+        <w:rPr>
+          <w:rFonts w:ascii="Arial" w:hAnsi="Arial" w:cs="Arial"/>
+          <w:sz w:val="22"/>
+          <w:szCs w:val="22"/>
+        </w:rPr>
+        <w:t xml:space="preserve"> that they publish.</w:t>
+      </w:r>
+      <w:r>
+        <w:rPr>
+          <w:rFonts w:ascii="Arial" w:hAnsi="Arial" w:cs="Arial"/>
+          <w:sz w:val="22"/>
+          <w:szCs w:val="22"/>
+        </w:rPr>
         <w:t xml:space="preserve"> </w:t>
       </w:r>
-      <w:proofErr w:type="gramStart"/>
+      <w:r>
+        <w:rPr>
+          <w:rFonts w:ascii="Arial" w:hAnsi="Arial" w:cs="Arial"/>
+          <w:sz w:val="22"/>
+          <w:szCs w:val="22"/>
+        </w:rPr>
+        <w:t>For example: a document_fixture_id of 1</w:t>
+      </w:r>
+      <w:r>
+        <w:rPr>
+          <w:rFonts w:ascii="Arial" w:hAnsi="Arial" w:cs="Arial"/>
+          <w:sz w:val="22"/>
+          <w:szCs w:val="22"/>
+        </w:rPr>
+        <w:t xml:space="preserve"> represents the </w:t>
+      </w:r>
+      <w:r>
+        <w:rPr>
+          <w:rFonts w:ascii="Arial" w:hAnsi="Arial" w:cs="Arial"/>
+          <w:sz w:val="22"/>
+          <w:szCs w:val="22"/>
+        </w:rPr>
+        <w:t>tag</w:t>
+      </w:r>
+      <w:r>
+        <w:rPr>
+          <w:rFonts w:ascii="Arial" w:hAnsi="Arial" w:cs="Arial"/>
+          <w:sz w:val="22"/>
+          <w:szCs w:val="22"/>
+        </w:rPr>
+        <w:t xml:space="preserve"> </w:t>
+      </w:r>
       <w:r>
         <w:rPr>
           <w:rFonts w:ascii="Arial" w:hAnsi="Arial" w:cs="Arial"/>
@@ -2014,7 +1977,6 @@
         </w:rPr>
         <w:t>, and</w:t>
       </w:r>
-      <w:proofErr w:type="gramEnd"/>
       <w:r>
         <w:rPr>
           <w:rFonts w:ascii="Arial" w:hAnsi="Arial" w:cs="Arial"/>
@@ -3107,81 +3069,14 @@
           <w:rFonts w:ascii="Arial" w:hAnsi="Arial" w:cs="Arial"/>
           <w:lang w:val="en-US"/>
         </w:rPr>
-        <w:t xml:space="preserve"> (?)</w:t>
-      </w:r>
-    </w:p>
-    <w:p>
-      <w:pPr>
-        <w:rPr>
-          <w:rFonts w:ascii="Arial" w:hAnsi="Arial" w:cs="Arial"/>
-          <w:lang w:val="en-US"/>
-        </w:rPr>
-      </w:pPr>
-      <w:r>
-        <w:rPr>
-          <w:rFonts w:ascii="Arial" w:hAnsi="Arial" w:cs="Arial"/>
-          <w:lang w:val="en-US"/>
-        </w:rPr>
-        <w:t xml:space="preserve">gender: </w:t>
-      </w:r>
-      <w:r>
-        <w:rPr>
-          <w:rFonts w:ascii="Arial" w:hAnsi="Arial" w:cs="Arial"/>
-          <w:lang w:val="en-US"/>
-        </w:rPr>
-        <w:t>Male</w:t>
-      </w:r>
-      <w:r>
-        <w:rPr>
-          <w:rFonts w:ascii="Arial" w:hAnsi="Arial" w:cs="Arial"/>
-          <w:lang w:val="en-US"/>
-        </w:rPr>
-        <w:t>/female/mixed</w:t>
-      </w:r>
-    </w:p>
-    <w:p>
-      <w:pPr>
-        <w:rPr>
-          <w:rFonts w:ascii="Arial" w:hAnsi="Arial" w:cs="Arial"/>
-          <w:lang w:val="en-US"/>
-        </w:rPr>
-      </w:pPr>
-      <w:r>
-        <w:rPr>
-          <w:rFonts w:ascii="Arial" w:hAnsi="Arial" w:cs="Arial"/>
-          <w:lang w:val="en-US"/>
-        </w:rPr>
-        <w:t>birth_date: YYYY-MM-DD</w:t>
-      </w:r>
-    </w:p>
-    <w:p>
-      <w:pPr>
-        <w:rPr>
-          <w:rFonts w:ascii="Arial" w:hAnsi="Arial" w:cs="Arial"/>
-          <w:lang w:val="en-US"/>
-        </w:rPr>
-      </w:pPr>
-      <w:r>
-        <w:rPr>
-          <w:rFonts w:ascii="Arial" w:hAnsi="Arial" w:cs="Arial"/>
-          <w:lang w:val="en-US"/>
-        </w:rPr>
-        <w:t>death_date: YYYY-MM-DD</w:t>
-      </w:r>
-    </w:p>
-    <w:p>
-      <w:pPr>
-        <w:rPr>
-          <w:rFonts w:ascii="Arial" w:hAnsi="Arial" w:cs="Arial"/>
-          <w:lang w:val="en-US"/>
-        </w:rPr>
-      </w:pPr>
-      <w:r>
-        <w:rPr>
-          <w:rFonts w:ascii="Arial" w:hAnsi="Arial" w:cs="Arial"/>
-          <w:lang w:val="en-US"/>
-        </w:rPr>
-        <w:t xml:space="preserve">final_resting_location_id: FK to </w:t>
+        <w:t xml:space="preserve"> </w:t>
+      </w:r>
+      <w:r>
+        <w:rPr>
+          <w:rFonts w:ascii="Arial" w:hAnsi="Arial" w:cs="Arial"/>
+          <w:lang w:val="en-US"/>
+        </w:rPr>
+        <w:t xml:space="preserve">FK to </w:t>
       </w:r>
       <w:r>
         <w:rPr>
@@ -3190,17 +3085,119 @@
           <w:bCs/>
           <w:lang w:val="en-US"/>
         </w:rPr>
-        <w:t>locations</w:t>
-      </w:r>
-    </w:p>
-    <w:p>
-      <w:pPr>
+        <w:t>publishers</w:t>
+      </w:r>
+      <w:r>
+        <w:rPr>
+          <w:rFonts w:ascii="Arial" w:hAnsi="Arial" w:cs="Arial"/>
+          <w:lang w:val="en-US"/>
+        </w:rPr>
+        <w:t xml:space="preserve">(id). </w:t>
+      </w:r>
+      <w:r>
+        <w:rPr>
+          <w:rFonts w:ascii="Arial" w:hAnsi="Arial" w:cs="Arial"/>
+          <w:lang w:val="en-US"/>
+        </w:rPr>
+        <w:t>(?)</w:t>
+      </w:r>
+    </w:p>
+    <w:p>
+      <w:pPr>
+        <w:rPr>
+          <w:rFonts w:ascii="Arial" w:hAnsi="Arial" w:cs="Arial"/>
+          <w:lang w:val="en-US"/>
+        </w:rPr>
+      </w:pPr>
+      <w:r>
+        <w:rPr>
+          <w:rFonts w:ascii="Arial" w:hAnsi="Arial" w:cs="Arial"/>
+          <w:lang w:val="en-US"/>
+        </w:rPr>
+        <w:t xml:space="preserve">gender: </w:t>
+      </w:r>
+      <w:r>
+        <w:rPr>
+          <w:rFonts w:ascii="Arial" w:hAnsi="Arial" w:cs="Arial"/>
+          <w:lang w:val="en-US"/>
+        </w:rPr>
+        <w:t>Male</w:t>
+      </w:r>
+      <w:r>
+        <w:rPr>
+          <w:rFonts w:ascii="Arial" w:hAnsi="Arial" w:cs="Arial"/>
+          <w:lang w:val="en-US"/>
+        </w:rPr>
+        <w:t>/female/mixed</w:t>
+      </w:r>
+    </w:p>
+    <w:p>
+      <w:pPr>
+        <w:rPr>
+          <w:rFonts w:ascii="Arial" w:hAnsi="Arial" w:cs="Arial"/>
+          <w:lang w:val="en-US"/>
+        </w:rPr>
+      </w:pPr>
+      <w:r>
+        <w:rPr>
+          <w:rFonts w:ascii="Arial" w:hAnsi="Arial" w:cs="Arial"/>
+          <w:lang w:val="en-US"/>
+        </w:rPr>
+        <w:t>birth_date: YYYY-MM-DD</w:t>
+      </w:r>
+    </w:p>
+    <w:p>
+      <w:pPr>
+        <w:rPr>
+          <w:rFonts w:ascii="Arial" w:hAnsi="Arial" w:cs="Arial"/>
+          <w:lang w:val="en-US"/>
+        </w:rPr>
+      </w:pPr>
+      <w:r>
+        <w:rPr>
+          <w:rFonts w:ascii="Arial" w:hAnsi="Arial" w:cs="Arial"/>
+          <w:lang w:val="en-US"/>
+        </w:rPr>
+        <w:t>death_date: YYYY-MM-DD</w:t>
+      </w:r>
+    </w:p>
+    <w:p>
+      <w:pPr>
+        <w:rPr>
+          <w:rFonts w:ascii="Arial" w:hAnsi="Arial" w:cs="Arial"/>
+          <w:lang w:val="en-US"/>
+        </w:rPr>
+      </w:pPr>
+      <w:r>
+        <w:rPr>
+          <w:rFonts w:ascii="Arial" w:hAnsi="Arial" w:cs="Arial"/>
+          <w:lang w:val="en-US"/>
+        </w:rPr>
+        <w:t xml:space="preserve">final_resting_location_id: FK to </w:t>
+      </w:r>
+      <w:r>
         <w:rPr>
           <w:rFonts w:ascii="Arial" w:hAnsi="Arial" w:cs="Arial"/>
           <w:b/>
           <w:bCs/>
           <w:lang w:val="en-US"/>
         </w:rPr>
+        <w:t>locations</w:t>
+      </w:r>
+      <w:r>
+        <w:rPr>
+          <w:rFonts w:ascii="Arial" w:hAnsi="Arial" w:cs="Arial"/>
+          <w:lang w:val="en-US"/>
+        </w:rPr>
+        <w:t>(id)</w:t>
+      </w:r>
+    </w:p>
+    <w:p>
+      <w:pPr>
+        <w:rPr>
+          <w:rFonts w:ascii="Arial" w:hAnsi="Arial" w:cs="Arial"/>
+          <w:lang w:val="en-US"/>
+        </w:rPr>
       </w:pPr>
       <w:r>
         <w:rPr>
@@ -3217,6 +3214,13 @@
           <w:lang w:val="en-US"/>
         </w:rPr>
         <w:t>locations</w:t>
+      </w:r>
+      <w:r>
+        <w:rPr>
+          <w:rFonts w:ascii="Arial" w:hAnsi="Arial" w:cs="Arial"/>
+          <w:lang w:val="en-US"/>
+        </w:rPr>
+        <w:t>(id)</w:t>
       </w:r>
     </w:p>
     <w:p>
@@ -5345,6 +5349,1450 @@
         </w:rPr>
         <w:t>abbreviation: Abbreviation of the position, usually unique to specific affiliations</w:t>
       </w:r>
+    </w:p>
+    <w:p>
+      <w:pPr>
+        <w:rPr>
+          <w:rFonts w:ascii="Arial" w:hAnsi="Arial" w:cs="Arial"/>
+          <w:lang w:val="en-US"/>
+        </w:rPr>
+      </w:pPr>
+    </w:p>
+    <w:p>
+      <w:pPr>
+        <w:pStyle w:val="Heading1"/>
+        <w:rPr>
+          <w:rFonts w:ascii="Arial" w:hAnsi="Arial" w:cs="Arial"/>
+          <w:lang w:val="en-US"/>
+        </w:rPr>
+      </w:pPr>
+      <w:r>
+        <w:rPr>
+          <w:rFonts w:ascii="Arial" w:hAnsi="Arial" w:cs="Arial"/>
+          <w:lang w:val="en-US"/>
+        </w:rPr>
+        <w:t>Utility Relations</w:t>
+      </w:r>
+    </w:p>
+    <w:p>
+      <w:pPr>
+        <w:pStyle w:val="Heading2"/>
+        <w:rPr>
+          <w:rFonts w:ascii="Arial" w:hAnsi="Arial" w:cs="Arial"/>
+          <w:lang w:val="en-US"/>
+        </w:rPr>
+      </w:pPr>
+      <w:r>
+        <w:rPr>
+          <w:rFonts w:ascii="Arial" w:hAnsi="Arial" w:cs="Arial"/>
+          <w:lang w:val="en-US"/>
+        </w:rPr>
+        <w:t>publishers</w:t>
+      </w:r>
+    </w:p>
+    <w:p>
+      <w:pPr>
+        <w:rPr>
+          <w:rFonts w:ascii="Arial" w:hAnsi="Arial" w:cs="Arial"/>
+          <w:lang w:val="en-US"/>
+        </w:rPr>
+      </w:pPr>
+      <w:r>
+        <w:rPr>
+          <w:rFonts w:ascii="Arial" w:hAnsi="Arial" w:cs="Arial"/>
+          <w:lang w:val="en-US"/>
+        </w:rPr>
+        <w:t>id: Auto-generated ID used as FK by other relations</w:t>
+      </w:r>
+    </w:p>
+    <w:p>
+      <w:pPr>
+        <w:rPr>
+          <w:rFonts w:ascii="Arial" w:hAnsi="Arial" w:cs="Arial"/>
+          <w:lang w:val="en-US"/>
+        </w:rPr>
+      </w:pPr>
+      <w:r>
+        <w:rPr>
+          <w:rFonts w:ascii="Arial" w:hAnsi="Arial" w:cs="Arial"/>
+          <w:lang w:val="en-US"/>
+        </w:rPr>
+        <w:t>publisher_key: Unique key of the publisher</w:t>
+      </w:r>
+    </w:p>
+    <w:p>
+      <w:pPr>
+        <w:rPr>
+          <w:rFonts w:ascii="Arial" w:hAnsi="Arial" w:cs="Arial"/>
+          <w:lang w:val="en-US"/>
+        </w:rPr>
+      </w:pPr>
+      <w:r>
+        <w:rPr>
+          <w:rFonts w:ascii="Arial" w:hAnsi="Arial" w:cs="Arial"/>
+          <w:lang w:val="en-US"/>
+        </w:rPr>
+        <w:t>publisher_name: Name of the publisher</w:t>
+      </w:r>
+    </w:p>
+    <w:p>
+      <w:pPr>
+        <w:pStyle w:val="Heading2"/>
+        <w:rPr>
+          <w:lang w:val="en-US"/>
+        </w:rPr>
+      </w:pPr>
+    </w:p>
+    <w:p>
+      <w:pPr>
+        <w:pStyle w:val="Heading2"/>
+        <w:rPr>
+          <w:rFonts w:cstheme="majorHAnsi"/>
+          <w:lang w:val="en-US"/>
+        </w:rPr>
+      </w:pPr>
+      <w:r>
+        <w:rPr>
+          <w:rFonts w:cstheme="majorHAnsi"/>
+          <w:lang w:val="en-US"/>
+        </w:rPr>
+        <w:t>display_names</w:t>
+      </w:r>
+    </w:p>
+    <w:p>
+      <w:pPr>
+        <w:rPr>
+          <w:rFonts w:ascii="Arial" w:hAnsi="Arial" w:cs="Arial"/>
+          <w:lang w:val="en-US"/>
+        </w:rPr>
+      </w:pPr>
+      <w:r>
+        <w:rPr>
+          <w:rFonts w:ascii="Arial" w:hAnsi="Arial" w:cs="Arial"/>
+          <w:lang w:val="en-US"/>
+        </w:rPr>
+        <w:t>id:</w:t>
+      </w:r>
+      <w:r>
+        <w:rPr>
+          <w:rFonts w:ascii="Arial" w:hAnsi="Arial" w:cs="Arial"/>
+          <w:lang w:val="en-US"/>
+        </w:rPr>
+        <w:t xml:space="preserve"> Auto generated ID</w:t>
+      </w:r>
+    </w:p>
+    <w:p>
+      <w:pPr>
+        <w:rPr>
+          <w:rFonts w:ascii="Arial" w:hAnsi="Arial" w:cs="Arial"/>
+          <w:lang w:val="en-US"/>
+        </w:rPr>
+      </w:pPr>
+      <w:r>
+        <w:rPr>
+          <w:rFonts w:ascii="Arial" w:hAnsi="Arial" w:cs="Arial"/>
+          <w:lang w:val="en-US"/>
+        </w:rPr>
+        <w:t>language:</w:t>
+      </w:r>
+      <w:r>
+        <w:rPr>
+          <w:rFonts w:ascii="Arial" w:hAnsi="Arial" w:cs="Arial"/>
+          <w:lang w:val="en-US"/>
+        </w:rPr>
+        <w:t xml:space="preserve"> </w:t>
+      </w:r>
+      <w:r>
+        <w:rPr>
+          <w:rFonts w:ascii="Arial" w:hAnsi="Arial" w:cs="Arial"/>
+          <w:lang w:val="en-US"/>
+        </w:rPr>
+        <w:t>Language code in which to display the name</w:t>
+      </w:r>
+    </w:p>
+    <w:p>
+      <w:pPr>
+        <w:rPr>
+          <w:rFonts w:ascii="Arial" w:hAnsi="Arial" w:cs="Arial"/>
+          <w:lang w:val="en-US"/>
+        </w:rPr>
+      </w:pPr>
+      <w:r>
+        <w:rPr>
+          <w:rFonts w:ascii="Arial" w:hAnsi="Arial" w:cs="Arial"/>
+          <w:lang w:val="en-US"/>
+        </w:rPr>
+        <w:t>entity_type:</w:t>
+      </w:r>
+      <w:r>
+        <w:rPr>
+          <w:rFonts w:ascii="Arial" w:hAnsi="Arial" w:cs="Arial"/>
+          <w:lang w:val="en-US"/>
+        </w:rPr>
+        <w:t xml:space="preserve"> Type of entity to which the name belongs. persons</w:t>
+      </w:r>
+      <w:r>
+        <w:rPr>
+          <w:rFonts w:ascii="Arial" w:hAnsi="Arial" w:cs="Arial"/>
+          <w:lang w:val="en-US"/>
+        </w:rPr>
+        <w:t>/teams/affiliations</w:t>
+      </w:r>
+    </w:p>
+    <w:p>
+      <w:pPr>
+        <w:rPr>
+          <w:rFonts w:ascii="Arial" w:hAnsi="Arial" w:cs="Arial"/>
+          <w:lang w:val="en-US"/>
+        </w:rPr>
+      </w:pPr>
+      <w:r>
+        <w:rPr>
+          <w:rFonts w:ascii="Arial" w:hAnsi="Arial" w:cs="Arial"/>
+          <w:lang w:val="en-US"/>
+        </w:rPr>
+        <w:t>entity_id:</w:t>
+      </w:r>
+      <w:r>
+        <w:rPr>
+          <w:rFonts w:ascii="Arial" w:hAnsi="Arial" w:cs="Arial"/>
+          <w:lang w:val="en-US"/>
+        </w:rPr>
+        <w:t xml:space="preserve"> References the i</w:t>
+      </w:r>
+      <w:r>
+        <w:rPr>
+          <w:rFonts w:ascii="Arial" w:hAnsi="Arial" w:cs="Arial"/>
+          <w:lang w:val="en-US"/>
+        </w:rPr>
+        <w:t>d attribute in the relation of whichever entity type the name belongs to</w:t>
+      </w:r>
+    </w:p>
+    <w:p>
+      <w:pPr>
+        <w:rPr>
+          <w:rFonts w:ascii="Arial" w:hAnsi="Arial" w:cs="Arial"/>
+          <w:lang w:val="en-US"/>
+        </w:rPr>
+      </w:pPr>
+      <w:r>
+        <w:rPr>
+          <w:rFonts w:ascii="Arial" w:hAnsi="Arial" w:cs="Arial"/>
+          <w:lang w:val="en-US"/>
+        </w:rPr>
+        <w:t>full_name:</w:t>
+      </w:r>
+      <w:r>
+        <w:rPr>
+          <w:rFonts w:ascii="Arial" w:hAnsi="Arial" w:cs="Arial"/>
+          <w:lang w:val="en-US"/>
+        </w:rPr>
+        <w:t xml:space="preserve"> Full name of entity</w:t>
+      </w:r>
+    </w:p>
+    <w:p>
+      <w:pPr>
+        <w:rPr>
+          <w:rFonts w:ascii="Arial" w:hAnsi="Arial" w:cs="Arial"/>
+          <w:lang w:val="en-US"/>
+        </w:rPr>
+      </w:pPr>
+      <w:r>
+        <w:rPr>
+          <w:rFonts w:ascii="Arial" w:hAnsi="Arial" w:cs="Arial"/>
+          <w:lang w:val="en-US"/>
+        </w:rPr>
+        <w:t>first_name:</w:t>
+      </w:r>
+      <w:r>
+        <w:rPr>
+          <w:rFonts w:ascii="Arial" w:hAnsi="Arial" w:cs="Arial"/>
+          <w:lang w:val="en-US"/>
+        </w:rPr>
+        <w:t xml:space="preserve"> First name of entity, if applicable</w:t>
+      </w:r>
+    </w:p>
+    <w:p>
+      <w:pPr>
+        <w:rPr>
+          <w:rFonts w:ascii="Arial" w:hAnsi="Arial" w:cs="Arial"/>
+          <w:lang w:val="en-US"/>
+        </w:rPr>
+      </w:pPr>
+      <w:r>
+        <w:rPr>
+          <w:rFonts w:ascii="Arial" w:hAnsi="Arial" w:cs="Arial"/>
+          <w:lang w:val="en-US"/>
+        </w:rPr>
+        <w:t>middle_name:</w:t>
+      </w:r>
+      <w:r>
+        <w:rPr>
+          <w:rFonts w:ascii="Arial" w:hAnsi="Arial" w:cs="Arial"/>
+          <w:lang w:val="en-US"/>
+        </w:rPr>
+        <w:t xml:space="preserve"> Middle name of entity, if applicable</w:t>
+      </w:r>
+    </w:p>
+    <w:p>
+      <w:pPr>
+        <w:rPr>
+          <w:rFonts w:ascii="Arial" w:hAnsi="Arial" w:cs="Arial"/>
+          <w:lang w:val="en-US"/>
+        </w:rPr>
+      </w:pPr>
+      <w:r>
+        <w:rPr>
+          <w:rFonts w:ascii="Arial" w:hAnsi="Arial" w:cs="Arial"/>
+          <w:lang w:val="en-US"/>
+        </w:rPr>
+        <w:t>last_name:</w:t>
+      </w:r>
+      <w:r>
+        <w:rPr>
+          <w:rFonts w:ascii="Arial" w:hAnsi="Arial" w:cs="Arial"/>
+          <w:lang w:val="en-US"/>
+        </w:rPr>
+        <w:t xml:space="preserve"> Last name of entity, if applicable</w:t>
+      </w:r>
+    </w:p>
+    <w:p>
+      <w:pPr>
+        <w:rPr>
+          <w:rFonts w:ascii="Arial" w:hAnsi="Arial" w:cs="Arial"/>
+          <w:lang w:val="en-US"/>
+        </w:rPr>
+      </w:pPr>
+      <w:r>
+        <w:rPr>
+          <w:rFonts w:ascii="Arial" w:hAnsi="Arial" w:cs="Arial"/>
+          <w:lang w:val="en-US"/>
+        </w:rPr>
+        <w:t>alias:</w:t>
+      </w:r>
+      <w:r>
+        <w:rPr>
+          <w:rFonts w:ascii="Arial" w:hAnsi="Arial" w:cs="Arial"/>
+          <w:lang w:val="en-US"/>
+        </w:rPr>
+        <w:t xml:space="preserve"> </w:t>
+      </w:r>
+      <w:r>
+        <w:rPr>
+          <w:rFonts w:ascii="Arial" w:hAnsi="Arial" w:cs="Arial"/>
+          <w:lang w:val="en-US"/>
+        </w:rPr>
+        <w:t>A different name by which the entity can be referred to</w:t>
+      </w:r>
+    </w:p>
+    <w:p>
+      <w:pPr>
+        <w:rPr>
+          <w:rFonts w:ascii="Arial" w:hAnsi="Arial" w:cs="Arial"/>
+          <w:lang w:val="en-US"/>
+        </w:rPr>
+      </w:pPr>
+      <w:r>
+        <w:rPr>
+          <w:rFonts w:ascii="Arial" w:hAnsi="Arial" w:cs="Arial"/>
+          <w:lang w:val="en-US"/>
+        </w:rPr>
+        <w:t>abbreviation:</w:t>
+      </w:r>
+      <w:r>
+        <w:rPr>
+          <w:rFonts w:ascii="Arial" w:hAnsi="Arial" w:cs="Arial"/>
+          <w:lang w:val="en-US"/>
+        </w:rPr>
+        <w:t xml:space="preserve"> Abbreviation of the name. For example, MLB</w:t>
+      </w:r>
+    </w:p>
+    <w:p>
+      <w:pPr>
+        <w:rPr>
+          <w:rFonts w:ascii="Arial" w:hAnsi="Arial" w:cs="Arial"/>
+          <w:lang w:val="en-US"/>
+        </w:rPr>
+      </w:pPr>
+      <w:r>
+        <w:rPr>
+          <w:rFonts w:ascii="Arial" w:hAnsi="Arial" w:cs="Arial"/>
+          <w:lang w:val="en-US"/>
+        </w:rPr>
+        <w:t>short_name:</w:t>
+      </w:r>
+      <w:r>
+        <w:rPr>
+          <w:rFonts w:ascii="Arial" w:hAnsi="Arial" w:cs="Arial"/>
+          <w:lang w:val="en-US"/>
+        </w:rPr>
+        <w:t xml:space="preserve"> (?)</w:t>
+      </w:r>
+    </w:p>
+    <w:p>
+      <w:pPr>
+        <w:rPr>
+          <w:rFonts w:ascii="Arial" w:hAnsi="Arial" w:cs="Arial"/>
+          <w:lang w:val="en-US"/>
+        </w:rPr>
+      </w:pPr>
+      <w:r>
+        <w:rPr>
+          <w:rFonts w:ascii="Arial" w:hAnsi="Arial" w:cs="Arial"/>
+          <w:lang w:val="en-US"/>
+        </w:rPr>
+        <w:t>prefix:</w:t>
+      </w:r>
+      <w:r>
+        <w:rPr>
+          <w:rFonts w:ascii="Arial" w:hAnsi="Arial" w:cs="Arial"/>
+          <w:lang w:val="en-US"/>
+        </w:rPr>
+        <w:t xml:space="preserve"> </w:t>
+      </w:r>
+      <w:r>
+        <w:rPr>
+          <w:rFonts w:ascii="Arial" w:hAnsi="Arial" w:cs="Arial"/>
+          <w:lang w:val="en-US"/>
+        </w:rPr>
+        <w:t xml:space="preserve">An additional part at the beginning of the name. For example, titles such as </w:t>
+      </w:r>
+      <w:r>
+        <w:rPr>
+          <w:rFonts w:ascii="Arial" w:hAnsi="Arial" w:cs="Arial"/>
+          <w:lang w:val="en-US"/>
+        </w:rPr>
+        <w:t>Mr</w:t>
+      </w:r>
+      <w:r>
+        <w:rPr>
+          <w:rFonts w:ascii="Arial" w:hAnsi="Arial" w:cs="Arial"/>
+          <w:lang w:val="en-US"/>
+        </w:rPr>
+        <w:t>. or Ms.</w:t>
+      </w:r>
+    </w:p>
+    <w:p>
+      <w:pPr>
+        <w:rPr>
+          <w:rFonts w:ascii="Arial" w:hAnsi="Arial" w:cs="Arial"/>
+          <w:lang w:val="en-US"/>
+        </w:rPr>
+      </w:pPr>
+      <w:r>
+        <w:rPr>
+          <w:rFonts w:ascii="Arial" w:hAnsi="Arial" w:cs="Arial"/>
+          <w:lang w:val="en-US"/>
+        </w:rPr>
+        <w:t>suffix:</w:t>
+      </w:r>
+      <w:r>
+        <w:rPr>
+          <w:rFonts w:ascii="Arial" w:hAnsi="Arial" w:cs="Arial"/>
+          <w:lang w:val="en-US"/>
+        </w:rPr>
+        <w:t xml:space="preserve"> </w:t>
+      </w:r>
+      <w:r>
+        <w:rPr>
+          <w:rFonts w:ascii="Arial" w:hAnsi="Arial" w:cs="Arial"/>
+          <w:lang w:val="en-US"/>
+        </w:rPr>
+        <w:t>An additional part at the end of the name. For example,</w:t>
+      </w:r>
+      <w:r>
+        <w:rPr>
+          <w:rFonts w:ascii="Arial" w:hAnsi="Arial" w:cs="Arial"/>
+          <w:lang w:val="en-US"/>
+        </w:rPr>
+        <w:t xml:space="preserve"> Jr.</w:t>
+      </w:r>
+    </w:p>
+    <w:p>
+      <w:pPr>
+        <w:pStyle w:val="Heading2"/>
+        <w:rPr>
+          <w:rFonts w:cstheme="majorHAnsi"/>
+          <w:lang w:val="en-US"/>
+        </w:rPr>
+      </w:pPr>
+      <w:r>
+        <w:rPr>
+          <w:rFonts w:cstheme="majorHAnsi"/>
+          <w:lang w:val="en-US"/>
+        </w:rPr>
+        <w:t>key_roots</w:t>
+      </w:r>
+      <w:r>
+        <w:rPr>
+          <w:rFonts w:cstheme="majorHAnsi"/>
+          <w:lang w:val="en-US"/>
+        </w:rPr>
+        <w:t xml:space="preserve"> (?)</w:t>
+      </w:r>
+    </w:p>
+    <w:p>
+      <w:pPr>
+        <w:rPr>
+          <w:lang w:val="en-US"/>
+        </w:rPr>
+      </w:pPr>
+      <w:r>
+        <w:rPr>
+          <w:lang w:val="en-US"/>
+        </w:rPr>
+        <w:t xml:space="preserve">id: </w:t>
+      </w:r>
+      <w:r>
+        <w:rPr>
+          <w:lang w:val="en-US"/>
+        </w:rPr>
+        <w:t>Auto-generated ID</w:t>
+      </w:r>
+      <w:r>
+        <w:rPr>
+          <w:lang w:val="en-US"/>
+        </w:rPr>
+        <w:t xml:space="preserve"> used as FK by </w:t>
+      </w:r>
+      <w:r>
+        <w:rPr>
+          <w:b/>
+          <w:bCs/>
+          <w:lang w:val="en-US"/>
+        </w:rPr>
+        <w:t>key_aliases</w:t>
+      </w:r>
+      <w:r>
+        <w:rPr>
+          <w:lang w:val="en-US"/>
+        </w:rPr>
+        <w:t>(key_id)</w:t>
+      </w:r>
+    </w:p>
+    <w:p>
+      <w:pPr>
+        <w:rPr>
+          <w:lang w:val="en-US"/>
+        </w:rPr>
+      </w:pPr>
+      <w:r>
+        <w:rPr>
+          <w:lang w:val="en-US"/>
+        </w:rPr>
+        <w:t xml:space="preserve">key_type: </w:t>
+      </w:r>
+    </w:p>
+    <w:p>
+      <w:pPr>
+        <w:pStyle w:val="Heading2"/>
+        <w:rPr>
+          <w:rFonts w:cstheme="majorHAnsi"/>
+          <w:lang w:val="en-US"/>
+        </w:rPr>
+      </w:pPr>
+      <w:r>
+        <w:rPr>
+          <w:rFonts w:cstheme="majorHAnsi"/>
+          <w:lang w:val="en-US"/>
+        </w:rPr>
+        <w:t>key_aliases</w:t>
+      </w:r>
+      <w:r>
+        <w:rPr>
+          <w:rFonts w:cstheme="majorHAnsi"/>
+          <w:lang w:val="en-US"/>
+        </w:rPr>
+        <w:t xml:space="preserve"> (?)</w:t>
+      </w:r>
+    </w:p>
+    <w:p>
+      <w:pPr>
+        <w:rPr>
+          <w:lang w:val="en-US"/>
+        </w:rPr>
+      </w:pPr>
+      <w:r>
+        <w:rPr>
+          <w:lang w:val="en-US"/>
+        </w:rPr>
+        <w:t>id: Auto-generated ID</w:t>
+      </w:r>
+    </w:p>
+    <w:p>
+      <w:pPr>
+        <w:rPr>
+          <w:lang w:val="en-US"/>
+        </w:rPr>
+      </w:pPr>
+      <w:r>
+        <w:rPr>
+          <w:lang w:val="en-US"/>
+        </w:rPr>
+        <w:t xml:space="preserve">key_id: </w:t>
+      </w:r>
+    </w:p>
+    <w:p>
+      <w:pPr>
+        <w:rPr>
+          <w:lang w:val="en-US"/>
+        </w:rPr>
+      </w:pPr>
+      <w:r>
+        <w:rPr>
+          <w:lang w:val="en-US"/>
+        </w:rPr>
+        <w:t xml:space="preserve">key_root_id: </w:t>
+      </w:r>
+      <w:r>
+        <w:rPr>
+          <w:lang w:val="en-US"/>
+        </w:rPr>
+        <w:t xml:space="preserve">FK to </w:t>
+      </w:r>
+      <w:r>
+        <w:rPr>
+          <w:b/>
+          <w:bCs/>
+          <w:lang w:val="en-US"/>
+        </w:rPr>
+        <w:t>key_roots</w:t>
+      </w:r>
+      <w:r>
+        <w:rPr>
+          <w:lang w:val="en-US"/>
+        </w:rPr>
+        <w:t>(id)</w:t>
+      </w:r>
+    </w:p>
+    <w:p>
+      <w:pPr>
+        <w:pStyle w:val="Heading2"/>
+        <w:rPr>
+          <w:rFonts w:cstheme="majorHAnsi"/>
+          <w:lang w:val="en-US"/>
+        </w:rPr>
+      </w:pPr>
+      <w:r>
+        <w:rPr>
+          <w:rFonts w:cstheme="majorHAnsi"/>
+          <w:lang w:val="en-US"/>
+        </w:rPr>
+        <w:t>sports_property</w:t>
+      </w:r>
+      <w:r>
+        <w:rPr>
+          <w:rFonts w:cstheme="majorHAnsi"/>
+          <w:lang w:val="en-US"/>
+        </w:rPr>
+        <w:t xml:space="preserve"> (?)</w:t>
+      </w:r>
+    </w:p>
+    <w:p>
+      <w:pPr>
+        <w:rPr>
+          <w:lang w:val="en-US"/>
+        </w:rPr>
+      </w:pPr>
+      <w:r>
+        <w:rPr>
+          <w:lang w:val="en-US"/>
+        </w:rPr>
+        <w:t xml:space="preserve">id: </w:t>
+      </w:r>
+      <w:r>
+        <w:rPr>
+          <w:lang w:val="en-US"/>
+        </w:rPr>
+        <w:t>Auto-generated ID</w:t>
+      </w:r>
+    </w:p>
+    <w:p>
+      <w:pPr>
+        <w:rPr>
+          <w:lang w:val="en-US"/>
+        </w:rPr>
+      </w:pPr>
+      <w:r>
+        <w:rPr>
+          <w:lang w:val="en-US"/>
+        </w:rPr>
+        <w:t>sports_property_type:</w:t>
+      </w:r>
+    </w:p>
+    <w:p>
+      <w:pPr>
+        <w:rPr>
+          <w:lang w:val="en-US"/>
+        </w:rPr>
+      </w:pPr>
+      <w:r>
+        <w:rPr>
+          <w:lang w:val="en-US"/>
+        </w:rPr>
+        <w:t>sports_property_id:</w:t>
+      </w:r>
+    </w:p>
+    <w:p>
+      <w:pPr>
+        <w:rPr>
+          <w:lang w:val="en-US"/>
+        </w:rPr>
+      </w:pPr>
+      <w:r>
+        <w:rPr>
+          <w:lang w:val="en-US"/>
+        </w:rPr>
+        <w:t>formal_name:</w:t>
+      </w:r>
+    </w:p>
+    <w:p>
+      <w:pPr>
+        <w:rPr>
+          <w:lang w:val="en-US"/>
+        </w:rPr>
+      </w:pPr>
+      <w:r>
+        <w:rPr>
+          <w:lang w:val="en-US"/>
+        </w:rPr>
+        <w:t xml:space="preserve">value: </w:t>
+      </w:r>
+    </w:p>
+    <w:p>
+      <w:pPr>
+        <w:pStyle w:val="Heading1"/>
+        <w:rPr>
+          <w:lang w:val="en-US"/>
+        </w:rPr>
+      </w:pPr>
+      <w:r>
+        <w:rPr>
+          <w:lang w:val="en-US"/>
+        </w:rPr>
+        <w:t xml:space="preserve">Location </w:t>
+      </w:r>
+      <w:r>
+        <w:rPr>
+          <w:lang w:val="en-US"/>
+        </w:rPr>
+        <w:t>Relations</w:t>
+      </w:r>
+    </w:p>
+    <w:p>
+      <w:pPr>
+        <w:pStyle w:val="Heading2"/>
+        <w:rPr>
+          <w:lang w:val="en-US"/>
+        </w:rPr>
+      </w:pPr>
+      <w:r>
+        <w:rPr>
+          <w:lang w:val="en-US"/>
+        </w:rPr>
+        <w:t>locations</w:t>
+      </w:r>
+    </w:p>
+    <w:p>
+      <w:pPr>
+        <w:rPr>
+          <w:lang w:val="en-US"/>
+        </w:rPr>
+      </w:pPr>
+      <w:r>
+        <w:rPr>
+          <w:lang w:val="en-US"/>
+        </w:rPr>
+        <w:t>id:</w:t>
+      </w:r>
+      <w:r>
+        <w:rPr>
+          <w:lang w:val="en-US"/>
+        </w:rPr>
+        <w:t xml:space="preserve"> Auto-generated ID referenced by other relations</w:t>
+      </w:r>
+    </w:p>
+    <w:p>
+      <w:pPr>
+        <w:rPr>
+          <w:lang w:val="en-US"/>
+        </w:rPr>
+      </w:pPr>
+      <w:r>
+        <w:rPr>
+          <w:lang w:val="en-US"/>
+        </w:rPr>
+        <w:t>city:</w:t>
+      </w:r>
+      <w:r>
+        <w:rPr>
+          <w:lang w:val="en-US"/>
+        </w:rPr>
+        <w:t xml:space="preserve"> The city of the location</w:t>
+      </w:r>
+    </w:p>
+    <w:p>
+      <w:pPr>
+        <w:rPr>
+          <w:lang w:val="en-US"/>
+        </w:rPr>
+      </w:pPr>
+      <w:r>
+        <w:rPr>
+          <w:lang w:val="en-US"/>
+        </w:rPr>
+        <w:t>state:</w:t>
+      </w:r>
+      <w:r>
+        <w:rPr>
+          <w:lang w:val="en-US"/>
+        </w:rPr>
+        <w:t xml:space="preserve"> </w:t>
+      </w:r>
+      <w:r>
+        <w:rPr>
+          <w:lang w:val="en-US"/>
+        </w:rPr>
+        <w:t>The state/province of the location</w:t>
+      </w:r>
+    </w:p>
+    <w:p>
+      <w:pPr>
+        <w:rPr>
+          <w:lang w:val="en-US"/>
+        </w:rPr>
+      </w:pPr>
+      <w:r>
+        <w:rPr>
+          <w:lang w:val="en-US"/>
+        </w:rPr>
+        <w:lastRenderedPageBreak/>
+        <w:t>area:</w:t>
+      </w:r>
+      <w:r>
+        <w:rPr>
+          <w:lang w:val="en-US"/>
+        </w:rPr>
+        <w:t xml:space="preserve"> </w:t>
+      </w:r>
+      <w:r>
+        <w:rPr>
+          <w:lang w:val="en-US"/>
+        </w:rPr>
+        <w:t>Area name of the location</w:t>
+      </w:r>
+    </w:p>
+    <w:p>
+      <w:pPr>
+        <w:rPr>
+          <w:lang w:val="en-US"/>
+        </w:rPr>
+      </w:pPr>
+      <w:r>
+        <w:rPr>
+          <w:lang w:val="en-US"/>
+        </w:rPr>
+        <w:t>country</w:t>
+      </w:r>
+      <w:r>
+        <w:rPr>
+          <w:lang w:val="en-US"/>
+        </w:rPr>
+        <w:t>:</w:t>
+      </w:r>
+      <w:r>
+        <w:rPr>
+          <w:lang w:val="en-US"/>
+        </w:rPr>
+        <w:t xml:space="preserve"> </w:t>
+      </w:r>
+      <w:r>
+        <w:rPr>
+          <w:lang w:val="en-US"/>
+        </w:rPr>
+        <w:t>Name of the country</w:t>
+      </w:r>
+    </w:p>
+    <w:p>
+      <w:pPr>
+        <w:rPr>
+          <w:lang w:val="en-US"/>
+        </w:rPr>
+      </w:pPr>
+      <w:r>
+        <w:rPr>
+          <w:lang w:val="en-US"/>
+        </w:rPr>
+        <w:t>timezone:</w:t>
+      </w:r>
+      <w:r>
+        <w:rPr>
+          <w:lang w:val="en-US"/>
+        </w:rPr>
+        <w:t xml:space="preserve"> Name of the location’s time zone</w:t>
+      </w:r>
+    </w:p>
+    <w:p>
+      <w:pPr>
+        <w:rPr>
+          <w:lang w:val="en-US"/>
+        </w:rPr>
+      </w:pPr>
+      <w:r>
+        <w:rPr>
+          <w:lang w:val="en-US"/>
+        </w:rPr>
+        <w:t>latitude:</w:t>
+      </w:r>
+      <w:r>
+        <w:rPr>
+          <w:lang w:val="en-US"/>
+        </w:rPr>
+        <w:t xml:space="preserve"> Location’s latitude</w:t>
+      </w:r>
+    </w:p>
+    <w:p>
+      <w:pPr>
+        <w:rPr>
+          <w:lang w:val="en-US"/>
+        </w:rPr>
+      </w:pPr>
+      <w:r>
+        <w:rPr>
+          <w:lang w:val="en-US"/>
+        </w:rPr>
+        <w:t>longitude:</w:t>
+      </w:r>
+      <w:r>
+        <w:rPr>
+          <w:lang w:val="en-US"/>
+        </w:rPr>
+        <w:t xml:space="preserve"> </w:t>
+      </w:r>
+      <w:r>
+        <w:rPr>
+          <w:lang w:val="en-US"/>
+        </w:rPr>
+        <w:t>Location’s longitude</w:t>
+      </w:r>
+    </w:p>
+    <w:p>
+      <w:pPr>
+        <w:rPr>
+          <w:lang w:val="en-US"/>
+        </w:rPr>
+      </w:pPr>
+      <w:r>
+        <w:rPr>
+          <w:lang w:val="en-US"/>
+        </w:rPr>
+        <w:t>country_code:</w:t>
+      </w:r>
+      <w:r>
+        <w:rPr>
+          <w:lang w:val="en-US"/>
+        </w:rPr>
+        <w:t xml:space="preserve"> </w:t>
+      </w:r>
+      <w:r>
+        <w:rPr>
+          <w:lang w:val="en-US"/>
+        </w:rPr>
+        <w:t>Two letter ISO code of the country. For example, za/us/gb</w:t>
+      </w:r>
+    </w:p>
+    <w:p>
+      <w:pPr>
+        <w:pStyle w:val="Heading2"/>
+        <w:rPr>
+          <w:lang w:val="en-US"/>
+        </w:rPr>
+      </w:pPr>
+      <w:r>
+        <w:rPr>
+          <w:lang w:val="en-US"/>
+        </w:rPr>
+        <w:t>sites</w:t>
+      </w:r>
+    </w:p>
+    <w:p>
+      <w:pPr>
+        <w:rPr>
+          <w:lang w:val="en-US"/>
+        </w:rPr>
+      </w:pPr>
+      <w:r>
+        <w:rPr>
+          <w:lang w:val="en-US"/>
+        </w:rPr>
+        <w:t xml:space="preserve">id: </w:t>
+      </w:r>
+      <w:r>
+        <w:rPr>
+          <w:lang w:val="en-US"/>
+        </w:rPr>
+        <w:t>Auto-generated ID referenced by other relations</w:t>
+      </w:r>
+    </w:p>
+    <w:p>
+      <w:pPr>
+        <w:rPr>
+          <w:lang w:val="en-US"/>
+        </w:rPr>
+      </w:pPr>
+      <w:r>
+        <w:rPr>
+          <w:lang w:val="en-US"/>
+        </w:rPr>
+        <w:t>site_key:</w:t>
+      </w:r>
+      <w:r>
+        <w:rPr>
+          <w:lang w:val="en-US"/>
+        </w:rPr>
+        <w:t xml:space="preserve"> </w:t>
+      </w:r>
+      <w:r>
+        <w:rPr>
+          <w:lang w:val="en-US"/>
+        </w:rPr>
+        <w:t>Unique key of the site</w:t>
+      </w:r>
+    </w:p>
+    <w:p>
+      <w:pPr>
+        <w:rPr>
+          <w:lang w:val="en-US"/>
+        </w:rPr>
+      </w:pPr>
+      <w:r>
+        <w:rPr>
+          <w:lang w:val="en-US"/>
+        </w:rPr>
+        <w:t>publisher_id:</w:t>
+      </w:r>
+      <w:r>
+        <w:rPr>
+          <w:lang w:val="en-US"/>
+        </w:rPr>
+        <w:t xml:space="preserve"> FK to </w:t>
+      </w:r>
+      <w:r>
+        <w:rPr>
+          <w:b/>
+          <w:bCs/>
+          <w:lang w:val="en-US"/>
+        </w:rPr>
+        <w:t>publishers</w:t>
+      </w:r>
+      <w:r>
+        <w:rPr>
+          <w:lang w:val="en-US"/>
+        </w:rPr>
+        <w:t>(id)</w:t>
+      </w:r>
+      <w:r>
+        <w:rPr>
+          <w:lang w:val="en-US"/>
+        </w:rPr>
+        <w:t>. (?)</w:t>
+      </w:r>
+    </w:p>
+    <w:p>
+      <w:pPr>
+        <w:rPr>
+          <w:lang w:val="en-US"/>
+        </w:rPr>
+      </w:pPr>
+      <w:r>
+        <w:rPr>
+          <w:lang w:val="en-US"/>
+        </w:rPr>
+        <w:t>location_id</w:t>
+      </w:r>
+      <w:r>
+        <w:rPr>
+          <w:lang w:val="en-US"/>
+        </w:rPr>
+        <w:t>:</w:t>
+      </w:r>
+      <w:r>
+        <w:rPr>
+          <w:lang w:val="en-US"/>
+        </w:rPr>
+        <w:t xml:space="preserve"> FK to </w:t>
+      </w:r>
+      <w:r>
+        <w:rPr>
+          <w:b/>
+          <w:bCs/>
+          <w:lang w:val="en-US"/>
+        </w:rPr>
+        <w:t>locations</w:t>
+      </w:r>
+      <w:r>
+        <w:rPr>
+          <w:lang w:val="en-US"/>
+        </w:rPr>
+        <w:t>(id) of the site’s location</w:t>
+      </w:r>
+    </w:p>
+    <w:p>
+      <w:pPr>
+        <w:rPr>
+          <w:rFonts w:asciiTheme="majorHAnsi" w:eastAsiaTheme="majorEastAsia" w:hAnsiTheme="majorHAnsi" w:cstheme="majorBidi"/>
+          <w:color w:val="2F5496" w:themeColor="accent1" w:themeShade="BF"/>
+          <w:sz w:val="26"/>
+          <w:szCs w:val="26"/>
+          <w:lang w:val="en-US"/>
+        </w:rPr>
+      </w:pPr>
+    </w:p>
+    <w:p>
+      <w:pPr>
+        <w:pStyle w:val="Heading2"/>
+        <w:rPr>
+          <w:lang w:val="en-US"/>
+        </w:rPr>
+      </w:pPr>
+      <w:r>
+        <w:rPr>
+          <w:lang w:val="en-US"/>
+        </w:rPr>
+        <w:t>addresses</w:t>
+      </w:r>
+    </w:p>
+    <w:p>
+      <w:pPr>
+        <w:rPr>
+          <w:lang w:val="en-US"/>
+        </w:rPr>
+      </w:pPr>
+      <w:r>
+        <w:rPr>
+          <w:lang w:val="en-US"/>
+        </w:rPr>
+        <w:t>id: Auto-generated ID</w:t>
+      </w:r>
+    </w:p>
+    <w:p>
+      <w:pPr>
+        <w:rPr>
+          <w:lang w:val="en-US"/>
+        </w:rPr>
+      </w:pPr>
+      <w:r>
+        <w:rPr>
+          <w:lang w:val="en-US"/>
+        </w:rPr>
+        <w:t xml:space="preserve">location_id: FK to </w:t>
+      </w:r>
+      <w:r>
+        <w:rPr>
+          <w:b/>
+          <w:bCs/>
+          <w:lang w:val="en-US"/>
+        </w:rPr>
+        <w:t>locations</w:t>
+      </w:r>
+      <w:r>
+        <w:rPr>
+          <w:lang w:val="en-US"/>
+        </w:rPr>
+        <w:t>(id)</w:t>
+      </w:r>
+    </w:p>
+    <w:p>
+      <w:pPr>
+        <w:rPr>
+          <w:lang w:val="en-US"/>
+        </w:rPr>
+      </w:pPr>
+      <w:r>
+        <w:rPr>
+          <w:lang w:val="en-US"/>
+        </w:rPr>
+        <w:t xml:space="preserve">language: </w:t>
+      </w:r>
+      <w:r>
+        <w:rPr>
+          <w:lang w:val="en-US"/>
+        </w:rPr>
+        <w:t>Language in which to display address information</w:t>
+      </w:r>
+    </w:p>
+    <w:p>
+      <w:pPr>
+        <w:rPr>
+          <w:lang w:val="en-US"/>
+        </w:rPr>
+      </w:pPr>
+      <w:r>
+        <w:rPr>
+          <w:lang w:val="en-US"/>
+        </w:rPr>
+        <w:t>suite: Suite of the address</w:t>
+      </w:r>
+    </w:p>
+    <w:p>
+      <w:pPr>
+        <w:rPr>
+          <w:lang w:val="en-US"/>
+        </w:rPr>
+      </w:pPr>
+      <w:r>
+        <w:rPr>
+          <w:lang w:val="en-US"/>
+        </w:rPr>
+        <w:t>floor: Floor number of the address</w:t>
+      </w:r>
+    </w:p>
+    <w:p>
+      <w:pPr>
+        <w:rPr>
+          <w:lang w:val="en-US"/>
+        </w:rPr>
+      </w:pPr>
+      <w:r>
+        <w:rPr>
+          <w:lang w:val="en-US"/>
+        </w:rPr>
+        <w:t>building: Building number of the address</w:t>
+      </w:r>
+    </w:p>
+    <w:p>
+      <w:pPr>
+        <w:rPr>
+          <w:lang w:val="en-US"/>
+        </w:rPr>
+      </w:pPr>
+      <w:r>
+        <w:rPr>
+          <w:lang w:val="en-US"/>
+        </w:rPr>
+        <w:t>street_number:</w:t>
+      </w:r>
+      <w:r>
+        <w:rPr>
+          <w:lang w:val="en-US"/>
+        </w:rPr>
+        <w:t xml:space="preserve"> Number of the street</w:t>
+      </w:r>
+    </w:p>
+    <w:p>
+      <w:pPr>
+        <w:rPr>
+          <w:lang w:val="en-US"/>
+        </w:rPr>
+      </w:pPr>
+      <w:r>
+        <w:rPr>
+          <w:lang w:val="en-US"/>
+        </w:rPr>
+        <w:t>street_prefix</w:t>
+      </w:r>
+      <w:r>
+        <w:rPr>
+          <w:lang w:val="en-US"/>
+        </w:rPr>
+        <w:t>: Prefix of the street. For example, rue, calle de</w:t>
+      </w:r>
+      <w:r>
+        <w:rPr>
+          <w:lang w:val="en-US"/>
+        </w:rPr>
+        <w:t>, etc.</w:t>
+      </w:r>
+    </w:p>
+    <w:p>
+      <w:pPr>
+        <w:rPr>
+          <w:lang w:val="en-US"/>
+        </w:rPr>
+      </w:pPr>
+      <w:r>
+        <w:rPr>
+          <w:lang w:val="en-US"/>
+        </w:rPr>
+        <w:t>street_suffix:</w:t>
+      </w:r>
+      <w:r>
+        <w:rPr>
+          <w:lang w:val="en-US"/>
+        </w:rPr>
+        <w:t xml:space="preserve"> Suffix of the street. For example, street, avenue, boulevard </w:t>
+      </w:r>
+    </w:p>
+    <w:p>
+      <w:pPr>
+        <w:rPr>
+          <w:lang w:val="en-US"/>
+        </w:rPr>
+      </w:pPr>
+      <w:r>
+        <w:rPr>
+          <w:lang w:val="en-US"/>
+        </w:rPr>
+        <w:t>neighborhood: neighborhood of the address</w:t>
+      </w:r>
+    </w:p>
+    <w:p>
+      <w:pPr>
+        <w:rPr>
+          <w:lang w:val="en-US"/>
+        </w:rPr>
+      </w:pPr>
+      <w:r>
+        <w:rPr>
+          <w:lang w:val="en-US"/>
+        </w:rPr>
+        <w:t xml:space="preserve">district: </w:t>
+      </w:r>
+      <w:r>
+        <w:rPr>
+          <w:lang w:val="en-US"/>
+        </w:rPr>
+        <w:t>The district</w:t>
+      </w:r>
+    </w:p>
+    <w:p>
+      <w:pPr>
+        <w:rPr>
+          <w:lang w:val="en-US"/>
+        </w:rPr>
+      </w:pPr>
+      <w:r>
+        <w:rPr>
+          <w:lang w:val="en-US"/>
+        </w:rPr>
+        <w:t>locality:</w:t>
+      </w:r>
+      <w:r>
+        <w:rPr>
+          <w:lang w:val="en-US"/>
+        </w:rPr>
+        <w:t xml:space="preserve"> </w:t>
+      </w:r>
+      <w:r>
+        <w:rPr>
+          <w:lang w:val="en-US"/>
+        </w:rPr>
+        <w:t>The locality</w:t>
+      </w:r>
+    </w:p>
+    <w:p>
+      <w:pPr>
+        <w:rPr>
+          <w:lang w:val="en-US"/>
+        </w:rPr>
+      </w:pPr>
+      <w:r>
+        <w:rPr>
+          <w:lang w:val="en-US"/>
+        </w:rPr>
+        <w:t>county:</w:t>
+      </w:r>
+      <w:r>
+        <w:rPr>
+          <w:lang w:val="en-US"/>
+        </w:rPr>
+        <w:t xml:space="preserve"> </w:t>
+      </w:r>
+      <w:r>
+        <w:rPr>
+          <w:lang w:val="en-US"/>
+        </w:rPr>
+        <w:t xml:space="preserve">The </w:t>
+      </w:r>
+      <w:r>
+        <w:rPr>
+          <w:lang w:val="en-US"/>
+        </w:rPr>
+        <w:t>county</w:t>
+      </w:r>
+    </w:p>
+    <w:p>
+      <w:pPr>
+        <w:ind w:left="720" w:hanging="720"/>
+        <w:rPr>
+          <w:lang w:val="en-US"/>
+        </w:rPr>
+      </w:pPr>
+      <w:r>
+        <w:rPr>
+          <w:lang w:val="en-US"/>
+        </w:rPr>
+        <w:t>region:</w:t>
+      </w:r>
+      <w:r>
+        <w:rPr>
+          <w:lang w:val="en-US"/>
+        </w:rPr>
+        <w:t xml:space="preserve"> </w:t>
+      </w:r>
+      <w:r>
+        <w:rPr>
+          <w:lang w:val="en-US"/>
+        </w:rPr>
+        <w:t>The region</w:t>
+      </w:r>
+    </w:p>
+    <w:p>
+      <w:pPr>
+        <w:rPr>
+          <w:lang w:val="en-US"/>
+        </w:rPr>
+      </w:pPr>
+      <w:r>
+        <w:rPr>
+          <w:lang w:val="en-US"/>
+        </w:rPr>
+        <w:t>postal_code:</w:t>
+      </w:r>
+      <w:r>
+        <w:rPr>
+          <w:lang w:val="en-US"/>
+        </w:rPr>
+        <w:t xml:space="preserve"> </w:t>
+      </w:r>
+      <w:r>
+        <w:rPr>
+          <w:lang w:val="en-US"/>
+        </w:rPr>
+        <w:t>The postal code</w:t>
+      </w:r>
+    </w:p>
+    <w:p>
+      <w:pPr>
+        <w:rPr>
+          <w:lang w:val="en-US"/>
+        </w:rPr>
+      </w:pPr>
+      <w:r>
+        <w:rPr>
+          <w:lang w:val="en-US"/>
+        </w:rPr>
+        <w:t>country: Two letter ISO</w:t>
+      </w:r>
+      <w:r>
+        <w:rPr>
+          <w:lang w:val="en-US"/>
+        </w:rPr>
+        <w:t xml:space="preserve"> country</w:t>
+      </w:r>
+      <w:r>
+        <w:rPr>
+          <w:lang w:val="en-US"/>
+        </w:rPr>
+        <w:t xml:space="preserve"> code</w:t>
+      </w:r>
+    </w:p>
+    <w:p>
+      <w:pPr>
+        <w:rPr>
+          <w:lang w:val="en-US"/>
+        </w:rPr>
+      </w:pPr>
     </w:p>
     <w:sectPr>
       <w:footerReference w:type="default" r:id="rId16"/>
@@ -5942,7 +7390,7 @@
   <w:style w:type="paragraph" w:default="1" w:styleId="Normal">
     <w:name w:val="Normal"/>
     <w:qFormat/>
-    <w:rsid w:val="00234BA9"/>
+    <w:rsid w:val="00277D85"/>
   </w:style>
   <w:style w:type="paragraph" w:styleId="Heading1">
     <w:name w:val="heading 1"/>
@@ -6065,7 +7513,6 @@
     <w:name w:val="Normal (Web)"/>
     <w:basedOn w:val="Normal"/>
     <w:uiPriority w:val="99"/>
-    <w:semiHidden/>
     <w:unhideWhenUsed/>
     <w:rsid w:val="00EE43B4"/>
     <w:pPr>
@@ -6292,67 +7739,15 @@
         <a:srgbClr val="954F72"/>
       </a:folHlink>
     </a:clrScheme>
-    <a:fontScheme name="Office">
+    <a:fontScheme name="Arial">
       <a:majorFont>
-        <a:latin typeface="Calibri Light" panose="020F0302020204030204"/>
+        <a:latin typeface="Arial" panose="020B0604020202020204"/>
         <a:ea typeface=""/>
         <a:cs typeface=""/>
-        <a:font script="Jpan" typeface="游ゴシック Light"/>
-        <a:font script="Hang" typeface="맑은 고딕"/>
-        <a:font script="Hans" typeface="等线 Light"/>
-        <a:font script="Hant" typeface="新細明體"/>
-        <a:font script="Arab" typeface="Times New Roman"/>
-        <a:font script="Hebr" typeface="Times New Roman"/>
-        <a:font script="Thai" typeface="Angsana New"/>
-        <a:font script="Ethi" typeface="Nyala"/>
-        <a:font script="Beng" typeface="Vrinda"/>
-        <a:font script="Gujr" typeface="Shruti"/>
-        <a:font script="Khmr" typeface="MoolBoran"/>
-        <a:font script="Knda" typeface="Tunga"/>
-        <a:font script="Guru" typeface="Raavi"/>
-        <a:font script="Cans" typeface="Euphemia"/>
-        <a:font script="Cher" typeface="Plantagenet Cherokee"/>
-        <a:font script="Yiii" typeface="Microsoft Yi Baiti"/>
-        <a:font script="Tibt" typeface="Microsoft Himalaya"/>
-        <a:font script="Thaa" typeface="MV Boli"/>
-        <a:font script="Deva" typeface="Mangal"/>
-        <a:font script="Telu" typeface="Gautami"/>
-        <a:font script="Taml" typeface="Latha"/>
-        <a:font script="Syrc" typeface="Estrangelo Edessa"/>
-        <a:font script="Orya" typeface="Kalinga"/>
-        <a:font script="Mlym" typeface="Kartika"/>
-        <a:font script="Laoo" typeface="DokChampa"/>
-        <a:font script="Sinh" typeface="Iskoola Pota"/>
-        <a:font script="Mong" typeface="Mongolian Baiti"/>
-        <a:font script="Viet" typeface="Times New Roman"/>
-        <a:font script="Uigh" typeface="Microsoft Uighur"/>
-        <a:font script="Geor" typeface="Sylfaen"/>
-        <a:font script="Armn" typeface="Arial"/>
-        <a:font script="Bugi" typeface="Leelawadee UI"/>
-        <a:font script="Bopo" typeface="Microsoft JhengHei"/>
-        <a:font script="Java" typeface="Javanese Text"/>
-        <a:font script="Lisu" typeface="Segoe UI"/>
-        <a:font script="Mymr" typeface="Myanmar Text"/>
-        <a:font script="Nkoo" typeface="Ebrima"/>
-        <a:font script="Olck" typeface="Nirmala UI"/>
-        <a:font script="Osma" typeface="Ebrima"/>
-        <a:font script="Phag" typeface="Phagspa"/>
-        <a:font script="Syrn" typeface="Estrangelo Edessa"/>
-        <a:font script="Syrj" typeface="Estrangelo Edessa"/>
-        <a:font script="Syre" typeface="Estrangelo Edessa"/>
-        <a:font script="Sora" typeface="Nirmala UI"/>
-        <a:font script="Tale" typeface="Microsoft Tai Le"/>
-        <a:font script="Talu" typeface="Microsoft New Tai Lue"/>
-        <a:font script="Tfng" typeface="Ebrima"/>
-      </a:majorFont>
-      <a:minorFont>
-        <a:latin typeface="Calibri" panose="020F0502020204030204"/>
-        <a:ea typeface=""/>
-        <a:cs typeface=""/>
-        <a:font script="Jpan" typeface="游明朝"/>
-        <a:font script="Hang" typeface="맑은 고딕"/>
-        <a:font script="Hans" typeface="等线"/>
-        <a:font script="Hant" typeface="新細明體"/>
+        <a:font script="Jpan" typeface="ＭＳ Ｐゴシック"/>
+        <a:font script="Hang" typeface="굴림"/>
+        <a:font script="Hans" typeface="黑体"/>
+        <a:font script="Hant" typeface="微軟正黑體"/>
         <a:font script="Arab" typeface="Arial"/>
         <a:font script="Hebr" typeface="Arial"/>
         <a:font script="Thai" typeface="Cordia New"/>
@@ -6379,23 +7774,41 @@
         <a:font script="Viet" typeface="Arial"/>
         <a:font script="Uigh" typeface="Microsoft Uighur"/>
         <a:font script="Geor" typeface="Sylfaen"/>
-        <a:font script="Armn" typeface="Arial"/>
-        <a:font script="Bugi" typeface="Leelawadee UI"/>
-        <a:font script="Bopo" typeface="Microsoft JhengHei"/>
-        <a:font script="Java" typeface="Javanese Text"/>
-        <a:font script="Lisu" typeface="Segoe UI"/>
-        <a:font script="Mymr" typeface="Myanmar Text"/>
-        <a:font script="Nkoo" typeface="Ebrima"/>
-        <a:font script="Olck" typeface="Nirmala UI"/>
-        <a:font script="Osma" typeface="Ebrima"/>
-        <a:font script="Phag" typeface="Phagspa"/>
-        <a:font script="Syrn" typeface="Estrangelo Edessa"/>
-        <a:font script="Syrj" typeface="Estrangelo Edessa"/>
-        <a:font script="Syre" typeface="Estrangelo Edessa"/>
-        <a:font script="Sora" typeface="Nirmala UI"/>
-        <a:font script="Tale" typeface="Microsoft Tai Le"/>
-        <a:font script="Talu" typeface="Microsoft New Tai Lue"/>
-        <a:font script="Tfng" typeface="Ebrima"/>
+      </a:majorFont>
+      <a:minorFont>
+        <a:latin typeface="Arial" panose="020B0604020202020204"/>
+        <a:ea typeface=""/>
+        <a:cs typeface=""/>
+        <a:font script="Jpan" typeface="ＭＳ Ｐゴシック"/>
+        <a:font script="Hang" typeface="굴림"/>
+        <a:font script="Hans" typeface="黑体"/>
+        <a:font script="Hant" typeface="微軟正黑體"/>
+        <a:font script="Arab" typeface="Arial"/>
+        <a:font script="Hebr" typeface="Arial"/>
+        <a:font script="Thai" typeface="Cordia New"/>
+        <a:font script="Ethi" typeface="Nyala"/>
+        <a:font script="Beng" typeface="Vrinda"/>
+        <a:font script="Gujr" typeface="Shruti"/>
+        <a:font script="Khmr" typeface="DaunPenh"/>
+        <a:font script="Knda" typeface="Tunga"/>
+        <a:font script="Guru" typeface="Raavi"/>
+        <a:font script="Cans" typeface="Euphemia"/>
+        <a:font script="Cher" typeface="Plantagenet Cherokee"/>
+        <a:font script="Yiii" typeface="Microsoft Yi Baiti"/>
+        <a:font script="Tibt" typeface="Microsoft Himalaya"/>
+        <a:font script="Thaa" typeface="MV Boli"/>
+        <a:font script="Deva" typeface="Mangal"/>
+        <a:font script="Telu" typeface="Gautami"/>
+        <a:font script="Taml" typeface="Latha"/>
+        <a:font script="Syrc" typeface="Estrangelo Edessa"/>
+        <a:font script="Orya" typeface="Kalinga"/>
+        <a:font script="Mlym" typeface="Kartika"/>
+        <a:font script="Laoo" typeface="DokChampa"/>
+        <a:font script="Sinh" typeface="Iskoola Pota"/>
+        <a:font script="Mong" typeface="Mongolian Baiti"/>
+        <a:font script="Viet" typeface="Arial"/>
+        <a:font script="Uigh" typeface="Microsoft Uighur"/>
+        <a:font script="Geor" typeface="Sylfaen"/>
       </a:minorFont>
     </a:fontScheme>
     <a:fmtScheme name="Office">

</xml_diff>

<commit_message>
Added tournament implementation explanation
</commit_message>
<xml_diff>
--- a/sportsDB29_Base_Relations_Doc.docx
+++ b/sportsDB29_Base_Relations_Doc.docx
@@ -93,7 +93,7 @@
             </w:rPr>
             <w:fldChar w:fldCharType="separate"/>
           </w:r>
-          <w:hyperlink w:anchor="_Toc104412258" w:history="1">
+          <w:hyperlink w:anchor="_Toc104812562" w:history="1">
             <w:r>
               <w:rPr>
                 <w:rStyle w:val="Hyperlink"/>
@@ -122,7 +122,7 @@
                 <w:noProof/>
                 <w:webHidden/>
               </w:rPr>
-              <w:instrText xml:space="preserve"> PAGEREF _Toc104412258 \h </w:instrText>
+              <w:instrText xml:space="preserve"> PAGEREF _Toc104812562 \h </w:instrText>
             </w:r>
             <w:r>
               <w:rPr>
@@ -142,7 +142,7 @@
                 <w:noProof/>
                 <w:webHidden/>
               </w:rPr>
-              <w:t>2</w:t>
+              <w:t>3</w:t>
             </w:r>
             <w:r>
               <w:rPr>
@@ -165,7 +165,7 @@
               <w:lang w:eastAsia="en-ZA"/>
             </w:rPr>
           </w:pPr>
-          <w:hyperlink w:anchor="_Toc104412259" w:history="1">
+          <w:hyperlink w:anchor="_Toc104812563" w:history="1">
             <w:r>
               <w:rPr>
                 <w:rStyle w:val="Hyperlink"/>
@@ -194,7 +194,7 @@
                 <w:noProof/>
                 <w:webHidden/>
               </w:rPr>
-              <w:instrText xml:space="preserve"> PAGEREF _Toc104412259 \h </w:instrText>
+              <w:instrText xml:space="preserve"> PAGEREF _Toc104812563 \h </w:instrText>
             </w:r>
             <w:r>
               <w:rPr>
@@ -237,7 +237,7 @@
               <w:lang w:eastAsia="en-ZA"/>
             </w:rPr>
           </w:pPr>
-          <w:hyperlink w:anchor="_Toc104412260" w:history="1">
+          <w:hyperlink w:anchor="_Toc104812564" w:history="1">
             <w:r>
               <w:rPr>
                 <w:rStyle w:val="Hyperlink"/>
@@ -265,7 +265,7 @@
                 <w:noProof/>
                 <w:webHidden/>
               </w:rPr>
-              <w:instrText xml:space="preserve"> PAGEREF _Toc104412260 \h </w:instrText>
+              <w:instrText xml:space="preserve"> PAGEREF _Toc104812564 \h </w:instrText>
             </w:r>
             <w:r>
               <w:rPr>
@@ -308,7 +308,7 @@
               <w:lang w:eastAsia="en-ZA"/>
             </w:rPr>
           </w:pPr>
-          <w:hyperlink w:anchor="_Toc104412261" w:history="1">
+          <w:hyperlink w:anchor="_Toc104812565" w:history="1">
             <w:r>
               <w:rPr>
                 <w:rStyle w:val="Hyperlink"/>
@@ -337,7 +337,7 @@
                 <w:noProof/>
                 <w:webHidden/>
               </w:rPr>
-              <w:instrText xml:space="preserve"> PAGEREF _Toc104412261 \h </w:instrText>
+              <w:instrText xml:space="preserve"> PAGEREF _Toc104812565 \h </w:instrText>
             </w:r>
             <w:r>
               <w:rPr>
@@ -357,7 +357,7 @@
                 <w:noProof/>
                 <w:webHidden/>
               </w:rPr>
-              <w:t>3</w:t>
+              <w:t>4</w:t>
             </w:r>
             <w:r>
               <w:rPr>
@@ -380,7 +380,7 @@
               <w:lang w:eastAsia="en-ZA"/>
             </w:rPr>
           </w:pPr>
-          <w:hyperlink w:anchor="_Toc104412262" w:history="1">
+          <w:hyperlink w:anchor="_Toc104812566" w:history="1">
             <w:r>
               <w:rPr>
                 <w:rStyle w:val="Hyperlink"/>
@@ -408,7 +408,7 @@
                 <w:noProof/>
                 <w:webHidden/>
               </w:rPr>
-              <w:instrText xml:space="preserve"> PAGEREF _Toc104412262 \h </w:instrText>
+              <w:instrText xml:space="preserve"> PAGEREF _Toc104812566 \h </w:instrText>
             </w:r>
             <w:r>
               <w:rPr>
@@ -451,7 +451,7 @@
               <w:lang w:eastAsia="en-ZA"/>
             </w:rPr>
           </w:pPr>
-          <w:hyperlink w:anchor="_Toc104412263" w:history="1">
+          <w:hyperlink w:anchor="_Toc104812567" w:history="1">
             <w:r>
               <w:rPr>
                 <w:rStyle w:val="Hyperlink"/>
@@ -479,7 +479,7 @@
                 <w:noProof/>
                 <w:webHidden/>
               </w:rPr>
-              <w:instrText xml:space="preserve"> PAGEREF _Toc104412263 \h </w:instrText>
+              <w:instrText xml:space="preserve"> PAGEREF _Toc104812567 \h </w:instrText>
             </w:r>
             <w:r>
               <w:rPr>
@@ -522,7 +522,7 @@
               <w:lang w:eastAsia="en-ZA"/>
             </w:rPr>
           </w:pPr>
-          <w:hyperlink w:anchor="_Toc104412264" w:history="1">
+          <w:hyperlink w:anchor="_Toc104812568" w:history="1">
             <w:r>
               <w:rPr>
                 <w:rStyle w:val="Hyperlink"/>
@@ -551,7 +551,7 @@
                 <w:noProof/>
                 <w:webHidden/>
               </w:rPr>
-              <w:instrText xml:space="preserve"> PAGEREF _Toc104412264 \h </w:instrText>
+              <w:instrText xml:space="preserve"> PAGEREF _Toc104812568 \h </w:instrText>
             </w:r>
             <w:r>
               <w:rPr>
@@ -594,7 +594,7 @@
               <w:lang w:eastAsia="en-ZA"/>
             </w:rPr>
           </w:pPr>
-          <w:hyperlink w:anchor="_Toc104412265" w:history="1">
+          <w:hyperlink w:anchor="_Toc104812569" w:history="1">
             <w:r>
               <w:rPr>
                 <w:rStyle w:val="Hyperlink"/>
@@ -623,7 +623,7 @@
                 <w:noProof/>
                 <w:webHidden/>
               </w:rPr>
-              <w:instrText xml:space="preserve"> PAGEREF _Toc104412265 \h </w:instrText>
+              <w:instrText xml:space="preserve"> PAGEREF _Toc104812569 \h </w:instrText>
             </w:r>
             <w:r>
               <w:rPr>
@@ -666,7 +666,7 @@
               <w:lang w:eastAsia="en-ZA"/>
             </w:rPr>
           </w:pPr>
-          <w:hyperlink w:anchor="_Toc104412266" w:history="1">
+          <w:hyperlink w:anchor="_Toc104812570" w:history="1">
             <w:r>
               <w:rPr>
                 <w:rStyle w:val="Hyperlink"/>
@@ -695,7 +695,7 @@
                 <w:noProof/>
                 <w:webHidden/>
               </w:rPr>
-              <w:instrText xml:space="preserve"> PAGEREF _Toc104412266 \h </w:instrText>
+              <w:instrText xml:space="preserve"> PAGEREF _Toc104812570 \h </w:instrText>
             </w:r>
             <w:r>
               <w:rPr>
@@ -738,7 +738,7 @@
               <w:lang w:eastAsia="en-ZA"/>
             </w:rPr>
           </w:pPr>
-          <w:hyperlink w:anchor="_Toc104412267" w:history="1">
+          <w:hyperlink w:anchor="_Toc104812571" w:history="1">
             <w:r>
               <w:rPr>
                 <w:rStyle w:val="Hyperlink"/>
@@ -767,7 +767,7 @@
                 <w:noProof/>
                 <w:webHidden/>
               </w:rPr>
-              <w:instrText xml:space="preserve"> PAGEREF _Toc104412267 \h </w:instrText>
+              <w:instrText xml:space="preserve"> PAGEREF _Toc104812571 \h </w:instrText>
             </w:r>
             <w:r>
               <w:rPr>
@@ -810,7 +810,7 @@
               <w:lang w:eastAsia="en-ZA"/>
             </w:rPr>
           </w:pPr>
-          <w:hyperlink w:anchor="_Toc104412268" w:history="1">
+          <w:hyperlink w:anchor="_Toc104812572" w:history="1">
             <w:r>
               <w:rPr>
                 <w:rStyle w:val="Hyperlink"/>
@@ -839,7 +839,7 @@
                 <w:noProof/>
                 <w:webHidden/>
               </w:rPr>
-              <w:instrText xml:space="preserve"> PAGEREF _Toc104412268 \h </w:instrText>
+              <w:instrText xml:space="preserve"> PAGEREF _Toc104812572 \h </w:instrText>
             </w:r>
             <w:r>
               <w:rPr>
@@ -882,7 +882,7 @@
               <w:lang w:eastAsia="en-ZA"/>
             </w:rPr>
           </w:pPr>
-          <w:hyperlink w:anchor="_Toc104412269" w:history="1">
+          <w:hyperlink w:anchor="_Toc104812573" w:history="1">
             <w:r>
               <w:rPr>
                 <w:rStyle w:val="Hyperlink"/>
@@ -911,7 +911,7 @@
                 <w:noProof/>
                 <w:webHidden/>
               </w:rPr>
-              <w:instrText xml:space="preserve"> PAGEREF _Toc104412269 \h </w:instrText>
+              <w:instrText xml:space="preserve"> PAGEREF _Toc104812573 \h </w:instrText>
             </w:r>
             <w:r>
               <w:rPr>
@@ -954,7 +954,7 @@
               <w:lang w:eastAsia="en-ZA"/>
             </w:rPr>
           </w:pPr>
-          <w:hyperlink w:anchor="_Toc104412270" w:history="1">
+          <w:hyperlink w:anchor="_Toc104812574" w:history="1">
             <w:r>
               <w:rPr>
                 <w:rStyle w:val="Hyperlink"/>
@@ -983,7 +983,7 @@
                 <w:noProof/>
                 <w:webHidden/>
               </w:rPr>
-              <w:instrText xml:space="preserve"> PAGEREF _Toc104412270 \h </w:instrText>
+              <w:instrText xml:space="preserve"> PAGEREF _Toc104812574 \h </w:instrText>
             </w:r>
             <w:r>
               <w:rPr>
@@ -1026,7 +1026,7 @@
               <w:lang w:eastAsia="en-ZA"/>
             </w:rPr>
           </w:pPr>
-          <w:hyperlink w:anchor="_Toc104412271" w:history="1">
+          <w:hyperlink w:anchor="_Toc104812575" w:history="1">
             <w:r>
               <w:rPr>
                 <w:rStyle w:val="Hyperlink"/>
@@ -1055,7 +1055,7 @@
                 <w:noProof/>
                 <w:webHidden/>
               </w:rPr>
-              <w:instrText xml:space="preserve"> PAGEREF _Toc104412271 \h </w:instrText>
+              <w:instrText xml:space="preserve"> PAGEREF _Toc104812575 \h </w:instrText>
             </w:r>
             <w:r>
               <w:rPr>
@@ -1098,7 +1098,7 @@
               <w:lang w:eastAsia="en-ZA"/>
             </w:rPr>
           </w:pPr>
-          <w:hyperlink w:anchor="_Toc104412272" w:history="1">
+          <w:hyperlink w:anchor="_Toc104812576" w:history="1">
             <w:r>
               <w:rPr>
                 <w:rStyle w:val="Hyperlink"/>
@@ -1127,7 +1127,7 @@
                 <w:noProof/>
                 <w:webHidden/>
               </w:rPr>
-              <w:instrText xml:space="preserve"> PAGEREF _Toc104412272 \h </w:instrText>
+              <w:instrText xml:space="preserve"> PAGEREF _Toc104812576 \h </w:instrText>
             </w:r>
             <w:r>
               <w:rPr>
@@ -1170,7 +1170,7 @@
               <w:lang w:eastAsia="en-ZA"/>
             </w:rPr>
           </w:pPr>
-          <w:hyperlink w:anchor="_Toc104412273" w:history="1">
+          <w:hyperlink w:anchor="_Toc104812577" w:history="1">
             <w:r>
               <w:rPr>
                 <w:rStyle w:val="Hyperlink"/>
@@ -1199,7 +1199,7 @@
                 <w:noProof/>
                 <w:webHidden/>
               </w:rPr>
-              <w:instrText xml:space="preserve"> PAGEREF _Toc104412273 \h </w:instrText>
+              <w:instrText xml:space="preserve"> PAGEREF _Toc104812577 \h </w:instrText>
             </w:r>
             <w:r>
               <w:rPr>
@@ -1242,7 +1242,7 @@
               <w:lang w:eastAsia="en-ZA"/>
             </w:rPr>
           </w:pPr>
-          <w:hyperlink w:anchor="_Toc104412274" w:history="1">
+          <w:hyperlink w:anchor="_Toc104812578" w:history="1">
             <w:r>
               <w:rPr>
                 <w:rStyle w:val="Hyperlink"/>
@@ -1271,7 +1271,7 @@
                 <w:noProof/>
                 <w:webHidden/>
               </w:rPr>
-              <w:instrText xml:space="preserve"> PAGEREF _Toc104412274 \h </w:instrText>
+              <w:instrText xml:space="preserve"> PAGEREF _Toc104812578 \h </w:instrText>
             </w:r>
             <w:r>
               <w:rPr>
@@ -1314,7 +1314,7 @@
               <w:lang w:eastAsia="en-ZA"/>
             </w:rPr>
           </w:pPr>
-          <w:hyperlink w:anchor="_Toc104412275" w:history="1">
+          <w:hyperlink w:anchor="_Toc104812579" w:history="1">
             <w:r>
               <w:rPr>
                 <w:rStyle w:val="Hyperlink"/>
@@ -1343,7 +1343,7 @@
                 <w:noProof/>
                 <w:webHidden/>
               </w:rPr>
-              <w:instrText xml:space="preserve"> PAGEREF _Toc104412275 \h </w:instrText>
+              <w:instrText xml:space="preserve"> PAGEREF _Toc104812579 \h </w:instrText>
             </w:r>
             <w:r>
               <w:rPr>
@@ -1386,7 +1386,7 @@
               <w:lang w:eastAsia="en-ZA"/>
             </w:rPr>
           </w:pPr>
-          <w:hyperlink w:anchor="_Toc104412276" w:history="1">
+          <w:hyperlink w:anchor="_Toc104812580" w:history="1">
             <w:r>
               <w:rPr>
                 <w:rStyle w:val="Hyperlink"/>
@@ -1415,7 +1415,7 @@
                 <w:noProof/>
                 <w:webHidden/>
               </w:rPr>
-              <w:instrText xml:space="preserve"> PAGEREF _Toc104412276 \h </w:instrText>
+              <w:instrText xml:space="preserve"> PAGEREF _Toc104812580 \h </w:instrText>
             </w:r>
             <w:r>
               <w:rPr>
@@ -1458,7 +1458,7 @@
               <w:lang w:eastAsia="en-ZA"/>
             </w:rPr>
           </w:pPr>
-          <w:hyperlink w:anchor="_Toc104412277" w:history="1">
+          <w:hyperlink w:anchor="_Toc104812581" w:history="1">
             <w:r>
               <w:rPr>
                 <w:rStyle w:val="Hyperlink"/>
@@ -1487,7 +1487,7 @@
                 <w:noProof/>
                 <w:webHidden/>
               </w:rPr>
-              <w:instrText xml:space="preserve"> PAGEREF _Toc104412277 \h </w:instrText>
+              <w:instrText xml:space="preserve"> PAGEREF _Toc104812581 \h </w:instrText>
             </w:r>
             <w:r>
               <w:rPr>
@@ -1530,7 +1530,7 @@
               <w:lang w:eastAsia="en-ZA"/>
             </w:rPr>
           </w:pPr>
-          <w:hyperlink w:anchor="_Toc104412278" w:history="1">
+          <w:hyperlink w:anchor="_Toc104812582" w:history="1">
             <w:r>
               <w:rPr>
                 <w:rStyle w:val="Hyperlink"/>
@@ -1559,7 +1559,7 @@
                 <w:noProof/>
                 <w:webHidden/>
               </w:rPr>
-              <w:instrText xml:space="preserve"> PAGEREF _Toc104412278 \h </w:instrText>
+              <w:instrText xml:space="preserve"> PAGEREF _Toc104812582 \h </w:instrText>
             </w:r>
             <w:r>
               <w:rPr>
@@ -1602,7 +1602,7 @@
               <w:lang w:eastAsia="en-ZA"/>
             </w:rPr>
           </w:pPr>
-          <w:hyperlink w:anchor="_Toc104412279" w:history="1">
+          <w:hyperlink w:anchor="_Toc104812583" w:history="1">
             <w:r>
               <w:rPr>
                 <w:rStyle w:val="Hyperlink"/>
@@ -1631,7 +1631,7 @@
                 <w:noProof/>
                 <w:webHidden/>
               </w:rPr>
-              <w:instrText xml:space="preserve"> PAGEREF _Toc104412279 \h </w:instrText>
+              <w:instrText xml:space="preserve"> PAGEREF _Toc104812583 \h </w:instrText>
             </w:r>
             <w:r>
               <w:rPr>
@@ -1674,7 +1674,7 @@
               <w:lang w:eastAsia="en-ZA"/>
             </w:rPr>
           </w:pPr>
-          <w:hyperlink w:anchor="_Toc104412280" w:history="1">
+          <w:hyperlink w:anchor="_Toc104812584" w:history="1">
             <w:r>
               <w:rPr>
                 <w:rStyle w:val="Hyperlink"/>
@@ -1703,7 +1703,7 @@
                 <w:noProof/>
                 <w:webHidden/>
               </w:rPr>
-              <w:instrText xml:space="preserve"> PAGEREF _Toc104412280 \h </w:instrText>
+              <w:instrText xml:space="preserve"> PAGEREF _Toc104812584 \h </w:instrText>
             </w:r>
             <w:r>
               <w:rPr>
@@ -1746,7 +1746,7 @@
               <w:lang w:eastAsia="en-ZA"/>
             </w:rPr>
           </w:pPr>
-          <w:hyperlink w:anchor="_Toc104412281" w:history="1">
+          <w:hyperlink w:anchor="_Toc104812585" w:history="1">
             <w:r>
               <w:rPr>
                 <w:rStyle w:val="Hyperlink"/>
@@ -1783,7 +1783,7 @@
                 <w:noProof/>
                 <w:webHidden/>
               </w:rPr>
-              <w:instrText xml:space="preserve"> PAGEREF _Toc104412281 \h </w:instrText>
+              <w:instrText xml:space="preserve"> PAGEREF _Toc104812585 \h </w:instrText>
             </w:r>
             <w:r>
               <w:rPr>
@@ -1826,7 +1826,7 @@
               <w:lang w:eastAsia="en-ZA"/>
             </w:rPr>
           </w:pPr>
-          <w:hyperlink w:anchor="_Toc104412282" w:history="1">
+          <w:hyperlink w:anchor="_Toc104812586" w:history="1">
             <w:r>
               <w:rPr>
                 <w:rStyle w:val="Hyperlink"/>
@@ -1854,7 +1854,7 @@
                 <w:noProof/>
                 <w:webHidden/>
               </w:rPr>
-              <w:instrText xml:space="preserve"> PAGEREF _Toc104412282 \h </w:instrText>
+              <w:instrText xml:space="preserve"> PAGEREF _Toc104812586 \h </w:instrText>
             </w:r>
             <w:r>
               <w:rPr>
@@ -1897,7 +1897,7 @@
               <w:lang w:eastAsia="en-ZA"/>
             </w:rPr>
           </w:pPr>
-          <w:hyperlink w:anchor="_Toc104412283" w:history="1">
+          <w:hyperlink w:anchor="_Toc104812587" w:history="1">
             <w:r>
               <w:rPr>
                 <w:rStyle w:val="Hyperlink"/>
@@ -1925,7 +1925,7 @@
                 <w:noProof/>
                 <w:webHidden/>
               </w:rPr>
-              <w:instrText xml:space="preserve"> PAGEREF _Toc104412283 \h </w:instrText>
+              <w:instrText xml:space="preserve"> PAGEREF _Toc104812587 \h </w:instrText>
             </w:r>
             <w:r>
               <w:rPr>
@@ -1968,7 +1968,7 @@
               <w:lang w:eastAsia="en-ZA"/>
             </w:rPr>
           </w:pPr>
-          <w:hyperlink w:anchor="_Toc104412284" w:history="1">
+          <w:hyperlink w:anchor="_Toc104812588" w:history="1">
             <w:r>
               <w:rPr>
                 <w:rStyle w:val="Hyperlink"/>
@@ -1996,7 +1996,7 @@
                 <w:noProof/>
                 <w:webHidden/>
               </w:rPr>
-              <w:instrText xml:space="preserve"> PAGEREF _Toc104412284 \h </w:instrText>
+              <w:instrText xml:space="preserve"> PAGEREF _Toc104812588 \h </w:instrText>
             </w:r>
             <w:r>
               <w:rPr>
@@ -2039,7 +2039,7 @@
               <w:lang w:eastAsia="en-ZA"/>
             </w:rPr>
           </w:pPr>
-          <w:hyperlink w:anchor="_Toc104412285" w:history="1">
+          <w:hyperlink w:anchor="_Toc104812589" w:history="1">
             <w:r>
               <w:rPr>
                 <w:rStyle w:val="Hyperlink"/>
@@ -2067,7 +2067,7 @@
                 <w:noProof/>
                 <w:webHidden/>
               </w:rPr>
-              <w:instrText xml:space="preserve"> PAGEREF _Toc104412285 \h </w:instrText>
+              <w:instrText xml:space="preserve"> PAGEREF _Toc104812589 \h </w:instrText>
             </w:r>
             <w:r>
               <w:rPr>
@@ -2110,7 +2110,7 @@
               <w:lang w:eastAsia="en-ZA"/>
             </w:rPr>
           </w:pPr>
-          <w:hyperlink w:anchor="_Toc104412286" w:history="1">
+          <w:hyperlink w:anchor="_Toc104812590" w:history="1">
             <w:r>
               <w:rPr>
                 <w:rStyle w:val="Hyperlink"/>
@@ -2138,7 +2138,7 @@
                 <w:noProof/>
                 <w:webHidden/>
               </w:rPr>
-              <w:instrText xml:space="preserve"> PAGEREF _Toc104412286 \h </w:instrText>
+              <w:instrText xml:space="preserve"> PAGEREF _Toc104812590 \h </w:instrText>
             </w:r>
             <w:r>
               <w:rPr>
@@ -2181,7 +2181,7 @@
               <w:lang w:eastAsia="en-ZA"/>
             </w:rPr>
           </w:pPr>
-          <w:hyperlink w:anchor="_Toc104412287" w:history="1">
+          <w:hyperlink w:anchor="_Toc104812591" w:history="1">
             <w:r>
               <w:rPr>
                 <w:rStyle w:val="Hyperlink"/>
@@ -2209,7 +2209,7 @@
                 <w:noProof/>
                 <w:webHidden/>
               </w:rPr>
-              <w:instrText xml:space="preserve"> PAGEREF _Toc104412287 \h </w:instrText>
+              <w:instrText xml:space="preserve"> PAGEREF _Toc104812591 \h </w:instrText>
             </w:r>
             <w:r>
               <w:rPr>
@@ -2252,7 +2252,7 @@
               <w:lang w:eastAsia="en-ZA"/>
             </w:rPr>
           </w:pPr>
-          <w:hyperlink w:anchor="_Toc104412288" w:history="1">
+          <w:hyperlink w:anchor="_Toc104812592" w:history="1">
             <w:r>
               <w:rPr>
                 <w:rStyle w:val="Hyperlink"/>
@@ -2280,7 +2280,7 @@
                 <w:noProof/>
                 <w:webHidden/>
               </w:rPr>
-              <w:instrText xml:space="preserve"> PAGEREF _Toc104412288 \h </w:instrText>
+              <w:instrText xml:space="preserve"> PAGEREF _Toc104812592 \h </w:instrText>
             </w:r>
             <w:r>
               <w:rPr>
@@ -2323,7 +2323,7 @@
               <w:lang w:eastAsia="en-ZA"/>
             </w:rPr>
           </w:pPr>
-          <w:hyperlink w:anchor="_Toc104412289" w:history="1">
+          <w:hyperlink w:anchor="_Toc104812593" w:history="1">
             <w:r>
               <w:rPr>
                 <w:rStyle w:val="Hyperlink"/>
@@ -2351,7 +2351,7 @@
                 <w:noProof/>
                 <w:webHidden/>
               </w:rPr>
-              <w:instrText xml:space="preserve"> PAGEREF _Toc104412289 \h </w:instrText>
+              <w:instrText xml:space="preserve"> PAGEREF _Toc104812593 \h </w:instrText>
             </w:r>
             <w:r>
               <w:rPr>
@@ -2394,7 +2394,7 @@
               <w:lang w:eastAsia="en-ZA"/>
             </w:rPr>
           </w:pPr>
-          <w:hyperlink w:anchor="_Toc104412290" w:history="1">
+          <w:hyperlink w:anchor="_Toc104812594" w:history="1">
             <w:r>
               <w:rPr>
                 <w:rStyle w:val="Hyperlink"/>
@@ -2422,7 +2422,7 @@
                 <w:noProof/>
                 <w:webHidden/>
               </w:rPr>
-              <w:instrText xml:space="preserve"> PAGEREF _Toc104412290 \h </w:instrText>
+              <w:instrText xml:space="preserve"> PAGEREF _Toc104812594 \h </w:instrText>
             </w:r>
             <w:r>
               <w:rPr>
@@ -2465,7 +2465,7 @@
               <w:lang w:eastAsia="en-ZA"/>
             </w:rPr>
           </w:pPr>
-          <w:hyperlink w:anchor="_Toc104412291" w:history="1">
+          <w:hyperlink w:anchor="_Toc104812595" w:history="1">
             <w:r>
               <w:rPr>
                 <w:rStyle w:val="Hyperlink"/>
@@ -2493,7 +2493,7 @@
                 <w:noProof/>
                 <w:webHidden/>
               </w:rPr>
-              <w:instrText xml:space="preserve"> PAGEREF _Toc104412291 \h </w:instrText>
+              <w:instrText xml:space="preserve"> PAGEREF _Toc104812595 \h </w:instrText>
             </w:r>
             <w:r>
               <w:rPr>
@@ -2536,7 +2536,7 @@
               <w:lang w:eastAsia="en-ZA"/>
             </w:rPr>
           </w:pPr>
-          <w:hyperlink w:anchor="_Toc104412292" w:history="1">
+          <w:hyperlink w:anchor="_Toc104812596" w:history="1">
             <w:r>
               <w:rPr>
                 <w:rStyle w:val="Hyperlink"/>
@@ -2564,7 +2564,7 @@
                 <w:noProof/>
                 <w:webHidden/>
               </w:rPr>
-              <w:instrText xml:space="preserve"> PAGEREF _Toc104412292 \h </w:instrText>
+              <w:instrText xml:space="preserve"> PAGEREF _Toc104812596 \h </w:instrText>
             </w:r>
             <w:r>
               <w:rPr>
@@ -2607,7 +2607,7 @@
               <w:lang w:eastAsia="en-ZA"/>
             </w:rPr>
           </w:pPr>
-          <w:hyperlink w:anchor="_Toc104412293" w:history="1">
+          <w:hyperlink w:anchor="_Toc104812597" w:history="1">
             <w:r>
               <w:rPr>
                 <w:rStyle w:val="Hyperlink"/>
@@ -2635,7 +2635,7 @@
                 <w:noProof/>
                 <w:webHidden/>
               </w:rPr>
-              <w:instrText xml:space="preserve"> PAGEREF _Toc104412293 \h </w:instrText>
+              <w:instrText xml:space="preserve"> PAGEREF _Toc104812597 \h </w:instrText>
             </w:r>
             <w:r>
               <w:rPr>
@@ -2678,7 +2678,7 @@
               <w:lang w:eastAsia="en-ZA"/>
             </w:rPr>
           </w:pPr>
-          <w:hyperlink w:anchor="_Toc104412294" w:history="1">
+          <w:hyperlink w:anchor="_Toc104812598" w:history="1">
             <w:r>
               <w:rPr>
                 <w:rStyle w:val="Hyperlink"/>
@@ -2706,7 +2706,7 @@
                 <w:noProof/>
                 <w:webHidden/>
               </w:rPr>
-              <w:instrText xml:space="preserve"> PAGEREF _Toc104412294 \h </w:instrText>
+              <w:instrText xml:space="preserve"> PAGEREF _Toc104812598 \h </w:instrText>
             </w:r>
             <w:r>
               <w:rPr>
@@ -2726,7 +2726,7 @@
                 <w:noProof/>
                 <w:webHidden/>
               </w:rPr>
-              <w:t>12</w:t>
+              <w:t>13</w:t>
             </w:r>
             <w:r>
               <w:rPr>
@@ -2749,7 +2749,7 @@
               <w:lang w:eastAsia="en-ZA"/>
             </w:rPr>
           </w:pPr>
-          <w:hyperlink w:anchor="_Toc104412295" w:history="1">
+          <w:hyperlink w:anchor="_Toc104812599" w:history="1">
             <w:r>
               <w:rPr>
                 <w:rStyle w:val="Hyperlink"/>
@@ -2777,7 +2777,7 @@
                 <w:noProof/>
                 <w:webHidden/>
               </w:rPr>
-              <w:instrText xml:space="preserve"> PAGEREF _Toc104412295 \h </w:instrText>
+              <w:instrText xml:space="preserve"> PAGEREF _Toc104812599 \h </w:instrText>
             </w:r>
             <w:r>
               <w:rPr>
@@ -2820,7 +2820,7 @@
               <w:lang w:eastAsia="en-ZA"/>
             </w:rPr>
           </w:pPr>
-          <w:hyperlink w:anchor="_Toc104412296" w:history="1">
+          <w:hyperlink w:anchor="_Toc104812600" w:history="1">
             <w:r>
               <w:rPr>
                 <w:rStyle w:val="Hyperlink"/>
@@ -2848,7 +2848,7 @@
                 <w:noProof/>
                 <w:webHidden/>
               </w:rPr>
-              <w:instrText xml:space="preserve"> PAGEREF _Toc104412296 \h </w:instrText>
+              <w:instrText xml:space="preserve"> PAGEREF _Toc104812600 \h </w:instrText>
             </w:r>
             <w:r>
               <w:rPr>
@@ -2891,7 +2891,7 @@
               <w:lang w:eastAsia="en-ZA"/>
             </w:rPr>
           </w:pPr>
-          <w:hyperlink w:anchor="_Toc104412297" w:history="1">
+          <w:hyperlink w:anchor="_Toc104812601" w:history="1">
             <w:r>
               <w:rPr>
                 <w:rStyle w:val="Hyperlink"/>
@@ -2919,7 +2919,7 @@
                 <w:noProof/>
                 <w:webHidden/>
               </w:rPr>
-              <w:instrText xml:space="preserve"> PAGEREF _Toc104412297 \h </w:instrText>
+              <w:instrText xml:space="preserve"> PAGEREF _Toc104812601 \h </w:instrText>
             </w:r>
             <w:r>
               <w:rPr>
@@ -2962,7 +2962,7 @@
               <w:lang w:eastAsia="en-ZA"/>
             </w:rPr>
           </w:pPr>
-          <w:hyperlink w:anchor="_Toc104412298" w:history="1">
+          <w:hyperlink w:anchor="_Toc104812602" w:history="1">
             <w:r>
               <w:rPr>
                 <w:rStyle w:val="Hyperlink"/>
@@ -2990,7 +2990,7 @@
                 <w:noProof/>
                 <w:webHidden/>
               </w:rPr>
-              <w:instrText xml:space="preserve"> PAGEREF _Toc104412298 \h </w:instrText>
+              <w:instrText xml:space="preserve"> PAGEREF _Toc104812602 \h </w:instrText>
             </w:r>
             <w:r>
               <w:rPr>
@@ -3033,7 +3033,7 @@
               <w:lang w:eastAsia="en-ZA"/>
             </w:rPr>
           </w:pPr>
-          <w:hyperlink w:anchor="_Toc104412299" w:history="1">
+          <w:hyperlink w:anchor="_Toc104812603" w:history="1">
             <w:r>
               <w:rPr>
                 <w:rStyle w:val="Hyperlink"/>
@@ -3061,7 +3061,7 @@
                 <w:noProof/>
                 <w:webHidden/>
               </w:rPr>
-              <w:instrText xml:space="preserve"> PAGEREF _Toc104412299 \h </w:instrText>
+              <w:instrText xml:space="preserve"> PAGEREF _Toc104812603 \h </w:instrText>
             </w:r>
             <w:r>
               <w:rPr>
@@ -3104,7 +3104,7 @@
               <w:lang w:eastAsia="en-ZA"/>
             </w:rPr>
           </w:pPr>
-          <w:hyperlink w:anchor="_Toc104412300" w:history="1">
+          <w:hyperlink w:anchor="_Toc104812604" w:history="1">
             <w:r>
               <w:rPr>
                 <w:rStyle w:val="Hyperlink"/>
@@ -3132,7 +3132,7 @@
                 <w:noProof/>
                 <w:webHidden/>
               </w:rPr>
-              <w:instrText xml:space="preserve"> PAGEREF _Toc104412300 \h </w:instrText>
+              <w:instrText xml:space="preserve"> PAGEREF _Toc104812604 \h </w:instrText>
             </w:r>
             <w:r>
               <w:rPr>
@@ -3175,7 +3175,7 @@
               <w:lang w:eastAsia="en-ZA"/>
             </w:rPr>
           </w:pPr>
-          <w:hyperlink w:anchor="_Toc104412301" w:history="1">
+          <w:hyperlink w:anchor="_Toc104812605" w:history="1">
             <w:r>
               <w:rPr>
                 <w:rStyle w:val="Hyperlink"/>
@@ -3203,7 +3203,7 @@
                 <w:noProof/>
                 <w:webHidden/>
               </w:rPr>
-              <w:instrText xml:space="preserve"> PAGEREF _Toc104412301 \h </w:instrText>
+              <w:instrText xml:space="preserve"> PAGEREF _Toc104812605 \h </w:instrText>
             </w:r>
             <w:r>
               <w:rPr>
@@ -3246,7 +3246,7 @@
               <w:lang w:eastAsia="en-ZA"/>
             </w:rPr>
           </w:pPr>
-          <w:hyperlink w:anchor="_Toc104412302" w:history="1">
+          <w:hyperlink w:anchor="_Toc104812606" w:history="1">
             <w:r>
               <w:rPr>
                 <w:rStyle w:val="Hyperlink"/>
@@ -3274,7 +3274,7 @@
                 <w:noProof/>
                 <w:webHidden/>
               </w:rPr>
-              <w:instrText xml:space="preserve"> PAGEREF _Toc104412302 \h </w:instrText>
+              <w:instrText xml:space="preserve"> PAGEREF _Toc104812606 \h </w:instrText>
             </w:r>
             <w:r>
               <w:rPr>
@@ -3317,7 +3317,7 @@
               <w:lang w:eastAsia="en-ZA"/>
             </w:rPr>
           </w:pPr>
-          <w:hyperlink w:anchor="_Toc104412303" w:history="1">
+          <w:hyperlink w:anchor="_Toc104812607" w:history="1">
             <w:r>
               <w:rPr>
                 <w:rStyle w:val="Hyperlink"/>
@@ -3345,7 +3345,7 @@
                 <w:noProof/>
                 <w:webHidden/>
               </w:rPr>
-              <w:instrText xml:space="preserve"> PAGEREF _Toc104412303 \h </w:instrText>
+              <w:instrText xml:space="preserve"> PAGEREF _Toc104812607 \h </w:instrText>
             </w:r>
             <w:r>
               <w:rPr>
@@ -3388,7 +3388,7 @@
               <w:lang w:eastAsia="en-ZA"/>
             </w:rPr>
           </w:pPr>
-          <w:hyperlink w:anchor="_Toc104412304" w:history="1">
+          <w:hyperlink w:anchor="_Toc104812608" w:history="1">
             <w:r>
               <w:rPr>
                 <w:rStyle w:val="Hyperlink"/>
@@ -3416,7 +3416,7 @@
                 <w:noProof/>
                 <w:webHidden/>
               </w:rPr>
-              <w:instrText xml:space="preserve"> PAGEREF _Toc104412304 \h </w:instrText>
+              <w:instrText xml:space="preserve"> PAGEREF _Toc104812608 \h </w:instrText>
             </w:r>
             <w:r>
               <w:rPr>
@@ -3436,7 +3436,7 @@
                 <w:noProof/>
                 <w:webHidden/>
               </w:rPr>
-              <w:t>16</w:t>
+              <w:t>17</w:t>
             </w:r>
             <w:r>
               <w:rPr>
@@ -3459,7 +3459,7 @@
               <w:lang w:eastAsia="en-ZA"/>
             </w:rPr>
           </w:pPr>
-          <w:hyperlink w:anchor="_Toc104412305" w:history="1">
+          <w:hyperlink w:anchor="_Toc104812609" w:history="1">
             <w:r>
               <w:rPr>
                 <w:rStyle w:val="Hyperlink"/>
@@ -3487,7 +3487,7 @@
                 <w:noProof/>
                 <w:webHidden/>
               </w:rPr>
-              <w:instrText xml:space="preserve"> PAGEREF _Toc104412305 \h </w:instrText>
+              <w:instrText xml:space="preserve"> PAGEREF _Toc104812609 \h </w:instrText>
             </w:r>
             <w:r>
               <w:rPr>
@@ -3530,7 +3530,7 @@
               <w:lang w:eastAsia="en-ZA"/>
             </w:rPr>
           </w:pPr>
-          <w:hyperlink w:anchor="_Toc104412306" w:history="1">
+          <w:hyperlink w:anchor="_Toc104812610" w:history="1">
             <w:r>
               <w:rPr>
                 <w:rStyle w:val="Hyperlink"/>
@@ -3558,7 +3558,7 @@
                 <w:noProof/>
                 <w:webHidden/>
               </w:rPr>
-              <w:instrText xml:space="preserve"> PAGEREF _Toc104412306 \h </w:instrText>
+              <w:instrText xml:space="preserve"> PAGEREF _Toc104812610 \h </w:instrText>
             </w:r>
             <w:r>
               <w:rPr>
@@ -3601,7 +3601,7 @@
               <w:lang w:eastAsia="en-ZA"/>
             </w:rPr>
           </w:pPr>
-          <w:hyperlink w:anchor="_Toc104412307" w:history="1">
+          <w:hyperlink w:anchor="_Toc104812611" w:history="1">
             <w:r>
               <w:rPr>
                 <w:rStyle w:val="Hyperlink"/>
@@ -3629,7 +3629,7 @@
                 <w:noProof/>
                 <w:webHidden/>
               </w:rPr>
-              <w:instrText xml:space="preserve"> PAGEREF _Toc104412307 \h </w:instrText>
+              <w:instrText xml:space="preserve"> PAGEREF _Toc104812611 \h </w:instrText>
             </w:r>
             <w:r>
               <w:rPr>
@@ -3672,7 +3672,7 @@
               <w:lang w:eastAsia="en-ZA"/>
             </w:rPr>
           </w:pPr>
-          <w:hyperlink w:anchor="_Toc104412308" w:history="1">
+          <w:hyperlink w:anchor="_Toc104812612" w:history="1">
             <w:r>
               <w:rPr>
                 <w:rStyle w:val="Hyperlink"/>
@@ -3700,7 +3700,7 @@
                 <w:noProof/>
                 <w:webHidden/>
               </w:rPr>
-              <w:instrText xml:space="preserve"> PAGEREF _Toc104412308 \h </w:instrText>
+              <w:instrText xml:space="preserve"> PAGEREF _Toc104812612 \h </w:instrText>
             </w:r>
             <w:r>
               <w:rPr>
@@ -3743,7 +3743,7 @@
               <w:lang w:eastAsia="en-ZA"/>
             </w:rPr>
           </w:pPr>
-          <w:hyperlink w:anchor="_Toc104412309" w:history="1">
+          <w:hyperlink w:anchor="_Toc104812613" w:history="1">
             <w:r>
               <w:rPr>
                 <w:rStyle w:val="Hyperlink"/>
@@ -3771,7 +3771,7 @@
                 <w:noProof/>
                 <w:webHidden/>
               </w:rPr>
-              <w:instrText xml:space="preserve"> PAGEREF _Toc104412309 \h </w:instrText>
+              <w:instrText xml:space="preserve"> PAGEREF _Toc104812613 \h </w:instrText>
             </w:r>
             <w:r>
               <w:rPr>
@@ -3814,7 +3814,7 @@
               <w:lang w:eastAsia="en-ZA"/>
             </w:rPr>
           </w:pPr>
-          <w:hyperlink w:anchor="_Toc104412310" w:history="1">
+          <w:hyperlink w:anchor="_Toc104812614" w:history="1">
             <w:r>
               <w:rPr>
                 <w:rStyle w:val="Hyperlink"/>
@@ -3842,7 +3842,7 @@
                 <w:noProof/>
                 <w:webHidden/>
               </w:rPr>
-              <w:instrText xml:space="preserve"> PAGEREF _Toc104412310 \h </w:instrText>
+              <w:instrText xml:space="preserve"> PAGEREF _Toc104812614 \h </w:instrText>
             </w:r>
             <w:r>
               <w:rPr>
@@ -3885,7 +3885,7 @@
               <w:lang w:eastAsia="en-ZA"/>
             </w:rPr>
           </w:pPr>
-          <w:hyperlink w:anchor="_Toc104412311" w:history="1">
+          <w:hyperlink w:anchor="_Toc104812615" w:history="1">
             <w:r>
               <w:rPr>
                 <w:rStyle w:val="Hyperlink"/>
@@ -3913,7 +3913,7 @@
                 <w:noProof/>
                 <w:webHidden/>
               </w:rPr>
-              <w:instrText xml:space="preserve"> PAGEREF _Toc104412311 \h </w:instrText>
+              <w:instrText xml:space="preserve"> PAGEREF _Toc104812615 \h </w:instrText>
             </w:r>
             <w:r>
               <w:rPr>
@@ -3933,7 +3933,7 @@
                 <w:noProof/>
                 <w:webHidden/>
               </w:rPr>
-              <w:t>18</w:t>
+              <w:t>19</w:t>
             </w:r>
             <w:r>
               <w:rPr>
@@ -3956,7 +3956,7 @@
               <w:lang w:eastAsia="en-ZA"/>
             </w:rPr>
           </w:pPr>
-          <w:hyperlink w:anchor="_Toc104412312" w:history="1">
+          <w:hyperlink w:anchor="_Toc104812616" w:history="1">
             <w:r>
               <w:rPr>
                 <w:rStyle w:val="Hyperlink"/>
@@ -3984,7 +3984,7 @@
                 <w:noProof/>
                 <w:webHidden/>
               </w:rPr>
-              <w:instrText xml:space="preserve"> PAGEREF _Toc104412312 \h </w:instrText>
+              <w:instrText xml:space="preserve"> PAGEREF _Toc104812616 \h </w:instrText>
             </w:r>
             <w:r>
               <w:rPr>
@@ -4027,7 +4027,7 @@
               <w:lang w:eastAsia="en-ZA"/>
             </w:rPr>
           </w:pPr>
-          <w:hyperlink w:anchor="_Toc104412313" w:history="1">
+          <w:hyperlink w:anchor="_Toc104812617" w:history="1">
             <w:r>
               <w:rPr>
                 <w:rStyle w:val="Hyperlink"/>
@@ -4055,7 +4055,7 @@
                 <w:noProof/>
                 <w:webHidden/>
               </w:rPr>
-              <w:instrText xml:space="preserve"> PAGEREF _Toc104412313 \h </w:instrText>
+              <w:instrText xml:space="preserve"> PAGEREF _Toc104812617 \h </w:instrText>
             </w:r>
             <w:r>
               <w:rPr>
@@ -4075,7 +4075,7 @@
                 <w:noProof/>
                 <w:webHidden/>
               </w:rPr>
-              <w:t>19</w:t>
+              <w:t>20</w:t>
             </w:r>
             <w:r>
               <w:rPr>
@@ -4098,7 +4098,7 @@
               <w:lang w:eastAsia="en-ZA"/>
             </w:rPr>
           </w:pPr>
-          <w:hyperlink w:anchor="_Toc104412314" w:history="1">
+          <w:hyperlink w:anchor="_Toc104812618" w:history="1">
             <w:r>
               <w:rPr>
                 <w:rStyle w:val="Hyperlink"/>
@@ -4126,7 +4126,7 @@
                 <w:noProof/>
                 <w:webHidden/>
               </w:rPr>
-              <w:instrText xml:space="preserve"> PAGEREF _Toc104412314 \h </w:instrText>
+              <w:instrText xml:space="preserve"> PAGEREF _Toc104812618 \h </w:instrText>
             </w:r>
             <w:r>
               <w:rPr>
@@ -4146,7 +4146,7 @@
                 <w:noProof/>
                 <w:webHidden/>
               </w:rPr>
-              <w:t>19</w:t>
+              <w:t>20</w:t>
             </w:r>
             <w:r>
               <w:rPr>
@@ -4169,7 +4169,7 @@
               <w:lang w:eastAsia="en-ZA"/>
             </w:rPr>
           </w:pPr>
-          <w:hyperlink w:anchor="_Toc104412315" w:history="1">
+          <w:hyperlink w:anchor="_Toc104812619" w:history="1">
             <w:r>
               <w:rPr>
                 <w:rStyle w:val="Hyperlink"/>
@@ -4197,7 +4197,7 @@
                 <w:noProof/>
                 <w:webHidden/>
               </w:rPr>
-              <w:instrText xml:space="preserve"> PAGEREF _Toc104412315 \h </w:instrText>
+              <w:instrText xml:space="preserve"> PAGEREF _Toc104812619 \h </w:instrText>
             </w:r>
             <w:r>
               <w:rPr>
@@ -4240,7 +4240,7 @@
               <w:lang w:eastAsia="en-ZA"/>
             </w:rPr>
           </w:pPr>
-          <w:hyperlink w:anchor="_Toc104412316" w:history="1">
+          <w:hyperlink w:anchor="_Toc104812620" w:history="1">
             <w:r>
               <w:rPr>
                 <w:rStyle w:val="Hyperlink"/>
@@ -4268,7 +4268,7 @@
                 <w:noProof/>
                 <w:webHidden/>
               </w:rPr>
-              <w:instrText xml:space="preserve"> PAGEREF _Toc104412316 \h </w:instrText>
+              <w:instrText xml:space="preserve"> PAGEREF _Toc104812620 \h </w:instrText>
             </w:r>
             <w:r>
               <w:rPr>
@@ -4288,7 +4288,7 @@
                 <w:noProof/>
                 <w:webHidden/>
               </w:rPr>
-              <w:t>20</w:t>
+              <w:t>21</w:t>
             </w:r>
             <w:r>
               <w:rPr>
@@ -4311,7 +4311,7 @@
               <w:lang w:eastAsia="en-ZA"/>
             </w:rPr>
           </w:pPr>
-          <w:hyperlink w:anchor="_Toc104412317" w:history="1">
+          <w:hyperlink w:anchor="_Toc104812621" w:history="1">
             <w:r>
               <w:rPr>
                 <w:rStyle w:val="Hyperlink"/>
@@ -4339,7 +4339,7 @@
                 <w:noProof/>
                 <w:webHidden/>
               </w:rPr>
-              <w:instrText xml:space="preserve"> PAGEREF _Toc104412317 \h </w:instrText>
+              <w:instrText xml:space="preserve"> PAGEREF _Toc104812621 \h </w:instrText>
             </w:r>
             <w:r>
               <w:rPr>
@@ -4359,7 +4359,7 @@
                 <w:noProof/>
                 <w:webHidden/>
               </w:rPr>
-              <w:t>20</w:t>
+              <w:t>21</w:t>
             </w:r>
             <w:r>
               <w:rPr>
@@ -4382,7 +4382,7 @@
               <w:lang w:eastAsia="en-ZA"/>
             </w:rPr>
           </w:pPr>
-          <w:hyperlink w:anchor="_Toc104412318" w:history="1">
+          <w:hyperlink w:anchor="_Toc104812622" w:history="1">
             <w:r>
               <w:rPr>
                 <w:rStyle w:val="Hyperlink"/>
@@ -4410,7 +4410,7 @@
                 <w:noProof/>
                 <w:webHidden/>
               </w:rPr>
-              <w:instrText xml:space="preserve"> PAGEREF _Toc104412318 \h </w:instrText>
+              <w:instrText xml:space="preserve"> PAGEREF _Toc104812622 \h </w:instrText>
             </w:r>
             <w:r>
               <w:rPr>
@@ -4453,7 +4453,7 @@
               <w:lang w:eastAsia="en-ZA"/>
             </w:rPr>
           </w:pPr>
-          <w:hyperlink w:anchor="_Toc104412319" w:history="1">
+          <w:hyperlink w:anchor="_Toc104812623" w:history="1">
             <w:r>
               <w:rPr>
                 <w:rStyle w:val="Hyperlink"/>
@@ -4481,7 +4481,7 @@
                 <w:noProof/>
                 <w:webHidden/>
               </w:rPr>
-              <w:instrText xml:space="preserve"> PAGEREF _Toc104412319 \h </w:instrText>
+              <w:instrText xml:space="preserve"> PAGEREF _Toc104812623 \h </w:instrText>
             </w:r>
             <w:r>
               <w:rPr>
@@ -4537,6 +4537,13 @@
           <w:lang w:val="en-US"/>
         </w:rPr>
       </w:pPr>
+      <w:r>
+        <w:rPr>
+          <w:rFonts w:ascii="Arial" w:hAnsi="Arial" w:cs="Arial"/>
+          <w:lang w:val="en-US"/>
+        </w:rPr>
+        <w:br w:type="page"/>
+      </w:r>
     </w:p>
     <w:p>
       <w:pPr>
@@ -4546,12 +4553,13 @@
           <w:lang w:val="en-US"/>
         </w:rPr>
       </w:pPr>
-      <w:bookmarkStart w:id="0" w:name="_Toc104412258"/>
-      <w:r>
-        <w:rPr>
-          <w:rFonts w:ascii="Arial" w:hAnsi="Arial" w:cs="Arial"/>
-          <w:lang w:val="en-US"/>
-        </w:rPr>
+      <w:bookmarkStart w:id="0" w:name="_Toc104812562"/>
+      <w:r>
+        <w:rPr>
+          <w:rFonts w:ascii="Arial" w:hAnsi="Arial" w:cs="Arial"/>
+          <w:lang w:val="en-US"/>
+        </w:rPr>
+        <w:lastRenderedPageBreak/>
         <w:t>Document Relations</w:t>
       </w:r>
       <w:bookmarkEnd w:id="0"/>
@@ -4620,13 +4628,12 @@
           <w:lang w:val="en-US"/>
         </w:rPr>
       </w:pPr>
-      <w:bookmarkStart w:id="1" w:name="_Toc104412259"/>
-      <w:r>
-        <w:rPr>
-          <w:rFonts w:ascii="Arial" w:hAnsi="Arial" w:cs="Arial"/>
-          <w:lang w:val="en-US"/>
-        </w:rPr>
-        <w:lastRenderedPageBreak/>
+      <w:bookmarkStart w:id="1" w:name="_Toc104812563"/>
+      <w:r>
+        <w:rPr>
+          <w:rFonts w:ascii="Arial" w:hAnsi="Arial" w:cs="Arial"/>
+          <w:lang w:val="en-US"/>
+        </w:rPr>
         <w:t>d</w:t>
       </w:r>
       <w:r>
@@ -5244,7 +5251,7 @@
           <w:rFonts w:ascii="Arial" w:hAnsi="Arial" w:cs="Arial"/>
         </w:rPr>
       </w:pPr>
-      <w:bookmarkStart w:id="2" w:name="_Toc104412260"/>
+      <w:bookmarkStart w:id="2" w:name="_Toc104812564"/>
       <w:r>
         <w:rPr>
           <w:rFonts w:ascii="Arial" w:hAnsi="Arial" w:cs="Arial"/>
@@ -5394,12 +5401,13 @@
           <w:lang w:val="en-US"/>
         </w:rPr>
       </w:pPr>
-      <w:bookmarkStart w:id="3" w:name="_Toc104412261"/>
-      <w:r>
-        <w:rPr>
-          <w:rFonts w:ascii="Arial" w:hAnsi="Arial" w:cs="Arial"/>
-          <w:lang w:val="en-US"/>
-        </w:rPr>
+      <w:bookmarkStart w:id="3" w:name="_Toc104812565"/>
+      <w:r>
+        <w:rPr>
+          <w:rFonts w:ascii="Arial" w:hAnsi="Arial" w:cs="Arial"/>
+          <w:lang w:val="en-US"/>
+        </w:rPr>
+        <w:lastRenderedPageBreak/>
         <w:t>document_contents</w:t>
       </w:r>
       <w:bookmarkEnd w:id="3"/>
@@ -5525,7 +5533,6 @@
         <w:rPr>
           <w:rFonts w:ascii="Arial" w:hAnsi="Arial" w:cs="Arial"/>
         </w:rPr>
-        <w:lastRenderedPageBreak/>
         <w:t>sportsml_blob</w:t>
       </w:r>
       <w:r>
@@ -5664,7 +5671,7 @@
           <w:rFonts w:ascii="Arial" w:hAnsi="Arial" w:cs="Arial"/>
         </w:rPr>
       </w:pPr>
-      <w:bookmarkStart w:id="4" w:name="_Toc104412262"/>
+      <w:bookmarkStart w:id="4" w:name="_Toc104812566"/>
       <w:r>
         <w:rPr>
           <w:rFonts w:ascii="Arial" w:hAnsi="Arial" w:cs="Arial"/>
@@ -5893,7 +5900,7 @@
           <w:rFonts w:ascii="Arial" w:hAnsi="Arial" w:cs="Arial"/>
         </w:rPr>
       </w:pPr>
-      <w:bookmarkStart w:id="5" w:name="_Toc104412263"/>
+      <w:bookmarkStart w:id="5" w:name="_Toc104812567"/>
       <w:r>
         <w:rPr>
           <w:rFonts w:ascii="Arial" w:hAnsi="Arial" w:cs="Arial"/>
@@ -5942,7 +5949,7 @@
           <w:lang w:val="en-US"/>
         </w:rPr>
       </w:pPr>
-      <w:bookmarkStart w:id="6" w:name="_Toc104412264"/>
+      <w:bookmarkStart w:id="6" w:name="_Toc104812568"/>
       <w:r>
         <w:rPr>
           <w:rFonts w:ascii="Arial" w:hAnsi="Arial" w:cs="Arial"/>
@@ -5989,7 +5996,7 @@
           <w:lang w:val="en-US"/>
         </w:rPr>
       </w:pPr>
-      <w:bookmarkStart w:id="7" w:name="_Toc104412265"/>
+      <w:bookmarkStart w:id="7" w:name="_Toc104812569"/>
       <w:r>
         <w:rPr>
           <w:rFonts w:ascii="Arial" w:hAnsi="Arial" w:cs="Arial"/>
@@ -6043,7 +6050,7 @@
           <w:lang w:val="en-US"/>
         </w:rPr>
       </w:pPr>
-      <w:bookmarkStart w:id="8" w:name="_Toc104412266"/>
+      <w:bookmarkStart w:id="8" w:name="_Toc104812570"/>
       <w:r>
         <w:rPr>
           <w:rFonts w:ascii="Arial" w:hAnsi="Arial" w:cs="Arial"/>
@@ -6090,7 +6097,7 @@
           <w:lang w:val="en-US"/>
         </w:rPr>
       </w:pPr>
-      <w:bookmarkStart w:id="9" w:name="_Toc104412267"/>
+      <w:bookmarkStart w:id="9" w:name="_Toc104812571"/>
       <w:r>
         <w:rPr>
           <w:rFonts w:ascii="Arial" w:hAnsi="Arial" w:cs="Arial"/>
@@ -6137,7 +6144,7 @@
           <w:lang w:val="en-US"/>
         </w:rPr>
       </w:pPr>
-      <w:bookmarkStart w:id="10" w:name="_Toc104412268"/>
+      <w:bookmarkStart w:id="10" w:name="_Toc104812572"/>
       <w:r>
         <w:rPr>
           <w:rFonts w:ascii="Arial" w:hAnsi="Arial" w:cs="Arial"/>
@@ -6185,7 +6192,7 @@
           <w:lang w:val="en-US"/>
         </w:rPr>
       </w:pPr>
-      <w:bookmarkStart w:id="11" w:name="_Toc104412269"/>
+      <w:bookmarkStart w:id="11" w:name="_Toc104812573"/>
       <w:r>
         <w:rPr>
           <w:rFonts w:ascii="Arial" w:hAnsi="Arial" w:cs="Arial"/>
@@ -6265,7 +6272,7 @@
           <w:lang w:val="en-US"/>
         </w:rPr>
       </w:pPr>
-      <w:bookmarkStart w:id="12" w:name="_Toc104412270"/>
+      <w:bookmarkStart w:id="12" w:name="_Toc104812574"/>
       <w:r>
         <w:rPr>
           <w:rFonts w:ascii="Arial" w:hAnsi="Arial" w:cs="Arial"/>
@@ -6687,7 +6694,7 @@
           <w:lang w:val="en-US"/>
         </w:rPr>
       </w:pPr>
-      <w:bookmarkStart w:id="13" w:name="_Toc104412271"/>
+      <w:bookmarkStart w:id="13" w:name="_Toc104812575"/>
       <w:r>
         <w:rPr>
           <w:rFonts w:ascii="Arial" w:hAnsi="Arial" w:cs="Arial"/>
@@ -7717,7 +7724,7 @@
           <w:lang w:val="en-US"/>
         </w:rPr>
       </w:pPr>
-      <w:bookmarkStart w:id="14" w:name="_Toc104412272"/>
+      <w:bookmarkStart w:id="14" w:name="_Toc104812576"/>
       <w:r>
         <w:rPr>
           <w:rFonts w:ascii="Arial" w:hAnsi="Arial" w:cs="Arial"/>
@@ -8121,7 +8128,7 @@
           <w:lang w:val="en-US"/>
         </w:rPr>
       </w:pPr>
-      <w:bookmarkStart w:id="17" w:name="_Toc104412273"/>
+      <w:bookmarkStart w:id="17" w:name="_Toc104812577"/>
       <w:r>
         <w:rPr>
           <w:rFonts w:ascii="Arial" w:hAnsi="Arial" w:cs="Arial"/>
@@ -8526,7 +8533,7 @@
           <w:lang w:val="en-US"/>
         </w:rPr>
       </w:pPr>
-      <w:bookmarkStart w:id="18" w:name="_Toc104412274"/>
+      <w:bookmarkStart w:id="18" w:name="_Toc104812578"/>
       <w:commentRangeStart w:id="19"/>
       <w:r>
         <w:rPr>
@@ -8687,7 +8694,7 @@
           <w:lang w:val="en-US"/>
         </w:rPr>
       </w:pPr>
-      <w:bookmarkStart w:id="20" w:name="_Toc104412275"/>
+      <w:bookmarkStart w:id="20" w:name="_Toc104812579"/>
       <w:r>
         <w:rPr>
           <w:rFonts w:ascii="Arial" w:hAnsi="Arial" w:cs="Arial"/>
@@ -8781,7 +8788,7 @@
           <w:lang w:val="en-US"/>
         </w:rPr>
       </w:pPr>
-      <w:bookmarkStart w:id="21" w:name="_Toc104412276"/>
+      <w:bookmarkStart w:id="21" w:name="_Toc104812580"/>
       <w:r>
         <w:rPr>
           <w:rFonts w:ascii="Arial" w:hAnsi="Arial" w:cs="Arial"/>
@@ -8799,7 +8806,7 @@
           <w:lang w:val="en-US"/>
         </w:rPr>
       </w:pPr>
-      <w:bookmarkStart w:id="22" w:name="_Toc104412277"/>
+      <w:bookmarkStart w:id="22" w:name="_Toc104812581"/>
       <w:r>
         <w:rPr>
           <w:rFonts w:ascii="Arial" w:hAnsi="Arial" w:cs="Arial"/>
@@ -8870,7 +8877,7 @@
           <w:lang w:val="en-US"/>
         </w:rPr>
       </w:pPr>
-      <w:bookmarkStart w:id="23" w:name="_Toc104412278"/>
+      <w:bookmarkStart w:id="23" w:name="_Toc104812582"/>
       <w:r>
         <w:rPr>
           <w:rFonts w:cstheme="majorHAnsi"/>
@@ -9798,7 +9805,7 @@
           <w:lang w:val="en-US"/>
         </w:rPr>
       </w:pPr>
-      <w:bookmarkStart w:id="25" w:name="_Toc104412279"/>
+      <w:bookmarkStart w:id="25" w:name="_Toc104812583"/>
       <w:r>
         <w:rPr>
           <w:rFonts w:cstheme="majorHAnsi"/>
@@ -9960,7 +9967,7 @@
           <w:lang w:val="en-US"/>
         </w:rPr>
       </w:pPr>
-      <w:bookmarkStart w:id="26" w:name="_Toc104412280"/>
+      <w:bookmarkStart w:id="26" w:name="_Toc104812584"/>
       <w:r>
         <w:rPr>
           <w:rFonts w:cstheme="majorHAnsi"/>
@@ -10105,7 +10112,7 @@
           <w:lang w:val="en-US"/>
         </w:rPr>
       </w:pPr>
-      <w:bookmarkStart w:id="27" w:name="_Toc104412281"/>
+      <w:bookmarkStart w:id="27" w:name="_Toc104812585"/>
       <w:commentRangeStart w:id="28"/>
       <w:r>
         <w:rPr>
@@ -10154,7 +10161,7 @@
           <w:lang w:val="en-US"/>
         </w:rPr>
       </w:pPr>
-      <w:bookmarkStart w:id="29" w:name="_Toc104412282"/>
+      <w:bookmarkStart w:id="29" w:name="_Toc104812586"/>
       <w:r>
         <w:rPr>
           <w:lang w:val="en-US"/>
@@ -10176,7 +10183,7 @@
           <w:lang w:val="en-US"/>
         </w:rPr>
       </w:pPr>
-      <w:bookmarkStart w:id="30" w:name="_Toc104412283"/>
+      <w:bookmarkStart w:id="30" w:name="_Toc104812587"/>
       <w:r>
         <w:rPr>
           <w:lang w:val="en-US"/>
@@ -10399,7 +10406,7 @@
           <w:lang w:val="en-US"/>
         </w:rPr>
       </w:pPr>
-      <w:bookmarkStart w:id="31" w:name="_Toc104412284"/>
+      <w:bookmarkStart w:id="31" w:name="_Toc104812588"/>
       <w:r>
         <w:rPr>
           <w:lang w:val="en-US"/>
@@ -10548,7 +10555,7 @@
           <w:lang w:val="en-US"/>
         </w:rPr>
       </w:pPr>
-      <w:bookmarkStart w:id="32" w:name="_Toc104412285"/>
+      <w:bookmarkStart w:id="32" w:name="_Toc104812589"/>
       <w:r>
         <w:rPr>
           <w:lang w:val="en-US"/>
@@ -10890,7 +10897,7 @@
           <w:lang w:val="en-US"/>
         </w:rPr>
       </w:pPr>
-      <w:bookmarkStart w:id="33" w:name="_Toc104412286"/>
+      <w:bookmarkStart w:id="33" w:name="_Toc104812590"/>
       <w:r>
         <w:rPr>
           <w:lang w:val="en-US"/>
@@ -10960,7 +10967,7 @@
           <w:lang w:val="en-US"/>
         </w:rPr>
       </w:pPr>
-      <w:bookmarkStart w:id="34" w:name="_Toc104412287"/>
+      <w:bookmarkStart w:id="34" w:name="_Toc104812591"/>
       <w:r>
         <w:rPr>
           <w:lang w:val="en-US"/>
@@ -11164,7 +11171,7 @@
           <w:lang w:val="en-US"/>
         </w:rPr>
       </w:pPr>
-      <w:bookmarkStart w:id="35" w:name="_Toc104412288"/>
+      <w:bookmarkStart w:id="35" w:name="_Toc104812592"/>
       <w:r>
         <w:rPr>
           <w:lang w:val="en-US"/>
@@ -11227,7 +11234,134 @@
         <w:rPr>
           <w:lang w:val="en-US"/>
         </w:rPr>
-        <w:t>Type of affiliation</w:t>
+        <w:t>Type of affiliatio</w:t>
+      </w:r>
+      <w:r>
+        <w:rPr>
+          <w:lang w:val="en-US"/>
+        </w:rPr>
+        <w:t xml:space="preserve">n. </w:t>
+      </w:r>
+      <w:r>
+        <w:rPr>
+          <w:lang w:val="en-US"/>
+        </w:rPr>
+        <w:t>R</w:t>
+      </w:r>
+      <w:r>
+        <w:rPr>
+          <w:lang w:val="en-US"/>
+        </w:rPr>
+        <w:t xml:space="preserve">epresent </w:t>
+      </w:r>
+      <w:r>
+        <w:rPr>
+          <w:lang w:val="en-US"/>
+        </w:rPr>
+        <w:t xml:space="preserve">not just </w:t>
+      </w:r>
+      <w:r>
+        <w:rPr>
+          <w:lang w:val="en-US"/>
+        </w:rPr>
+        <w:t>organi</w:t>
+      </w:r>
+      <w:r>
+        <w:rPr>
+          <w:lang w:val="en-US"/>
+        </w:rPr>
+        <w:t>s</w:t>
+      </w:r>
+      <w:r>
+        <w:rPr>
+          <w:lang w:val="en-US"/>
+        </w:rPr>
+        <w:t>ations</w:t>
+      </w:r>
+      <w:r>
+        <w:rPr>
+          <w:lang w:val="en-US"/>
+        </w:rPr>
+        <w:t xml:space="preserve"> such as the Major League Baseball</w:t>
+      </w:r>
+      <w:r>
+        <w:rPr>
+          <w:lang w:val="en-US"/>
+        </w:rPr>
+        <w:t xml:space="preserve"> organization, but also simple </w:t>
+      </w:r>
+      <w:r>
+        <w:rPr>
+          <w:lang w:val="en-US"/>
+        </w:rPr>
+        <w:t>affiliations</w:t>
+      </w:r>
+      <w:r>
+        <w:rPr>
+          <w:lang w:val="en-US"/>
+        </w:rPr>
+        <w:t xml:space="preserve">, </w:t>
+      </w:r>
+      <w:r>
+        <w:rPr>
+          <w:lang w:val="en-US"/>
+        </w:rPr>
+        <w:t>such as a</w:t>
+      </w:r>
+      <w:r>
+        <w:rPr>
+          <w:lang w:val="en-US"/>
+        </w:rPr>
+        <w:t>n entire</w:t>
+      </w:r>
+      <w:r>
+        <w:rPr>
+          <w:lang w:val="en-US"/>
+        </w:rPr>
+        <w:t xml:space="preserve"> sport</w:t>
+      </w:r>
+      <w:r>
+        <w:rPr>
+          <w:lang w:val="en-US"/>
+        </w:rPr>
+        <w:t xml:space="preserve">. The third </w:t>
+      </w:r>
+      <w:r>
+        <w:rPr>
+          <w:lang w:val="en-US"/>
+        </w:rPr>
+        <w:lastRenderedPageBreak/>
+        <w:t xml:space="preserve">affiliation in the example screenshot represents the sport of Baseball. </w:t>
+      </w:r>
+      <w:r>
+        <w:rPr>
+          <w:lang w:val="en-US"/>
+        </w:rPr>
+        <w:t xml:space="preserve">This seems to be how larger tournament structures are defined within sportsDB. </w:t>
+      </w:r>
+      <w:r>
+        <w:rPr>
+          <w:lang w:val="en-US"/>
+        </w:rPr>
+        <w:t xml:space="preserve">You have your top tier affiliations that </w:t>
+      </w:r>
+      <w:r>
+        <w:rPr>
+          <w:lang w:val="en-US"/>
+        </w:rPr>
+        <w:t>represent</w:t>
+      </w:r>
+      <w:r>
+        <w:rPr>
+          <w:lang w:val="en-US"/>
+        </w:rPr>
+        <w:t xml:space="preserve"> the sports themselves, then there are the organizations within the sports, and then below that you have your sports leagues that are organised by the organisations</w:t>
+      </w:r>
+      <w:r>
+        <w:rPr>
+          <w:lang w:val="en-US"/>
+        </w:rPr>
+        <w:t>.</w:t>
       </w:r>
     </w:p>
     <w:p>
@@ -11274,7 +11408,6 @@
           <w:noProof/>
           <w:lang w:val="en-US"/>
         </w:rPr>
-        <w:lastRenderedPageBreak/>
         <w:drawing>
           <wp:inline distT="0" distB="0" distL="0" distR="0" wp14:anchorId="5F59232A" wp14:editId="57CACAA4">
             <wp:extent cx="4464050" cy="607340"/>
@@ -11325,7 +11458,7 @@
           <w:lang w:val="en-US"/>
         </w:rPr>
       </w:pPr>
-      <w:bookmarkStart w:id="36" w:name="_Toc104412289"/>
+      <w:bookmarkStart w:id="36" w:name="_Toc104812593"/>
       <w:r>
         <w:rPr>
           <w:lang w:val="en-US"/>
@@ -11538,13 +11671,7 @@
         <w:rPr>
           <w:lang w:val="en-US"/>
         </w:rPr>
-        <w:t xml:space="preserve">Date_time of when the phase </w:t>
-      </w:r>
-      <w:r>
-        <w:rPr>
-          <w:lang w:val="en-US"/>
-        </w:rPr>
-        <w:t>ended</w:t>
+        <w:t>Date_time of when the phase ended</w:t>
       </w:r>
     </w:p>
     <w:p>
@@ -11675,7 +11802,7 @@
           <w:lang w:val="en-US"/>
         </w:rPr>
       </w:pPr>
-      <w:bookmarkStart w:id="38" w:name="_Toc104412290"/>
+      <w:bookmarkStart w:id="38" w:name="_Toc104812594"/>
       <w:r>
         <w:rPr>
           <w:lang w:val="en-US"/>
@@ -11977,7 +12104,7 @@
           <w:lang w:val="en-US"/>
         </w:rPr>
       </w:pPr>
-      <w:bookmarkStart w:id="40" w:name="_Toc104412291"/>
+      <w:bookmarkStart w:id="40" w:name="_Toc104812595"/>
       <w:r>
         <w:rPr>
           <w:lang w:val="en-US"/>
@@ -12015,6 +12142,7 @@
         <w:rPr>
           <w:lang w:val="en-US"/>
         </w:rPr>
+        <w:lastRenderedPageBreak/>
         <w:t>document_fixture_id:</w:t>
       </w:r>
       <w:r>
@@ -12105,7 +12233,6 @@
         <w:rPr>
           <w:lang w:val="en-US"/>
         </w:rPr>
-        <w:lastRenderedPageBreak/>
         <w:t>ranking_type:</w:t>
       </w:r>
       <w:r>
@@ -12230,7 +12357,7 @@
           <w:lang w:val="en-US"/>
         </w:rPr>
       </w:pPr>
-      <w:bookmarkStart w:id="41" w:name="_Toc104412292"/>
+      <w:bookmarkStart w:id="41" w:name="_Toc104812596"/>
       <w:r>
         <w:rPr>
           <w:lang w:val="en-US"/>
@@ -12251,6 +12378,7 @@
         <w:rPr>
           <w:i/>
           <w:iCs/>
+          <w:noProof/>
           <w:lang w:val="en-US"/>
         </w:rPr>
         <w:drawing>
@@ -12297,7 +12425,7 @@
           <w:lang w:val="en-US"/>
         </w:rPr>
       </w:pPr>
-      <w:bookmarkStart w:id="42" w:name="_Toc104412293"/>
+      <w:bookmarkStart w:id="42" w:name="_Toc104812597"/>
       <w:r>
         <w:rPr>
           <w:lang w:val="en-US"/>
@@ -12928,6 +13056,7 @@
         <w:rPr>
           <w:lang w:val="en-US"/>
         </w:rPr>
+        <w:lastRenderedPageBreak/>
         <w:t>scope:</w:t>
       </w:r>
       <w:r>
@@ -12987,7 +13116,7 @@
           <w:lang w:val="en-US"/>
         </w:rPr>
       </w:pPr>
-      <w:bookmarkStart w:id="45" w:name="_Toc104412294"/>
+      <w:bookmarkStart w:id="45" w:name="_Toc104812598"/>
       <w:r>
         <w:rPr>
           <w:lang w:val="en-US"/>
@@ -13045,7 +13174,6 @@
         <w:rPr>
           <w:lang w:val="en-US"/>
         </w:rPr>
-        <w:lastRenderedPageBreak/>
         <w:t>count:</w:t>
       </w:r>
       <w:r>
@@ -13202,7 +13330,7 @@
           <w:lang w:val="en-US"/>
         </w:rPr>
       </w:pPr>
-      <w:bookmarkStart w:id="46" w:name="_Toc104412295"/>
+      <w:bookmarkStart w:id="46" w:name="_Toc104812599"/>
       <w:r>
         <w:rPr>
           <w:lang w:val="en-US"/>
@@ -13613,7 +13741,7 @@
           <w:lang w:val="en-US"/>
         </w:rPr>
       </w:pPr>
-      <w:bookmarkStart w:id="47" w:name="_Toc104412296"/>
+      <w:bookmarkStart w:id="47" w:name="_Toc104812600"/>
       <w:r>
         <w:rPr>
           <w:lang w:val="en-US"/>
@@ -13683,7 +13811,7 @@
           <w:lang w:val="en-US"/>
         </w:rPr>
       </w:pPr>
-      <w:bookmarkStart w:id="48" w:name="_Toc104412297"/>
+      <w:bookmarkStart w:id="48" w:name="_Toc104812601"/>
       <w:r>
         <w:rPr>
           <w:lang w:val="en-US"/>
@@ -13740,6 +13868,7 @@
         <w:rPr>
           <w:lang w:val="en-US"/>
         </w:rPr>
+        <w:lastRenderedPageBreak/>
         <w:t>event_key: Unique key of the event</w:t>
       </w:r>
     </w:p>
@@ -13857,7 +13986,6 @@
         <w:rPr>
           <w:lang w:val="en-US"/>
         </w:rPr>
-        <w:lastRenderedPageBreak/>
         <w:t xml:space="preserve">site_alignment: </w:t>
       </w:r>
       <w:r>
@@ -14022,88 +14150,109 @@
       </w:r>
       <w:r>
         <w:rPr>
+          <w:rStyle w:val="FootnoteReference"/>
+          <w:lang w:val="en-US"/>
+        </w:rPr>
+        <w:footnoteReference w:id="17"/>
+      </w:r>
+      <w:commentRangeEnd w:id="49"/>
+      <w:r>
+        <w:rPr>
+          <w:rStyle w:val="CommentReference"/>
+        </w:rPr>
+        <w:commentReference w:id="49"/>
+      </w:r>
+    </w:p>
+    <w:p>
+      <w:pPr>
+        <w:rPr>
+          <w:lang w:val="en-US"/>
+        </w:rPr>
+      </w:pPr>
+      <w:r>
+        <w:rPr>
+          <w:lang w:val="en-US"/>
+        </w:rPr>
+        <w:t xml:space="preserve">time_certainty: Describes certainty of </w:t>
+      </w:r>
+      <w:r>
+        <w:rPr>
+          <w:lang w:val="en-US"/>
+        </w:rPr>
+        <w:t>date_time attributes</w:t>
+      </w:r>
+      <w:r>
+        <w:rPr>
+          <w:rStyle w:val="FootnoteReference"/>
+          <w:lang w:val="en-US"/>
+        </w:rPr>
+        <w:footnoteReference w:id="18"/>
+      </w:r>
+    </w:p>
+    <w:p>
+      <w:pPr>
+        <w:rPr>
+          <w:lang w:val="en-US"/>
+        </w:rPr>
+      </w:pPr>
+      <w:r>
+        <w:rPr>
+          <w:lang w:val="en-US"/>
+        </w:rPr>
+        <w:t>broadcast_listing: (?)</w:t>
+      </w:r>
+    </w:p>
+    <w:p>
+      <w:pPr>
+        <w:rPr>
+          <w:lang w:val="en-US"/>
+        </w:rPr>
+      </w:pPr>
+      <w:commentRangeStart w:id="50"/>
+      <w:r>
+        <w:rPr>
+          <w:lang w:val="en-US"/>
+        </w:rPr>
+        <w:t xml:space="preserve">start_date_time_local: </w:t>
+      </w:r>
+      <w:r>
+        <w:rPr>
+          <w:lang w:val="en-US"/>
+        </w:rPr>
+        <w:t xml:space="preserve">start_date_time converted to </w:t>
+      </w:r>
+      <w:r>
+        <w:rPr>
+          <w:lang w:val="en-US"/>
+        </w:rPr>
+        <w:t>local time of the site</w:t>
+      </w:r>
+      <w:r>
+        <w:rPr>
           <w:lang w:val="en-US"/>
         </w:rPr>
         <w:t>(?)</w:t>
       </w:r>
-      <w:r>
-        <w:rPr>
-          <w:rStyle w:val="FootnoteReference"/>
-          <w:lang w:val="en-US"/>
-        </w:rPr>
-        <w:footnoteReference w:id="17"/>
-      </w:r>
-      <w:commentRangeEnd w:id="49"/>
+      <w:commentRangeEnd w:id="50"/>
       <w:r>
         <w:rPr>
           <w:rStyle w:val="CommentReference"/>
         </w:rPr>
-        <w:commentReference w:id="49"/>
-      </w:r>
-    </w:p>
-    <w:p>
-      <w:pPr>
-        <w:rPr>
-          <w:lang w:val="en-US"/>
-        </w:rPr>
-      </w:pPr>
-      <w:r>
-        <w:rPr>
-          <w:lang w:val="en-US"/>
-        </w:rPr>
-        <w:t xml:space="preserve">time_certainty: Describes certainty of </w:t>
-      </w:r>
-      <w:r>
-        <w:rPr>
-          <w:lang w:val="en-US"/>
-        </w:rPr>
-        <w:t>date_time attributes</w:t>
-      </w:r>
-      <w:r>
-        <w:rPr>
-          <w:rStyle w:val="FootnoteReference"/>
-          <w:lang w:val="en-US"/>
-        </w:rPr>
-        <w:footnoteReference w:id="18"/>
-      </w:r>
-    </w:p>
-    <w:p>
-      <w:pPr>
-        <w:rPr>
-          <w:lang w:val="en-US"/>
-        </w:rPr>
-      </w:pPr>
-      <w:r>
-        <w:rPr>
-          <w:lang w:val="en-US"/>
-        </w:rPr>
-        <w:t>broadcast_listing: (?)</w:t>
-      </w:r>
-    </w:p>
-    <w:p>
-      <w:pPr>
-        <w:rPr>
-          <w:lang w:val="en-US"/>
-        </w:rPr>
-      </w:pPr>
-      <w:commentRangeStart w:id="50"/>
-      <w:r>
-        <w:rPr>
-          <w:lang w:val="en-US"/>
-        </w:rPr>
-        <w:t xml:space="preserve">start_date_time_local: </w:t>
-      </w:r>
-      <w:r>
-        <w:rPr>
-          <w:lang w:val="en-US"/>
-        </w:rPr>
-        <w:t xml:space="preserve">start_date_time converted to </w:t>
-      </w:r>
-      <w:r>
-        <w:rPr>
-          <w:lang w:val="en-US"/>
-        </w:rPr>
-        <w:t>local time of the site</w:t>
+        <w:commentReference w:id="50"/>
+      </w:r>
+    </w:p>
+    <w:p>
+      <w:pPr>
+        <w:rPr>
+          <w:lang w:val="en-US"/>
+        </w:rPr>
+      </w:pPr>
+      <w:commentRangeStart w:id="51"/>
+      <w:r>
+        <w:rPr>
+          <w:lang w:val="en-US"/>
+        </w:rPr>
+        <w:t xml:space="preserve">medal_event: </w:t>
       </w:r>
       <w:r>
         <w:rPr>
@@ -14111,31 +14260,12 @@
         </w:rPr>
         <w:t>(?)</w:t>
       </w:r>
-      <w:commentRangeEnd w:id="50"/>
+      <w:commentRangeEnd w:id="51"/>
       <w:r>
         <w:rPr>
           <w:rStyle w:val="CommentReference"/>
         </w:rPr>
-        <w:commentReference w:id="50"/>
-      </w:r>
-    </w:p>
-    <w:p>
-      <w:pPr>
-        <w:rPr>
-          <w:lang w:val="en-US"/>
-        </w:rPr>
-      </w:pPr>
-      <w:r>
-        <w:rPr>
-          <w:lang w:val="en-US"/>
-        </w:rPr>
-        <w:t xml:space="preserve">medal_event: </w:t>
-      </w:r>
-      <w:r>
-        <w:rPr>
-          <w:lang w:val="en-US"/>
-        </w:rPr>
-        <w:t>(?)</w:t>
+        <w:commentReference w:id="51"/>
       </w:r>
     </w:p>
     <w:p>
@@ -14225,14 +14355,14 @@
           <w:lang w:val="en-US"/>
         </w:rPr>
       </w:pPr>
-      <w:bookmarkStart w:id="51" w:name="_Toc104412298"/>
+      <w:bookmarkStart w:id="52" w:name="_Toc104812602"/>
       <w:r>
         <w:rPr>
           <w:lang w:val="en-US"/>
         </w:rPr>
         <w:t>document_fixtures_events</w:t>
       </w:r>
-      <w:bookmarkEnd w:id="51"/>
+      <w:bookmarkEnd w:id="52"/>
     </w:p>
     <w:p>
       <w:pPr>
@@ -14350,6 +14480,7 @@
         <w:rPr>
           <w:lang w:val="en-US"/>
         </w:rPr>
+        <w:lastRenderedPageBreak/>
         <w:t xml:space="preserve">latest_document_id: FK to </w:t>
       </w:r>
       <w:r>
@@ -14401,7 +14532,6 @@
           <w:noProof/>
           <w:lang w:val="en-US"/>
         </w:rPr>
-        <w:lastRenderedPageBreak/>
         <w:drawing>
           <wp:inline distT="0" distB="0" distL="0" distR="0" wp14:anchorId="278EC405" wp14:editId="0DE615D0">
             <wp:extent cx="4216400" cy="769379"/>
@@ -14452,14 +14582,14 @@
           <w:lang w:val="en-US"/>
         </w:rPr>
       </w:pPr>
-      <w:bookmarkStart w:id="52" w:name="_Toc104412299"/>
+      <w:bookmarkStart w:id="53" w:name="_Toc104812603"/>
       <w:r>
         <w:rPr>
           <w:lang w:val="en-US"/>
         </w:rPr>
         <w:t>participants_events</w:t>
       </w:r>
-      <w:bookmarkEnd w:id="52"/>
+      <w:bookmarkEnd w:id="53"/>
     </w:p>
     <w:p>
       <w:pPr>
@@ -14764,28 +14894,28 @@
           <w:lang w:val="en-US"/>
         </w:rPr>
       </w:pPr>
-      <w:commentRangeStart w:id="53"/>
+      <w:commentRangeStart w:id="54"/>
       <w:r>
         <w:rPr>
           <w:lang w:val="en-US"/>
         </w:rPr>
         <w:t>sort_order: Whether scores are sorted in ascending/descending order to determine winner(?)</w:t>
       </w:r>
-      <w:commentRangeEnd w:id="53"/>
+      <w:commentRangeEnd w:id="54"/>
       <w:r>
         <w:rPr>
           <w:rStyle w:val="CommentReference"/>
         </w:rPr>
-        <w:commentReference w:id="53"/>
-      </w:r>
-    </w:p>
-    <w:p>
-      <w:pPr>
-        <w:rPr>
-          <w:lang w:val="en-US"/>
-        </w:rPr>
-      </w:pPr>
-      <w:commentRangeStart w:id="54"/>
+        <w:commentReference w:id="54"/>
+      </w:r>
+    </w:p>
+    <w:p>
+      <w:pPr>
+        <w:rPr>
+          <w:lang w:val="en-US"/>
+        </w:rPr>
+      </w:pPr>
+      <w:commentRangeStart w:id="55"/>
       <w:r>
         <w:rPr>
           <w:lang w:val="en-US"/>
@@ -14829,12 +14959,12 @@
         </w:rPr>
         <w:t>ike runs in cricket?</w:t>
       </w:r>
-      <w:commentRangeEnd w:id="54"/>
+      <w:commentRangeEnd w:id="55"/>
       <w:r>
         <w:rPr>
           <w:rStyle w:val="CommentReference"/>
         </w:rPr>
-        <w:commentReference w:id="54"/>
+        <w:commentReference w:id="55"/>
       </w:r>
     </w:p>
     <w:p>
@@ -14898,14 +15028,14 @@
           <w:lang w:val="en-US"/>
         </w:rPr>
       </w:pPr>
-      <w:bookmarkStart w:id="55" w:name="_Toc104412300"/>
+      <w:bookmarkStart w:id="56" w:name="_Toc104812604"/>
       <w:r>
         <w:rPr>
           <w:lang w:val="en-US"/>
         </w:rPr>
         <w:t>periods</w:t>
       </w:r>
-      <w:bookmarkEnd w:id="55"/>
+      <w:bookmarkEnd w:id="56"/>
     </w:p>
     <w:p>
       <w:pPr>
@@ -15014,6 +15144,7 @@
         <w:rPr>
           <w:lang w:val="en-US"/>
         </w:rPr>
+        <w:lastRenderedPageBreak/>
         <w:t>score:</w:t>
       </w:r>
       <w:r>
@@ -15078,7 +15209,6 @@
           <w:noProof/>
           <w:lang w:val="en-US"/>
         </w:rPr>
-        <w:lastRenderedPageBreak/>
         <w:drawing>
           <wp:anchor distT="0" distB="0" distL="114300" distR="114300" simplePos="0" relativeHeight="251658240" behindDoc="0" locked="0" layoutInCell="1" allowOverlap="1" wp14:anchorId="7DFE50CD" wp14:editId="7DECE8EC">
             <wp:simplePos x="0" y="0"/>
@@ -15179,7 +15309,7 @@
           <w:lang w:val="en-US"/>
         </w:rPr>
       </w:pPr>
-      <w:commentRangeStart w:id="56"/>
+      <w:commentRangeStart w:id="57"/>
       <w:r>
         <w:rPr>
           <w:noProof/>
@@ -15322,12 +15452,12 @@
         </w:rPr>
         <w:t>(?)</w:t>
       </w:r>
-      <w:commentRangeEnd w:id="56"/>
+      <w:commentRangeEnd w:id="57"/>
       <w:r>
         <w:rPr>
           <w:rStyle w:val="CommentReference"/>
         </w:rPr>
-        <w:commentReference w:id="56"/>
+        <w:commentReference w:id="57"/>
       </w:r>
     </w:p>
     <w:p>
@@ -15369,14 +15499,14 @@
           <w:lang w:val="en-US"/>
         </w:rPr>
       </w:pPr>
-      <w:bookmarkStart w:id="57" w:name="_Toc104412301"/>
+      <w:bookmarkStart w:id="58" w:name="_Toc104812605"/>
       <w:r>
         <w:rPr>
           <w:lang w:val="en-US"/>
         </w:rPr>
         <w:t>sub_periods</w:t>
       </w:r>
-      <w:bookmarkEnd w:id="57"/>
+      <w:bookmarkEnd w:id="58"/>
     </w:p>
     <w:p>
       <w:pPr>
@@ -15482,6 +15612,86 @@
           <w:lang w:val="en-US"/>
         </w:rPr>
       </w:pPr>
+      <w:r>
+        <w:rPr>
+          <w:lang w:val="en-US"/>
+        </w:rPr>
+        <w:drawing>
+          <wp:inline distT="0" distB="0" distL="0" distR="0" wp14:anchorId="7EE23D7B" wp14:editId="485D89CD">
+            <wp:extent cx="1333686" cy="743054"/>
+            <wp:effectExtent l="0" t="0" r="0" b="0"/>
+            <wp:docPr id="14" name="Picture 14" descr="Graphical user interface, application&#10;&#10;Description automatically generated"/>
+            <wp:cNvGraphicFramePr>
+              <a:graphicFrameLocks xmlns:a="http://schemas.openxmlformats.org/drawingml/2006/main" noChangeAspect="1"/>
+            </wp:cNvGraphicFramePr>
+            <a:graphic xmlns:a="http://schemas.openxmlformats.org/drawingml/2006/main">
+              <a:graphicData uri="http://schemas.openxmlformats.org/drawingml/2006/picture">
+                <pic:pic xmlns:pic="http://schemas.openxmlformats.org/drawingml/2006/picture">
+                  <pic:nvPicPr>
+                    <pic:cNvPr id="14" name="Picture 14" descr="Graphical user interface, application&#10;&#10;Description automatically generated"/>
+                    <pic:cNvPicPr/>
+                  </pic:nvPicPr>
+                  <pic:blipFill>
+                    <a:blip r:embed="rId29"/>
+                    <a:stretch>
+                      <a:fillRect/>
+                    </a:stretch>
+                  </pic:blipFill>
+                  <pic:spPr>
+                    <a:xfrm>
+                      <a:off x="0" y="0"/>
+                      <a:ext cx="1333686" cy="743054"/>
+                    </a:xfrm>
+                    <a:prstGeom prst="rect">
+                      <a:avLst/>
+                    </a:prstGeom>
+                  </pic:spPr>
+                </pic:pic>
+              </a:graphicData>
+            </a:graphic>
+          </wp:inline>
+        </w:drawing>
+      </w:r>
+      <w:r>
+        <w:rPr>
+          <w:lang w:val="en-US"/>
+        </w:rPr>
+        <w:drawing>
+          <wp:inline distT="0" distB="0" distL="0" distR="0" wp14:anchorId="65DA1C2F" wp14:editId="03AC750C">
+            <wp:extent cx="3352800" cy="718457"/>
+            <wp:effectExtent l="0" t="0" r="0" b="5715"/>
+            <wp:docPr id="25" name="Picture 25" descr="Graphical user interface, application&#10;&#10;Description automatically generated"/>
+            <wp:cNvGraphicFramePr>
+              <a:graphicFrameLocks xmlns:a="http://schemas.openxmlformats.org/drawingml/2006/main" noChangeAspect="1"/>
+            </wp:cNvGraphicFramePr>
+            <a:graphic xmlns:a="http://schemas.openxmlformats.org/drawingml/2006/main">
+              <a:graphicData uri="http://schemas.openxmlformats.org/drawingml/2006/picture">
+                <pic:pic xmlns:pic="http://schemas.openxmlformats.org/drawingml/2006/picture">
+                  <pic:nvPicPr>
+                    <pic:cNvPr id="25" name="Picture 25" descr="Graphical user interface, application&#10;&#10;Description automatically generated"/>
+                    <pic:cNvPicPr/>
+                  </pic:nvPicPr>
+                  <pic:blipFill>
+                    <a:blip r:embed="rId30"/>
+                    <a:stretch>
+                      <a:fillRect/>
+                    </a:stretch>
+                  </pic:blipFill>
+                  <pic:spPr>
+                    <a:xfrm>
+                      <a:off x="0" y="0"/>
+                      <a:ext cx="3368687" cy="721861"/>
+                    </a:xfrm>
+                    <a:prstGeom prst="rect">
+                      <a:avLst/>
+                    </a:prstGeom>
+                  </pic:spPr>
+                </pic:pic>
+              </a:graphicData>
+            </a:graphic>
+          </wp:inline>
+        </w:drawing>
+      </w:r>
     </w:p>
     <w:p>
       <w:pPr>
@@ -15490,14 +15700,14 @@
           <w:lang w:val="en-US"/>
         </w:rPr>
       </w:pPr>
-      <w:bookmarkStart w:id="58" w:name="_Toc104412302"/>
+      <w:bookmarkStart w:id="59" w:name="_Toc104812606"/>
       <w:r>
         <w:rPr>
           <w:lang w:val="en-US"/>
         </w:rPr>
         <w:t>affiliations_events</w:t>
       </w:r>
-      <w:bookmarkEnd w:id="58"/>
+      <w:bookmarkEnd w:id="59"/>
     </w:p>
     <w:p>
       <w:pPr>
@@ -15514,6 +15724,62 @@
           <w:lang w:val="en-US"/>
         </w:rPr>
         <w:t>Annotation: Binary relationship between events and the affiliations that they are a part of</w:t>
+      </w:r>
+      <w:r>
+        <w:rPr>
+          <w:i/>
+          <w:iCs/>
+          <w:lang w:val="en-US"/>
+        </w:rPr>
+        <w:t xml:space="preserve">. It completely defines </w:t>
+      </w:r>
+      <w:r>
+        <w:rPr>
+          <w:i/>
+          <w:iCs/>
+          <w:lang w:val="en-US"/>
+        </w:rPr>
+        <w:t xml:space="preserve">how these events fit into larger structures. In the example screenshot, the event has three affiliations. </w:t>
+      </w:r>
+      <w:r>
+        <w:rPr>
+          <w:i/>
+          <w:iCs/>
+          <w:lang w:val="en-US"/>
+        </w:rPr>
+        <w:t>Affiliation 3 represents the event’s affiliation with t</w:t>
+      </w:r>
+      <w:r>
+        <w:rPr>
+          <w:i/>
+          <w:iCs/>
+          <w:lang w:val="en-US"/>
+        </w:rPr>
+        <w:t>he sport of baseball, affiliation 1 represents its affiliation with a</w:t>
+      </w:r>
+      <w:r>
+        <w:rPr>
+          <w:i/>
+          <w:iCs/>
+          <w:lang w:val="en-US"/>
+        </w:rPr>
+        <w:t xml:space="preserve"> national</w:t>
+      </w:r>
+      <w:r>
+        <w:rPr>
+          <w:i/>
+          <w:iCs/>
+          <w:lang w:val="en-US"/>
+        </w:rPr>
+        <w:t xml:space="preserve"> sports conference, and affiliation 2 represents its affiliation with a league within the above-mentioned conference</w:t>
+      </w:r>
+      <w:r>
+        <w:rPr>
+          <w:i/>
+          <w:iCs/>
+          <w:lang w:val="en-US"/>
+        </w:rPr>
+        <w:t>.</w:t>
       </w:r>
     </w:p>
     <w:p>
@@ -15604,7 +15870,7 @@
                     <pic:cNvPicPr/>
                   </pic:nvPicPr>
                   <pic:blipFill>
-                    <a:blip r:embed="rId29">
+                    <a:blip r:embed="rId31">
                       <a:extLst>
                         <a:ext uri="{28A0092B-C50C-407E-A947-70E740481C1C}">
                           <a14:useLocalDpi xmlns:a14="http://schemas.microsoft.com/office/drawing/2010/main" val="0"/>
@@ -15640,14 +15906,14 @@
           <w:lang w:val="en-US"/>
         </w:rPr>
       </w:pPr>
-      <w:bookmarkStart w:id="59" w:name="_Toc104412303"/>
+      <w:bookmarkStart w:id="60" w:name="_Toc104812607"/>
       <w:r>
         <w:rPr>
           <w:lang w:val="en-US"/>
         </w:rPr>
         <w:t>seasons</w:t>
       </w:r>
-      <w:bookmarkEnd w:id="59"/>
+      <w:bookmarkEnd w:id="60"/>
     </w:p>
     <w:p>
       <w:pPr>
@@ -15730,6 +15996,7 @@
         <w:rPr>
           <w:lang w:val="en-US"/>
         </w:rPr>
+        <w:lastRenderedPageBreak/>
         <w:t>league_id:</w:t>
       </w:r>
       <w:r>
@@ -15824,7 +16091,7 @@
                     <pic:cNvPicPr/>
                   </pic:nvPicPr>
                   <pic:blipFill>
-                    <a:blip r:embed="rId30"/>
+                    <a:blip r:embed="rId32"/>
                     <a:stretch>
                       <a:fillRect/>
                     </a:stretch>
@@ -15852,7 +16119,7 @@
           <w:lang w:val="en-US"/>
         </w:rPr>
       </w:pPr>
-      <w:bookmarkStart w:id="60" w:name="_Toc104412304"/>
+      <w:bookmarkStart w:id="61" w:name="_Toc104812608"/>
       <w:r>
         <w:rPr>
           <w:lang w:val="en-US"/>
@@ -15865,7 +16132,7 @@
         </w:rPr>
         <w:t>s</w:t>
       </w:r>
-      <w:bookmarkEnd w:id="60"/>
+      <w:bookmarkEnd w:id="61"/>
     </w:p>
     <w:p>
       <w:pPr>
@@ -15915,7 +16182,6 @@
         <w:rPr>
           <w:lang w:val="en-US"/>
         </w:rPr>
-        <w:lastRenderedPageBreak/>
         <w:t>season_id:</w:t>
       </w:r>
       <w:r>
@@ -16010,14 +16276,14 @@
           <w:lang w:val="en-US"/>
         </w:rPr>
       </w:pPr>
-      <w:bookmarkStart w:id="61" w:name="_Toc104412305"/>
+      <w:bookmarkStart w:id="62" w:name="_Toc104812609"/>
       <w:r>
         <w:rPr>
           <w:lang w:val="en-US"/>
         </w:rPr>
         <w:t>events_sub_seasons</w:t>
       </w:r>
-      <w:bookmarkEnd w:id="61"/>
+      <w:bookmarkEnd w:id="62"/>
     </w:p>
     <w:p>
       <w:pPr>
@@ -16080,14 +16346,14 @@
           <w:lang w:val="en-US"/>
         </w:rPr>
       </w:pPr>
-      <w:bookmarkStart w:id="62" w:name="_Toc104412306"/>
+      <w:bookmarkStart w:id="63" w:name="_Toc104812610"/>
       <w:r>
         <w:rPr>
           <w:lang w:val="en-US"/>
         </w:rPr>
         <w:t>weather_conditions</w:t>
       </w:r>
-      <w:bookmarkEnd w:id="62"/>
+      <w:bookmarkEnd w:id="63"/>
     </w:p>
     <w:p>
       <w:pPr>
@@ -16210,7 +16476,7 @@
           <w:lang w:val="en-US"/>
         </w:rPr>
       </w:pPr>
-      <w:commentRangeStart w:id="63"/>
+      <w:commentRangeStart w:id="64"/>
       <w:r>
         <w:rPr>
           <w:lang w:val="en-US"/>
@@ -16229,12 +16495,12 @@
         </w:rPr>
         <w:t>Clear/cloudy/overcast (?)</w:t>
       </w:r>
-      <w:commentRangeEnd w:id="63"/>
+      <w:commentRangeEnd w:id="64"/>
       <w:r>
         <w:rPr>
           <w:rStyle w:val="CommentReference"/>
         </w:rPr>
-        <w:commentReference w:id="63"/>
+        <w:commentReference w:id="64"/>
       </w:r>
     </w:p>
     <w:p>
@@ -16327,14 +16593,14 @@
           <w:lang w:val="en-US"/>
         </w:rPr>
       </w:pPr>
-      <w:bookmarkStart w:id="64" w:name="_Toc104412307"/>
+      <w:bookmarkStart w:id="65" w:name="_Toc104812611"/>
       <w:r>
         <w:rPr>
           <w:lang w:val="en-US"/>
         </w:rPr>
         <w:t>awards</w:t>
       </w:r>
-      <w:bookmarkEnd w:id="64"/>
+      <w:bookmarkEnd w:id="65"/>
     </w:p>
     <w:p>
       <w:pPr>
@@ -16419,6 +16685,7 @@
         <w:rPr>
           <w:lang w:val="en-US"/>
         </w:rPr>
+        <w:lastRenderedPageBreak/>
         <w:t>award_type:</w:t>
       </w:r>
       <w:r>
@@ -16565,7 +16832,6 @@
         <w:rPr>
           <w:lang w:val="en-US"/>
         </w:rPr>
-        <w:lastRenderedPageBreak/>
         <w:t>currency:</w:t>
       </w:r>
       <w:r>
@@ -16657,14 +16923,14 @@
           <w:lang w:val="en-US"/>
         </w:rPr>
       </w:pPr>
-      <w:bookmarkStart w:id="65" w:name="_Toc104412308"/>
+      <w:bookmarkStart w:id="66" w:name="_Toc104812612"/>
       <w:r>
         <w:rPr>
           <w:lang w:val="en-US"/>
         </w:rPr>
         <w:t>records</w:t>
       </w:r>
-      <w:bookmarkEnd w:id="65"/>
+      <w:bookmarkEnd w:id="66"/>
     </w:p>
     <w:p>
       <w:pPr>
@@ -16904,14 +17170,14 @@
           <w:lang w:val="en-US"/>
         </w:rPr>
       </w:pPr>
-      <w:bookmarkStart w:id="66" w:name="_Toc104412309"/>
+      <w:bookmarkStart w:id="67" w:name="_Toc104812613"/>
       <w:r>
         <w:rPr>
           <w:lang w:val="en-US"/>
         </w:rPr>
         <w:t>Wagering Line Relations</w:t>
       </w:r>
-      <w:bookmarkEnd w:id="66"/>
+      <w:bookmarkEnd w:id="67"/>
     </w:p>
     <w:p>
       <w:pPr>
@@ -16920,14 +17186,14 @@
           <w:lang w:val="en-US"/>
         </w:rPr>
       </w:pPr>
-      <w:bookmarkStart w:id="67" w:name="_Toc104412310"/>
+      <w:bookmarkStart w:id="68" w:name="_Toc104812614"/>
       <w:r>
         <w:rPr>
           <w:lang w:val="en-US"/>
         </w:rPr>
         <w:t>bookmakers</w:t>
       </w:r>
-      <w:bookmarkEnd w:id="67"/>
+      <w:bookmarkEnd w:id="68"/>
     </w:p>
     <w:p>
       <w:pPr>
@@ -17029,14 +17295,14 @@
           <w:lang w:val="en-US"/>
         </w:rPr>
       </w:pPr>
-      <w:bookmarkStart w:id="68" w:name="_Toc104412311"/>
+      <w:bookmarkStart w:id="69" w:name="_Toc104812615"/>
       <w:r>
         <w:rPr>
           <w:lang w:val="en-US"/>
         </w:rPr>
         <w:t>wagering_moneylines</w:t>
       </w:r>
-      <w:bookmarkEnd w:id="68"/>
+      <w:bookmarkEnd w:id="69"/>
     </w:p>
     <w:p>
       <w:pPr>
@@ -17254,7 +17520,6 @@
         <w:rPr>
           <w:lang w:val="en-US"/>
         </w:rPr>
-        <w:lastRenderedPageBreak/>
         <w:t>rotation_key:</w:t>
       </w:r>
       <w:r>
@@ -17415,14 +17680,14 @@
           <w:lang w:val="en-US"/>
         </w:rPr>
       </w:pPr>
-      <w:bookmarkStart w:id="69" w:name="_Toc104412312"/>
+      <w:bookmarkStart w:id="70" w:name="_Toc104812616"/>
       <w:r>
         <w:rPr>
           <w:lang w:val="en-US"/>
         </w:rPr>
         <w:t>wagering_total_score_lines</w:t>
       </w:r>
-      <w:bookmarkEnd w:id="69"/>
+      <w:bookmarkEnd w:id="70"/>
     </w:p>
     <w:p>
       <w:pPr>
@@ -17742,12 +18007,13 @@
           <w:lang w:val="en-US"/>
         </w:rPr>
       </w:pPr>
-      <w:bookmarkStart w:id="70" w:name="_Toc104412313"/>
-      <w:commentRangeStart w:id="71"/>
-      <w:r>
-        <w:rPr>
-          <w:lang w:val="en-US"/>
-        </w:rPr>
+      <w:bookmarkStart w:id="71" w:name="_Toc104812617"/>
+      <w:commentRangeStart w:id="72"/>
+      <w:r>
+        <w:rPr>
+          <w:lang w:val="en-US"/>
+        </w:rPr>
+        <w:lastRenderedPageBreak/>
         <w:t>wagering_runlines</w:t>
       </w:r>
       <w:r>
@@ -17762,16 +18028,16 @@
         </w:rPr>
         <w:t>?)</w:t>
       </w:r>
-      <w:commentRangeEnd w:id="71"/>
+      <w:commentRangeEnd w:id="72"/>
       <w:r>
         <w:rPr>
           <w:rStyle w:val="CommentReference"/>
           <w:rFonts w:asciiTheme="minorHAnsi" w:eastAsiaTheme="minorHAnsi" w:hAnsiTheme="minorHAnsi" w:cstheme="minorBidi"/>
           <w:color w:val="auto"/>
         </w:rPr>
-        <w:commentReference w:id="71"/>
-      </w:r>
-      <w:bookmarkEnd w:id="70"/>
+        <w:commentReference w:id="72"/>
+      </w:r>
+      <w:bookmarkEnd w:id="71"/>
     </w:p>
     <w:p>
       <w:pPr>
@@ -17780,14 +18046,14 @@
           <w:lang w:val="en-US"/>
         </w:rPr>
       </w:pPr>
-      <w:bookmarkStart w:id="72" w:name="_Toc104412314"/>
+      <w:bookmarkStart w:id="73" w:name="_Toc104812618"/>
       <w:r>
         <w:rPr>
           <w:lang w:val="en-US"/>
         </w:rPr>
         <w:t>wagering_odds_lines</w:t>
       </w:r>
-      <w:bookmarkEnd w:id="72"/>
+      <w:bookmarkEnd w:id="73"/>
     </w:p>
     <w:p>
       <w:pPr>
@@ -17945,7 +18211,6 @@
         <w:rPr>
           <w:lang w:val="en-US"/>
         </w:rPr>
-        <w:lastRenderedPageBreak/>
         <w:t>rotation_key: “Reusable ID for the team generally agreed upon by a pool of bookmakers”</w:t>
       </w:r>
       <w:r>
@@ -18059,14 +18324,14 @@
           <w:lang w:val="en-US"/>
         </w:rPr>
       </w:pPr>
-      <w:bookmarkStart w:id="73" w:name="_Toc104412315"/>
+      <w:bookmarkStart w:id="74" w:name="_Toc104812619"/>
       <w:r>
         <w:rPr>
           <w:lang w:val="en-US"/>
         </w:rPr>
         <w:t>wagering_straight_spread_lines</w:t>
       </w:r>
-      <w:bookmarkEnd w:id="73"/>
+      <w:bookmarkEnd w:id="74"/>
     </w:p>
     <w:p>
       <w:pPr>
@@ -18355,14 +18620,15 @@
           <w:lang w:val="en-US"/>
         </w:rPr>
       </w:pPr>
-      <w:bookmarkStart w:id="74" w:name="_Toc104412316"/>
-      <w:r>
-        <w:rPr>
-          <w:lang w:val="en-US"/>
-        </w:rPr>
+      <w:bookmarkStart w:id="75" w:name="_Toc104812620"/>
+      <w:r>
+        <w:rPr>
+          <w:lang w:val="en-US"/>
+        </w:rPr>
+        <w:lastRenderedPageBreak/>
         <w:t>Standings Relations</w:t>
       </w:r>
-      <w:bookmarkEnd w:id="74"/>
+      <w:bookmarkEnd w:id="75"/>
     </w:p>
     <w:p>
       <w:pPr>
@@ -18371,14 +18637,14 @@
           <w:lang w:val="en-US"/>
         </w:rPr>
       </w:pPr>
-      <w:bookmarkStart w:id="75" w:name="_Toc104412317"/>
+      <w:bookmarkStart w:id="76" w:name="_Toc104812621"/>
       <w:r>
         <w:rPr>
           <w:lang w:val="en-US"/>
         </w:rPr>
         <w:t>standings</w:t>
       </w:r>
-      <w:bookmarkEnd w:id="75"/>
+      <w:bookmarkEnd w:id="76"/>
     </w:p>
     <w:p>
       <w:pPr>
@@ -18481,7 +18747,7 @@
           <w:lang w:val="en-US"/>
         </w:rPr>
       </w:pPr>
-      <w:commentRangeStart w:id="76"/>
+      <w:commentRangeStart w:id="77"/>
       <w:r>
         <w:rPr>
           <w:lang w:val="en-US"/>
@@ -18522,12 +18788,12 @@
         </w:rPr>
         <w:t>(?)</w:t>
       </w:r>
-      <w:commentRangeEnd w:id="76"/>
+      <w:commentRangeEnd w:id="77"/>
       <w:r>
         <w:rPr>
           <w:rStyle w:val="CommentReference"/>
         </w:rPr>
-        <w:commentReference w:id="76"/>
+        <w:commentReference w:id="77"/>
       </w:r>
     </w:p>
     <w:p>
@@ -18612,12 +18878,11 @@
           <w:lang w:val="en-US"/>
         </w:rPr>
       </w:pPr>
-      <w:commentRangeStart w:id="77"/>
-      <w:r>
-        <w:rPr>
-          <w:lang w:val="en-US"/>
-        </w:rPr>
-        <w:lastRenderedPageBreak/>
+      <w:commentRangeStart w:id="78"/>
+      <w:r>
+        <w:rPr>
+          <w:lang w:val="en-US"/>
+        </w:rPr>
         <w:t>source:</w:t>
       </w:r>
       <w:r>
@@ -18638,12 +18903,12 @@
         </w:rPr>
         <w:t>(?)</w:t>
       </w:r>
-      <w:commentRangeEnd w:id="77"/>
+      <w:commentRangeEnd w:id="78"/>
       <w:r>
         <w:rPr>
           <w:rStyle w:val="CommentReference"/>
         </w:rPr>
-        <w:commentReference w:id="77"/>
+        <w:commentReference w:id="78"/>
       </w:r>
     </w:p>
     <w:p>
@@ -18653,14 +18918,14 @@
           <w:lang w:val="en-US"/>
         </w:rPr>
       </w:pPr>
-      <w:bookmarkStart w:id="78" w:name="_Toc104412318"/>
+      <w:bookmarkStart w:id="79" w:name="_Toc104812622"/>
       <w:r>
         <w:rPr>
           <w:lang w:val="en-US"/>
         </w:rPr>
         <w:t>standing_subgroups</w:t>
       </w:r>
-      <w:bookmarkEnd w:id="78"/>
+      <w:bookmarkEnd w:id="79"/>
     </w:p>
     <w:p>
       <w:pPr>
@@ -18829,7 +19094,7 @@
           <w:lang w:val="en-US"/>
         </w:rPr>
       </w:pPr>
-      <w:commentRangeStart w:id="79"/>
+      <w:commentRangeStart w:id="80"/>
       <w:r>
         <w:rPr>
           <w:lang w:val="en-US"/>
@@ -18874,12 +19139,12 @@
         </w:rPr>
         <w:t>(?)</w:t>
       </w:r>
-      <w:commentRangeEnd w:id="79"/>
+      <w:commentRangeEnd w:id="80"/>
       <w:r>
         <w:rPr>
           <w:rStyle w:val="CommentReference"/>
         </w:rPr>
-        <w:commentReference w:id="79"/>
+        <w:commentReference w:id="80"/>
       </w:r>
     </w:p>
     <w:p>
@@ -18977,14 +19242,14 @@
           <w:lang w:val="en-US"/>
         </w:rPr>
       </w:pPr>
-      <w:bookmarkStart w:id="80" w:name="_Toc104412319"/>
+      <w:bookmarkStart w:id="81" w:name="_Toc104812623"/>
       <w:r>
         <w:rPr>
           <w:lang w:val="en-US"/>
         </w:rPr>
         <w:t>outcome_totals</w:t>
       </w:r>
-      <w:bookmarkEnd w:id="80"/>
+      <w:bookmarkEnd w:id="81"/>
     </w:p>
     <w:p>
       <w:pPr>
@@ -19173,6 +19438,7 @@
         <w:rPr>
           <w:lang w:val="en-US"/>
         </w:rPr>
+        <w:lastRenderedPageBreak/>
         <w:t>ties:</w:t>
       </w:r>
       <w:r>
@@ -19455,7 +19721,6 @@
         <w:rPr>
           <w:lang w:val="en-US"/>
         </w:rPr>
-        <w:lastRenderedPageBreak/>
         <w:t>standing_points:</w:t>
       </w:r>
       <w:r>
@@ -19863,6 +20128,7 @@
       </w:r>
       <w:r>
         <w:rPr>
+          <w:noProof/>
           <w:lang w:val="en-US"/>
         </w:rPr>
         <w:drawing>
@@ -19889,7 +20155,7 @@
                     <pic:cNvPicPr/>
                   </pic:nvPicPr>
                   <pic:blipFill>
-                    <a:blip r:embed="rId31">
+                    <a:blip r:embed="rId33">
                       <a:extLst>
                         <a:ext uri="{28A0092B-C50C-407E-A947-70E740481C1C}">
                           <a14:useLocalDpi xmlns:a14="http://schemas.microsoft.com/office/drawing/2010/main" val="0"/>
@@ -20147,6 +20413,21 @@
       <w:r>
         <w:t>the id would reference in that case.</w:t>
       </w:r>
+      <w:r>
+        <w:t xml:space="preserve"> From the </w:t>
+      </w:r>
+      <w:r>
+        <w:t>sportsdb site it seems to use an unofficial/modified version of</w:t>
+      </w:r>
+      <w:r>
+        <w:t xml:space="preserve"> the</w:t>
+      </w:r>
+      <w:r>
+        <w:t xml:space="preserve"> </w:t>
+      </w:r>
+      <w:r>
+        <w:t>date_coverage_type vocabulary from footnote 11</w:t>
+      </w:r>
     </w:p>
   </w:comment>
   <w:comment w:id="44" w:author="Wian Koekemoer" w:date="2022-05-25T22:43:00Z" w:initials="WK">
@@ -20163,6 +20444,21 @@
       <w:r>
         <w:t>Seems to further narrow down the stats_coverage</w:t>
       </w:r>
+      <w:r>
+        <w:t>, I’m unsure if this</w:t>
+      </w:r>
+      <w:r>
+        <w:t xml:space="preserve"> attribute</w:t>
+      </w:r>
+      <w:r>
+        <w:t xml:space="preserve"> </w:t>
+      </w:r>
+      <w:r>
+        <w:t>uses a controlled vocabulary that can/should be used in queries, or if it simply acts as a comment</w:t>
+      </w:r>
+      <w:r>
+        <w:t>.</w:t>
+      </w:r>
     </w:p>
   </w:comment>
   <w:comment w:id="49" w:author="Wian Koekemoer" w:date="2022-05-25T22:48:00Z" w:initials="WK">
@@ -20182,6 +20478,9 @@
       <w:r>
         <w:t xml:space="preserve"> implemented in sportsDB</w:t>
       </w:r>
+      <w:r>
+        <w:t>.</w:t>
+      </w:r>
     </w:p>
   </w:comment>
   <w:comment w:id="50" w:author="Wian Koekemoer" w:date="2022-05-25T22:49:00Z" w:initials="WK">
@@ -20200,7 +20499,7 @@
       </w:r>
     </w:p>
   </w:comment>
-  <w:comment w:id="53" w:author="Wian Koekemoer" w:date="2022-05-25T22:49:00Z" w:initials="WK">
+  <w:comment w:id="51" w:author="Wian Koekemoer" w:date="2022-05-30T14:06:00Z" w:initials="WK">
     <w:p>
       <w:pPr>
         <w:pStyle w:val="CommentText"/>
@@ -20212,11 +20511,30 @@
         <w:annotationRef/>
       </w:r>
       <w:r>
+        <w:t>It isn’t a foreign key</w:t>
+      </w:r>
+      <w:r>
+        <w:t>, so I don’t know what this attribute represents</w:t>
+      </w:r>
+    </w:p>
+  </w:comment>
+  <w:comment w:id="54" w:author="Wian Koekemoer" w:date="2022-05-25T22:49:00Z" w:initials="WK">
+    <w:p>
+      <w:pPr>
+        <w:pStyle w:val="CommentText"/>
+      </w:pPr>
+      <w:r>
+        <w:rPr>
+          <w:rStyle w:val="CommentReference"/>
+        </w:rPr>
+        <w:annotationRef/>
+      </w:r>
+      <w:r>
         <w:t>I’m just guessing</w:t>
       </w:r>
     </w:p>
   </w:comment>
-  <w:comment w:id="54" w:author="Wian Koekemoer" w:date="2022-05-25T22:50:00Z" w:initials="WK">
+  <w:comment w:id="55" w:author="Wian Koekemoer" w:date="2022-05-25T22:50:00Z" w:initials="WK">
     <w:p>
       <w:pPr>
         <w:pStyle w:val="CommentText"/>
@@ -20232,7 +20550,7 @@
       </w:r>
     </w:p>
   </w:comment>
-  <w:comment w:id="56" w:author="Wian Koekemoer" w:date="2022-05-25T22:51:00Z" w:initials="WK">
+  <w:comment w:id="57" w:author="Wian Koekemoer" w:date="2022-05-25T22:51:00Z" w:initials="WK">
     <w:p>
       <w:pPr>
         <w:pStyle w:val="CommentText"/>
@@ -20266,7 +20584,7 @@
       </w:r>
     </w:p>
   </w:comment>
-  <w:comment w:id="63" w:author="Wian Koekemoer" w:date="2022-05-25T22:53:00Z" w:initials="WK">
+  <w:comment w:id="64" w:author="Wian Koekemoer" w:date="2022-05-25T22:53:00Z" w:initials="WK">
     <w:p>
       <w:pPr>
         <w:pStyle w:val="CommentText"/>
@@ -20285,7 +20603,7 @@
       </w:r>
     </w:p>
   </w:comment>
-  <w:comment w:id="71" w:author="Wian Koekemoer" w:date="2022-05-25T23:02:00Z" w:initials="WK">
+  <w:comment w:id="72" w:author="Wian Koekemoer" w:date="2022-05-25T23:02:00Z" w:initials="WK">
     <w:p>
       <w:pPr>
         <w:pStyle w:val="CommentText"/>
@@ -20304,22 +20622,6 @@
       </w:r>
       <w:r>
         <w:t>” according to the doc</w:t>
-      </w:r>
-    </w:p>
-  </w:comment>
-  <w:comment w:id="76" w:author="Wian Koekemoer" w:date="2022-05-25T22:55:00Z" w:initials="WK">
-    <w:p>
-      <w:pPr>
-        <w:pStyle w:val="CommentText"/>
-      </w:pPr>
-      <w:r>
-        <w:rPr>
-          <w:rStyle w:val="CommentReference"/>
-        </w:rPr>
-        <w:annotationRef/>
-      </w:r>
-      <w:r>
-        <w:t>Guessed</w:t>
       </w:r>
     </w:p>
   </w:comment>
@@ -20335,6 +20637,22 @@
         <w:annotationRef/>
       </w:r>
       <w:r>
+        <w:t>Guessed</w:t>
+      </w:r>
+    </w:p>
+  </w:comment>
+  <w:comment w:id="78" w:author="Wian Koekemoer" w:date="2022-05-25T22:55:00Z" w:initials="WK">
+    <w:p>
+      <w:pPr>
+        <w:pStyle w:val="CommentText"/>
+      </w:pPr>
+      <w:r>
+        <w:rPr>
+          <w:rStyle w:val="CommentReference"/>
+        </w:rPr>
+        <w:annotationRef/>
+      </w:r>
+      <w:r>
         <w:t xml:space="preserve">No idea. </w:t>
       </w:r>
       <w:r>
@@ -20342,7 +20660,7 @@
       </w:r>
     </w:p>
   </w:comment>
-  <w:comment w:id="79" w:author="Wian Koekemoer" w:date="2022-05-25T22:59:00Z" w:initials="WK">
+  <w:comment w:id="80" w:author="Wian Koekemoer" w:date="2022-05-25T22:59:00Z" w:initials="WK">
     <w:p>
       <w:pPr>
         <w:pStyle w:val="CommentText"/>
@@ -20375,8 +20693,9 @@
   <w15:commentEx w15:paraId="27D36226" w15:done="0"/>
   <w15:commentEx w15:paraId="12A411F1" w15:done="0"/>
   <w15:commentEx w15:paraId="4256DFB3" w15:done="0"/>
-  <w15:commentEx w15:paraId="33ACD7E4" w15:done="0"/>
+  <w15:commentEx w15:paraId="33ACD7E4" w15:done="1"/>
   <w15:commentEx w15:paraId="75AC0525" w15:done="0"/>
+  <w15:commentEx w15:paraId="224F83EC" w15:done="0"/>
   <w15:commentEx w15:paraId="333E4941" w15:done="0"/>
   <w15:commentEx w15:paraId="75858D92" w15:done="0"/>
   <w15:commentEx w15:paraId="74DF7624" w15:done="0"/>
@@ -20401,6 +20720,7 @@
   <w16cex:commentExtensible w16cex:durableId="26392F9C" w16cex:dateUtc="2022-05-25T20:43:00Z"/>
   <w16cex:commentExtensible w16cex:durableId="263930C8" w16cex:dateUtc="2022-05-25T20:48:00Z"/>
   <w16cex:commentExtensible w16cex:durableId="263930FD" w16cex:dateUtc="2022-05-25T20:49:00Z"/>
+  <w16cex:commentExtensible w16cex:durableId="263F4DD6" w16cex:dateUtc="2022-05-30T12:06:00Z"/>
   <w16cex:commentExtensible w16cex:durableId="26393112" w16cex:dateUtc="2022-05-25T20:49:00Z"/>
   <w16cex:commentExtensible w16cex:durableId="2639311E" w16cex:dateUtc="2022-05-25T20:50:00Z"/>
   <w16cex:commentExtensible w16cex:durableId="26393157" w16cex:dateUtc="2022-05-25T20:51:00Z"/>
@@ -20425,6 +20745,7 @@
   <w16cid:commentId w16cid:paraId="4256DFB3" w16cid:durableId="26392F9C"/>
   <w16cid:commentId w16cid:paraId="33ACD7E4" w16cid:durableId="263930C8"/>
   <w16cid:commentId w16cid:paraId="75AC0525" w16cid:durableId="263930FD"/>
+  <w16cid:commentId w16cid:paraId="224F83EC" w16cid:durableId="263F4DD6"/>
   <w16cid:commentId w16cid:paraId="333E4941" w16cid:durableId="26393112"/>
   <w16cid:commentId w16cid:paraId="75858D92" w16cid:durableId="2639311E"/>
   <w16cid:commentId w16cid:paraId="74DF7624" w16cid:durableId="26393157"/>
@@ -20497,7 +20818,7 @@
       <w:r>
         <w:t xml:space="preserve"> </w:t>
       </w:r>
-      <w:hyperlink r:id="rId1" w:history="1">
+      <w:hyperlink r:id="rId1" w:anchor="statsCoverage.Core.Vocabulary" w:history="1">
         <w:r>
           <w:rPr>
             <w:rStyle w:val="Hyperlink"/>
@@ -20593,7 +20914,7 @@
       <w:r>
         <w:t xml:space="preserve"> </w:t>
       </w:r>
-      <w:hyperlink r:id="rId5" w:history="1">
+      <w:hyperlink r:id="rId5" w:anchor="phaseStatus.Core.Vocabulary" w:history="1">
         <w:r>
           <w:rPr>
             <w:rStyle w:val="Hyperlink"/>
@@ -20714,7 +21035,7 @@
       <w:r>
         <w:t xml:space="preserve"> </w:t>
       </w:r>
-      <w:hyperlink r:id="rId7" w:history="1">
+      <w:hyperlink r:id="rId7" w:anchor="sports-property" w:history="1">
         <w:r>
           <w:rPr>
             <w:rStyle w:val="Hyperlink"/>
@@ -20810,7 +21131,7 @@
       <w:r>
         <w:t xml:space="preserve"> </w:t>
       </w:r>
-      <w:hyperlink r:id="rId11" w:history="1">
+      <w:hyperlink r:id="rId11" w:anchor="statsCoverage.Core.Vocabulary" w:history="1">
         <w:r>
           <w:rPr>
             <w:rStyle w:val="Hyperlink"/>

</xml_diff>